<commit_message>
Criando o model Appointment.js com o schema dos campos da tabela appointment
</commit_message>
<xml_diff>
--- a/Instrução/Sistema de agendameno com mongoDB.docx
+++ b/Instrução/Sistema de agendameno com mongoDB.docx
@@ -9506,14 +9506,1086 @@
     <w:p>
       <w:pPr>
         <w:pStyle w:val="PargrafodaLista"/>
-        <w:numPr>
-          <w:ilvl w:val="0"/>
-          <w:numId w:val="3"/>
-        </w:numPr>
-      </w:pPr>
-      <w:r>
-        <w:t>C</w:t>
-      </w:r>
+      </w:pPr>
+    </w:p>
+    <w:p>
+      <w:pPr>
+        <w:pStyle w:val="PargrafodaLista"/>
+      </w:pPr>
+    </w:p>
+    <w:p>
+      <w:pPr>
+        <w:pStyle w:val="PargrafodaLista"/>
+      </w:pPr>
+    </w:p>
+    <w:p>
+      <w:pPr>
+        <w:pStyle w:val="PargrafodaLista"/>
+      </w:pPr>
+    </w:p>
+    <w:p>
+      <w:pPr>
+        <w:pStyle w:val="PargrafodaLista"/>
+      </w:pPr>
+    </w:p>
+    <w:p>
+      <w:pPr>
+        <w:pStyle w:val="PargrafodaLista"/>
+      </w:pPr>
+    </w:p>
+    <w:p>
+      <w:pPr>
+        <w:pStyle w:val="PargrafodaLista"/>
+      </w:pPr>
+    </w:p>
+    <w:p>
+      <w:pPr>
+        <w:pStyle w:val="PargrafodaLista"/>
+      </w:pPr>
+    </w:p>
+    <w:p>
+      <w:pPr>
+        <w:pStyle w:val="PargrafodaLista"/>
+      </w:pPr>
+    </w:p>
+    <w:p>
+      <w:pPr>
+        <w:pStyle w:val="PargrafodaLista"/>
+      </w:pPr>
+    </w:p>
+    <w:p>
+      <w:pPr>
+        <w:pStyle w:val="PargrafodaLista"/>
+        <w:rPr>
+          <w:b/>
+          <w:bCs/>
+        </w:rPr>
+      </w:pPr>
+      <w:r>
+        <w:rPr>
+          <w:b/>
+          <w:bCs/>
+        </w:rPr>
+        <w:lastRenderedPageBreak/>
+        <w:t>CRIANDO O MODEL DE CONSULTA MÉDICA</w:t>
+      </w:r>
+    </w:p>
+    <w:p>
+      <w:pPr>
+        <w:pStyle w:val="PargrafodaLista"/>
+        <w:numPr>
+          <w:ilvl w:val="0"/>
+          <w:numId w:val="3"/>
+        </w:numPr>
+      </w:pPr>
+      <w:r>
+        <w:t>Crie a pasta models e um arquivo chamado Appointment.js.</w:t>
+      </w:r>
+    </w:p>
+    <w:p>
+      <w:pPr>
+        <w:pStyle w:val="PargrafodaLista"/>
+        <w:numPr>
+          <w:ilvl w:val="0"/>
+          <w:numId w:val="3"/>
+        </w:numPr>
+      </w:pPr>
+      <w:r>
+        <w:t xml:space="preserve">Neste arquivo importe o </w:t>
+      </w:r>
+      <w:proofErr w:type="spellStart"/>
+      <w:r>
+        <w:t>moongose</w:t>
+      </w:r>
+      <w:proofErr w:type="spellEnd"/>
+      <w:r>
+        <w:t xml:space="preserve"> e crie o </w:t>
+      </w:r>
+      <w:proofErr w:type="spellStart"/>
+      <w:r>
+        <w:t>sckema</w:t>
+      </w:r>
+      <w:proofErr w:type="spellEnd"/>
+      <w:r>
+        <w:t xml:space="preserve"> para o model.</w:t>
+      </w:r>
+    </w:p>
+    <w:p>
+      <w:pPr>
+        <w:pStyle w:val="PargrafodaLista"/>
+        <w:numPr>
+          <w:ilvl w:val="0"/>
+          <w:numId w:val="3"/>
+        </w:numPr>
+        <w:shd w:val="clear" w:color="auto" w:fill="272822"/>
+        <w:spacing w:after="0" w:line="285" w:lineRule="atLeast"/>
+        <w:rPr>
+          <w:rFonts w:ascii="Consolas" w:eastAsia="Times New Roman" w:hAnsi="Consolas" w:cs="Times New Roman"/>
+          <w:color w:val="F8F8F2"/>
+          <w:sz w:val="21"/>
+          <w:szCs w:val="21"/>
+          <w:lang w:eastAsia="pt-BR"/>
+        </w:rPr>
+      </w:pPr>
+      <w:proofErr w:type="spellStart"/>
+      <w:r>
+        <w:rPr>
+          <w:rFonts w:ascii="Consolas" w:eastAsia="Times New Roman" w:hAnsi="Consolas" w:cs="Times New Roman"/>
+          <w:i/>
+          <w:iCs/>
+          <w:color w:val="66D9EF"/>
+          <w:sz w:val="21"/>
+          <w:szCs w:val="21"/>
+          <w:lang w:eastAsia="pt-BR"/>
+        </w:rPr>
+        <w:t>const</w:t>
+      </w:r>
+      <w:proofErr w:type="spellEnd"/>
+      <w:r>
+        <w:rPr>
+          <w:rFonts w:ascii="Consolas" w:eastAsia="Times New Roman" w:hAnsi="Consolas" w:cs="Times New Roman"/>
+          <w:color w:val="F8F8F2"/>
+          <w:sz w:val="21"/>
+          <w:szCs w:val="21"/>
+          <w:lang w:eastAsia="pt-BR"/>
+        </w:rPr>
+        <w:t xml:space="preserve"> </w:t>
+      </w:r>
+      <w:proofErr w:type="spellStart"/>
+      <w:r>
+        <w:rPr>
+          <w:rFonts w:ascii="Consolas" w:eastAsia="Times New Roman" w:hAnsi="Consolas" w:cs="Times New Roman"/>
+          <w:color w:val="A6E22E"/>
+          <w:sz w:val="21"/>
+          <w:szCs w:val="21"/>
+          <w:u w:val="single"/>
+          <w:lang w:eastAsia="pt-BR"/>
+        </w:rPr>
+        <w:t>mongoose</w:t>
+      </w:r>
+      <w:proofErr w:type="spellEnd"/>
+      <w:r>
+        <w:rPr>
+          <w:rFonts w:ascii="Consolas" w:eastAsia="Times New Roman" w:hAnsi="Consolas" w:cs="Times New Roman"/>
+          <w:color w:val="F8F8F2"/>
+          <w:sz w:val="21"/>
+          <w:szCs w:val="21"/>
+          <w:lang w:eastAsia="pt-BR"/>
+        </w:rPr>
+        <w:t xml:space="preserve"> </w:t>
+      </w:r>
+      <w:r>
+        <w:rPr>
+          <w:rFonts w:ascii="Consolas" w:eastAsia="Times New Roman" w:hAnsi="Consolas" w:cs="Times New Roman"/>
+          <w:color w:val="F92672"/>
+          <w:sz w:val="21"/>
+          <w:szCs w:val="21"/>
+          <w:lang w:eastAsia="pt-BR"/>
+        </w:rPr>
+        <w:t>=</w:t>
+      </w:r>
+      <w:r>
+        <w:rPr>
+          <w:rFonts w:ascii="Consolas" w:eastAsia="Times New Roman" w:hAnsi="Consolas" w:cs="Times New Roman"/>
+          <w:color w:val="F8F8F2"/>
+          <w:sz w:val="21"/>
+          <w:szCs w:val="21"/>
+          <w:lang w:eastAsia="pt-BR"/>
+        </w:rPr>
+        <w:t xml:space="preserve"> </w:t>
+      </w:r>
+      <w:r>
+        <w:rPr>
+          <w:rFonts w:ascii="Consolas" w:eastAsia="Times New Roman" w:hAnsi="Consolas" w:cs="Times New Roman"/>
+          <w:color w:val="A6E22E"/>
+          <w:sz w:val="21"/>
+          <w:szCs w:val="21"/>
+          <w:lang w:eastAsia="pt-BR"/>
+        </w:rPr>
+        <w:t>require</w:t>
+      </w:r>
+      <w:r>
+        <w:rPr>
+          <w:rFonts w:ascii="Consolas" w:eastAsia="Times New Roman" w:hAnsi="Consolas" w:cs="Times New Roman"/>
+          <w:color w:val="F8F8F2"/>
+          <w:sz w:val="21"/>
+          <w:szCs w:val="21"/>
+          <w:lang w:eastAsia="pt-BR"/>
+        </w:rPr>
+        <w:t>(</w:t>
+      </w:r>
+      <w:r>
+        <w:rPr>
+          <w:rFonts w:ascii="Consolas" w:eastAsia="Times New Roman" w:hAnsi="Consolas" w:cs="Times New Roman"/>
+          <w:color w:val="E6DB74"/>
+          <w:sz w:val="21"/>
+          <w:szCs w:val="21"/>
+          <w:lang w:eastAsia="pt-BR"/>
+        </w:rPr>
+        <w:t>'</w:t>
+      </w:r>
+      <w:proofErr w:type="spellStart"/>
+      <w:r>
+        <w:rPr>
+          <w:rFonts w:ascii="Consolas" w:eastAsia="Times New Roman" w:hAnsi="Consolas" w:cs="Times New Roman"/>
+          <w:color w:val="E6DB74"/>
+          <w:sz w:val="21"/>
+          <w:szCs w:val="21"/>
+          <w:lang w:eastAsia="pt-BR"/>
+        </w:rPr>
+        <w:t>mongoose</w:t>
+      </w:r>
+      <w:proofErr w:type="spellEnd"/>
+      <w:r>
+        <w:rPr>
+          <w:rFonts w:ascii="Consolas" w:eastAsia="Times New Roman" w:hAnsi="Consolas" w:cs="Times New Roman"/>
+          <w:color w:val="E6DB74"/>
+          <w:sz w:val="21"/>
+          <w:szCs w:val="21"/>
+          <w:lang w:eastAsia="pt-BR"/>
+        </w:rPr>
+        <w:t>'</w:t>
+      </w:r>
+      <w:r>
+        <w:rPr>
+          <w:rFonts w:ascii="Consolas" w:eastAsia="Times New Roman" w:hAnsi="Consolas" w:cs="Times New Roman"/>
+          <w:color w:val="F8F8F2"/>
+          <w:sz w:val="21"/>
+          <w:szCs w:val="21"/>
+          <w:lang w:eastAsia="pt-BR"/>
+        </w:rPr>
+        <w:t>);</w:t>
+      </w:r>
+    </w:p>
+    <w:p>
+      <w:pPr>
+        <w:pStyle w:val="PargrafodaLista"/>
+        <w:numPr>
+          <w:ilvl w:val="0"/>
+          <w:numId w:val="3"/>
+        </w:numPr>
+        <w:shd w:val="clear" w:color="auto" w:fill="272822"/>
+        <w:spacing w:after="0" w:line="285" w:lineRule="atLeast"/>
+        <w:rPr>
+          <w:rFonts w:ascii="Consolas" w:eastAsia="Times New Roman" w:hAnsi="Consolas" w:cs="Times New Roman"/>
+          <w:color w:val="F8F8F2"/>
+          <w:sz w:val="21"/>
+          <w:szCs w:val="21"/>
+          <w:lang w:eastAsia="pt-BR"/>
+        </w:rPr>
+      </w:pPr>
+    </w:p>
+    <w:p>
+      <w:pPr>
+        <w:pStyle w:val="PargrafodaLista"/>
+        <w:numPr>
+          <w:ilvl w:val="0"/>
+          <w:numId w:val="3"/>
+        </w:numPr>
+        <w:shd w:val="clear" w:color="auto" w:fill="272822"/>
+        <w:spacing w:after="0" w:line="285" w:lineRule="atLeast"/>
+        <w:rPr>
+          <w:rFonts w:ascii="Consolas" w:eastAsia="Times New Roman" w:hAnsi="Consolas" w:cs="Times New Roman"/>
+          <w:color w:val="F8F8F2"/>
+          <w:sz w:val="21"/>
+          <w:szCs w:val="21"/>
+          <w:lang w:eastAsia="pt-BR"/>
+        </w:rPr>
+      </w:pPr>
+      <w:proofErr w:type="spellStart"/>
+      <w:r>
+        <w:rPr>
+          <w:rFonts w:ascii="Consolas" w:eastAsia="Times New Roman" w:hAnsi="Consolas" w:cs="Times New Roman"/>
+          <w:i/>
+          <w:iCs/>
+          <w:color w:val="66D9EF"/>
+          <w:sz w:val="21"/>
+          <w:szCs w:val="21"/>
+          <w:lang w:eastAsia="pt-BR"/>
+        </w:rPr>
+        <w:t>const</w:t>
+      </w:r>
+      <w:proofErr w:type="spellEnd"/>
+      <w:r>
+        <w:rPr>
+          <w:rFonts w:ascii="Consolas" w:eastAsia="Times New Roman" w:hAnsi="Consolas" w:cs="Times New Roman"/>
+          <w:color w:val="F8F8F2"/>
+          <w:sz w:val="21"/>
+          <w:szCs w:val="21"/>
+          <w:lang w:eastAsia="pt-BR"/>
+        </w:rPr>
+        <w:t xml:space="preserve"> </w:t>
+      </w:r>
+      <w:proofErr w:type="spellStart"/>
+      <w:r>
+        <w:rPr>
+          <w:rFonts w:ascii="Consolas" w:eastAsia="Times New Roman" w:hAnsi="Consolas" w:cs="Times New Roman"/>
+          <w:color w:val="F8F8F2"/>
+          <w:sz w:val="21"/>
+          <w:szCs w:val="21"/>
+          <w:lang w:eastAsia="pt-BR"/>
+        </w:rPr>
+        <w:t>appointment</w:t>
+      </w:r>
+      <w:proofErr w:type="spellEnd"/>
+      <w:r>
+        <w:rPr>
+          <w:rFonts w:ascii="Consolas" w:eastAsia="Times New Roman" w:hAnsi="Consolas" w:cs="Times New Roman"/>
+          <w:color w:val="F8F8F2"/>
+          <w:sz w:val="21"/>
+          <w:szCs w:val="21"/>
+          <w:lang w:eastAsia="pt-BR"/>
+        </w:rPr>
+        <w:t xml:space="preserve"> </w:t>
+      </w:r>
+      <w:r>
+        <w:rPr>
+          <w:rFonts w:ascii="Consolas" w:eastAsia="Times New Roman" w:hAnsi="Consolas" w:cs="Times New Roman"/>
+          <w:color w:val="F92672"/>
+          <w:sz w:val="21"/>
+          <w:szCs w:val="21"/>
+          <w:lang w:eastAsia="pt-BR"/>
+        </w:rPr>
+        <w:t>=</w:t>
+      </w:r>
+      <w:r>
+        <w:rPr>
+          <w:rFonts w:ascii="Consolas" w:eastAsia="Times New Roman" w:hAnsi="Consolas" w:cs="Times New Roman"/>
+          <w:color w:val="F8F8F2"/>
+          <w:sz w:val="21"/>
+          <w:szCs w:val="21"/>
+          <w:lang w:eastAsia="pt-BR"/>
+        </w:rPr>
+        <w:t xml:space="preserve"> </w:t>
+      </w:r>
+      <w:r>
+        <w:rPr>
+          <w:rFonts w:ascii="Consolas" w:eastAsia="Times New Roman" w:hAnsi="Consolas" w:cs="Times New Roman"/>
+          <w:color w:val="F92672"/>
+          <w:sz w:val="21"/>
+          <w:szCs w:val="21"/>
+          <w:lang w:eastAsia="pt-BR"/>
+        </w:rPr>
+        <w:t>new</w:t>
+      </w:r>
+      <w:r>
+        <w:rPr>
+          <w:rFonts w:ascii="Consolas" w:eastAsia="Times New Roman" w:hAnsi="Consolas" w:cs="Times New Roman"/>
+          <w:color w:val="F8F8F2"/>
+          <w:sz w:val="21"/>
+          <w:szCs w:val="21"/>
+          <w:lang w:eastAsia="pt-BR"/>
+        </w:rPr>
+        <w:t xml:space="preserve"> </w:t>
+      </w:r>
+      <w:proofErr w:type="spellStart"/>
+      <w:proofErr w:type="gramStart"/>
+      <w:r>
+        <w:rPr>
+          <w:rFonts w:ascii="Consolas" w:eastAsia="Times New Roman" w:hAnsi="Consolas" w:cs="Times New Roman"/>
+          <w:color w:val="A6E22E"/>
+          <w:sz w:val="21"/>
+          <w:szCs w:val="21"/>
+          <w:u w:val="single"/>
+          <w:lang w:eastAsia="pt-BR"/>
+        </w:rPr>
+        <w:t>mongoose</w:t>
+      </w:r>
+      <w:r>
+        <w:rPr>
+          <w:rFonts w:ascii="Consolas" w:eastAsia="Times New Roman" w:hAnsi="Consolas" w:cs="Times New Roman"/>
+          <w:color w:val="F8F8F2"/>
+          <w:sz w:val="21"/>
+          <w:szCs w:val="21"/>
+          <w:lang w:eastAsia="pt-BR"/>
+        </w:rPr>
+        <w:t>.</w:t>
+      </w:r>
+      <w:r>
+        <w:rPr>
+          <w:rFonts w:ascii="Consolas" w:eastAsia="Times New Roman" w:hAnsi="Consolas" w:cs="Times New Roman"/>
+          <w:color w:val="A6E22E"/>
+          <w:sz w:val="21"/>
+          <w:szCs w:val="21"/>
+          <w:u w:val="single"/>
+          <w:lang w:eastAsia="pt-BR"/>
+        </w:rPr>
+        <w:t>Schema</w:t>
+      </w:r>
+      <w:proofErr w:type="spellEnd"/>
+      <w:proofErr w:type="gramEnd"/>
+      <w:r>
+        <w:rPr>
+          <w:rFonts w:ascii="Consolas" w:eastAsia="Times New Roman" w:hAnsi="Consolas" w:cs="Times New Roman"/>
+          <w:color w:val="F8F8F2"/>
+          <w:sz w:val="21"/>
+          <w:szCs w:val="21"/>
+          <w:lang w:eastAsia="pt-BR"/>
+        </w:rPr>
+        <w:t>({</w:t>
+      </w:r>
+    </w:p>
+    <w:p>
+      <w:pPr>
+        <w:pStyle w:val="PargrafodaLista"/>
+        <w:numPr>
+          <w:ilvl w:val="0"/>
+          <w:numId w:val="3"/>
+        </w:numPr>
+        <w:shd w:val="clear" w:color="auto" w:fill="272822"/>
+        <w:spacing w:after="0" w:line="285" w:lineRule="atLeast"/>
+        <w:rPr>
+          <w:rFonts w:ascii="Consolas" w:eastAsia="Times New Roman" w:hAnsi="Consolas" w:cs="Times New Roman"/>
+          <w:color w:val="F8F8F2"/>
+          <w:sz w:val="21"/>
+          <w:szCs w:val="21"/>
+          <w:lang w:eastAsia="pt-BR"/>
+        </w:rPr>
+      </w:pPr>
+      <w:r>
+        <w:rPr>
+          <w:rFonts w:ascii="Consolas" w:eastAsia="Times New Roman" w:hAnsi="Consolas" w:cs="Times New Roman"/>
+          <w:color w:val="F8F8F2"/>
+          <w:sz w:val="21"/>
+          <w:szCs w:val="21"/>
+          <w:lang w:eastAsia="pt-BR"/>
+        </w:rPr>
+        <w:t xml:space="preserve">    </w:t>
+      </w:r>
+      <w:proofErr w:type="spellStart"/>
+      <w:r>
+        <w:rPr>
+          <w:rFonts w:ascii="Consolas" w:eastAsia="Times New Roman" w:hAnsi="Consolas" w:cs="Times New Roman"/>
+          <w:color w:val="A6E22E"/>
+          <w:sz w:val="21"/>
+          <w:szCs w:val="21"/>
+          <w:u w:val="single"/>
+          <w:lang w:eastAsia="pt-BR"/>
+        </w:rPr>
+        <w:t>name</w:t>
+      </w:r>
+      <w:proofErr w:type="spellEnd"/>
+      <w:r>
+        <w:rPr>
+          <w:rFonts w:ascii="Consolas" w:eastAsia="Times New Roman" w:hAnsi="Consolas" w:cs="Times New Roman"/>
+          <w:color w:val="F8F8F2"/>
+          <w:sz w:val="21"/>
+          <w:szCs w:val="21"/>
+          <w:lang w:eastAsia="pt-BR"/>
+        </w:rPr>
+        <w:t xml:space="preserve">: </w:t>
+      </w:r>
+      <w:proofErr w:type="spellStart"/>
+      <w:r>
+        <w:rPr>
+          <w:rFonts w:ascii="Consolas" w:eastAsia="Times New Roman" w:hAnsi="Consolas" w:cs="Times New Roman"/>
+          <w:i/>
+          <w:iCs/>
+          <w:color w:val="66D9EF"/>
+          <w:sz w:val="21"/>
+          <w:szCs w:val="21"/>
+          <w:lang w:eastAsia="pt-BR"/>
+        </w:rPr>
+        <w:t>String</w:t>
+      </w:r>
+      <w:proofErr w:type="spellEnd"/>
+      <w:r>
+        <w:rPr>
+          <w:rFonts w:ascii="Consolas" w:eastAsia="Times New Roman" w:hAnsi="Consolas" w:cs="Times New Roman"/>
+          <w:color w:val="F8F8F2"/>
+          <w:sz w:val="21"/>
+          <w:szCs w:val="21"/>
+          <w:lang w:eastAsia="pt-BR"/>
+        </w:rPr>
+        <w:t>,</w:t>
+      </w:r>
+    </w:p>
+    <w:p>
+      <w:pPr>
+        <w:pStyle w:val="PargrafodaLista"/>
+        <w:numPr>
+          <w:ilvl w:val="0"/>
+          <w:numId w:val="3"/>
+        </w:numPr>
+        <w:shd w:val="clear" w:color="auto" w:fill="272822"/>
+        <w:spacing w:after="0" w:line="285" w:lineRule="atLeast"/>
+        <w:rPr>
+          <w:rFonts w:ascii="Consolas" w:eastAsia="Times New Roman" w:hAnsi="Consolas" w:cs="Times New Roman"/>
+          <w:color w:val="F8F8F2"/>
+          <w:sz w:val="21"/>
+          <w:szCs w:val="21"/>
+          <w:lang w:eastAsia="pt-BR"/>
+        </w:rPr>
+      </w:pPr>
+      <w:r>
+        <w:rPr>
+          <w:rFonts w:ascii="Consolas" w:eastAsia="Times New Roman" w:hAnsi="Consolas" w:cs="Times New Roman"/>
+          <w:color w:val="F8F8F2"/>
+          <w:sz w:val="21"/>
+          <w:szCs w:val="21"/>
+          <w:lang w:eastAsia="pt-BR"/>
+        </w:rPr>
+        <w:t xml:space="preserve">    </w:t>
+      </w:r>
+      <w:proofErr w:type="spellStart"/>
+      <w:r>
+        <w:rPr>
+          <w:rFonts w:ascii="Consolas" w:eastAsia="Times New Roman" w:hAnsi="Consolas" w:cs="Times New Roman"/>
+          <w:color w:val="A6E22E"/>
+          <w:sz w:val="21"/>
+          <w:szCs w:val="21"/>
+          <w:u w:val="single"/>
+          <w:lang w:eastAsia="pt-BR"/>
+        </w:rPr>
+        <w:t>email</w:t>
+      </w:r>
+      <w:proofErr w:type="spellEnd"/>
+      <w:r>
+        <w:rPr>
+          <w:rFonts w:ascii="Consolas" w:eastAsia="Times New Roman" w:hAnsi="Consolas" w:cs="Times New Roman"/>
+          <w:color w:val="F8F8F2"/>
+          <w:sz w:val="21"/>
+          <w:szCs w:val="21"/>
+          <w:lang w:eastAsia="pt-BR"/>
+        </w:rPr>
+        <w:t xml:space="preserve">: </w:t>
+      </w:r>
+      <w:proofErr w:type="spellStart"/>
+      <w:r>
+        <w:rPr>
+          <w:rFonts w:ascii="Consolas" w:eastAsia="Times New Roman" w:hAnsi="Consolas" w:cs="Times New Roman"/>
+          <w:i/>
+          <w:iCs/>
+          <w:color w:val="66D9EF"/>
+          <w:sz w:val="21"/>
+          <w:szCs w:val="21"/>
+          <w:lang w:eastAsia="pt-BR"/>
+        </w:rPr>
+        <w:t>String</w:t>
+      </w:r>
+      <w:proofErr w:type="spellEnd"/>
+      <w:r>
+        <w:rPr>
+          <w:rFonts w:ascii="Consolas" w:eastAsia="Times New Roman" w:hAnsi="Consolas" w:cs="Times New Roman"/>
+          <w:color w:val="F8F8F2"/>
+          <w:sz w:val="21"/>
+          <w:szCs w:val="21"/>
+          <w:lang w:eastAsia="pt-BR"/>
+        </w:rPr>
+        <w:t>,</w:t>
+      </w:r>
+    </w:p>
+    <w:p>
+      <w:pPr>
+        <w:pStyle w:val="PargrafodaLista"/>
+        <w:numPr>
+          <w:ilvl w:val="0"/>
+          <w:numId w:val="3"/>
+        </w:numPr>
+        <w:shd w:val="clear" w:color="auto" w:fill="272822"/>
+        <w:spacing w:after="0" w:line="285" w:lineRule="atLeast"/>
+        <w:rPr>
+          <w:rFonts w:ascii="Consolas" w:eastAsia="Times New Roman" w:hAnsi="Consolas" w:cs="Times New Roman"/>
+          <w:color w:val="F8F8F2"/>
+          <w:sz w:val="21"/>
+          <w:szCs w:val="21"/>
+          <w:lang w:eastAsia="pt-BR"/>
+        </w:rPr>
+      </w:pPr>
+      <w:r>
+        <w:rPr>
+          <w:rFonts w:ascii="Consolas" w:eastAsia="Times New Roman" w:hAnsi="Consolas" w:cs="Times New Roman"/>
+          <w:color w:val="F8F8F2"/>
+          <w:sz w:val="21"/>
+          <w:szCs w:val="21"/>
+          <w:lang w:eastAsia="pt-BR"/>
+        </w:rPr>
+        <w:t xml:space="preserve">    </w:t>
+      </w:r>
+      <w:proofErr w:type="spellStart"/>
+      <w:r>
+        <w:rPr>
+          <w:rFonts w:ascii="Consolas" w:eastAsia="Times New Roman" w:hAnsi="Consolas" w:cs="Times New Roman"/>
+          <w:color w:val="A6E22E"/>
+          <w:sz w:val="21"/>
+          <w:szCs w:val="21"/>
+          <w:u w:val="single"/>
+          <w:lang w:eastAsia="pt-BR"/>
+        </w:rPr>
+        <w:t>cpf</w:t>
+      </w:r>
+      <w:proofErr w:type="spellEnd"/>
+      <w:r>
+        <w:rPr>
+          <w:rFonts w:ascii="Consolas" w:eastAsia="Times New Roman" w:hAnsi="Consolas" w:cs="Times New Roman"/>
+          <w:color w:val="F8F8F2"/>
+          <w:sz w:val="21"/>
+          <w:szCs w:val="21"/>
+          <w:lang w:eastAsia="pt-BR"/>
+        </w:rPr>
+        <w:t xml:space="preserve">: </w:t>
+      </w:r>
+      <w:proofErr w:type="spellStart"/>
+      <w:r>
+        <w:rPr>
+          <w:rFonts w:ascii="Consolas" w:eastAsia="Times New Roman" w:hAnsi="Consolas" w:cs="Times New Roman"/>
+          <w:i/>
+          <w:iCs/>
+          <w:color w:val="66D9EF"/>
+          <w:sz w:val="21"/>
+          <w:szCs w:val="21"/>
+          <w:lang w:eastAsia="pt-BR"/>
+        </w:rPr>
+        <w:t>String</w:t>
+      </w:r>
+      <w:proofErr w:type="spellEnd"/>
+      <w:r>
+        <w:rPr>
+          <w:rFonts w:ascii="Consolas" w:eastAsia="Times New Roman" w:hAnsi="Consolas" w:cs="Times New Roman"/>
+          <w:color w:val="F8F8F2"/>
+          <w:sz w:val="21"/>
+          <w:szCs w:val="21"/>
+          <w:lang w:eastAsia="pt-BR"/>
+        </w:rPr>
+        <w:t>,</w:t>
+      </w:r>
+    </w:p>
+    <w:p>
+      <w:pPr>
+        <w:pStyle w:val="PargrafodaLista"/>
+        <w:numPr>
+          <w:ilvl w:val="0"/>
+          <w:numId w:val="3"/>
+        </w:numPr>
+        <w:shd w:val="clear" w:color="auto" w:fill="272822"/>
+        <w:spacing w:after="0" w:line="285" w:lineRule="atLeast"/>
+        <w:rPr>
+          <w:rFonts w:ascii="Consolas" w:eastAsia="Times New Roman" w:hAnsi="Consolas" w:cs="Times New Roman"/>
+          <w:color w:val="F8F8F2"/>
+          <w:sz w:val="21"/>
+          <w:szCs w:val="21"/>
+          <w:lang w:eastAsia="pt-BR"/>
+        </w:rPr>
+      </w:pPr>
+      <w:r>
+        <w:rPr>
+          <w:rFonts w:ascii="Consolas" w:eastAsia="Times New Roman" w:hAnsi="Consolas" w:cs="Times New Roman"/>
+          <w:color w:val="F8F8F2"/>
+          <w:sz w:val="21"/>
+          <w:szCs w:val="21"/>
+          <w:lang w:eastAsia="pt-BR"/>
+        </w:rPr>
+        <w:t xml:space="preserve">    </w:t>
+      </w:r>
+      <w:proofErr w:type="spellStart"/>
+      <w:r>
+        <w:rPr>
+          <w:rFonts w:ascii="Consolas" w:eastAsia="Times New Roman" w:hAnsi="Consolas" w:cs="Times New Roman"/>
+          <w:color w:val="A6E22E"/>
+          <w:sz w:val="21"/>
+          <w:szCs w:val="21"/>
+          <w:u w:val="single"/>
+          <w:lang w:eastAsia="pt-BR"/>
+        </w:rPr>
+        <w:t>description</w:t>
+      </w:r>
+      <w:proofErr w:type="spellEnd"/>
+      <w:r>
+        <w:rPr>
+          <w:rFonts w:ascii="Consolas" w:eastAsia="Times New Roman" w:hAnsi="Consolas" w:cs="Times New Roman"/>
+          <w:color w:val="F8F8F2"/>
+          <w:sz w:val="21"/>
+          <w:szCs w:val="21"/>
+          <w:lang w:eastAsia="pt-BR"/>
+        </w:rPr>
+        <w:t xml:space="preserve">: </w:t>
+      </w:r>
+      <w:proofErr w:type="spellStart"/>
+      <w:r>
+        <w:rPr>
+          <w:rFonts w:ascii="Consolas" w:eastAsia="Times New Roman" w:hAnsi="Consolas" w:cs="Times New Roman"/>
+          <w:i/>
+          <w:iCs/>
+          <w:color w:val="66D9EF"/>
+          <w:sz w:val="21"/>
+          <w:szCs w:val="21"/>
+          <w:lang w:eastAsia="pt-BR"/>
+        </w:rPr>
+        <w:t>String</w:t>
+      </w:r>
+      <w:proofErr w:type="spellEnd"/>
+      <w:r>
+        <w:rPr>
+          <w:rFonts w:ascii="Consolas" w:eastAsia="Times New Roman" w:hAnsi="Consolas" w:cs="Times New Roman"/>
+          <w:color w:val="F8F8F2"/>
+          <w:sz w:val="21"/>
+          <w:szCs w:val="21"/>
+          <w:lang w:eastAsia="pt-BR"/>
+        </w:rPr>
+        <w:t>,</w:t>
+      </w:r>
+    </w:p>
+    <w:p>
+      <w:pPr>
+        <w:pStyle w:val="PargrafodaLista"/>
+        <w:numPr>
+          <w:ilvl w:val="0"/>
+          <w:numId w:val="3"/>
+        </w:numPr>
+        <w:shd w:val="clear" w:color="auto" w:fill="272822"/>
+        <w:spacing w:after="0" w:line="285" w:lineRule="atLeast"/>
+        <w:rPr>
+          <w:rFonts w:ascii="Consolas" w:eastAsia="Times New Roman" w:hAnsi="Consolas" w:cs="Times New Roman"/>
+          <w:color w:val="F8F8F2"/>
+          <w:sz w:val="21"/>
+          <w:szCs w:val="21"/>
+          <w:lang w:eastAsia="pt-BR"/>
+        </w:rPr>
+      </w:pPr>
+      <w:r>
+        <w:rPr>
+          <w:rFonts w:ascii="Consolas" w:eastAsia="Times New Roman" w:hAnsi="Consolas" w:cs="Times New Roman"/>
+          <w:color w:val="F8F8F2"/>
+          <w:sz w:val="21"/>
+          <w:szCs w:val="21"/>
+          <w:lang w:eastAsia="pt-BR"/>
+        </w:rPr>
+        <w:t xml:space="preserve">    </w:t>
+      </w:r>
+      <w:r>
+        <w:rPr>
+          <w:rFonts w:ascii="Consolas" w:eastAsia="Times New Roman" w:hAnsi="Consolas" w:cs="Times New Roman"/>
+          <w:color w:val="A6E22E"/>
+          <w:sz w:val="21"/>
+          <w:szCs w:val="21"/>
+          <w:u w:val="single"/>
+          <w:lang w:eastAsia="pt-BR"/>
+        </w:rPr>
+        <w:t>date</w:t>
+      </w:r>
+      <w:r>
+        <w:rPr>
+          <w:rFonts w:ascii="Consolas" w:eastAsia="Times New Roman" w:hAnsi="Consolas" w:cs="Times New Roman"/>
+          <w:color w:val="F8F8F2"/>
+          <w:sz w:val="21"/>
+          <w:szCs w:val="21"/>
+          <w:lang w:eastAsia="pt-BR"/>
+        </w:rPr>
+        <w:t xml:space="preserve">: </w:t>
+      </w:r>
+      <w:r>
+        <w:rPr>
+          <w:rFonts w:ascii="Consolas" w:eastAsia="Times New Roman" w:hAnsi="Consolas" w:cs="Times New Roman"/>
+          <w:i/>
+          <w:iCs/>
+          <w:color w:val="66D9EF"/>
+          <w:sz w:val="21"/>
+          <w:szCs w:val="21"/>
+          <w:lang w:eastAsia="pt-BR"/>
+        </w:rPr>
+        <w:t>Date</w:t>
+      </w:r>
+      <w:r>
+        <w:rPr>
+          <w:rFonts w:ascii="Consolas" w:eastAsia="Times New Roman" w:hAnsi="Consolas" w:cs="Times New Roman"/>
+          <w:color w:val="F8F8F2"/>
+          <w:sz w:val="21"/>
+          <w:szCs w:val="21"/>
+          <w:lang w:eastAsia="pt-BR"/>
+        </w:rPr>
+        <w:t>,</w:t>
+      </w:r>
+    </w:p>
+    <w:p>
+      <w:pPr>
+        <w:pStyle w:val="PargrafodaLista"/>
+        <w:numPr>
+          <w:ilvl w:val="0"/>
+          <w:numId w:val="3"/>
+        </w:numPr>
+        <w:shd w:val="clear" w:color="auto" w:fill="272822"/>
+        <w:spacing w:after="0" w:line="285" w:lineRule="atLeast"/>
+        <w:rPr>
+          <w:rFonts w:ascii="Consolas" w:eastAsia="Times New Roman" w:hAnsi="Consolas" w:cs="Times New Roman"/>
+          <w:color w:val="F8F8F2"/>
+          <w:sz w:val="21"/>
+          <w:szCs w:val="21"/>
+          <w:lang w:eastAsia="pt-BR"/>
+        </w:rPr>
+      </w:pPr>
+      <w:r>
+        <w:rPr>
+          <w:rFonts w:ascii="Consolas" w:eastAsia="Times New Roman" w:hAnsi="Consolas" w:cs="Times New Roman"/>
+          <w:color w:val="F8F8F2"/>
+          <w:sz w:val="21"/>
+          <w:szCs w:val="21"/>
+          <w:lang w:eastAsia="pt-BR"/>
+        </w:rPr>
+        <w:t xml:space="preserve">    </w:t>
+      </w:r>
+      <w:r>
+        <w:rPr>
+          <w:rFonts w:ascii="Consolas" w:eastAsia="Times New Roman" w:hAnsi="Consolas" w:cs="Times New Roman"/>
+          <w:color w:val="A6E22E"/>
+          <w:sz w:val="21"/>
+          <w:szCs w:val="21"/>
+          <w:u w:val="single"/>
+          <w:lang w:eastAsia="pt-BR"/>
+        </w:rPr>
+        <w:t>time</w:t>
+      </w:r>
+      <w:r>
+        <w:rPr>
+          <w:rFonts w:ascii="Consolas" w:eastAsia="Times New Roman" w:hAnsi="Consolas" w:cs="Times New Roman"/>
+          <w:color w:val="F8F8F2"/>
+          <w:sz w:val="21"/>
+          <w:szCs w:val="21"/>
+          <w:lang w:eastAsia="pt-BR"/>
+        </w:rPr>
+        <w:t xml:space="preserve">: </w:t>
+      </w:r>
+      <w:proofErr w:type="spellStart"/>
+      <w:r>
+        <w:rPr>
+          <w:rFonts w:ascii="Consolas" w:eastAsia="Times New Roman" w:hAnsi="Consolas" w:cs="Times New Roman"/>
+          <w:i/>
+          <w:iCs/>
+          <w:color w:val="66D9EF"/>
+          <w:sz w:val="21"/>
+          <w:szCs w:val="21"/>
+          <w:lang w:eastAsia="pt-BR"/>
+        </w:rPr>
+        <w:t>String</w:t>
+      </w:r>
+      <w:proofErr w:type="spellEnd"/>
+      <w:r>
+        <w:rPr>
+          <w:rFonts w:ascii="Consolas" w:eastAsia="Times New Roman" w:hAnsi="Consolas" w:cs="Times New Roman"/>
+          <w:color w:val="F8F8F2"/>
+          <w:sz w:val="21"/>
+          <w:szCs w:val="21"/>
+          <w:lang w:eastAsia="pt-BR"/>
+        </w:rPr>
+        <w:t>,</w:t>
+      </w:r>
+    </w:p>
+    <w:p>
+      <w:pPr>
+        <w:pStyle w:val="PargrafodaLista"/>
+        <w:numPr>
+          <w:ilvl w:val="0"/>
+          <w:numId w:val="3"/>
+        </w:numPr>
+        <w:shd w:val="clear" w:color="auto" w:fill="272822"/>
+        <w:spacing w:after="0" w:line="285" w:lineRule="atLeast"/>
+        <w:rPr>
+          <w:rFonts w:ascii="Consolas" w:eastAsia="Times New Roman" w:hAnsi="Consolas" w:cs="Times New Roman"/>
+          <w:color w:val="F8F8F2"/>
+          <w:sz w:val="21"/>
+          <w:szCs w:val="21"/>
+          <w:lang w:eastAsia="pt-BR"/>
+        </w:rPr>
+      </w:pPr>
+      <w:r>
+        <w:rPr>
+          <w:rFonts w:ascii="Consolas" w:eastAsia="Times New Roman" w:hAnsi="Consolas" w:cs="Times New Roman"/>
+          <w:color w:val="F8F8F2"/>
+          <w:sz w:val="21"/>
+          <w:szCs w:val="21"/>
+          <w:lang w:eastAsia="pt-BR"/>
+        </w:rPr>
+        <w:t xml:space="preserve">    </w:t>
+      </w:r>
+      <w:proofErr w:type="spellStart"/>
+      <w:r>
+        <w:rPr>
+          <w:rFonts w:ascii="Consolas" w:eastAsia="Times New Roman" w:hAnsi="Consolas" w:cs="Times New Roman"/>
+          <w:color w:val="A6E22E"/>
+          <w:sz w:val="21"/>
+          <w:szCs w:val="21"/>
+          <w:u w:val="single"/>
+          <w:lang w:eastAsia="pt-BR"/>
+        </w:rPr>
+        <w:t>finished</w:t>
+      </w:r>
+      <w:proofErr w:type="spellEnd"/>
+      <w:r>
+        <w:rPr>
+          <w:rFonts w:ascii="Consolas" w:eastAsia="Times New Roman" w:hAnsi="Consolas" w:cs="Times New Roman"/>
+          <w:color w:val="F8F8F2"/>
+          <w:sz w:val="21"/>
+          <w:szCs w:val="21"/>
+          <w:lang w:eastAsia="pt-BR"/>
+        </w:rPr>
+        <w:t xml:space="preserve">: </w:t>
+      </w:r>
+      <w:proofErr w:type="spellStart"/>
+      <w:r>
+        <w:rPr>
+          <w:rFonts w:ascii="Consolas" w:eastAsia="Times New Roman" w:hAnsi="Consolas" w:cs="Times New Roman"/>
+          <w:i/>
+          <w:iCs/>
+          <w:color w:val="66D9EF"/>
+          <w:sz w:val="21"/>
+          <w:szCs w:val="21"/>
+          <w:lang w:eastAsia="pt-BR"/>
+        </w:rPr>
+        <w:t>Boolean</w:t>
+      </w:r>
+      <w:proofErr w:type="spellEnd"/>
+    </w:p>
+    <w:p>
+      <w:pPr>
+        <w:pStyle w:val="PargrafodaLista"/>
+        <w:numPr>
+          <w:ilvl w:val="0"/>
+          <w:numId w:val="3"/>
+        </w:numPr>
+        <w:shd w:val="clear" w:color="auto" w:fill="272822"/>
+        <w:spacing w:after="0" w:line="285" w:lineRule="atLeast"/>
+        <w:rPr>
+          <w:rFonts w:ascii="Consolas" w:eastAsia="Times New Roman" w:hAnsi="Consolas" w:cs="Times New Roman"/>
+          <w:color w:val="F8F8F2"/>
+          <w:sz w:val="21"/>
+          <w:szCs w:val="21"/>
+          <w:lang w:eastAsia="pt-BR"/>
+        </w:rPr>
+      </w:pPr>
+    </w:p>
+    <w:p>
+      <w:pPr>
+        <w:pStyle w:val="PargrafodaLista"/>
+        <w:numPr>
+          <w:ilvl w:val="0"/>
+          <w:numId w:val="3"/>
+        </w:numPr>
+        <w:shd w:val="clear" w:color="auto" w:fill="272822"/>
+        <w:spacing w:after="0" w:line="285" w:lineRule="atLeast"/>
+        <w:rPr>
+          <w:rFonts w:ascii="Consolas" w:eastAsia="Times New Roman" w:hAnsi="Consolas" w:cs="Times New Roman"/>
+          <w:color w:val="F8F8F2"/>
+          <w:sz w:val="21"/>
+          <w:szCs w:val="21"/>
+          <w:lang w:eastAsia="pt-BR"/>
+        </w:rPr>
+      </w:pPr>
+      <w:r>
+        <w:rPr>
+          <w:rFonts w:ascii="Consolas" w:eastAsia="Times New Roman" w:hAnsi="Consolas" w:cs="Times New Roman"/>
+          <w:color w:val="F8F8F2"/>
+          <w:sz w:val="21"/>
+          <w:szCs w:val="21"/>
+          <w:lang w:eastAsia="pt-BR"/>
+        </w:rPr>
+        <w:t>});</w:t>
+      </w:r>
+    </w:p>
+    <w:p>
+      <w:pPr>
+        <w:pStyle w:val="PargrafodaLista"/>
+        <w:numPr>
+          <w:ilvl w:val="0"/>
+          <w:numId w:val="3"/>
+        </w:numPr>
+        <w:shd w:val="clear" w:color="auto" w:fill="272822"/>
+        <w:spacing w:after="0" w:line="285" w:lineRule="atLeast"/>
+        <w:rPr>
+          <w:rFonts w:ascii="Consolas" w:eastAsia="Times New Roman" w:hAnsi="Consolas" w:cs="Times New Roman"/>
+          <w:color w:val="F8F8F2"/>
+          <w:sz w:val="21"/>
+          <w:szCs w:val="21"/>
+          <w:lang w:eastAsia="pt-BR"/>
+        </w:rPr>
+      </w:pPr>
+    </w:p>
+    <w:p>
+      <w:pPr>
+        <w:pStyle w:val="PargrafodaLista"/>
+        <w:numPr>
+          <w:ilvl w:val="0"/>
+          <w:numId w:val="3"/>
+        </w:numPr>
+        <w:shd w:val="clear" w:color="auto" w:fill="272822"/>
+        <w:spacing w:after="0" w:line="285" w:lineRule="atLeast"/>
+        <w:rPr>
+          <w:rFonts w:ascii="Consolas" w:eastAsia="Times New Roman" w:hAnsi="Consolas" w:cs="Times New Roman"/>
+          <w:color w:val="F8F8F2"/>
+          <w:sz w:val="21"/>
+          <w:szCs w:val="21"/>
+          <w:lang w:eastAsia="pt-BR"/>
+        </w:rPr>
+      </w:pPr>
+      <w:proofErr w:type="spellStart"/>
+      <w:proofErr w:type="gramStart"/>
+      <w:r>
+        <w:rPr>
+          <w:rFonts w:ascii="Consolas" w:eastAsia="Times New Roman" w:hAnsi="Consolas" w:cs="Times New Roman"/>
+          <w:color w:val="F8F8F2"/>
+          <w:sz w:val="21"/>
+          <w:szCs w:val="21"/>
+          <w:lang w:eastAsia="pt-BR"/>
+        </w:rPr>
+        <w:t>module.exports</w:t>
+      </w:r>
+      <w:proofErr w:type="spellEnd"/>
+      <w:proofErr w:type="gramEnd"/>
+      <w:r>
+        <w:rPr>
+          <w:rFonts w:ascii="Consolas" w:eastAsia="Times New Roman" w:hAnsi="Consolas" w:cs="Times New Roman"/>
+          <w:color w:val="F8F8F2"/>
+          <w:sz w:val="21"/>
+          <w:szCs w:val="21"/>
+          <w:lang w:eastAsia="pt-BR"/>
+        </w:rPr>
+        <w:t xml:space="preserve"> </w:t>
+      </w:r>
+      <w:r>
+        <w:rPr>
+          <w:rFonts w:ascii="Consolas" w:eastAsia="Times New Roman" w:hAnsi="Consolas" w:cs="Times New Roman"/>
+          <w:color w:val="F92672"/>
+          <w:sz w:val="21"/>
+          <w:szCs w:val="21"/>
+          <w:lang w:eastAsia="pt-BR"/>
+        </w:rPr>
+        <w:t>=</w:t>
+      </w:r>
+      <w:r>
+        <w:rPr>
+          <w:rFonts w:ascii="Consolas" w:eastAsia="Times New Roman" w:hAnsi="Consolas" w:cs="Times New Roman"/>
+          <w:color w:val="F8F8F2"/>
+          <w:sz w:val="21"/>
+          <w:szCs w:val="21"/>
+          <w:lang w:eastAsia="pt-BR"/>
+        </w:rPr>
+        <w:t xml:space="preserve"> </w:t>
+      </w:r>
+      <w:proofErr w:type="spellStart"/>
+      <w:r>
+        <w:rPr>
+          <w:rFonts w:ascii="Consolas" w:eastAsia="Times New Roman" w:hAnsi="Consolas" w:cs="Times New Roman"/>
+          <w:color w:val="F8F8F2"/>
+          <w:sz w:val="21"/>
+          <w:szCs w:val="21"/>
+          <w:lang w:eastAsia="pt-BR"/>
+        </w:rPr>
+        <w:t>appointment</w:t>
+      </w:r>
+      <w:proofErr w:type="spellEnd"/>
+      <w:r>
+        <w:rPr>
+          <w:rFonts w:ascii="Consolas" w:eastAsia="Times New Roman" w:hAnsi="Consolas" w:cs="Times New Roman"/>
+          <w:color w:val="F8F8F2"/>
+          <w:sz w:val="21"/>
+          <w:szCs w:val="21"/>
+          <w:lang w:eastAsia="pt-BR"/>
+        </w:rPr>
+        <w:t>;</w:t>
+      </w:r>
+    </w:p>
+    <w:p>
+      <w:pPr>
+        <w:pStyle w:val="PargrafodaLista"/>
+      </w:pPr>
     </w:p>
     <w:p>
       <w:pPr>

</xml_diff>

<commit_message>
Criando o método GetAll no AppointmentService para exibir registros das consultas finalizadas ou todas. Criando a rota no arquivo index.js para exibir os registros buscados
</commit_message>
<xml_diff>
--- a/Instrução/Sistema de agendameno com mongoDB.docx
+++ b/Instrução/Sistema de agendameno com mongoDB.docx
@@ -11350,6 +11350,31 @@
     <w:p>
       <w:pPr>
         <w:pStyle w:val="PargrafodaLista"/>
+        <w:rPr>
+          <w:b/>
+          <w:bCs/>
+        </w:rPr>
+      </w:pPr>
+    </w:p>
+    <w:p>
+      <w:pPr>
+        <w:pStyle w:val="PargrafodaLista"/>
+        <w:rPr>
+          <w:b/>
+          <w:bCs/>
+        </w:rPr>
+      </w:pPr>
+      <w:r>
+        <w:rPr>
+          <w:b/>
+          <w:bCs/>
+        </w:rPr>
+        <w:t>METODO CREATE</w:t>
+      </w:r>
+    </w:p>
+    <w:p>
+      <w:pPr>
+        <w:pStyle w:val="PargrafodaLista"/>
         <w:numPr>
           <w:ilvl w:val="0"/>
           <w:numId w:val="3"/>
@@ -12664,6 +12689,7 @@
           <w:szCs w:val="21"/>
           <w:lang w:eastAsia="pt-BR"/>
         </w:rPr>
+        <w:lastRenderedPageBreak/>
         <w:t xml:space="preserve">            </w:t>
       </w:r>
       <w:proofErr w:type="spellStart"/>
@@ -12762,7 +12788,6 @@
           <w:szCs w:val="21"/>
           <w:lang w:eastAsia="pt-BR"/>
         </w:rPr>
-        <w:lastRenderedPageBreak/>
         <w:t>    }</w:t>
       </w:r>
     </w:p>
@@ -17625,23 +17650,1393 @@
     <w:p>
       <w:pPr>
         <w:pStyle w:val="PargrafodaLista"/>
-        <w:numPr>
-          <w:ilvl w:val="0"/>
-          <w:numId w:val="3"/>
-        </w:numPr>
-      </w:pPr>
-      <w:r>
-        <w:t>C</w:t>
-      </w:r>
-    </w:p>
-    <w:p>
-      <w:pPr>
-        <w:pStyle w:val="PargrafodaLista"/>
-        <w:numPr>
-          <w:ilvl w:val="0"/>
-          <w:numId w:val="3"/>
-        </w:numPr>
-      </w:pPr>
+      </w:pPr>
+    </w:p>
+    <w:p>
+      <w:pPr>
+        <w:pStyle w:val="PargrafodaLista"/>
+        <w:rPr>
+          <w:b/>
+          <w:bCs/>
+        </w:rPr>
+      </w:pPr>
+    </w:p>
+    <w:p>
+      <w:pPr>
+        <w:pStyle w:val="PargrafodaLista"/>
+        <w:rPr>
+          <w:b/>
+          <w:bCs/>
+        </w:rPr>
+      </w:pPr>
+      <w:r>
+        <w:rPr>
+          <w:b/>
+          <w:bCs/>
+        </w:rPr>
+        <w:t xml:space="preserve">METODO </w:t>
+      </w:r>
+      <w:proofErr w:type="spellStart"/>
+      <w:r>
+        <w:rPr>
+          <w:b/>
+          <w:bCs/>
+        </w:rPr>
+        <w:t>G</w:t>
+      </w:r>
+      <w:r>
+        <w:rPr>
+          <w:b/>
+          <w:bCs/>
+        </w:rPr>
+        <w:t>et</w:t>
+      </w:r>
+      <w:r>
+        <w:rPr>
+          <w:b/>
+          <w:bCs/>
+        </w:rPr>
+        <w:t>A</w:t>
+      </w:r>
+      <w:r>
+        <w:rPr>
+          <w:b/>
+          <w:bCs/>
+        </w:rPr>
+        <w:t>ll</w:t>
+      </w:r>
+      <w:proofErr w:type="spellEnd"/>
+    </w:p>
+    <w:p>
+      <w:pPr>
+        <w:pStyle w:val="PargrafodaLista"/>
+        <w:numPr>
+          <w:ilvl w:val="0"/>
+          <w:numId w:val="3"/>
+        </w:numPr>
+      </w:pPr>
+      <w:r>
+        <w:t xml:space="preserve">Vamos criar um método para exibir todos os registros do model </w:t>
+      </w:r>
+      <w:proofErr w:type="spellStart"/>
+      <w:r>
+        <w:t>AppModel</w:t>
+      </w:r>
+      <w:proofErr w:type="spellEnd"/>
+      <w:r>
+        <w:t>.</w:t>
+      </w:r>
+    </w:p>
+    <w:p>
+      <w:pPr>
+        <w:pStyle w:val="PargrafodaLista"/>
+        <w:numPr>
+          <w:ilvl w:val="0"/>
+          <w:numId w:val="3"/>
+        </w:numPr>
+      </w:pPr>
+      <w:r>
+        <w:t>Este método irá receber como parâmetro uma variável informando se a consulta irá mostrar todos o</w:t>
+      </w:r>
+      <w:r>
+        <w:t>s registros ou somente os registros que ainda não foram finalizados.</w:t>
+      </w:r>
+    </w:p>
+    <w:p>
+      <w:pPr>
+        <w:pStyle w:val="PargrafodaLista"/>
+        <w:numPr>
+          <w:ilvl w:val="0"/>
+          <w:numId w:val="3"/>
+        </w:numPr>
+        <w:shd w:val="clear" w:color="auto" w:fill="272822"/>
+        <w:spacing w:after="0" w:line="285" w:lineRule="atLeast"/>
+        <w:rPr>
+          <w:rFonts w:ascii="Consolas" w:eastAsia="Times New Roman" w:hAnsi="Consolas" w:cs="Times New Roman"/>
+          <w:color w:val="F8F8F2"/>
+          <w:sz w:val="21"/>
+          <w:szCs w:val="21"/>
+          <w:lang w:eastAsia="pt-BR"/>
+        </w:rPr>
+      </w:pPr>
+      <w:r>
+        <w:rPr>
+          <w:rFonts w:ascii="Consolas" w:eastAsia="Times New Roman" w:hAnsi="Consolas" w:cs="Times New Roman"/>
+          <w:color w:val="88846F"/>
+          <w:sz w:val="21"/>
+          <w:szCs w:val="21"/>
+          <w:lang w:eastAsia="pt-BR"/>
+        </w:rPr>
+        <w:t xml:space="preserve">//listar todas as consultas recendo um booleano </w:t>
+      </w:r>
+    </w:p>
+    <w:p>
+      <w:pPr>
+        <w:pStyle w:val="PargrafodaLista"/>
+        <w:numPr>
+          <w:ilvl w:val="0"/>
+          <w:numId w:val="3"/>
+        </w:numPr>
+        <w:shd w:val="clear" w:color="auto" w:fill="272822"/>
+        <w:spacing w:after="0" w:line="285" w:lineRule="atLeast"/>
+        <w:rPr>
+          <w:rFonts w:ascii="Consolas" w:eastAsia="Times New Roman" w:hAnsi="Consolas" w:cs="Times New Roman"/>
+          <w:color w:val="F8F8F2"/>
+          <w:sz w:val="21"/>
+          <w:szCs w:val="21"/>
+          <w:lang w:eastAsia="pt-BR"/>
+        </w:rPr>
+      </w:pPr>
+      <w:r>
+        <w:rPr>
+          <w:rFonts w:ascii="Consolas" w:eastAsia="Times New Roman" w:hAnsi="Consolas" w:cs="Times New Roman"/>
+          <w:color w:val="F8F8F2"/>
+          <w:sz w:val="21"/>
+          <w:szCs w:val="21"/>
+          <w:lang w:eastAsia="pt-BR"/>
+        </w:rPr>
+        <w:t xml:space="preserve">    </w:t>
+      </w:r>
+      <w:proofErr w:type="spellStart"/>
+      <w:r>
+        <w:rPr>
+          <w:rFonts w:ascii="Consolas" w:eastAsia="Times New Roman" w:hAnsi="Consolas" w:cs="Times New Roman"/>
+          <w:color w:val="F92672"/>
+          <w:sz w:val="21"/>
+          <w:szCs w:val="21"/>
+          <w:lang w:eastAsia="pt-BR"/>
+        </w:rPr>
+        <w:t>async</w:t>
+      </w:r>
+      <w:proofErr w:type="spellEnd"/>
+      <w:r>
+        <w:rPr>
+          <w:rFonts w:ascii="Consolas" w:eastAsia="Times New Roman" w:hAnsi="Consolas" w:cs="Times New Roman"/>
+          <w:color w:val="F8F8F2"/>
+          <w:sz w:val="21"/>
+          <w:szCs w:val="21"/>
+          <w:lang w:eastAsia="pt-BR"/>
+        </w:rPr>
+        <w:t xml:space="preserve"> </w:t>
+      </w:r>
+      <w:proofErr w:type="spellStart"/>
+      <w:r>
+        <w:rPr>
+          <w:rFonts w:ascii="Consolas" w:eastAsia="Times New Roman" w:hAnsi="Consolas" w:cs="Times New Roman"/>
+          <w:color w:val="A6E22E"/>
+          <w:sz w:val="21"/>
+          <w:szCs w:val="21"/>
+          <w:lang w:eastAsia="pt-BR"/>
+        </w:rPr>
+        <w:t>GetAll</w:t>
+      </w:r>
+      <w:proofErr w:type="spellEnd"/>
+      <w:r>
+        <w:rPr>
+          <w:rFonts w:ascii="Consolas" w:eastAsia="Times New Roman" w:hAnsi="Consolas" w:cs="Times New Roman"/>
+          <w:color w:val="F8F8F2"/>
+          <w:sz w:val="21"/>
+          <w:szCs w:val="21"/>
+          <w:lang w:eastAsia="pt-BR"/>
+        </w:rPr>
+        <w:t>(</w:t>
+      </w:r>
+      <w:proofErr w:type="spellStart"/>
+      <w:r>
+        <w:rPr>
+          <w:rFonts w:ascii="Consolas" w:eastAsia="Times New Roman" w:hAnsi="Consolas" w:cs="Times New Roman"/>
+          <w:i/>
+          <w:iCs/>
+          <w:color w:val="FD971F"/>
+          <w:sz w:val="21"/>
+          <w:szCs w:val="21"/>
+          <w:lang w:eastAsia="pt-BR"/>
+        </w:rPr>
+        <w:t>showFinished</w:t>
+      </w:r>
+      <w:proofErr w:type="spellEnd"/>
+      <w:proofErr w:type="gramStart"/>
+      <w:r>
+        <w:rPr>
+          <w:rFonts w:ascii="Consolas" w:eastAsia="Times New Roman" w:hAnsi="Consolas" w:cs="Times New Roman"/>
+          <w:color w:val="F8F8F2"/>
+          <w:sz w:val="21"/>
+          <w:szCs w:val="21"/>
+          <w:lang w:eastAsia="pt-BR"/>
+        </w:rPr>
+        <w:t>){</w:t>
+      </w:r>
+      <w:proofErr w:type="gramEnd"/>
+    </w:p>
+    <w:p>
+      <w:pPr>
+        <w:pStyle w:val="PargrafodaLista"/>
+        <w:numPr>
+          <w:ilvl w:val="0"/>
+          <w:numId w:val="3"/>
+        </w:numPr>
+        <w:shd w:val="clear" w:color="auto" w:fill="272822"/>
+        <w:spacing w:after="0" w:line="285" w:lineRule="atLeast"/>
+        <w:rPr>
+          <w:rFonts w:ascii="Consolas" w:eastAsia="Times New Roman" w:hAnsi="Consolas" w:cs="Times New Roman"/>
+          <w:color w:val="F8F8F2"/>
+          <w:sz w:val="21"/>
+          <w:szCs w:val="21"/>
+          <w:lang w:eastAsia="pt-BR"/>
+        </w:rPr>
+      </w:pPr>
+    </w:p>
+    <w:p>
+      <w:pPr>
+        <w:pStyle w:val="PargrafodaLista"/>
+        <w:numPr>
+          <w:ilvl w:val="0"/>
+          <w:numId w:val="3"/>
+        </w:numPr>
+        <w:shd w:val="clear" w:color="auto" w:fill="272822"/>
+        <w:spacing w:after="0" w:line="285" w:lineRule="atLeast"/>
+        <w:rPr>
+          <w:rFonts w:ascii="Consolas" w:eastAsia="Times New Roman" w:hAnsi="Consolas" w:cs="Times New Roman"/>
+          <w:color w:val="F8F8F2"/>
+          <w:sz w:val="21"/>
+          <w:szCs w:val="21"/>
+          <w:lang w:eastAsia="pt-BR"/>
+        </w:rPr>
+      </w:pPr>
+      <w:r>
+        <w:rPr>
+          <w:rFonts w:ascii="Consolas" w:eastAsia="Times New Roman" w:hAnsi="Consolas" w:cs="Times New Roman"/>
+          <w:color w:val="F8F8F2"/>
+          <w:sz w:val="21"/>
+          <w:szCs w:val="21"/>
+          <w:lang w:eastAsia="pt-BR"/>
+        </w:rPr>
+        <w:t xml:space="preserve">        </w:t>
+      </w:r>
+      <w:r>
+        <w:rPr>
+          <w:rFonts w:ascii="Consolas" w:eastAsia="Times New Roman" w:hAnsi="Consolas" w:cs="Times New Roman"/>
+          <w:color w:val="88846F"/>
+          <w:sz w:val="21"/>
+          <w:szCs w:val="21"/>
+          <w:lang w:eastAsia="pt-BR"/>
+        </w:rPr>
+        <w:t>//mostrando todas as consultas</w:t>
+      </w:r>
+    </w:p>
+    <w:p>
+      <w:pPr>
+        <w:pStyle w:val="PargrafodaLista"/>
+        <w:numPr>
+          <w:ilvl w:val="0"/>
+          <w:numId w:val="3"/>
+        </w:numPr>
+        <w:shd w:val="clear" w:color="auto" w:fill="272822"/>
+        <w:spacing w:after="0" w:line="285" w:lineRule="atLeast"/>
+        <w:rPr>
+          <w:rFonts w:ascii="Consolas" w:eastAsia="Times New Roman" w:hAnsi="Consolas" w:cs="Times New Roman"/>
+          <w:color w:val="F8F8F2"/>
+          <w:sz w:val="21"/>
+          <w:szCs w:val="21"/>
+          <w:lang w:eastAsia="pt-BR"/>
+        </w:rPr>
+      </w:pPr>
+      <w:r>
+        <w:rPr>
+          <w:rFonts w:ascii="Consolas" w:eastAsia="Times New Roman" w:hAnsi="Consolas" w:cs="Times New Roman"/>
+          <w:color w:val="F8F8F2"/>
+          <w:sz w:val="21"/>
+          <w:szCs w:val="21"/>
+          <w:lang w:eastAsia="pt-BR"/>
+        </w:rPr>
+        <w:t xml:space="preserve">        </w:t>
+      </w:r>
+      <w:proofErr w:type="spellStart"/>
+      <w:r>
+        <w:rPr>
+          <w:rFonts w:ascii="Consolas" w:eastAsia="Times New Roman" w:hAnsi="Consolas" w:cs="Times New Roman"/>
+          <w:color w:val="F92672"/>
+          <w:sz w:val="21"/>
+          <w:szCs w:val="21"/>
+          <w:lang w:eastAsia="pt-BR"/>
+        </w:rPr>
+        <w:t>if</w:t>
+      </w:r>
+      <w:proofErr w:type="spellEnd"/>
+      <w:r>
+        <w:rPr>
+          <w:rFonts w:ascii="Consolas" w:eastAsia="Times New Roman" w:hAnsi="Consolas" w:cs="Times New Roman"/>
+          <w:color w:val="F8F8F2"/>
+          <w:sz w:val="21"/>
+          <w:szCs w:val="21"/>
+          <w:lang w:eastAsia="pt-BR"/>
+        </w:rPr>
+        <w:t>(</w:t>
+      </w:r>
+      <w:proofErr w:type="spellStart"/>
+      <w:r>
+        <w:rPr>
+          <w:rFonts w:ascii="Consolas" w:eastAsia="Times New Roman" w:hAnsi="Consolas" w:cs="Times New Roman"/>
+          <w:i/>
+          <w:iCs/>
+          <w:color w:val="FD971F"/>
+          <w:sz w:val="21"/>
+          <w:szCs w:val="21"/>
+          <w:lang w:eastAsia="pt-BR"/>
+        </w:rPr>
+        <w:t>showFinished</w:t>
+      </w:r>
+      <w:proofErr w:type="spellEnd"/>
+      <w:proofErr w:type="gramStart"/>
+      <w:r>
+        <w:rPr>
+          <w:rFonts w:ascii="Consolas" w:eastAsia="Times New Roman" w:hAnsi="Consolas" w:cs="Times New Roman"/>
+          <w:color w:val="F8F8F2"/>
+          <w:sz w:val="21"/>
+          <w:szCs w:val="21"/>
+          <w:lang w:eastAsia="pt-BR"/>
+        </w:rPr>
+        <w:t>){</w:t>
+      </w:r>
+      <w:proofErr w:type="gramEnd"/>
+    </w:p>
+    <w:p>
+      <w:pPr>
+        <w:pStyle w:val="PargrafodaLista"/>
+        <w:numPr>
+          <w:ilvl w:val="0"/>
+          <w:numId w:val="3"/>
+        </w:numPr>
+        <w:shd w:val="clear" w:color="auto" w:fill="272822"/>
+        <w:spacing w:after="0" w:line="285" w:lineRule="atLeast"/>
+        <w:rPr>
+          <w:rFonts w:ascii="Consolas" w:eastAsia="Times New Roman" w:hAnsi="Consolas" w:cs="Times New Roman"/>
+          <w:color w:val="F8F8F2"/>
+          <w:sz w:val="21"/>
+          <w:szCs w:val="21"/>
+          <w:lang w:eastAsia="pt-BR"/>
+        </w:rPr>
+      </w:pPr>
+      <w:r>
+        <w:rPr>
+          <w:rFonts w:ascii="Consolas" w:eastAsia="Times New Roman" w:hAnsi="Consolas" w:cs="Times New Roman"/>
+          <w:color w:val="F8F8F2"/>
+          <w:sz w:val="21"/>
+          <w:szCs w:val="21"/>
+          <w:lang w:eastAsia="pt-BR"/>
+        </w:rPr>
+        <w:t xml:space="preserve">            </w:t>
+      </w:r>
+      <w:proofErr w:type="spellStart"/>
+      <w:r>
+        <w:rPr>
+          <w:rFonts w:ascii="Consolas" w:eastAsia="Times New Roman" w:hAnsi="Consolas" w:cs="Times New Roman"/>
+          <w:color w:val="F92672"/>
+          <w:sz w:val="21"/>
+          <w:szCs w:val="21"/>
+          <w:lang w:eastAsia="pt-BR"/>
+        </w:rPr>
+        <w:t>return</w:t>
+      </w:r>
+      <w:proofErr w:type="spellEnd"/>
+      <w:r>
+        <w:rPr>
+          <w:rFonts w:ascii="Consolas" w:eastAsia="Times New Roman" w:hAnsi="Consolas" w:cs="Times New Roman"/>
+          <w:color w:val="F8F8F2"/>
+          <w:sz w:val="21"/>
+          <w:szCs w:val="21"/>
+          <w:lang w:eastAsia="pt-BR"/>
+        </w:rPr>
+        <w:t xml:space="preserve"> </w:t>
+      </w:r>
+      <w:proofErr w:type="spellStart"/>
+      <w:r>
+        <w:rPr>
+          <w:rFonts w:ascii="Consolas" w:eastAsia="Times New Roman" w:hAnsi="Consolas" w:cs="Times New Roman"/>
+          <w:color w:val="F92672"/>
+          <w:sz w:val="21"/>
+          <w:szCs w:val="21"/>
+          <w:lang w:eastAsia="pt-BR"/>
+        </w:rPr>
+        <w:t>await</w:t>
+      </w:r>
+      <w:proofErr w:type="spellEnd"/>
+      <w:r>
+        <w:rPr>
+          <w:rFonts w:ascii="Consolas" w:eastAsia="Times New Roman" w:hAnsi="Consolas" w:cs="Times New Roman"/>
+          <w:color w:val="F8F8F2"/>
+          <w:sz w:val="21"/>
+          <w:szCs w:val="21"/>
+          <w:lang w:eastAsia="pt-BR"/>
+        </w:rPr>
+        <w:t xml:space="preserve"> </w:t>
+      </w:r>
+      <w:proofErr w:type="spellStart"/>
+      <w:r>
+        <w:rPr>
+          <w:rFonts w:ascii="Consolas" w:eastAsia="Times New Roman" w:hAnsi="Consolas" w:cs="Times New Roman"/>
+          <w:color w:val="A6E22E"/>
+          <w:sz w:val="21"/>
+          <w:szCs w:val="21"/>
+          <w:u w:val="single"/>
+          <w:lang w:eastAsia="pt-BR"/>
+        </w:rPr>
+        <w:t>AppoModel</w:t>
+      </w:r>
+      <w:r>
+        <w:rPr>
+          <w:rFonts w:ascii="Consolas" w:eastAsia="Times New Roman" w:hAnsi="Consolas" w:cs="Times New Roman"/>
+          <w:color w:val="F8F8F2"/>
+          <w:sz w:val="21"/>
+          <w:szCs w:val="21"/>
+          <w:lang w:eastAsia="pt-BR"/>
+        </w:rPr>
+        <w:t>.</w:t>
+      </w:r>
+      <w:r>
+        <w:rPr>
+          <w:rFonts w:ascii="Consolas" w:eastAsia="Times New Roman" w:hAnsi="Consolas" w:cs="Times New Roman"/>
+          <w:color w:val="A6E22E"/>
+          <w:sz w:val="21"/>
+          <w:szCs w:val="21"/>
+          <w:lang w:eastAsia="pt-BR"/>
+        </w:rPr>
+        <w:t>find</w:t>
+      </w:r>
+      <w:proofErr w:type="spellEnd"/>
+      <w:r>
+        <w:rPr>
+          <w:rFonts w:ascii="Consolas" w:eastAsia="Times New Roman" w:hAnsi="Consolas" w:cs="Times New Roman"/>
+          <w:color w:val="F8F8F2"/>
+          <w:sz w:val="21"/>
+          <w:szCs w:val="21"/>
+          <w:lang w:eastAsia="pt-BR"/>
+        </w:rPr>
+        <w:t>();</w:t>
+      </w:r>
+    </w:p>
+    <w:p>
+      <w:pPr>
+        <w:pStyle w:val="PargrafodaLista"/>
+        <w:numPr>
+          <w:ilvl w:val="0"/>
+          <w:numId w:val="3"/>
+        </w:numPr>
+        <w:shd w:val="clear" w:color="auto" w:fill="272822"/>
+        <w:spacing w:after="0" w:line="285" w:lineRule="atLeast"/>
+        <w:rPr>
+          <w:rFonts w:ascii="Consolas" w:eastAsia="Times New Roman" w:hAnsi="Consolas" w:cs="Times New Roman"/>
+          <w:color w:val="F8F8F2"/>
+          <w:sz w:val="21"/>
+          <w:szCs w:val="21"/>
+          <w:lang w:eastAsia="pt-BR"/>
+        </w:rPr>
+      </w:pPr>
+      <w:r>
+        <w:rPr>
+          <w:rFonts w:ascii="Consolas" w:eastAsia="Times New Roman" w:hAnsi="Consolas" w:cs="Times New Roman"/>
+          <w:color w:val="F8F8F2"/>
+          <w:sz w:val="21"/>
+          <w:szCs w:val="21"/>
+          <w:lang w:eastAsia="pt-BR"/>
+        </w:rPr>
+        <w:t xml:space="preserve">        </w:t>
+      </w:r>
+      <w:proofErr w:type="gramStart"/>
+      <w:r>
+        <w:rPr>
+          <w:rFonts w:ascii="Consolas" w:eastAsia="Times New Roman" w:hAnsi="Consolas" w:cs="Times New Roman"/>
+          <w:color w:val="F8F8F2"/>
+          <w:sz w:val="21"/>
+          <w:szCs w:val="21"/>
+          <w:lang w:eastAsia="pt-BR"/>
+        </w:rPr>
+        <w:t>}</w:t>
+      </w:r>
+      <w:proofErr w:type="spellStart"/>
+      <w:r>
+        <w:rPr>
+          <w:rFonts w:ascii="Consolas" w:eastAsia="Times New Roman" w:hAnsi="Consolas" w:cs="Times New Roman"/>
+          <w:color w:val="F92672"/>
+          <w:sz w:val="21"/>
+          <w:szCs w:val="21"/>
+          <w:lang w:eastAsia="pt-BR"/>
+        </w:rPr>
+        <w:t>else</w:t>
+      </w:r>
+      <w:proofErr w:type="spellEnd"/>
+      <w:proofErr w:type="gramEnd"/>
+      <w:r>
+        <w:rPr>
+          <w:rFonts w:ascii="Consolas" w:eastAsia="Times New Roman" w:hAnsi="Consolas" w:cs="Times New Roman"/>
+          <w:color w:val="F8F8F2"/>
+          <w:sz w:val="21"/>
+          <w:szCs w:val="21"/>
+          <w:lang w:eastAsia="pt-BR"/>
+        </w:rPr>
+        <w:t>{</w:t>
+      </w:r>
+    </w:p>
+    <w:p>
+      <w:pPr>
+        <w:pStyle w:val="PargrafodaLista"/>
+        <w:numPr>
+          <w:ilvl w:val="0"/>
+          <w:numId w:val="3"/>
+        </w:numPr>
+        <w:shd w:val="clear" w:color="auto" w:fill="272822"/>
+        <w:spacing w:after="0" w:line="285" w:lineRule="atLeast"/>
+        <w:rPr>
+          <w:rFonts w:ascii="Consolas" w:eastAsia="Times New Roman" w:hAnsi="Consolas" w:cs="Times New Roman"/>
+          <w:color w:val="F8F8F2"/>
+          <w:sz w:val="21"/>
+          <w:szCs w:val="21"/>
+          <w:lang w:eastAsia="pt-BR"/>
+        </w:rPr>
+      </w:pPr>
+      <w:r>
+        <w:rPr>
+          <w:rFonts w:ascii="Consolas" w:eastAsia="Times New Roman" w:hAnsi="Consolas" w:cs="Times New Roman"/>
+          <w:color w:val="F8F8F2"/>
+          <w:sz w:val="21"/>
+          <w:szCs w:val="21"/>
+          <w:lang w:eastAsia="pt-BR"/>
+        </w:rPr>
+        <w:t xml:space="preserve">            </w:t>
+      </w:r>
+      <w:r>
+        <w:rPr>
+          <w:rFonts w:ascii="Consolas" w:eastAsia="Times New Roman" w:hAnsi="Consolas" w:cs="Times New Roman"/>
+          <w:color w:val="88846F"/>
+          <w:sz w:val="21"/>
+          <w:szCs w:val="21"/>
+          <w:lang w:eastAsia="pt-BR"/>
+        </w:rPr>
+        <w:t>//mostrando as consultas que ainda não foram finalizadas.</w:t>
+      </w:r>
+    </w:p>
+    <w:p>
+      <w:pPr>
+        <w:pStyle w:val="PargrafodaLista"/>
+        <w:numPr>
+          <w:ilvl w:val="0"/>
+          <w:numId w:val="3"/>
+        </w:numPr>
+        <w:shd w:val="clear" w:color="auto" w:fill="272822"/>
+        <w:spacing w:after="0" w:line="285" w:lineRule="atLeast"/>
+        <w:rPr>
+          <w:rFonts w:ascii="Consolas" w:eastAsia="Times New Roman" w:hAnsi="Consolas" w:cs="Times New Roman"/>
+          <w:color w:val="F8F8F2"/>
+          <w:sz w:val="21"/>
+          <w:szCs w:val="21"/>
+          <w:lang w:eastAsia="pt-BR"/>
+        </w:rPr>
+      </w:pPr>
+      <w:r>
+        <w:rPr>
+          <w:rFonts w:ascii="Consolas" w:eastAsia="Times New Roman" w:hAnsi="Consolas" w:cs="Times New Roman"/>
+          <w:color w:val="F8F8F2"/>
+          <w:sz w:val="21"/>
+          <w:szCs w:val="21"/>
+          <w:lang w:eastAsia="pt-BR"/>
+        </w:rPr>
+        <w:t xml:space="preserve">            </w:t>
+      </w:r>
+      <w:proofErr w:type="spellStart"/>
+      <w:r>
+        <w:rPr>
+          <w:rFonts w:ascii="Consolas" w:eastAsia="Times New Roman" w:hAnsi="Consolas" w:cs="Times New Roman"/>
+          <w:color w:val="F92672"/>
+          <w:sz w:val="21"/>
+          <w:szCs w:val="21"/>
+          <w:lang w:eastAsia="pt-BR"/>
+        </w:rPr>
+        <w:t>return</w:t>
+      </w:r>
+      <w:proofErr w:type="spellEnd"/>
+      <w:r>
+        <w:rPr>
+          <w:rFonts w:ascii="Consolas" w:eastAsia="Times New Roman" w:hAnsi="Consolas" w:cs="Times New Roman"/>
+          <w:color w:val="F8F8F2"/>
+          <w:sz w:val="21"/>
+          <w:szCs w:val="21"/>
+          <w:lang w:eastAsia="pt-BR"/>
+        </w:rPr>
+        <w:t xml:space="preserve"> </w:t>
+      </w:r>
+      <w:proofErr w:type="spellStart"/>
+      <w:r>
+        <w:rPr>
+          <w:rFonts w:ascii="Consolas" w:eastAsia="Times New Roman" w:hAnsi="Consolas" w:cs="Times New Roman"/>
+          <w:color w:val="F92672"/>
+          <w:sz w:val="21"/>
+          <w:szCs w:val="21"/>
+          <w:lang w:eastAsia="pt-BR"/>
+        </w:rPr>
+        <w:t>await</w:t>
+      </w:r>
+      <w:proofErr w:type="spellEnd"/>
+      <w:r>
+        <w:rPr>
+          <w:rFonts w:ascii="Consolas" w:eastAsia="Times New Roman" w:hAnsi="Consolas" w:cs="Times New Roman"/>
+          <w:color w:val="F8F8F2"/>
+          <w:sz w:val="21"/>
+          <w:szCs w:val="21"/>
+          <w:lang w:eastAsia="pt-BR"/>
+        </w:rPr>
+        <w:t xml:space="preserve"> </w:t>
+      </w:r>
+      <w:proofErr w:type="spellStart"/>
+      <w:r>
+        <w:rPr>
+          <w:rFonts w:ascii="Consolas" w:eastAsia="Times New Roman" w:hAnsi="Consolas" w:cs="Times New Roman"/>
+          <w:color w:val="A6E22E"/>
+          <w:sz w:val="21"/>
+          <w:szCs w:val="21"/>
+          <w:u w:val="single"/>
+          <w:lang w:eastAsia="pt-BR"/>
+        </w:rPr>
+        <w:t>AppoModel</w:t>
+      </w:r>
+      <w:r>
+        <w:rPr>
+          <w:rFonts w:ascii="Consolas" w:eastAsia="Times New Roman" w:hAnsi="Consolas" w:cs="Times New Roman"/>
+          <w:color w:val="F8F8F2"/>
+          <w:sz w:val="21"/>
+          <w:szCs w:val="21"/>
+          <w:lang w:eastAsia="pt-BR"/>
+        </w:rPr>
+        <w:t>.</w:t>
+      </w:r>
+      <w:r>
+        <w:rPr>
+          <w:rFonts w:ascii="Consolas" w:eastAsia="Times New Roman" w:hAnsi="Consolas" w:cs="Times New Roman"/>
+          <w:color w:val="A6E22E"/>
+          <w:sz w:val="21"/>
+          <w:szCs w:val="21"/>
+          <w:lang w:eastAsia="pt-BR"/>
+        </w:rPr>
+        <w:t>find</w:t>
+      </w:r>
+      <w:proofErr w:type="spellEnd"/>
+      <w:r>
+        <w:rPr>
+          <w:rFonts w:ascii="Consolas" w:eastAsia="Times New Roman" w:hAnsi="Consolas" w:cs="Times New Roman"/>
+          <w:color w:val="F8F8F2"/>
+          <w:sz w:val="21"/>
+          <w:szCs w:val="21"/>
+          <w:lang w:eastAsia="pt-BR"/>
+        </w:rPr>
+        <w:t>({</w:t>
+      </w:r>
+      <w:r>
+        <w:rPr>
+          <w:rFonts w:ascii="Consolas" w:eastAsia="Times New Roman" w:hAnsi="Consolas" w:cs="Times New Roman"/>
+          <w:color w:val="E6DB74"/>
+          <w:sz w:val="21"/>
+          <w:szCs w:val="21"/>
+          <w:lang w:eastAsia="pt-BR"/>
+        </w:rPr>
+        <w:t>'</w:t>
+      </w:r>
+      <w:proofErr w:type="spellStart"/>
+      <w:r>
+        <w:rPr>
+          <w:rFonts w:ascii="Consolas" w:eastAsia="Times New Roman" w:hAnsi="Consolas" w:cs="Times New Roman"/>
+          <w:color w:val="E6DB74"/>
+          <w:sz w:val="21"/>
+          <w:szCs w:val="21"/>
+          <w:lang w:eastAsia="pt-BR"/>
+        </w:rPr>
+        <w:t>finished</w:t>
+      </w:r>
+      <w:proofErr w:type="spellEnd"/>
+      <w:r>
+        <w:rPr>
+          <w:rFonts w:ascii="Consolas" w:eastAsia="Times New Roman" w:hAnsi="Consolas" w:cs="Times New Roman"/>
+          <w:color w:val="E6DB74"/>
+          <w:sz w:val="21"/>
+          <w:szCs w:val="21"/>
+          <w:lang w:eastAsia="pt-BR"/>
+        </w:rPr>
+        <w:t>'</w:t>
+      </w:r>
+      <w:r>
+        <w:rPr>
+          <w:rFonts w:ascii="Consolas" w:eastAsia="Times New Roman" w:hAnsi="Consolas" w:cs="Times New Roman"/>
+          <w:color w:val="F8F8F2"/>
+          <w:sz w:val="21"/>
+          <w:szCs w:val="21"/>
+          <w:lang w:eastAsia="pt-BR"/>
+        </w:rPr>
+        <w:t xml:space="preserve">: </w:t>
+      </w:r>
+      <w:r>
+        <w:rPr>
+          <w:rFonts w:ascii="Consolas" w:eastAsia="Times New Roman" w:hAnsi="Consolas" w:cs="Times New Roman"/>
+          <w:color w:val="AE81FF"/>
+          <w:sz w:val="21"/>
+          <w:szCs w:val="21"/>
+          <w:lang w:eastAsia="pt-BR"/>
+        </w:rPr>
+        <w:t>false</w:t>
+      </w:r>
+      <w:r>
+        <w:rPr>
+          <w:rFonts w:ascii="Consolas" w:eastAsia="Times New Roman" w:hAnsi="Consolas" w:cs="Times New Roman"/>
+          <w:color w:val="F8F8F2"/>
+          <w:sz w:val="21"/>
+          <w:szCs w:val="21"/>
+          <w:lang w:eastAsia="pt-BR"/>
+        </w:rPr>
+        <w:t>});</w:t>
+      </w:r>
+    </w:p>
+    <w:p>
+      <w:pPr>
+        <w:pStyle w:val="PargrafodaLista"/>
+        <w:numPr>
+          <w:ilvl w:val="0"/>
+          <w:numId w:val="3"/>
+        </w:numPr>
+        <w:shd w:val="clear" w:color="auto" w:fill="272822"/>
+        <w:spacing w:after="0" w:line="285" w:lineRule="atLeast"/>
+        <w:rPr>
+          <w:rFonts w:ascii="Consolas" w:eastAsia="Times New Roman" w:hAnsi="Consolas" w:cs="Times New Roman"/>
+          <w:color w:val="F8F8F2"/>
+          <w:sz w:val="21"/>
+          <w:szCs w:val="21"/>
+          <w:lang w:eastAsia="pt-BR"/>
+        </w:rPr>
+      </w:pPr>
+      <w:r>
+        <w:rPr>
+          <w:rFonts w:ascii="Consolas" w:eastAsia="Times New Roman" w:hAnsi="Consolas" w:cs="Times New Roman"/>
+          <w:color w:val="F8F8F2"/>
+          <w:sz w:val="21"/>
+          <w:szCs w:val="21"/>
+          <w:lang w:eastAsia="pt-BR"/>
+        </w:rPr>
+        <w:t>        }</w:t>
+      </w:r>
+    </w:p>
+    <w:p>
+      <w:pPr>
+        <w:pStyle w:val="PargrafodaLista"/>
+        <w:numPr>
+          <w:ilvl w:val="0"/>
+          <w:numId w:val="3"/>
+        </w:numPr>
+        <w:shd w:val="clear" w:color="auto" w:fill="272822"/>
+        <w:spacing w:after="240" w:line="285" w:lineRule="atLeast"/>
+        <w:rPr>
+          <w:rFonts w:ascii="Consolas" w:eastAsia="Times New Roman" w:hAnsi="Consolas" w:cs="Times New Roman"/>
+          <w:color w:val="F8F8F2"/>
+          <w:sz w:val="21"/>
+          <w:szCs w:val="21"/>
+          <w:lang w:eastAsia="pt-BR"/>
+        </w:rPr>
+      </w:pPr>
+    </w:p>
+    <w:p>
+      <w:pPr>
+        <w:pStyle w:val="PargrafodaLista"/>
+        <w:numPr>
+          <w:ilvl w:val="0"/>
+          <w:numId w:val="3"/>
+        </w:numPr>
+        <w:shd w:val="clear" w:color="auto" w:fill="272822"/>
+        <w:spacing w:after="0" w:line="285" w:lineRule="atLeast"/>
+        <w:rPr>
+          <w:rFonts w:ascii="Consolas" w:eastAsia="Times New Roman" w:hAnsi="Consolas" w:cs="Times New Roman"/>
+          <w:color w:val="F8F8F2"/>
+          <w:sz w:val="21"/>
+          <w:szCs w:val="21"/>
+          <w:lang w:eastAsia="pt-BR"/>
+        </w:rPr>
+      </w:pPr>
+      <w:r>
+        <w:rPr>
+          <w:rFonts w:ascii="Consolas" w:eastAsia="Times New Roman" w:hAnsi="Consolas" w:cs="Times New Roman"/>
+          <w:color w:val="F8F8F2"/>
+          <w:sz w:val="21"/>
+          <w:szCs w:val="21"/>
+          <w:lang w:eastAsia="pt-BR"/>
+        </w:rPr>
+        <w:t>    }</w:t>
+      </w:r>
+    </w:p>
+    <w:p>
+      <w:pPr>
+        <w:pStyle w:val="PargrafodaLista"/>
+      </w:pPr>
+    </w:p>
+    <w:p>
+      <w:pPr>
+        <w:pStyle w:val="PargrafodaLista"/>
+        <w:numPr>
+          <w:ilvl w:val="0"/>
+          <w:numId w:val="3"/>
+        </w:numPr>
+      </w:pPr>
+      <w:r>
+        <w:t xml:space="preserve">Finalizado o método </w:t>
+      </w:r>
+      <w:proofErr w:type="spellStart"/>
+      <w:r>
+        <w:t>GetAll</w:t>
+      </w:r>
+      <w:proofErr w:type="spellEnd"/>
+      <w:r>
+        <w:t>, vamos no arquivo index.js e vamos criar uma rota para exibir todos os registros.</w:t>
+      </w:r>
+    </w:p>
+    <w:p>
+      <w:pPr>
+        <w:pStyle w:val="PargrafodaLista"/>
+        <w:numPr>
+          <w:ilvl w:val="0"/>
+          <w:numId w:val="3"/>
+        </w:numPr>
+        <w:shd w:val="clear" w:color="auto" w:fill="272822"/>
+        <w:spacing w:after="0" w:line="285" w:lineRule="atLeast"/>
+        <w:rPr>
+          <w:rFonts w:ascii="Consolas" w:eastAsia="Times New Roman" w:hAnsi="Consolas" w:cs="Times New Roman"/>
+          <w:color w:val="F8F8F2"/>
+          <w:sz w:val="21"/>
+          <w:szCs w:val="21"/>
+          <w:lang w:eastAsia="pt-BR"/>
+        </w:rPr>
+      </w:pPr>
+      <w:r>
+        <w:rPr>
+          <w:rFonts w:ascii="Consolas" w:eastAsia="Times New Roman" w:hAnsi="Consolas" w:cs="Times New Roman"/>
+          <w:color w:val="88846F"/>
+          <w:sz w:val="21"/>
+          <w:szCs w:val="21"/>
+          <w:lang w:eastAsia="pt-BR"/>
+        </w:rPr>
+        <w:t xml:space="preserve">//rota para exibir todos os registros </w:t>
+      </w:r>
+    </w:p>
+    <w:p>
+      <w:pPr>
+        <w:pStyle w:val="PargrafodaLista"/>
+        <w:numPr>
+          <w:ilvl w:val="0"/>
+          <w:numId w:val="3"/>
+        </w:numPr>
+        <w:shd w:val="clear" w:color="auto" w:fill="272822"/>
+        <w:spacing w:after="0" w:line="285" w:lineRule="atLeast"/>
+        <w:rPr>
+          <w:rFonts w:ascii="Consolas" w:eastAsia="Times New Roman" w:hAnsi="Consolas" w:cs="Times New Roman"/>
+          <w:color w:val="F8F8F2"/>
+          <w:sz w:val="21"/>
+          <w:szCs w:val="21"/>
+          <w:lang w:eastAsia="pt-BR"/>
+        </w:rPr>
+      </w:pPr>
+      <w:proofErr w:type="spellStart"/>
+      <w:proofErr w:type="gramStart"/>
+      <w:r>
+        <w:rPr>
+          <w:rFonts w:ascii="Consolas" w:eastAsia="Times New Roman" w:hAnsi="Consolas" w:cs="Times New Roman"/>
+          <w:color w:val="F8F8F2"/>
+          <w:sz w:val="21"/>
+          <w:szCs w:val="21"/>
+          <w:lang w:eastAsia="pt-BR"/>
+        </w:rPr>
+        <w:t>app.</w:t>
+      </w:r>
+      <w:r>
+        <w:rPr>
+          <w:rFonts w:ascii="Consolas" w:eastAsia="Times New Roman" w:hAnsi="Consolas" w:cs="Times New Roman"/>
+          <w:color w:val="A6E22E"/>
+          <w:sz w:val="21"/>
+          <w:szCs w:val="21"/>
+          <w:lang w:eastAsia="pt-BR"/>
+        </w:rPr>
+        <w:t>get</w:t>
+      </w:r>
+      <w:proofErr w:type="spellEnd"/>
+      <w:r>
+        <w:rPr>
+          <w:rFonts w:ascii="Consolas" w:eastAsia="Times New Roman" w:hAnsi="Consolas" w:cs="Times New Roman"/>
+          <w:color w:val="F8F8F2"/>
+          <w:sz w:val="21"/>
+          <w:szCs w:val="21"/>
+          <w:lang w:eastAsia="pt-BR"/>
+        </w:rPr>
+        <w:t>(</w:t>
+      </w:r>
+      <w:proofErr w:type="gramEnd"/>
+      <w:r>
+        <w:rPr>
+          <w:rFonts w:ascii="Consolas" w:eastAsia="Times New Roman" w:hAnsi="Consolas" w:cs="Times New Roman"/>
+          <w:color w:val="E6DB74"/>
+          <w:sz w:val="21"/>
+          <w:szCs w:val="21"/>
+          <w:lang w:eastAsia="pt-BR"/>
+        </w:rPr>
+        <w:t>'/</w:t>
+      </w:r>
+      <w:proofErr w:type="spellStart"/>
+      <w:r>
+        <w:rPr>
+          <w:rFonts w:ascii="Consolas" w:eastAsia="Times New Roman" w:hAnsi="Consolas" w:cs="Times New Roman"/>
+          <w:color w:val="E6DB74"/>
+          <w:sz w:val="21"/>
+          <w:szCs w:val="21"/>
+          <w:lang w:eastAsia="pt-BR"/>
+        </w:rPr>
+        <w:t>getcalendar</w:t>
+      </w:r>
+      <w:proofErr w:type="spellEnd"/>
+      <w:r>
+        <w:rPr>
+          <w:rFonts w:ascii="Consolas" w:eastAsia="Times New Roman" w:hAnsi="Consolas" w:cs="Times New Roman"/>
+          <w:color w:val="E6DB74"/>
+          <w:sz w:val="21"/>
+          <w:szCs w:val="21"/>
+          <w:lang w:eastAsia="pt-BR"/>
+        </w:rPr>
+        <w:t>'</w:t>
+      </w:r>
+      <w:r>
+        <w:rPr>
+          <w:rFonts w:ascii="Consolas" w:eastAsia="Times New Roman" w:hAnsi="Consolas" w:cs="Times New Roman"/>
+          <w:color w:val="F8F8F2"/>
+          <w:sz w:val="21"/>
+          <w:szCs w:val="21"/>
+          <w:lang w:eastAsia="pt-BR"/>
+        </w:rPr>
+        <w:t>,</w:t>
+      </w:r>
+      <w:proofErr w:type="spellStart"/>
+      <w:r>
+        <w:rPr>
+          <w:rFonts w:ascii="Consolas" w:eastAsia="Times New Roman" w:hAnsi="Consolas" w:cs="Times New Roman"/>
+          <w:color w:val="F92672"/>
+          <w:sz w:val="21"/>
+          <w:szCs w:val="21"/>
+          <w:lang w:eastAsia="pt-BR"/>
+        </w:rPr>
+        <w:t>async</w:t>
+      </w:r>
+      <w:proofErr w:type="spellEnd"/>
+      <w:r>
+        <w:rPr>
+          <w:rFonts w:ascii="Consolas" w:eastAsia="Times New Roman" w:hAnsi="Consolas" w:cs="Times New Roman"/>
+          <w:color w:val="F8F8F2"/>
+          <w:sz w:val="21"/>
+          <w:szCs w:val="21"/>
+          <w:lang w:eastAsia="pt-BR"/>
+        </w:rPr>
+        <w:t xml:space="preserve"> (</w:t>
+      </w:r>
+      <w:proofErr w:type="spellStart"/>
+      <w:r>
+        <w:rPr>
+          <w:rFonts w:ascii="Consolas" w:eastAsia="Times New Roman" w:hAnsi="Consolas" w:cs="Times New Roman"/>
+          <w:i/>
+          <w:iCs/>
+          <w:color w:val="FD971F"/>
+          <w:sz w:val="21"/>
+          <w:szCs w:val="21"/>
+          <w:lang w:eastAsia="pt-BR"/>
+        </w:rPr>
+        <w:t>req</w:t>
+      </w:r>
+      <w:r>
+        <w:rPr>
+          <w:rFonts w:ascii="Consolas" w:eastAsia="Times New Roman" w:hAnsi="Consolas" w:cs="Times New Roman"/>
+          <w:color w:val="F8F8F2"/>
+          <w:sz w:val="21"/>
+          <w:szCs w:val="21"/>
+          <w:lang w:eastAsia="pt-BR"/>
+        </w:rPr>
+        <w:t>,</w:t>
+      </w:r>
+      <w:r>
+        <w:rPr>
+          <w:rFonts w:ascii="Consolas" w:eastAsia="Times New Roman" w:hAnsi="Consolas" w:cs="Times New Roman"/>
+          <w:i/>
+          <w:iCs/>
+          <w:color w:val="FD971F"/>
+          <w:sz w:val="21"/>
+          <w:szCs w:val="21"/>
+          <w:lang w:eastAsia="pt-BR"/>
+        </w:rPr>
+        <w:t>res</w:t>
+      </w:r>
+      <w:proofErr w:type="spellEnd"/>
+      <w:r>
+        <w:rPr>
+          <w:rFonts w:ascii="Consolas" w:eastAsia="Times New Roman" w:hAnsi="Consolas" w:cs="Times New Roman"/>
+          <w:color w:val="F8F8F2"/>
+          <w:sz w:val="21"/>
+          <w:szCs w:val="21"/>
+          <w:lang w:eastAsia="pt-BR"/>
+        </w:rPr>
+        <w:t>)</w:t>
+      </w:r>
+      <w:r>
+        <w:rPr>
+          <w:rFonts w:ascii="Consolas" w:eastAsia="Times New Roman" w:hAnsi="Consolas" w:cs="Times New Roman"/>
+          <w:i/>
+          <w:iCs/>
+          <w:color w:val="66D9EF"/>
+          <w:sz w:val="21"/>
+          <w:szCs w:val="21"/>
+          <w:lang w:eastAsia="pt-BR"/>
+        </w:rPr>
+        <w:t>=&gt;</w:t>
+      </w:r>
+      <w:r>
+        <w:rPr>
+          <w:rFonts w:ascii="Consolas" w:eastAsia="Times New Roman" w:hAnsi="Consolas" w:cs="Times New Roman"/>
+          <w:color w:val="F8F8F2"/>
+          <w:sz w:val="21"/>
+          <w:szCs w:val="21"/>
+          <w:lang w:eastAsia="pt-BR"/>
+        </w:rPr>
+        <w:t>{</w:t>
+      </w:r>
+    </w:p>
+    <w:p>
+      <w:pPr>
+        <w:pStyle w:val="PargrafodaLista"/>
+        <w:numPr>
+          <w:ilvl w:val="0"/>
+          <w:numId w:val="3"/>
+        </w:numPr>
+        <w:shd w:val="clear" w:color="auto" w:fill="272822"/>
+        <w:spacing w:after="0" w:line="285" w:lineRule="atLeast"/>
+        <w:rPr>
+          <w:rFonts w:ascii="Consolas" w:eastAsia="Times New Roman" w:hAnsi="Consolas" w:cs="Times New Roman"/>
+          <w:color w:val="F8F8F2"/>
+          <w:sz w:val="21"/>
+          <w:szCs w:val="21"/>
+          <w:lang w:eastAsia="pt-BR"/>
+        </w:rPr>
+      </w:pPr>
+      <w:r>
+        <w:rPr>
+          <w:rFonts w:ascii="Consolas" w:eastAsia="Times New Roman" w:hAnsi="Consolas" w:cs="Times New Roman"/>
+          <w:color w:val="F8F8F2"/>
+          <w:sz w:val="21"/>
+          <w:szCs w:val="21"/>
+          <w:lang w:eastAsia="pt-BR"/>
+        </w:rPr>
+        <w:t xml:space="preserve">    </w:t>
+      </w:r>
+    </w:p>
+    <w:p>
+      <w:pPr>
+        <w:pStyle w:val="PargrafodaLista"/>
+        <w:numPr>
+          <w:ilvl w:val="0"/>
+          <w:numId w:val="3"/>
+        </w:numPr>
+        <w:shd w:val="clear" w:color="auto" w:fill="272822"/>
+        <w:spacing w:after="0" w:line="285" w:lineRule="atLeast"/>
+        <w:rPr>
+          <w:rFonts w:ascii="Consolas" w:eastAsia="Times New Roman" w:hAnsi="Consolas" w:cs="Times New Roman"/>
+          <w:color w:val="F8F8F2"/>
+          <w:sz w:val="21"/>
+          <w:szCs w:val="21"/>
+          <w:lang w:eastAsia="pt-BR"/>
+        </w:rPr>
+      </w:pPr>
+      <w:r>
+        <w:rPr>
+          <w:rFonts w:ascii="Consolas" w:eastAsia="Times New Roman" w:hAnsi="Consolas" w:cs="Times New Roman"/>
+          <w:color w:val="F8F8F2"/>
+          <w:sz w:val="21"/>
+          <w:szCs w:val="21"/>
+          <w:lang w:eastAsia="pt-BR"/>
+        </w:rPr>
+        <w:t xml:space="preserve">    </w:t>
+      </w:r>
+      <w:r>
+        <w:rPr>
+          <w:rFonts w:ascii="Consolas" w:eastAsia="Times New Roman" w:hAnsi="Consolas" w:cs="Times New Roman"/>
+          <w:i/>
+          <w:iCs/>
+          <w:color w:val="66D9EF"/>
+          <w:sz w:val="21"/>
+          <w:szCs w:val="21"/>
+          <w:lang w:eastAsia="pt-BR"/>
+        </w:rPr>
+        <w:t>var</w:t>
+      </w:r>
+      <w:r>
+        <w:rPr>
+          <w:rFonts w:ascii="Consolas" w:eastAsia="Times New Roman" w:hAnsi="Consolas" w:cs="Times New Roman"/>
+          <w:color w:val="F8F8F2"/>
+          <w:sz w:val="21"/>
+          <w:szCs w:val="21"/>
+          <w:lang w:eastAsia="pt-BR"/>
+        </w:rPr>
+        <w:t xml:space="preserve"> consultas </w:t>
+      </w:r>
+      <w:r>
+        <w:rPr>
+          <w:rFonts w:ascii="Consolas" w:eastAsia="Times New Roman" w:hAnsi="Consolas" w:cs="Times New Roman"/>
+          <w:color w:val="F92672"/>
+          <w:sz w:val="21"/>
+          <w:szCs w:val="21"/>
+          <w:lang w:eastAsia="pt-BR"/>
+        </w:rPr>
+        <w:t>=</w:t>
+      </w:r>
+      <w:r>
+        <w:rPr>
+          <w:rFonts w:ascii="Consolas" w:eastAsia="Times New Roman" w:hAnsi="Consolas" w:cs="Times New Roman"/>
+          <w:color w:val="F8F8F2"/>
+          <w:sz w:val="21"/>
+          <w:szCs w:val="21"/>
+          <w:lang w:eastAsia="pt-BR"/>
+        </w:rPr>
+        <w:t xml:space="preserve"> </w:t>
+      </w:r>
+      <w:proofErr w:type="spellStart"/>
+      <w:r>
+        <w:rPr>
+          <w:rFonts w:ascii="Consolas" w:eastAsia="Times New Roman" w:hAnsi="Consolas" w:cs="Times New Roman"/>
+          <w:color w:val="F92672"/>
+          <w:sz w:val="21"/>
+          <w:szCs w:val="21"/>
+          <w:lang w:eastAsia="pt-BR"/>
+        </w:rPr>
+        <w:t>await</w:t>
+      </w:r>
+      <w:proofErr w:type="spellEnd"/>
+      <w:r>
+        <w:rPr>
+          <w:rFonts w:ascii="Consolas" w:eastAsia="Times New Roman" w:hAnsi="Consolas" w:cs="Times New Roman"/>
+          <w:color w:val="F8F8F2"/>
+          <w:sz w:val="21"/>
+          <w:szCs w:val="21"/>
+          <w:lang w:eastAsia="pt-BR"/>
+        </w:rPr>
+        <w:t xml:space="preserve"> </w:t>
+      </w:r>
+      <w:proofErr w:type="spellStart"/>
+      <w:r>
+        <w:rPr>
+          <w:rFonts w:ascii="Consolas" w:eastAsia="Times New Roman" w:hAnsi="Consolas" w:cs="Times New Roman"/>
+          <w:color w:val="F8F8F2"/>
+          <w:sz w:val="21"/>
+          <w:szCs w:val="21"/>
+          <w:lang w:eastAsia="pt-BR"/>
+        </w:rPr>
+        <w:t>AppointmentService.</w:t>
+      </w:r>
+      <w:r>
+        <w:rPr>
+          <w:rFonts w:ascii="Consolas" w:eastAsia="Times New Roman" w:hAnsi="Consolas" w:cs="Times New Roman"/>
+          <w:color w:val="A6E22E"/>
+          <w:sz w:val="21"/>
+          <w:szCs w:val="21"/>
+          <w:lang w:eastAsia="pt-BR"/>
+        </w:rPr>
+        <w:t>GetAll</w:t>
+      </w:r>
+      <w:proofErr w:type="spellEnd"/>
+      <w:r>
+        <w:rPr>
+          <w:rFonts w:ascii="Consolas" w:eastAsia="Times New Roman" w:hAnsi="Consolas" w:cs="Times New Roman"/>
+          <w:color w:val="F8F8F2"/>
+          <w:sz w:val="21"/>
+          <w:szCs w:val="21"/>
+          <w:lang w:eastAsia="pt-BR"/>
+        </w:rPr>
+        <w:t>(</w:t>
+      </w:r>
+      <w:r>
+        <w:rPr>
+          <w:rFonts w:ascii="Consolas" w:eastAsia="Times New Roman" w:hAnsi="Consolas" w:cs="Times New Roman"/>
+          <w:color w:val="AE81FF"/>
+          <w:sz w:val="21"/>
+          <w:szCs w:val="21"/>
+          <w:lang w:eastAsia="pt-BR"/>
+        </w:rPr>
+        <w:t>false</w:t>
+      </w:r>
+      <w:r>
+        <w:rPr>
+          <w:rFonts w:ascii="Consolas" w:eastAsia="Times New Roman" w:hAnsi="Consolas" w:cs="Times New Roman"/>
+          <w:color w:val="F8F8F2"/>
+          <w:sz w:val="21"/>
+          <w:szCs w:val="21"/>
+          <w:lang w:eastAsia="pt-BR"/>
+        </w:rPr>
+        <w:t>);</w:t>
+      </w:r>
+    </w:p>
+    <w:p>
+      <w:pPr>
+        <w:pStyle w:val="PargrafodaLista"/>
+        <w:numPr>
+          <w:ilvl w:val="0"/>
+          <w:numId w:val="3"/>
+        </w:numPr>
+        <w:shd w:val="clear" w:color="auto" w:fill="272822"/>
+        <w:spacing w:after="0" w:line="285" w:lineRule="atLeast"/>
+        <w:rPr>
+          <w:rFonts w:ascii="Consolas" w:eastAsia="Times New Roman" w:hAnsi="Consolas" w:cs="Times New Roman"/>
+          <w:color w:val="F8F8F2"/>
+          <w:sz w:val="21"/>
+          <w:szCs w:val="21"/>
+          <w:lang w:eastAsia="pt-BR"/>
+        </w:rPr>
+      </w:pPr>
+    </w:p>
+    <w:p>
+      <w:pPr>
+        <w:pStyle w:val="PargrafodaLista"/>
+        <w:numPr>
+          <w:ilvl w:val="0"/>
+          <w:numId w:val="3"/>
+        </w:numPr>
+        <w:shd w:val="clear" w:color="auto" w:fill="272822"/>
+        <w:spacing w:after="0" w:line="285" w:lineRule="atLeast"/>
+        <w:rPr>
+          <w:rFonts w:ascii="Consolas" w:eastAsia="Times New Roman" w:hAnsi="Consolas" w:cs="Times New Roman"/>
+          <w:color w:val="F8F8F2"/>
+          <w:sz w:val="21"/>
+          <w:szCs w:val="21"/>
+          <w:lang w:eastAsia="pt-BR"/>
+        </w:rPr>
+      </w:pPr>
+      <w:r>
+        <w:rPr>
+          <w:rFonts w:ascii="Consolas" w:eastAsia="Times New Roman" w:hAnsi="Consolas" w:cs="Times New Roman"/>
+          <w:color w:val="F8F8F2"/>
+          <w:sz w:val="21"/>
+          <w:szCs w:val="21"/>
+          <w:lang w:eastAsia="pt-BR"/>
+        </w:rPr>
+        <w:t xml:space="preserve">    </w:t>
+      </w:r>
+      <w:proofErr w:type="spellStart"/>
+      <w:proofErr w:type="gramStart"/>
+      <w:r>
+        <w:rPr>
+          <w:rFonts w:ascii="Consolas" w:eastAsia="Times New Roman" w:hAnsi="Consolas" w:cs="Times New Roman"/>
+          <w:i/>
+          <w:iCs/>
+          <w:color w:val="FD971F"/>
+          <w:sz w:val="21"/>
+          <w:szCs w:val="21"/>
+          <w:lang w:eastAsia="pt-BR"/>
+        </w:rPr>
+        <w:t>res</w:t>
+      </w:r>
+      <w:r>
+        <w:rPr>
+          <w:rFonts w:ascii="Consolas" w:eastAsia="Times New Roman" w:hAnsi="Consolas" w:cs="Times New Roman"/>
+          <w:color w:val="F8F8F2"/>
+          <w:sz w:val="21"/>
+          <w:szCs w:val="21"/>
+          <w:lang w:eastAsia="pt-BR"/>
+        </w:rPr>
+        <w:t>.</w:t>
+      </w:r>
+      <w:r>
+        <w:rPr>
+          <w:rFonts w:ascii="Consolas" w:eastAsia="Times New Roman" w:hAnsi="Consolas" w:cs="Times New Roman"/>
+          <w:color w:val="A6E22E"/>
+          <w:sz w:val="21"/>
+          <w:szCs w:val="21"/>
+          <w:lang w:eastAsia="pt-BR"/>
+        </w:rPr>
+        <w:t>json</w:t>
+      </w:r>
+      <w:proofErr w:type="spellEnd"/>
+      <w:proofErr w:type="gramEnd"/>
+      <w:r>
+        <w:rPr>
+          <w:rFonts w:ascii="Consolas" w:eastAsia="Times New Roman" w:hAnsi="Consolas" w:cs="Times New Roman"/>
+          <w:color w:val="F8F8F2"/>
+          <w:sz w:val="21"/>
+          <w:szCs w:val="21"/>
+          <w:lang w:eastAsia="pt-BR"/>
+        </w:rPr>
+        <w:t>(consultas);</w:t>
+      </w:r>
+    </w:p>
+    <w:p>
+      <w:pPr>
+        <w:pStyle w:val="PargrafodaLista"/>
+        <w:numPr>
+          <w:ilvl w:val="0"/>
+          <w:numId w:val="3"/>
+        </w:numPr>
+        <w:shd w:val="clear" w:color="auto" w:fill="272822"/>
+        <w:spacing w:after="0" w:line="285" w:lineRule="atLeast"/>
+        <w:rPr>
+          <w:rFonts w:ascii="Consolas" w:eastAsia="Times New Roman" w:hAnsi="Consolas" w:cs="Times New Roman"/>
+          <w:color w:val="F8F8F2"/>
+          <w:sz w:val="21"/>
+          <w:szCs w:val="21"/>
+          <w:lang w:eastAsia="pt-BR"/>
+        </w:rPr>
+      </w:pPr>
+    </w:p>
+    <w:p>
+      <w:pPr>
+        <w:pStyle w:val="PargrafodaLista"/>
+        <w:numPr>
+          <w:ilvl w:val="0"/>
+          <w:numId w:val="3"/>
+        </w:numPr>
+        <w:shd w:val="clear" w:color="auto" w:fill="272822"/>
+        <w:spacing w:after="0" w:line="285" w:lineRule="atLeast"/>
+        <w:rPr>
+          <w:rFonts w:ascii="Consolas" w:eastAsia="Times New Roman" w:hAnsi="Consolas" w:cs="Times New Roman"/>
+          <w:color w:val="F8F8F2"/>
+          <w:sz w:val="21"/>
+          <w:szCs w:val="21"/>
+          <w:lang w:eastAsia="pt-BR"/>
+        </w:rPr>
+      </w:pPr>
+      <w:r>
+        <w:rPr>
+          <w:rFonts w:ascii="Consolas" w:eastAsia="Times New Roman" w:hAnsi="Consolas" w:cs="Times New Roman"/>
+          <w:color w:val="F8F8F2"/>
+          <w:sz w:val="21"/>
+          <w:szCs w:val="21"/>
+          <w:lang w:eastAsia="pt-BR"/>
+        </w:rPr>
+        <w:t>})</w:t>
+      </w:r>
+    </w:p>
+    <w:p>
+      <w:pPr>
+        <w:pStyle w:val="PargrafodaLista"/>
+      </w:pPr>
+    </w:p>
+    <w:p>
+      <w:pPr>
+        <w:pStyle w:val="PargrafodaLista"/>
+        <w:numPr>
+          <w:ilvl w:val="0"/>
+          <w:numId w:val="3"/>
+        </w:numPr>
+      </w:pPr>
+      <w:r>
+        <w:t xml:space="preserve">Precisamos alterar a data que será mostrada no </w:t>
+      </w:r>
+      <w:proofErr w:type="spellStart"/>
+      <w:r>
+        <w:t>fullcallendar</w:t>
+      </w:r>
+      <w:proofErr w:type="spellEnd"/>
+      <w:r>
+        <w:t>, pois precisamos do dia e hora tudo junto. Para isso</w:t>
+      </w:r>
     </w:p>
     <w:sectPr>
       <w:pgSz w:w="11906" w:h="16838"/>

</xml_diff>

<commit_message>
Criando a factory AppointmentFactory como uma classe com o método built que recebe um appointment como parâmetro e extrai do dia, mes, ano, hora e minuto.criando a nova data no formato yyyy/mm/dd h:m:0:0. Este método retorna o appointment com novo formato para ser exibido no fullcallendar.
</commit_message>
<xml_diff>
--- a/Instrução/Sistema de agendameno com mongoDB.docx
+++ b/Instrução/Sistema de agendameno com mongoDB.docx
@@ -19013,10 +19013,31 @@
         <w:t>})</w:t>
       </w:r>
     </w:p>
-    <w:p>
-      <w:pPr>
-        <w:pStyle w:val="PargrafodaLista"/>
-      </w:pPr>
+    <w:p/>
+    <w:p>
+      <w:pPr>
+        <w:pStyle w:val="PargrafodaLista"/>
+        <w:rPr>
+          <w:b/>
+          <w:bCs/>
+        </w:rPr>
+      </w:pPr>
+      <w:r>
+        <w:rPr>
+          <w:b/>
+          <w:bCs/>
+        </w:rPr>
+        <w:t xml:space="preserve">Padrão de projeto </w:t>
+      </w:r>
+      <w:proofErr w:type="spellStart"/>
+      <w:r>
+        <w:rPr>
+          <w:b/>
+          <w:bCs/>
+        </w:rPr>
+        <w:t>Factory</w:t>
+      </w:r>
+      <w:proofErr w:type="spellEnd"/>
     </w:p>
     <w:p>
       <w:pPr>
@@ -19035,8 +19056,2823 @@
       </w:r>
       <w:proofErr w:type="spellEnd"/>
       <w:r>
-        <w:t>, pois precisamos do dia e hora tudo junto. Para isso</w:t>
-      </w:r>
+        <w:t>, pois precisamos do dia e hora tudo junto</w:t>
+      </w:r>
+      <w:proofErr w:type="gramStart"/>
+      <w:r>
+        <w:t>. .</w:t>
+      </w:r>
+      <w:proofErr w:type="gramEnd"/>
+    </w:p>
+    <w:p>
+      <w:pPr>
+        <w:pStyle w:val="PargrafodaLista"/>
+        <w:numPr>
+          <w:ilvl w:val="0"/>
+          <w:numId w:val="3"/>
+        </w:numPr>
+      </w:pPr>
+      <w:r>
+        <w:t xml:space="preserve">Crie uma pasta chamada </w:t>
+      </w:r>
+      <w:proofErr w:type="spellStart"/>
+      <w:r>
+        <w:t>factories</w:t>
+      </w:r>
+      <w:proofErr w:type="spellEnd"/>
+      <w:r>
+        <w:t xml:space="preserve"> e um arquivo chamado AppointmentFactory.js</w:t>
+      </w:r>
+    </w:p>
+    <w:p>
+      <w:pPr>
+        <w:pStyle w:val="PargrafodaLista"/>
+        <w:numPr>
+          <w:ilvl w:val="0"/>
+          <w:numId w:val="3"/>
+        </w:numPr>
+      </w:pPr>
+      <w:r>
+        <w:t xml:space="preserve">Neste arquivo vamos criar uma classe chamada </w:t>
+      </w:r>
+      <w:proofErr w:type="spellStart"/>
+      <w:r>
+        <w:t>AppointmentFactory</w:t>
+      </w:r>
+      <w:proofErr w:type="spellEnd"/>
+      <w:r>
+        <w:t xml:space="preserve"> com um método chamado Build que irá receber uma consulta simples e irá retornar um </w:t>
+      </w:r>
+      <w:proofErr w:type="spellStart"/>
+      <w:r>
+        <w:t>json</w:t>
+      </w:r>
+      <w:proofErr w:type="spellEnd"/>
+      <w:r>
+        <w:t xml:space="preserve"> com alguns campos pré-determinados.</w:t>
+      </w:r>
+    </w:p>
+    <w:p>
+      <w:pPr>
+        <w:pStyle w:val="PargrafodaLista"/>
+        <w:numPr>
+          <w:ilvl w:val="0"/>
+          <w:numId w:val="3"/>
+        </w:numPr>
+        <w:shd w:val="clear" w:color="auto" w:fill="272822"/>
+        <w:spacing w:after="0" w:line="285" w:lineRule="atLeast"/>
+        <w:rPr>
+          <w:rFonts w:ascii="Consolas" w:eastAsia="Times New Roman" w:hAnsi="Consolas" w:cs="Times New Roman"/>
+          <w:color w:val="F8F8F2"/>
+          <w:sz w:val="21"/>
+          <w:szCs w:val="21"/>
+          <w:lang w:eastAsia="pt-BR"/>
+        </w:rPr>
+      </w:pPr>
+      <w:proofErr w:type="spellStart"/>
+      <w:r>
+        <w:rPr>
+          <w:rFonts w:ascii="Consolas" w:eastAsia="Times New Roman" w:hAnsi="Consolas" w:cs="Times New Roman"/>
+          <w:i/>
+          <w:iCs/>
+          <w:color w:val="66D9EF"/>
+          <w:sz w:val="21"/>
+          <w:szCs w:val="21"/>
+          <w:lang w:eastAsia="pt-BR"/>
+        </w:rPr>
+        <w:t>class</w:t>
+      </w:r>
+      <w:proofErr w:type="spellEnd"/>
+      <w:r>
+        <w:rPr>
+          <w:rFonts w:ascii="Consolas" w:eastAsia="Times New Roman" w:hAnsi="Consolas" w:cs="Times New Roman"/>
+          <w:color w:val="F8F8F2"/>
+          <w:sz w:val="21"/>
+          <w:szCs w:val="21"/>
+          <w:lang w:eastAsia="pt-BR"/>
+        </w:rPr>
+        <w:t xml:space="preserve"> </w:t>
+      </w:r>
+      <w:proofErr w:type="spellStart"/>
+      <w:proofErr w:type="gramStart"/>
+      <w:r>
+        <w:rPr>
+          <w:rFonts w:ascii="Consolas" w:eastAsia="Times New Roman" w:hAnsi="Consolas" w:cs="Times New Roman"/>
+          <w:color w:val="A6E22E"/>
+          <w:sz w:val="21"/>
+          <w:szCs w:val="21"/>
+          <w:u w:val="single"/>
+          <w:lang w:eastAsia="pt-BR"/>
+        </w:rPr>
+        <w:t>AppointmentFactory</w:t>
+      </w:r>
+      <w:proofErr w:type="spellEnd"/>
+      <w:r>
+        <w:rPr>
+          <w:rFonts w:ascii="Consolas" w:eastAsia="Times New Roman" w:hAnsi="Consolas" w:cs="Times New Roman"/>
+          <w:color w:val="F8F8F2"/>
+          <w:sz w:val="21"/>
+          <w:szCs w:val="21"/>
+          <w:lang w:eastAsia="pt-BR"/>
+        </w:rPr>
+        <w:t>{</w:t>
+      </w:r>
+      <w:proofErr w:type="gramEnd"/>
+    </w:p>
+    <w:p>
+      <w:pPr>
+        <w:pStyle w:val="PargrafodaLista"/>
+        <w:numPr>
+          <w:ilvl w:val="0"/>
+          <w:numId w:val="3"/>
+        </w:numPr>
+        <w:shd w:val="clear" w:color="auto" w:fill="272822"/>
+        <w:spacing w:after="0" w:line="285" w:lineRule="atLeast"/>
+        <w:rPr>
+          <w:rFonts w:ascii="Consolas" w:eastAsia="Times New Roman" w:hAnsi="Consolas" w:cs="Times New Roman"/>
+          <w:color w:val="F8F8F2"/>
+          <w:sz w:val="21"/>
+          <w:szCs w:val="21"/>
+          <w:lang w:eastAsia="pt-BR"/>
+        </w:rPr>
+      </w:pPr>
+    </w:p>
+    <w:p>
+      <w:pPr>
+        <w:pStyle w:val="PargrafodaLista"/>
+        <w:numPr>
+          <w:ilvl w:val="0"/>
+          <w:numId w:val="3"/>
+        </w:numPr>
+        <w:shd w:val="clear" w:color="auto" w:fill="272822"/>
+        <w:spacing w:after="0" w:line="285" w:lineRule="atLeast"/>
+        <w:rPr>
+          <w:rFonts w:ascii="Consolas" w:eastAsia="Times New Roman" w:hAnsi="Consolas" w:cs="Times New Roman"/>
+          <w:color w:val="F8F8F2"/>
+          <w:sz w:val="21"/>
+          <w:szCs w:val="21"/>
+          <w:lang w:eastAsia="pt-BR"/>
+        </w:rPr>
+      </w:pPr>
+      <w:r>
+        <w:rPr>
+          <w:rFonts w:ascii="Consolas" w:eastAsia="Times New Roman" w:hAnsi="Consolas" w:cs="Times New Roman"/>
+          <w:color w:val="F8F8F2"/>
+          <w:sz w:val="21"/>
+          <w:szCs w:val="21"/>
+          <w:lang w:eastAsia="pt-BR"/>
+        </w:rPr>
+        <w:lastRenderedPageBreak/>
+        <w:t xml:space="preserve">    </w:t>
+      </w:r>
+      <w:r>
+        <w:rPr>
+          <w:rFonts w:ascii="Consolas" w:eastAsia="Times New Roman" w:hAnsi="Consolas" w:cs="Times New Roman"/>
+          <w:color w:val="A6E22E"/>
+          <w:sz w:val="21"/>
+          <w:szCs w:val="21"/>
+          <w:lang w:eastAsia="pt-BR"/>
+        </w:rPr>
+        <w:t>Build</w:t>
+      </w:r>
+      <w:r>
+        <w:rPr>
+          <w:rFonts w:ascii="Consolas" w:eastAsia="Times New Roman" w:hAnsi="Consolas" w:cs="Times New Roman"/>
+          <w:color w:val="F8F8F2"/>
+          <w:sz w:val="21"/>
+          <w:szCs w:val="21"/>
+          <w:lang w:eastAsia="pt-BR"/>
+        </w:rPr>
+        <w:t>(</w:t>
+      </w:r>
+      <w:proofErr w:type="spellStart"/>
+      <w:r>
+        <w:rPr>
+          <w:rFonts w:ascii="Consolas" w:eastAsia="Times New Roman" w:hAnsi="Consolas" w:cs="Times New Roman"/>
+          <w:i/>
+          <w:iCs/>
+          <w:color w:val="FD971F"/>
+          <w:sz w:val="21"/>
+          <w:szCs w:val="21"/>
+          <w:lang w:eastAsia="pt-BR"/>
+        </w:rPr>
+        <w:t>simpleAppointment</w:t>
+      </w:r>
+      <w:proofErr w:type="spellEnd"/>
+      <w:proofErr w:type="gramStart"/>
+      <w:r>
+        <w:rPr>
+          <w:rFonts w:ascii="Consolas" w:eastAsia="Times New Roman" w:hAnsi="Consolas" w:cs="Times New Roman"/>
+          <w:color w:val="F8F8F2"/>
+          <w:sz w:val="21"/>
+          <w:szCs w:val="21"/>
+          <w:lang w:eastAsia="pt-BR"/>
+        </w:rPr>
+        <w:t>){</w:t>
+      </w:r>
+      <w:proofErr w:type="gramEnd"/>
+    </w:p>
+    <w:p>
+      <w:pPr>
+        <w:pStyle w:val="PargrafodaLista"/>
+        <w:numPr>
+          <w:ilvl w:val="0"/>
+          <w:numId w:val="3"/>
+        </w:numPr>
+        <w:shd w:val="clear" w:color="auto" w:fill="272822"/>
+        <w:spacing w:after="0" w:line="285" w:lineRule="atLeast"/>
+        <w:rPr>
+          <w:rFonts w:ascii="Consolas" w:eastAsia="Times New Roman" w:hAnsi="Consolas" w:cs="Times New Roman"/>
+          <w:color w:val="F8F8F2"/>
+          <w:sz w:val="21"/>
+          <w:szCs w:val="21"/>
+          <w:lang w:eastAsia="pt-BR"/>
+        </w:rPr>
+      </w:pPr>
+    </w:p>
+    <w:p>
+      <w:pPr>
+        <w:pStyle w:val="PargrafodaLista"/>
+        <w:numPr>
+          <w:ilvl w:val="0"/>
+          <w:numId w:val="3"/>
+        </w:numPr>
+        <w:shd w:val="clear" w:color="auto" w:fill="272822"/>
+        <w:spacing w:after="0" w:line="285" w:lineRule="atLeast"/>
+        <w:rPr>
+          <w:rFonts w:ascii="Consolas" w:eastAsia="Times New Roman" w:hAnsi="Consolas" w:cs="Times New Roman"/>
+          <w:color w:val="F8F8F2"/>
+          <w:sz w:val="21"/>
+          <w:szCs w:val="21"/>
+          <w:lang w:eastAsia="pt-BR"/>
+        </w:rPr>
+      </w:pPr>
+      <w:r>
+        <w:rPr>
+          <w:rFonts w:ascii="Consolas" w:eastAsia="Times New Roman" w:hAnsi="Consolas" w:cs="Times New Roman"/>
+          <w:color w:val="F8F8F2"/>
+          <w:sz w:val="21"/>
+          <w:szCs w:val="21"/>
+          <w:lang w:eastAsia="pt-BR"/>
+        </w:rPr>
+        <w:t xml:space="preserve">        </w:t>
+      </w:r>
+      <w:r>
+        <w:rPr>
+          <w:rFonts w:ascii="Consolas" w:eastAsia="Times New Roman" w:hAnsi="Consolas" w:cs="Times New Roman"/>
+          <w:color w:val="88846F"/>
+          <w:sz w:val="21"/>
+          <w:szCs w:val="21"/>
+          <w:lang w:eastAsia="pt-BR"/>
+        </w:rPr>
+        <w:t xml:space="preserve">//vamos juntar a hora e a data para isso vamos pegar partes da </w:t>
+      </w:r>
+    </w:p>
+    <w:p>
+      <w:pPr>
+        <w:pStyle w:val="PargrafodaLista"/>
+        <w:numPr>
+          <w:ilvl w:val="0"/>
+          <w:numId w:val="3"/>
+        </w:numPr>
+        <w:shd w:val="clear" w:color="auto" w:fill="272822"/>
+        <w:spacing w:after="0" w:line="285" w:lineRule="atLeast"/>
+        <w:rPr>
+          <w:rFonts w:ascii="Consolas" w:eastAsia="Times New Roman" w:hAnsi="Consolas" w:cs="Times New Roman"/>
+          <w:color w:val="F8F8F2"/>
+          <w:sz w:val="21"/>
+          <w:szCs w:val="21"/>
+          <w:lang w:eastAsia="pt-BR"/>
+        </w:rPr>
+      </w:pPr>
+      <w:r>
+        <w:rPr>
+          <w:rFonts w:ascii="Consolas" w:eastAsia="Times New Roman" w:hAnsi="Consolas" w:cs="Times New Roman"/>
+          <w:color w:val="F8F8F2"/>
+          <w:sz w:val="21"/>
+          <w:szCs w:val="21"/>
+          <w:lang w:eastAsia="pt-BR"/>
+        </w:rPr>
+        <w:t xml:space="preserve">        </w:t>
+      </w:r>
+      <w:r>
+        <w:rPr>
+          <w:rFonts w:ascii="Consolas" w:eastAsia="Times New Roman" w:hAnsi="Consolas" w:cs="Times New Roman"/>
+          <w:color w:val="88846F"/>
+          <w:sz w:val="21"/>
+          <w:szCs w:val="21"/>
+          <w:lang w:eastAsia="pt-BR"/>
+        </w:rPr>
+        <w:t xml:space="preserve">//data e vamos </w:t>
+      </w:r>
+      <w:proofErr w:type="spellStart"/>
+      <w:r>
+        <w:rPr>
+          <w:rFonts w:ascii="Consolas" w:eastAsia="Times New Roman" w:hAnsi="Consolas" w:cs="Times New Roman"/>
+          <w:color w:val="88846F"/>
+          <w:sz w:val="21"/>
+          <w:szCs w:val="21"/>
+          <w:lang w:eastAsia="pt-BR"/>
+        </w:rPr>
+        <w:t>juntálos</w:t>
+      </w:r>
+      <w:proofErr w:type="spellEnd"/>
+    </w:p>
+    <w:p>
+      <w:pPr>
+        <w:pStyle w:val="PargrafodaLista"/>
+        <w:numPr>
+          <w:ilvl w:val="0"/>
+          <w:numId w:val="3"/>
+        </w:numPr>
+        <w:shd w:val="clear" w:color="auto" w:fill="272822"/>
+        <w:spacing w:after="0" w:line="285" w:lineRule="atLeast"/>
+        <w:rPr>
+          <w:rFonts w:ascii="Consolas" w:eastAsia="Times New Roman" w:hAnsi="Consolas" w:cs="Times New Roman"/>
+          <w:color w:val="F8F8F2"/>
+          <w:sz w:val="21"/>
+          <w:szCs w:val="21"/>
+          <w:lang w:eastAsia="pt-BR"/>
+        </w:rPr>
+      </w:pPr>
+      <w:r>
+        <w:rPr>
+          <w:rFonts w:ascii="Consolas" w:eastAsia="Times New Roman" w:hAnsi="Consolas" w:cs="Times New Roman"/>
+          <w:color w:val="F8F8F2"/>
+          <w:sz w:val="21"/>
+          <w:szCs w:val="21"/>
+          <w:lang w:eastAsia="pt-BR"/>
+        </w:rPr>
+        <w:t xml:space="preserve">        </w:t>
+      </w:r>
+      <w:r>
+        <w:rPr>
+          <w:rFonts w:ascii="Consolas" w:eastAsia="Times New Roman" w:hAnsi="Consolas" w:cs="Times New Roman"/>
+          <w:i/>
+          <w:iCs/>
+          <w:color w:val="66D9EF"/>
+          <w:sz w:val="21"/>
+          <w:szCs w:val="21"/>
+          <w:lang w:eastAsia="pt-BR"/>
+        </w:rPr>
+        <w:t>var</w:t>
+      </w:r>
+      <w:r>
+        <w:rPr>
+          <w:rFonts w:ascii="Consolas" w:eastAsia="Times New Roman" w:hAnsi="Consolas" w:cs="Times New Roman"/>
+          <w:color w:val="F8F8F2"/>
+          <w:sz w:val="21"/>
+          <w:szCs w:val="21"/>
+          <w:lang w:eastAsia="pt-BR"/>
+        </w:rPr>
+        <w:t xml:space="preserve"> </w:t>
+      </w:r>
+      <w:proofErr w:type="spellStart"/>
+      <w:r>
+        <w:rPr>
+          <w:rFonts w:ascii="Consolas" w:eastAsia="Times New Roman" w:hAnsi="Consolas" w:cs="Times New Roman"/>
+          <w:color w:val="F8F8F2"/>
+          <w:sz w:val="21"/>
+          <w:szCs w:val="21"/>
+          <w:lang w:eastAsia="pt-BR"/>
+        </w:rPr>
+        <w:t>day</w:t>
+      </w:r>
+      <w:proofErr w:type="spellEnd"/>
+      <w:r>
+        <w:rPr>
+          <w:rFonts w:ascii="Consolas" w:eastAsia="Times New Roman" w:hAnsi="Consolas" w:cs="Times New Roman"/>
+          <w:color w:val="F8F8F2"/>
+          <w:sz w:val="21"/>
+          <w:szCs w:val="21"/>
+          <w:lang w:eastAsia="pt-BR"/>
+        </w:rPr>
+        <w:t xml:space="preserve"> </w:t>
+      </w:r>
+      <w:r>
+        <w:rPr>
+          <w:rFonts w:ascii="Consolas" w:eastAsia="Times New Roman" w:hAnsi="Consolas" w:cs="Times New Roman"/>
+          <w:color w:val="F92672"/>
+          <w:sz w:val="21"/>
+          <w:szCs w:val="21"/>
+          <w:lang w:eastAsia="pt-BR"/>
+        </w:rPr>
+        <w:t>=</w:t>
+      </w:r>
+      <w:r>
+        <w:rPr>
+          <w:rFonts w:ascii="Consolas" w:eastAsia="Times New Roman" w:hAnsi="Consolas" w:cs="Times New Roman"/>
+          <w:color w:val="F8F8F2"/>
+          <w:sz w:val="21"/>
+          <w:szCs w:val="21"/>
+          <w:lang w:eastAsia="pt-BR"/>
+        </w:rPr>
+        <w:t xml:space="preserve"> </w:t>
+      </w:r>
+      <w:proofErr w:type="spellStart"/>
+      <w:proofErr w:type="gramStart"/>
+      <w:r>
+        <w:rPr>
+          <w:rFonts w:ascii="Consolas" w:eastAsia="Times New Roman" w:hAnsi="Consolas" w:cs="Times New Roman"/>
+          <w:i/>
+          <w:iCs/>
+          <w:color w:val="FD971F"/>
+          <w:sz w:val="21"/>
+          <w:szCs w:val="21"/>
+          <w:lang w:eastAsia="pt-BR"/>
+        </w:rPr>
+        <w:t>simpleAppointment</w:t>
+      </w:r>
+      <w:r>
+        <w:rPr>
+          <w:rFonts w:ascii="Consolas" w:eastAsia="Times New Roman" w:hAnsi="Consolas" w:cs="Times New Roman"/>
+          <w:color w:val="F8F8F2"/>
+          <w:sz w:val="21"/>
+          <w:szCs w:val="21"/>
+          <w:lang w:eastAsia="pt-BR"/>
+        </w:rPr>
+        <w:t>.date.</w:t>
+      </w:r>
+      <w:r>
+        <w:rPr>
+          <w:rFonts w:ascii="Consolas" w:eastAsia="Times New Roman" w:hAnsi="Consolas" w:cs="Times New Roman"/>
+          <w:color w:val="A6E22E"/>
+          <w:sz w:val="21"/>
+          <w:szCs w:val="21"/>
+          <w:lang w:eastAsia="pt-BR"/>
+        </w:rPr>
+        <w:t>getDate</w:t>
+      </w:r>
+      <w:proofErr w:type="spellEnd"/>
+      <w:proofErr w:type="gramEnd"/>
+      <w:r>
+        <w:rPr>
+          <w:rFonts w:ascii="Consolas" w:eastAsia="Times New Roman" w:hAnsi="Consolas" w:cs="Times New Roman"/>
+          <w:color w:val="F8F8F2"/>
+          <w:sz w:val="21"/>
+          <w:szCs w:val="21"/>
+          <w:lang w:eastAsia="pt-BR"/>
+        </w:rPr>
+        <w:t>()</w:t>
+      </w:r>
+      <w:r>
+        <w:rPr>
+          <w:rFonts w:ascii="Consolas" w:eastAsia="Times New Roman" w:hAnsi="Consolas" w:cs="Times New Roman"/>
+          <w:color w:val="F92672"/>
+          <w:sz w:val="21"/>
+          <w:szCs w:val="21"/>
+          <w:lang w:eastAsia="pt-BR"/>
+        </w:rPr>
+        <w:t>+</w:t>
+      </w:r>
+      <w:r>
+        <w:rPr>
+          <w:rFonts w:ascii="Consolas" w:eastAsia="Times New Roman" w:hAnsi="Consolas" w:cs="Times New Roman"/>
+          <w:color w:val="AE81FF"/>
+          <w:sz w:val="21"/>
+          <w:szCs w:val="21"/>
+          <w:lang w:eastAsia="pt-BR"/>
+        </w:rPr>
+        <w:t>1</w:t>
+      </w:r>
+      <w:r>
+        <w:rPr>
+          <w:rFonts w:ascii="Consolas" w:eastAsia="Times New Roman" w:hAnsi="Consolas" w:cs="Times New Roman"/>
+          <w:color w:val="F8F8F2"/>
+          <w:sz w:val="21"/>
+          <w:szCs w:val="21"/>
+          <w:lang w:eastAsia="pt-BR"/>
+        </w:rPr>
+        <w:t>;</w:t>
+      </w:r>
+    </w:p>
+    <w:p>
+      <w:pPr>
+        <w:pStyle w:val="PargrafodaLista"/>
+        <w:numPr>
+          <w:ilvl w:val="0"/>
+          <w:numId w:val="3"/>
+        </w:numPr>
+        <w:shd w:val="clear" w:color="auto" w:fill="272822"/>
+        <w:spacing w:after="0" w:line="285" w:lineRule="atLeast"/>
+        <w:rPr>
+          <w:rFonts w:ascii="Consolas" w:eastAsia="Times New Roman" w:hAnsi="Consolas" w:cs="Times New Roman"/>
+          <w:color w:val="F8F8F2"/>
+          <w:sz w:val="21"/>
+          <w:szCs w:val="21"/>
+          <w:lang w:eastAsia="pt-BR"/>
+        </w:rPr>
+      </w:pPr>
+      <w:r>
+        <w:rPr>
+          <w:rFonts w:ascii="Consolas" w:eastAsia="Times New Roman" w:hAnsi="Consolas" w:cs="Times New Roman"/>
+          <w:color w:val="F8F8F2"/>
+          <w:sz w:val="21"/>
+          <w:szCs w:val="21"/>
+          <w:lang w:eastAsia="pt-BR"/>
+        </w:rPr>
+        <w:t xml:space="preserve">        </w:t>
+      </w:r>
+      <w:r>
+        <w:rPr>
+          <w:rFonts w:ascii="Consolas" w:eastAsia="Times New Roman" w:hAnsi="Consolas" w:cs="Times New Roman"/>
+          <w:i/>
+          <w:iCs/>
+          <w:color w:val="66D9EF"/>
+          <w:sz w:val="21"/>
+          <w:szCs w:val="21"/>
+          <w:lang w:eastAsia="pt-BR"/>
+        </w:rPr>
+        <w:t>var</w:t>
+      </w:r>
+      <w:r>
+        <w:rPr>
+          <w:rFonts w:ascii="Consolas" w:eastAsia="Times New Roman" w:hAnsi="Consolas" w:cs="Times New Roman"/>
+          <w:color w:val="F8F8F2"/>
+          <w:sz w:val="21"/>
+          <w:szCs w:val="21"/>
+          <w:lang w:eastAsia="pt-BR"/>
+        </w:rPr>
+        <w:t xml:space="preserve"> </w:t>
+      </w:r>
+      <w:proofErr w:type="spellStart"/>
+      <w:r>
+        <w:rPr>
+          <w:rFonts w:ascii="Consolas" w:eastAsia="Times New Roman" w:hAnsi="Consolas" w:cs="Times New Roman"/>
+          <w:color w:val="F8F8F2"/>
+          <w:sz w:val="21"/>
+          <w:szCs w:val="21"/>
+          <w:lang w:eastAsia="pt-BR"/>
+        </w:rPr>
+        <w:t>month</w:t>
+      </w:r>
+      <w:proofErr w:type="spellEnd"/>
+      <w:r>
+        <w:rPr>
+          <w:rFonts w:ascii="Consolas" w:eastAsia="Times New Roman" w:hAnsi="Consolas" w:cs="Times New Roman"/>
+          <w:color w:val="F8F8F2"/>
+          <w:sz w:val="21"/>
+          <w:szCs w:val="21"/>
+          <w:lang w:eastAsia="pt-BR"/>
+        </w:rPr>
+        <w:t xml:space="preserve"> </w:t>
+      </w:r>
+      <w:r>
+        <w:rPr>
+          <w:rFonts w:ascii="Consolas" w:eastAsia="Times New Roman" w:hAnsi="Consolas" w:cs="Times New Roman"/>
+          <w:color w:val="F92672"/>
+          <w:sz w:val="21"/>
+          <w:szCs w:val="21"/>
+          <w:lang w:eastAsia="pt-BR"/>
+        </w:rPr>
+        <w:t>=</w:t>
+      </w:r>
+      <w:r>
+        <w:rPr>
+          <w:rFonts w:ascii="Consolas" w:eastAsia="Times New Roman" w:hAnsi="Consolas" w:cs="Times New Roman"/>
+          <w:color w:val="F8F8F2"/>
+          <w:sz w:val="21"/>
+          <w:szCs w:val="21"/>
+          <w:lang w:eastAsia="pt-BR"/>
+        </w:rPr>
+        <w:t xml:space="preserve"> </w:t>
+      </w:r>
+      <w:proofErr w:type="spellStart"/>
+      <w:proofErr w:type="gramStart"/>
+      <w:r>
+        <w:rPr>
+          <w:rFonts w:ascii="Consolas" w:eastAsia="Times New Roman" w:hAnsi="Consolas" w:cs="Times New Roman"/>
+          <w:i/>
+          <w:iCs/>
+          <w:color w:val="FD971F"/>
+          <w:sz w:val="21"/>
+          <w:szCs w:val="21"/>
+          <w:lang w:eastAsia="pt-BR"/>
+        </w:rPr>
+        <w:t>simpleAppointment</w:t>
+      </w:r>
+      <w:r>
+        <w:rPr>
+          <w:rFonts w:ascii="Consolas" w:eastAsia="Times New Roman" w:hAnsi="Consolas" w:cs="Times New Roman"/>
+          <w:color w:val="F8F8F2"/>
+          <w:sz w:val="21"/>
+          <w:szCs w:val="21"/>
+          <w:lang w:eastAsia="pt-BR"/>
+        </w:rPr>
+        <w:t>.date.</w:t>
+      </w:r>
+      <w:r>
+        <w:rPr>
+          <w:rFonts w:ascii="Consolas" w:eastAsia="Times New Roman" w:hAnsi="Consolas" w:cs="Times New Roman"/>
+          <w:color w:val="A6E22E"/>
+          <w:sz w:val="21"/>
+          <w:szCs w:val="21"/>
+          <w:lang w:eastAsia="pt-BR"/>
+        </w:rPr>
+        <w:t>getMonth</w:t>
+      </w:r>
+      <w:proofErr w:type="spellEnd"/>
+      <w:proofErr w:type="gramEnd"/>
+      <w:r>
+        <w:rPr>
+          <w:rFonts w:ascii="Consolas" w:eastAsia="Times New Roman" w:hAnsi="Consolas" w:cs="Times New Roman"/>
+          <w:color w:val="F8F8F2"/>
+          <w:sz w:val="21"/>
+          <w:szCs w:val="21"/>
+          <w:lang w:eastAsia="pt-BR"/>
+        </w:rPr>
+        <w:t>();</w:t>
+      </w:r>
+    </w:p>
+    <w:p>
+      <w:pPr>
+        <w:pStyle w:val="PargrafodaLista"/>
+        <w:numPr>
+          <w:ilvl w:val="0"/>
+          <w:numId w:val="3"/>
+        </w:numPr>
+        <w:shd w:val="clear" w:color="auto" w:fill="272822"/>
+        <w:spacing w:after="0" w:line="285" w:lineRule="atLeast"/>
+        <w:rPr>
+          <w:rFonts w:ascii="Consolas" w:eastAsia="Times New Roman" w:hAnsi="Consolas" w:cs="Times New Roman"/>
+          <w:color w:val="F8F8F2"/>
+          <w:sz w:val="21"/>
+          <w:szCs w:val="21"/>
+          <w:lang w:eastAsia="pt-BR"/>
+        </w:rPr>
+      </w:pPr>
+      <w:r>
+        <w:rPr>
+          <w:rFonts w:ascii="Consolas" w:eastAsia="Times New Roman" w:hAnsi="Consolas" w:cs="Times New Roman"/>
+          <w:color w:val="F8F8F2"/>
+          <w:sz w:val="21"/>
+          <w:szCs w:val="21"/>
+          <w:lang w:eastAsia="pt-BR"/>
+        </w:rPr>
+        <w:t xml:space="preserve">        </w:t>
+      </w:r>
+      <w:r>
+        <w:rPr>
+          <w:rFonts w:ascii="Consolas" w:eastAsia="Times New Roman" w:hAnsi="Consolas" w:cs="Times New Roman"/>
+          <w:i/>
+          <w:iCs/>
+          <w:color w:val="66D9EF"/>
+          <w:sz w:val="21"/>
+          <w:szCs w:val="21"/>
+          <w:lang w:eastAsia="pt-BR"/>
+        </w:rPr>
+        <w:t>var</w:t>
+      </w:r>
+      <w:r>
+        <w:rPr>
+          <w:rFonts w:ascii="Consolas" w:eastAsia="Times New Roman" w:hAnsi="Consolas" w:cs="Times New Roman"/>
+          <w:color w:val="F8F8F2"/>
+          <w:sz w:val="21"/>
+          <w:szCs w:val="21"/>
+          <w:lang w:eastAsia="pt-BR"/>
+        </w:rPr>
+        <w:t xml:space="preserve"> </w:t>
+      </w:r>
+      <w:proofErr w:type="spellStart"/>
+      <w:r>
+        <w:rPr>
+          <w:rFonts w:ascii="Consolas" w:eastAsia="Times New Roman" w:hAnsi="Consolas" w:cs="Times New Roman"/>
+          <w:color w:val="F8F8F2"/>
+          <w:sz w:val="21"/>
+          <w:szCs w:val="21"/>
+          <w:lang w:eastAsia="pt-BR"/>
+        </w:rPr>
+        <w:t>year</w:t>
+      </w:r>
+      <w:proofErr w:type="spellEnd"/>
+      <w:r>
+        <w:rPr>
+          <w:rFonts w:ascii="Consolas" w:eastAsia="Times New Roman" w:hAnsi="Consolas" w:cs="Times New Roman"/>
+          <w:color w:val="F8F8F2"/>
+          <w:sz w:val="21"/>
+          <w:szCs w:val="21"/>
+          <w:lang w:eastAsia="pt-BR"/>
+        </w:rPr>
+        <w:t xml:space="preserve"> </w:t>
+      </w:r>
+      <w:r>
+        <w:rPr>
+          <w:rFonts w:ascii="Consolas" w:eastAsia="Times New Roman" w:hAnsi="Consolas" w:cs="Times New Roman"/>
+          <w:color w:val="F92672"/>
+          <w:sz w:val="21"/>
+          <w:szCs w:val="21"/>
+          <w:lang w:eastAsia="pt-BR"/>
+        </w:rPr>
+        <w:t>=</w:t>
+      </w:r>
+      <w:r>
+        <w:rPr>
+          <w:rFonts w:ascii="Consolas" w:eastAsia="Times New Roman" w:hAnsi="Consolas" w:cs="Times New Roman"/>
+          <w:color w:val="F8F8F2"/>
+          <w:sz w:val="21"/>
+          <w:szCs w:val="21"/>
+          <w:lang w:eastAsia="pt-BR"/>
+        </w:rPr>
+        <w:t xml:space="preserve"> </w:t>
+      </w:r>
+      <w:proofErr w:type="spellStart"/>
+      <w:proofErr w:type="gramStart"/>
+      <w:r>
+        <w:rPr>
+          <w:rFonts w:ascii="Consolas" w:eastAsia="Times New Roman" w:hAnsi="Consolas" w:cs="Times New Roman"/>
+          <w:i/>
+          <w:iCs/>
+          <w:color w:val="FD971F"/>
+          <w:sz w:val="21"/>
+          <w:szCs w:val="21"/>
+          <w:lang w:eastAsia="pt-BR"/>
+        </w:rPr>
+        <w:t>simpleAppointment</w:t>
+      </w:r>
+      <w:r>
+        <w:rPr>
+          <w:rFonts w:ascii="Consolas" w:eastAsia="Times New Roman" w:hAnsi="Consolas" w:cs="Times New Roman"/>
+          <w:color w:val="F8F8F2"/>
+          <w:sz w:val="21"/>
+          <w:szCs w:val="21"/>
+          <w:lang w:eastAsia="pt-BR"/>
+        </w:rPr>
+        <w:t>.date.</w:t>
+      </w:r>
+      <w:r>
+        <w:rPr>
+          <w:rFonts w:ascii="Consolas" w:eastAsia="Times New Roman" w:hAnsi="Consolas" w:cs="Times New Roman"/>
+          <w:color w:val="A6E22E"/>
+          <w:sz w:val="21"/>
+          <w:szCs w:val="21"/>
+          <w:lang w:eastAsia="pt-BR"/>
+        </w:rPr>
+        <w:t>getFullYear</w:t>
+      </w:r>
+      <w:proofErr w:type="spellEnd"/>
+      <w:proofErr w:type="gramEnd"/>
+      <w:r>
+        <w:rPr>
+          <w:rFonts w:ascii="Consolas" w:eastAsia="Times New Roman" w:hAnsi="Consolas" w:cs="Times New Roman"/>
+          <w:color w:val="F8F8F2"/>
+          <w:sz w:val="21"/>
+          <w:szCs w:val="21"/>
+          <w:lang w:eastAsia="pt-BR"/>
+        </w:rPr>
+        <w:t>();</w:t>
+      </w:r>
+    </w:p>
+    <w:p>
+      <w:pPr>
+        <w:pStyle w:val="PargrafodaLista"/>
+        <w:numPr>
+          <w:ilvl w:val="0"/>
+          <w:numId w:val="3"/>
+        </w:numPr>
+        <w:shd w:val="clear" w:color="auto" w:fill="272822"/>
+        <w:spacing w:after="0" w:line="285" w:lineRule="atLeast"/>
+        <w:rPr>
+          <w:rFonts w:ascii="Consolas" w:eastAsia="Times New Roman" w:hAnsi="Consolas" w:cs="Times New Roman"/>
+          <w:color w:val="F8F8F2"/>
+          <w:sz w:val="21"/>
+          <w:szCs w:val="21"/>
+          <w:lang w:eastAsia="pt-BR"/>
+        </w:rPr>
+      </w:pPr>
+      <w:r>
+        <w:rPr>
+          <w:rFonts w:ascii="Consolas" w:eastAsia="Times New Roman" w:hAnsi="Consolas" w:cs="Times New Roman"/>
+          <w:color w:val="F8F8F2"/>
+          <w:sz w:val="21"/>
+          <w:szCs w:val="21"/>
+          <w:lang w:eastAsia="pt-BR"/>
+        </w:rPr>
+        <w:t xml:space="preserve">        </w:t>
+      </w:r>
+    </w:p>
+    <w:p>
+      <w:pPr>
+        <w:pStyle w:val="PargrafodaLista"/>
+        <w:numPr>
+          <w:ilvl w:val="0"/>
+          <w:numId w:val="3"/>
+        </w:numPr>
+        <w:shd w:val="clear" w:color="auto" w:fill="272822"/>
+        <w:spacing w:after="0" w:line="285" w:lineRule="atLeast"/>
+        <w:rPr>
+          <w:rFonts w:ascii="Consolas" w:eastAsia="Times New Roman" w:hAnsi="Consolas" w:cs="Times New Roman"/>
+          <w:color w:val="F8F8F2"/>
+          <w:sz w:val="21"/>
+          <w:szCs w:val="21"/>
+          <w:lang w:eastAsia="pt-BR"/>
+        </w:rPr>
+      </w:pPr>
+      <w:r>
+        <w:rPr>
+          <w:rFonts w:ascii="Consolas" w:eastAsia="Times New Roman" w:hAnsi="Consolas" w:cs="Times New Roman"/>
+          <w:color w:val="F8F8F2"/>
+          <w:sz w:val="21"/>
+          <w:szCs w:val="21"/>
+          <w:lang w:eastAsia="pt-BR"/>
+        </w:rPr>
+        <w:t xml:space="preserve">        </w:t>
+      </w:r>
+      <w:r>
+        <w:rPr>
+          <w:rFonts w:ascii="Consolas" w:eastAsia="Times New Roman" w:hAnsi="Consolas" w:cs="Times New Roman"/>
+          <w:color w:val="88846F"/>
+          <w:sz w:val="21"/>
+          <w:szCs w:val="21"/>
+          <w:lang w:eastAsia="pt-BR"/>
+        </w:rPr>
+        <w:t>//pegando a hora para isso vamos ter que fazer um split</w:t>
+      </w:r>
+    </w:p>
+    <w:p>
+      <w:pPr>
+        <w:pStyle w:val="PargrafodaLista"/>
+        <w:numPr>
+          <w:ilvl w:val="0"/>
+          <w:numId w:val="3"/>
+        </w:numPr>
+        <w:shd w:val="clear" w:color="auto" w:fill="272822"/>
+        <w:spacing w:after="0" w:line="285" w:lineRule="atLeast"/>
+        <w:rPr>
+          <w:rFonts w:ascii="Consolas" w:eastAsia="Times New Roman" w:hAnsi="Consolas" w:cs="Times New Roman"/>
+          <w:color w:val="F8F8F2"/>
+          <w:sz w:val="21"/>
+          <w:szCs w:val="21"/>
+          <w:lang w:eastAsia="pt-BR"/>
+        </w:rPr>
+      </w:pPr>
+      <w:r>
+        <w:rPr>
+          <w:rFonts w:ascii="Consolas" w:eastAsia="Times New Roman" w:hAnsi="Consolas" w:cs="Times New Roman"/>
+          <w:color w:val="F8F8F2"/>
+          <w:sz w:val="21"/>
+          <w:szCs w:val="21"/>
+          <w:lang w:eastAsia="pt-BR"/>
+        </w:rPr>
+        <w:t xml:space="preserve">        </w:t>
+      </w:r>
+      <w:r>
+        <w:rPr>
+          <w:rFonts w:ascii="Consolas" w:eastAsia="Times New Roman" w:hAnsi="Consolas" w:cs="Times New Roman"/>
+          <w:color w:val="88846F"/>
+          <w:sz w:val="21"/>
+          <w:szCs w:val="21"/>
+          <w:lang w:eastAsia="pt-BR"/>
+        </w:rPr>
+        <w:t xml:space="preserve">//nos dois pontos sabendo que o primeiro elemento do </w:t>
+      </w:r>
+    </w:p>
+    <w:p>
+      <w:pPr>
+        <w:pStyle w:val="PargrafodaLista"/>
+        <w:numPr>
+          <w:ilvl w:val="0"/>
+          <w:numId w:val="3"/>
+        </w:numPr>
+        <w:shd w:val="clear" w:color="auto" w:fill="272822"/>
+        <w:spacing w:after="0" w:line="285" w:lineRule="atLeast"/>
+        <w:rPr>
+          <w:rFonts w:ascii="Consolas" w:eastAsia="Times New Roman" w:hAnsi="Consolas" w:cs="Times New Roman"/>
+          <w:color w:val="F8F8F2"/>
+          <w:sz w:val="21"/>
+          <w:szCs w:val="21"/>
+          <w:lang w:eastAsia="pt-BR"/>
+        </w:rPr>
+      </w:pPr>
+      <w:r>
+        <w:rPr>
+          <w:rFonts w:ascii="Consolas" w:eastAsia="Times New Roman" w:hAnsi="Consolas" w:cs="Times New Roman"/>
+          <w:color w:val="F8F8F2"/>
+          <w:sz w:val="21"/>
+          <w:szCs w:val="21"/>
+          <w:lang w:eastAsia="pt-BR"/>
+        </w:rPr>
+        <w:t xml:space="preserve">        </w:t>
+      </w:r>
+      <w:r>
+        <w:rPr>
+          <w:rFonts w:ascii="Consolas" w:eastAsia="Times New Roman" w:hAnsi="Consolas" w:cs="Times New Roman"/>
+          <w:color w:val="88846F"/>
+          <w:sz w:val="21"/>
+          <w:szCs w:val="21"/>
+          <w:lang w:eastAsia="pt-BR"/>
+        </w:rPr>
+        <w:t>//</w:t>
+      </w:r>
+      <w:proofErr w:type="spellStart"/>
+      <w:proofErr w:type="gramStart"/>
+      <w:r>
+        <w:rPr>
+          <w:rFonts w:ascii="Consolas" w:eastAsia="Times New Roman" w:hAnsi="Consolas" w:cs="Times New Roman"/>
+          <w:color w:val="88846F"/>
+          <w:sz w:val="21"/>
+          <w:szCs w:val="21"/>
+          <w:lang w:eastAsia="pt-BR"/>
+        </w:rPr>
+        <w:t>array</w:t>
+      </w:r>
+      <w:proofErr w:type="spellEnd"/>
+      <w:r>
+        <w:rPr>
+          <w:rFonts w:ascii="Consolas" w:eastAsia="Times New Roman" w:hAnsi="Consolas" w:cs="Times New Roman"/>
+          <w:color w:val="88846F"/>
+          <w:sz w:val="21"/>
+          <w:szCs w:val="21"/>
+          <w:lang w:eastAsia="pt-BR"/>
+        </w:rPr>
+        <w:t xml:space="preserve">  são</w:t>
+      </w:r>
+      <w:proofErr w:type="gramEnd"/>
+      <w:r>
+        <w:rPr>
+          <w:rFonts w:ascii="Consolas" w:eastAsia="Times New Roman" w:hAnsi="Consolas" w:cs="Times New Roman"/>
+          <w:color w:val="88846F"/>
+          <w:sz w:val="21"/>
+          <w:szCs w:val="21"/>
+          <w:lang w:eastAsia="pt-BR"/>
+        </w:rPr>
+        <w:t xml:space="preserve"> as horas e o segundo são os minutos;</w:t>
+      </w:r>
+    </w:p>
+    <w:p>
+      <w:pPr>
+        <w:pStyle w:val="PargrafodaLista"/>
+        <w:numPr>
+          <w:ilvl w:val="0"/>
+          <w:numId w:val="3"/>
+        </w:numPr>
+        <w:shd w:val="clear" w:color="auto" w:fill="272822"/>
+        <w:spacing w:after="0" w:line="285" w:lineRule="atLeast"/>
+        <w:rPr>
+          <w:rFonts w:ascii="Consolas" w:eastAsia="Times New Roman" w:hAnsi="Consolas" w:cs="Times New Roman"/>
+          <w:color w:val="F8F8F2"/>
+          <w:sz w:val="21"/>
+          <w:szCs w:val="21"/>
+          <w:lang w:eastAsia="pt-BR"/>
+        </w:rPr>
+      </w:pPr>
+      <w:r>
+        <w:rPr>
+          <w:rFonts w:ascii="Consolas" w:eastAsia="Times New Roman" w:hAnsi="Consolas" w:cs="Times New Roman"/>
+          <w:color w:val="F8F8F2"/>
+          <w:sz w:val="21"/>
+          <w:szCs w:val="21"/>
+          <w:lang w:eastAsia="pt-BR"/>
+        </w:rPr>
+        <w:t xml:space="preserve">        </w:t>
+      </w:r>
+      <w:r>
+        <w:rPr>
+          <w:rFonts w:ascii="Consolas" w:eastAsia="Times New Roman" w:hAnsi="Consolas" w:cs="Times New Roman"/>
+          <w:color w:val="88846F"/>
+          <w:sz w:val="21"/>
+          <w:szCs w:val="21"/>
+          <w:lang w:eastAsia="pt-BR"/>
+        </w:rPr>
+        <w:t>//precisamos converter as informações de horário para número</w:t>
+      </w:r>
+    </w:p>
+    <w:p>
+      <w:pPr>
+        <w:pStyle w:val="PargrafodaLista"/>
+        <w:numPr>
+          <w:ilvl w:val="0"/>
+          <w:numId w:val="3"/>
+        </w:numPr>
+        <w:shd w:val="clear" w:color="auto" w:fill="272822"/>
+        <w:spacing w:after="0" w:line="285" w:lineRule="atLeast"/>
+        <w:rPr>
+          <w:rFonts w:ascii="Consolas" w:eastAsia="Times New Roman" w:hAnsi="Consolas" w:cs="Times New Roman"/>
+          <w:color w:val="F8F8F2"/>
+          <w:sz w:val="21"/>
+          <w:szCs w:val="21"/>
+          <w:lang w:eastAsia="pt-BR"/>
+        </w:rPr>
+      </w:pPr>
+      <w:r>
+        <w:rPr>
+          <w:rFonts w:ascii="Consolas" w:eastAsia="Times New Roman" w:hAnsi="Consolas" w:cs="Times New Roman"/>
+          <w:color w:val="F8F8F2"/>
+          <w:sz w:val="21"/>
+          <w:szCs w:val="21"/>
+          <w:lang w:eastAsia="pt-BR"/>
+        </w:rPr>
+        <w:t xml:space="preserve">        </w:t>
+      </w:r>
+      <w:r>
+        <w:rPr>
+          <w:rFonts w:ascii="Consolas" w:eastAsia="Times New Roman" w:hAnsi="Consolas" w:cs="Times New Roman"/>
+          <w:i/>
+          <w:iCs/>
+          <w:color w:val="66D9EF"/>
+          <w:sz w:val="21"/>
+          <w:szCs w:val="21"/>
+          <w:lang w:eastAsia="pt-BR"/>
+        </w:rPr>
+        <w:t>var</w:t>
+      </w:r>
+      <w:r>
+        <w:rPr>
+          <w:rFonts w:ascii="Consolas" w:eastAsia="Times New Roman" w:hAnsi="Consolas" w:cs="Times New Roman"/>
+          <w:color w:val="F8F8F2"/>
+          <w:sz w:val="21"/>
+          <w:szCs w:val="21"/>
+          <w:lang w:eastAsia="pt-BR"/>
+        </w:rPr>
+        <w:t xml:space="preserve"> hour </w:t>
+      </w:r>
+      <w:r>
+        <w:rPr>
+          <w:rFonts w:ascii="Consolas" w:eastAsia="Times New Roman" w:hAnsi="Consolas" w:cs="Times New Roman"/>
+          <w:color w:val="F92672"/>
+          <w:sz w:val="21"/>
+          <w:szCs w:val="21"/>
+          <w:lang w:eastAsia="pt-BR"/>
+        </w:rPr>
+        <w:t>=</w:t>
+      </w:r>
+      <w:r>
+        <w:rPr>
+          <w:rFonts w:ascii="Consolas" w:eastAsia="Times New Roman" w:hAnsi="Consolas" w:cs="Times New Roman"/>
+          <w:color w:val="F8F8F2"/>
+          <w:sz w:val="21"/>
+          <w:szCs w:val="21"/>
+          <w:lang w:eastAsia="pt-BR"/>
+        </w:rPr>
+        <w:t xml:space="preserve"> </w:t>
+      </w:r>
+      <w:proofErr w:type="spellStart"/>
+      <w:r>
+        <w:rPr>
+          <w:rFonts w:ascii="Consolas" w:eastAsia="Times New Roman" w:hAnsi="Consolas" w:cs="Times New Roman"/>
+          <w:i/>
+          <w:iCs/>
+          <w:color w:val="66D9EF"/>
+          <w:sz w:val="21"/>
+          <w:szCs w:val="21"/>
+          <w:lang w:eastAsia="pt-BR"/>
+        </w:rPr>
+        <w:t>Number</w:t>
+      </w:r>
+      <w:r>
+        <w:rPr>
+          <w:rFonts w:ascii="Consolas" w:eastAsia="Times New Roman" w:hAnsi="Consolas" w:cs="Times New Roman"/>
+          <w:color w:val="F8F8F2"/>
+          <w:sz w:val="21"/>
+          <w:szCs w:val="21"/>
+          <w:lang w:eastAsia="pt-BR"/>
+        </w:rPr>
+        <w:t>.</w:t>
+      </w:r>
+      <w:r>
+        <w:rPr>
+          <w:rFonts w:ascii="Consolas" w:eastAsia="Times New Roman" w:hAnsi="Consolas" w:cs="Times New Roman"/>
+          <w:color w:val="A6E22E"/>
+          <w:sz w:val="21"/>
+          <w:szCs w:val="21"/>
+          <w:lang w:eastAsia="pt-BR"/>
+        </w:rPr>
+        <w:t>parseInt</w:t>
+      </w:r>
+      <w:proofErr w:type="spellEnd"/>
+      <w:r>
+        <w:rPr>
+          <w:rFonts w:ascii="Consolas" w:eastAsia="Times New Roman" w:hAnsi="Consolas" w:cs="Times New Roman"/>
+          <w:color w:val="F8F8F2"/>
+          <w:sz w:val="21"/>
+          <w:szCs w:val="21"/>
+          <w:lang w:eastAsia="pt-BR"/>
+        </w:rPr>
+        <w:t>(</w:t>
+      </w:r>
+      <w:proofErr w:type="spellStart"/>
+      <w:proofErr w:type="gramStart"/>
+      <w:r>
+        <w:rPr>
+          <w:rFonts w:ascii="Consolas" w:eastAsia="Times New Roman" w:hAnsi="Consolas" w:cs="Times New Roman"/>
+          <w:i/>
+          <w:iCs/>
+          <w:color w:val="FD971F"/>
+          <w:sz w:val="21"/>
+          <w:szCs w:val="21"/>
+          <w:lang w:eastAsia="pt-BR"/>
+        </w:rPr>
+        <w:t>simpleAppointment</w:t>
+      </w:r>
+      <w:r>
+        <w:rPr>
+          <w:rFonts w:ascii="Consolas" w:eastAsia="Times New Roman" w:hAnsi="Consolas" w:cs="Times New Roman"/>
+          <w:color w:val="F8F8F2"/>
+          <w:sz w:val="21"/>
+          <w:szCs w:val="21"/>
+          <w:lang w:eastAsia="pt-BR"/>
+        </w:rPr>
+        <w:t>.time.</w:t>
+      </w:r>
+      <w:r>
+        <w:rPr>
+          <w:rFonts w:ascii="Consolas" w:eastAsia="Times New Roman" w:hAnsi="Consolas" w:cs="Times New Roman"/>
+          <w:color w:val="A6E22E"/>
+          <w:sz w:val="21"/>
+          <w:szCs w:val="21"/>
+          <w:lang w:eastAsia="pt-BR"/>
+        </w:rPr>
+        <w:t>split</w:t>
+      </w:r>
+      <w:proofErr w:type="spellEnd"/>
+      <w:proofErr w:type="gramEnd"/>
+      <w:r>
+        <w:rPr>
+          <w:rFonts w:ascii="Consolas" w:eastAsia="Times New Roman" w:hAnsi="Consolas" w:cs="Times New Roman"/>
+          <w:color w:val="F8F8F2"/>
+          <w:sz w:val="21"/>
+          <w:szCs w:val="21"/>
+          <w:lang w:eastAsia="pt-BR"/>
+        </w:rPr>
+        <w:t>(</w:t>
+      </w:r>
+      <w:r>
+        <w:rPr>
+          <w:rFonts w:ascii="Consolas" w:eastAsia="Times New Roman" w:hAnsi="Consolas" w:cs="Times New Roman"/>
+          <w:color w:val="E6DB74"/>
+          <w:sz w:val="21"/>
+          <w:szCs w:val="21"/>
+          <w:lang w:eastAsia="pt-BR"/>
+        </w:rPr>
+        <w:t>":"</w:t>
+      </w:r>
+      <w:r>
+        <w:rPr>
+          <w:rFonts w:ascii="Consolas" w:eastAsia="Times New Roman" w:hAnsi="Consolas" w:cs="Times New Roman"/>
+          <w:color w:val="F8F8F2"/>
+          <w:sz w:val="21"/>
+          <w:szCs w:val="21"/>
+          <w:lang w:eastAsia="pt-BR"/>
+        </w:rPr>
+        <w:t>)[</w:t>
+      </w:r>
+      <w:r>
+        <w:rPr>
+          <w:rFonts w:ascii="Consolas" w:eastAsia="Times New Roman" w:hAnsi="Consolas" w:cs="Times New Roman"/>
+          <w:color w:val="AE81FF"/>
+          <w:sz w:val="21"/>
+          <w:szCs w:val="21"/>
+          <w:lang w:eastAsia="pt-BR"/>
+        </w:rPr>
+        <w:t>0</w:t>
+      </w:r>
+      <w:r>
+        <w:rPr>
+          <w:rFonts w:ascii="Consolas" w:eastAsia="Times New Roman" w:hAnsi="Consolas" w:cs="Times New Roman"/>
+          <w:color w:val="F8F8F2"/>
+          <w:sz w:val="21"/>
+          <w:szCs w:val="21"/>
+          <w:lang w:eastAsia="pt-BR"/>
+        </w:rPr>
+        <w:t>]);</w:t>
+      </w:r>
+    </w:p>
+    <w:p>
+      <w:pPr>
+        <w:pStyle w:val="PargrafodaLista"/>
+        <w:numPr>
+          <w:ilvl w:val="0"/>
+          <w:numId w:val="3"/>
+        </w:numPr>
+        <w:shd w:val="clear" w:color="auto" w:fill="272822"/>
+        <w:spacing w:after="0" w:line="285" w:lineRule="atLeast"/>
+        <w:rPr>
+          <w:rFonts w:ascii="Consolas" w:eastAsia="Times New Roman" w:hAnsi="Consolas" w:cs="Times New Roman"/>
+          <w:color w:val="F8F8F2"/>
+          <w:sz w:val="21"/>
+          <w:szCs w:val="21"/>
+          <w:lang w:eastAsia="pt-BR"/>
+        </w:rPr>
+      </w:pPr>
+      <w:r>
+        <w:rPr>
+          <w:rFonts w:ascii="Consolas" w:eastAsia="Times New Roman" w:hAnsi="Consolas" w:cs="Times New Roman"/>
+          <w:color w:val="F8F8F2"/>
+          <w:sz w:val="21"/>
+          <w:szCs w:val="21"/>
+          <w:lang w:eastAsia="pt-BR"/>
+        </w:rPr>
+        <w:t xml:space="preserve">        </w:t>
+      </w:r>
+      <w:r>
+        <w:rPr>
+          <w:rFonts w:ascii="Consolas" w:eastAsia="Times New Roman" w:hAnsi="Consolas" w:cs="Times New Roman"/>
+          <w:i/>
+          <w:iCs/>
+          <w:color w:val="66D9EF"/>
+          <w:sz w:val="21"/>
+          <w:szCs w:val="21"/>
+          <w:lang w:eastAsia="pt-BR"/>
+        </w:rPr>
+        <w:t>var</w:t>
+      </w:r>
+      <w:r>
+        <w:rPr>
+          <w:rFonts w:ascii="Consolas" w:eastAsia="Times New Roman" w:hAnsi="Consolas" w:cs="Times New Roman"/>
+          <w:color w:val="F8F8F2"/>
+          <w:sz w:val="21"/>
+          <w:szCs w:val="21"/>
+          <w:lang w:eastAsia="pt-BR"/>
+        </w:rPr>
+        <w:t xml:space="preserve"> minutes </w:t>
+      </w:r>
+      <w:r>
+        <w:rPr>
+          <w:rFonts w:ascii="Consolas" w:eastAsia="Times New Roman" w:hAnsi="Consolas" w:cs="Times New Roman"/>
+          <w:color w:val="F92672"/>
+          <w:sz w:val="21"/>
+          <w:szCs w:val="21"/>
+          <w:lang w:eastAsia="pt-BR"/>
+        </w:rPr>
+        <w:t>=</w:t>
+      </w:r>
+      <w:r>
+        <w:rPr>
+          <w:rFonts w:ascii="Consolas" w:eastAsia="Times New Roman" w:hAnsi="Consolas" w:cs="Times New Roman"/>
+          <w:color w:val="F8F8F2"/>
+          <w:sz w:val="21"/>
+          <w:szCs w:val="21"/>
+          <w:lang w:eastAsia="pt-BR"/>
+        </w:rPr>
+        <w:t xml:space="preserve"> </w:t>
+      </w:r>
+      <w:proofErr w:type="spellStart"/>
+      <w:r>
+        <w:rPr>
+          <w:rFonts w:ascii="Consolas" w:eastAsia="Times New Roman" w:hAnsi="Consolas" w:cs="Times New Roman"/>
+          <w:i/>
+          <w:iCs/>
+          <w:color w:val="66D9EF"/>
+          <w:sz w:val="21"/>
+          <w:szCs w:val="21"/>
+          <w:lang w:eastAsia="pt-BR"/>
+        </w:rPr>
+        <w:t>Number</w:t>
+      </w:r>
+      <w:r>
+        <w:rPr>
+          <w:rFonts w:ascii="Consolas" w:eastAsia="Times New Roman" w:hAnsi="Consolas" w:cs="Times New Roman"/>
+          <w:color w:val="F8F8F2"/>
+          <w:sz w:val="21"/>
+          <w:szCs w:val="21"/>
+          <w:lang w:eastAsia="pt-BR"/>
+        </w:rPr>
+        <w:t>.</w:t>
+      </w:r>
+      <w:r>
+        <w:rPr>
+          <w:rFonts w:ascii="Consolas" w:eastAsia="Times New Roman" w:hAnsi="Consolas" w:cs="Times New Roman"/>
+          <w:color w:val="A6E22E"/>
+          <w:sz w:val="21"/>
+          <w:szCs w:val="21"/>
+          <w:lang w:eastAsia="pt-BR"/>
+        </w:rPr>
+        <w:t>parseInt</w:t>
+      </w:r>
+      <w:proofErr w:type="spellEnd"/>
+      <w:r>
+        <w:rPr>
+          <w:rFonts w:ascii="Consolas" w:eastAsia="Times New Roman" w:hAnsi="Consolas" w:cs="Times New Roman"/>
+          <w:color w:val="F8F8F2"/>
+          <w:sz w:val="21"/>
+          <w:szCs w:val="21"/>
+          <w:lang w:eastAsia="pt-BR"/>
+        </w:rPr>
+        <w:t>(</w:t>
+      </w:r>
+      <w:proofErr w:type="spellStart"/>
+      <w:proofErr w:type="gramStart"/>
+      <w:r>
+        <w:rPr>
+          <w:rFonts w:ascii="Consolas" w:eastAsia="Times New Roman" w:hAnsi="Consolas" w:cs="Times New Roman"/>
+          <w:i/>
+          <w:iCs/>
+          <w:color w:val="FD971F"/>
+          <w:sz w:val="21"/>
+          <w:szCs w:val="21"/>
+          <w:lang w:eastAsia="pt-BR"/>
+        </w:rPr>
+        <w:t>simpleAppointment</w:t>
+      </w:r>
+      <w:r>
+        <w:rPr>
+          <w:rFonts w:ascii="Consolas" w:eastAsia="Times New Roman" w:hAnsi="Consolas" w:cs="Times New Roman"/>
+          <w:color w:val="F8F8F2"/>
+          <w:sz w:val="21"/>
+          <w:szCs w:val="21"/>
+          <w:lang w:eastAsia="pt-BR"/>
+        </w:rPr>
+        <w:t>.time.</w:t>
+      </w:r>
+      <w:r>
+        <w:rPr>
+          <w:rFonts w:ascii="Consolas" w:eastAsia="Times New Roman" w:hAnsi="Consolas" w:cs="Times New Roman"/>
+          <w:color w:val="A6E22E"/>
+          <w:sz w:val="21"/>
+          <w:szCs w:val="21"/>
+          <w:lang w:eastAsia="pt-BR"/>
+        </w:rPr>
+        <w:t>split</w:t>
+      </w:r>
+      <w:proofErr w:type="spellEnd"/>
+      <w:proofErr w:type="gramEnd"/>
+      <w:r>
+        <w:rPr>
+          <w:rFonts w:ascii="Consolas" w:eastAsia="Times New Roman" w:hAnsi="Consolas" w:cs="Times New Roman"/>
+          <w:color w:val="F8F8F2"/>
+          <w:sz w:val="21"/>
+          <w:szCs w:val="21"/>
+          <w:lang w:eastAsia="pt-BR"/>
+        </w:rPr>
+        <w:t>(</w:t>
+      </w:r>
+      <w:r>
+        <w:rPr>
+          <w:rFonts w:ascii="Consolas" w:eastAsia="Times New Roman" w:hAnsi="Consolas" w:cs="Times New Roman"/>
+          <w:color w:val="E6DB74"/>
+          <w:sz w:val="21"/>
+          <w:szCs w:val="21"/>
+          <w:lang w:eastAsia="pt-BR"/>
+        </w:rPr>
+        <w:t>':'</w:t>
+      </w:r>
+      <w:r>
+        <w:rPr>
+          <w:rFonts w:ascii="Consolas" w:eastAsia="Times New Roman" w:hAnsi="Consolas" w:cs="Times New Roman"/>
+          <w:color w:val="F8F8F2"/>
+          <w:sz w:val="21"/>
+          <w:szCs w:val="21"/>
+          <w:lang w:eastAsia="pt-BR"/>
+        </w:rPr>
+        <w:t>)[</w:t>
+      </w:r>
+      <w:r>
+        <w:rPr>
+          <w:rFonts w:ascii="Consolas" w:eastAsia="Times New Roman" w:hAnsi="Consolas" w:cs="Times New Roman"/>
+          <w:color w:val="AE81FF"/>
+          <w:sz w:val="21"/>
+          <w:szCs w:val="21"/>
+          <w:lang w:eastAsia="pt-BR"/>
+        </w:rPr>
+        <w:t>1</w:t>
+      </w:r>
+      <w:r>
+        <w:rPr>
+          <w:rFonts w:ascii="Consolas" w:eastAsia="Times New Roman" w:hAnsi="Consolas" w:cs="Times New Roman"/>
+          <w:color w:val="F8F8F2"/>
+          <w:sz w:val="21"/>
+          <w:szCs w:val="21"/>
+          <w:lang w:eastAsia="pt-BR"/>
+        </w:rPr>
+        <w:t>]);</w:t>
+      </w:r>
+    </w:p>
+    <w:p>
+      <w:pPr>
+        <w:pStyle w:val="PargrafodaLista"/>
+        <w:numPr>
+          <w:ilvl w:val="0"/>
+          <w:numId w:val="3"/>
+        </w:numPr>
+        <w:shd w:val="clear" w:color="auto" w:fill="272822"/>
+        <w:spacing w:after="0" w:line="285" w:lineRule="atLeast"/>
+        <w:rPr>
+          <w:rFonts w:ascii="Consolas" w:eastAsia="Times New Roman" w:hAnsi="Consolas" w:cs="Times New Roman"/>
+          <w:color w:val="F8F8F2"/>
+          <w:sz w:val="21"/>
+          <w:szCs w:val="21"/>
+          <w:lang w:eastAsia="pt-BR"/>
+        </w:rPr>
+      </w:pPr>
+    </w:p>
+    <w:p>
+      <w:pPr>
+        <w:pStyle w:val="PargrafodaLista"/>
+        <w:numPr>
+          <w:ilvl w:val="0"/>
+          <w:numId w:val="3"/>
+        </w:numPr>
+        <w:shd w:val="clear" w:color="auto" w:fill="272822"/>
+        <w:spacing w:after="0" w:line="285" w:lineRule="atLeast"/>
+        <w:rPr>
+          <w:rFonts w:ascii="Consolas" w:eastAsia="Times New Roman" w:hAnsi="Consolas" w:cs="Times New Roman"/>
+          <w:color w:val="F8F8F2"/>
+          <w:sz w:val="21"/>
+          <w:szCs w:val="21"/>
+          <w:lang w:eastAsia="pt-BR"/>
+        </w:rPr>
+      </w:pPr>
+      <w:r>
+        <w:rPr>
+          <w:rFonts w:ascii="Consolas" w:eastAsia="Times New Roman" w:hAnsi="Consolas" w:cs="Times New Roman"/>
+          <w:color w:val="F8F8F2"/>
+          <w:sz w:val="21"/>
+          <w:szCs w:val="21"/>
+          <w:lang w:eastAsia="pt-BR"/>
+        </w:rPr>
+        <w:t xml:space="preserve">        </w:t>
+      </w:r>
+      <w:r>
+        <w:rPr>
+          <w:rFonts w:ascii="Consolas" w:eastAsia="Times New Roman" w:hAnsi="Consolas" w:cs="Times New Roman"/>
+          <w:color w:val="88846F"/>
+          <w:sz w:val="21"/>
+          <w:szCs w:val="21"/>
+          <w:lang w:eastAsia="pt-BR"/>
+        </w:rPr>
+        <w:t xml:space="preserve">//criando a </w:t>
+      </w:r>
+      <w:proofErr w:type="spellStart"/>
+      <w:r>
+        <w:rPr>
+          <w:rFonts w:ascii="Consolas" w:eastAsia="Times New Roman" w:hAnsi="Consolas" w:cs="Times New Roman"/>
+          <w:color w:val="88846F"/>
+          <w:sz w:val="21"/>
+          <w:szCs w:val="21"/>
+          <w:lang w:eastAsia="pt-BR"/>
+        </w:rPr>
+        <w:t>variavel</w:t>
+      </w:r>
+      <w:proofErr w:type="spellEnd"/>
+      <w:r>
+        <w:rPr>
+          <w:rFonts w:ascii="Consolas" w:eastAsia="Times New Roman" w:hAnsi="Consolas" w:cs="Times New Roman"/>
+          <w:color w:val="88846F"/>
+          <w:sz w:val="21"/>
+          <w:szCs w:val="21"/>
+          <w:lang w:eastAsia="pt-BR"/>
+        </w:rPr>
+        <w:t xml:space="preserve"> de início da consulta, juntamos todas as</w:t>
+      </w:r>
+    </w:p>
+    <w:p>
+      <w:pPr>
+        <w:pStyle w:val="PargrafodaLista"/>
+        <w:numPr>
+          <w:ilvl w:val="0"/>
+          <w:numId w:val="3"/>
+        </w:numPr>
+        <w:shd w:val="clear" w:color="auto" w:fill="272822"/>
+        <w:spacing w:after="0" w:line="285" w:lineRule="atLeast"/>
+        <w:rPr>
+          <w:rFonts w:ascii="Consolas" w:eastAsia="Times New Roman" w:hAnsi="Consolas" w:cs="Times New Roman"/>
+          <w:color w:val="F8F8F2"/>
+          <w:sz w:val="21"/>
+          <w:szCs w:val="21"/>
+          <w:lang w:eastAsia="pt-BR"/>
+        </w:rPr>
+      </w:pPr>
+      <w:r>
+        <w:rPr>
+          <w:rFonts w:ascii="Consolas" w:eastAsia="Times New Roman" w:hAnsi="Consolas" w:cs="Times New Roman"/>
+          <w:color w:val="F8F8F2"/>
+          <w:sz w:val="21"/>
+          <w:szCs w:val="21"/>
+          <w:lang w:eastAsia="pt-BR"/>
+        </w:rPr>
+        <w:t xml:space="preserve">        </w:t>
+      </w:r>
+      <w:r>
+        <w:rPr>
+          <w:rFonts w:ascii="Consolas" w:eastAsia="Times New Roman" w:hAnsi="Consolas" w:cs="Times New Roman"/>
+          <w:color w:val="88846F"/>
+          <w:sz w:val="21"/>
+          <w:szCs w:val="21"/>
+          <w:lang w:eastAsia="pt-BR"/>
+        </w:rPr>
+        <w:t xml:space="preserve">//variáveis incluindo os segundos e </w:t>
+      </w:r>
+      <w:proofErr w:type="spellStart"/>
+      <w:r>
+        <w:rPr>
+          <w:rFonts w:ascii="Consolas" w:eastAsia="Times New Roman" w:hAnsi="Consolas" w:cs="Times New Roman"/>
+          <w:color w:val="88846F"/>
+          <w:sz w:val="21"/>
+          <w:szCs w:val="21"/>
+          <w:lang w:eastAsia="pt-BR"/>
+        </w:rPr>
+        <w:t>milisengundos</w:t>
+      </w:r>
+      <w:proofErr w:type="spellEnd"/>
+      <w:r>
+        <w:rPr>
+          <w:rFonts w:ascii="Consolas" w:eastAsia="Times New Roman" w:hAnsi="Consolas" w:cs="Times New Roman"/>
+          <w:color w:val="88846F"/>
+          <w:sz w:val="21"/>
+          <w:szCs w:val="21"/>
+          <w:lang w:eastAsia="pt-BR"/>
+        </w:rPr>
+        <w:t xml:space="preserve"> que serão zero</w:t>
+      </w:r>
+    </w:p>
+    <w:p>
+      <w:pPr>
+        <w:pStyle w:val="PargrafodaLista"/>
+        <w:numPr>
+          <w:ilvl w:val="0"/>
+          <w:numId w:val="3"/>
+        </w:numPr>
+        <w:shd w:val="clear" w:color="auto" w:fill="272822"/>
+        <w:spacing w:after="0" w:line="285" w:lineRule="atLeast"/>
+        <w:rPr>
+          <w:rFonts w:ascii="Consolas" w:eastAsia="Times New Roman" w:hAnsi="Consolas" w:cs="Times New Roman"/>
+          <w:color w:val="F8F8F2"/>
+          <w:sz w:val="21"/>
+          <w:szCs w:val="21"/>
+          <w:lang w:eastAsia="pt-BR"/>
+        </w:rPr>
+      </w:pPr>
+      <w:r>
+        <w:rPr>
+          <w:rFonts w:ascii="Consolas" w:eastAsia="Times New Roman" w:hAnsi="Consolas" w:cs="Times New Roman"/>
+          <w:color w:val="F8F8F2"/>
+          <w:sz w:val="21"/>
+          <w:szCs w:val="21"/>
+          <w:lang w:eastAsia="pt-BR"/>
+        </w:rPr>
+        <w:t xml:space="preserve">        </w:t>
+      </w:r>
+      <w:r>
+        <w:rPr>
+          <w:rFonts w:ascii="Consolas" w:eastAsia="Times New Roman" w:hAnsi="Consolas" w:cs="Times New Roman"/>
+          <w:i/>
+          <w:iCs/>
+          <w:color w:val="66D9EF"/>
+          <w:sz w:val="21"/>
+          <w:szCs w:val="21"/>
+          <w:lang w:eastAsia="pt-BR"/>
+        </w:rPr>
+        <w:t>var</w:t>
+      </w:r>
+      <w:r>
+        <w:rPr>
+          <w:rFonts w:ascii="Consolas" w:eastAsia="Times New Roman" w:hAnsi="Consolas" w:cs="Times New Roman"/>
+          <w:color w:val="F8F8F2"/>
+          <w:sz w:val="21"/>
+          <w:szCs w:val="21"/>
+          <w:lang w:eastAsia="pt-BR"/>
+        </w:rPr>
+        <w:t xml:space="preserve"> </w:t>
+      </w:r>
+      <w:proofErr w:type="spellStart"/>
+      <w:r>
+        <w:rPr>
+          <w:rFonts w:ascii="Consolas" w:eastAsia="Times New Roman" w:hAnsi="Consolas" w:cs="Times New Roman"/>
+          <w:color w:val="F8F8F2"/>
+          <w:sz w:val="21"/>
+          <w:szCs w:val="21"/>
+          <w:lang w:eastAsia="pt-BR"/>
+        </w:rPr>
+        <w:t>startDate</w:t>
+      </w:r>
+      <w:proofErr w:type="spellEnd"/>
+      <w:r>
+        <w:rPr>
+          <w:rFonts w:ascii="Consolas" w:eastAsia="Times New Roman" w:hAnsi="Consolas" w:cs="Times New Roman"/>
+          <w:color w:val="F8F8F2"/>
+          <w:sz w:val="21"/>
+          <w:szCs w:val="21"/>
+          <w:lang w:eastAsia="pt-BR"/>
+        </w:rPr>
+        <w:t xml:space="preserve"> </w:t>
+      </w:r>
+      <w:r>
+        <w:rPr>
+          <w:rFonts w:ascii="Consolas" w:eastAsia="Times New Roman" w:hAnsi="Consolas" w:cs="Times New Roman"/>
+          <w:color w:val="F92672"/>
+          <w:sz w:val="21"/>
+          <w:szCs w:val="21"/>
+          <w:lang w:eastAsia="pt-BR"/>
+        </w:rPr>
+        <w:t>=</w:t>
+      </w:r>
+      <w:r>
+        <w:rPr>
+          <w:rFonts w:ascii="Consolas" w:eastAsia="Times New Roman" w:hAnsi="Consolas" w:cs="Times New Roman"/>
+          <w:color w:val="F8F8F2"/>
+          <w:sz w:val="21"/>
+          <w:szCs w:val="21"/>
+          <w:lang w:eastAsia="pt-BR"/>
+        </w:rPr>
+        <w:t xml:space="preserve"> </w:t>
+      </w:r>
+      <w:r>
+        <w:rPr>
+          <w:rFonts w:ascii="Consolas" w:eastAsia="Times New Roman" w:hAnsi="Consolas" w:cs="Times New Roman"/>
+          <w:color w:val="F92672"/>
+          <w:sz w:val="21"/>
+          <w:szCs w:val="21"/>
+          <w:lang w:eastAsia="pt-BR"/>
+        </w:rPr>
+        <w:t>new</w:t>
+      </w:r>
+      <w:r>
+        <w:rPr>
+          <w:rFonts w:ascii="Consolas" w:eastAsia="Times New Roman" w:hAnsi="Consolas" w:cs="Times New Roman"/>
+          <w:color w:val="F8F8F2"/>
+          <w:sz w:val="21"/>
+          <w:szCs w:val="21"/>
+          <w:lang w:eastAsia="pt-BR"/>
+        </w:rPr>
+        <w:t xml:space="preserve"> </w:t>
+      </w:r>
+      <w:proofErr w:type="gramStart"/>
+      <w:r>
+        <w:rPr>
+          <w:rFonts w:ascii="Consolas" w:eastAsia="Times New Roman" w:hAnsi="Consolas" w:cs="Times New Roman"/>
+          <w:i/>
+          <w:iCs/>
+          <w:color w:val="66D9EF"/>
+          <w:sz w:val="21"/>
+          <w:szCs w:val="21"/>
+          <w:lang w:eastAsia="pt-BR"/>
+        </w:rPr>
+        <w:t>Date</w:t>
+      </w:r>
+      <w:r>
+        <w:rPr>
+          <w:rFonts w:ascii="Consolas" w:eastAsia="Times New Roman" w:hAnsi="Consolas" w:cs="Times New Roman"/>
+          <w:color w:val="F8F8F2"/>
+          <w:sz w:val="21"/>
+          <w:szCs w:val="21"/>
+          <w:lang w:eastAsia="pt-BR"/>
+        </w:rPr>
+        <w:t>(</w:t>
+      </w:r>
+      <w:proofErr w:type="spellStart"/>
+      <w:proofErr w:type="gramEnd"/>
+      <w:r>
+        <w:rPr>
+          <w:rFonts w:ascii="Consolas" w:eastAsia="Times New Roman" w:hAnsi="Consolas" w:cs="Times New Roman"/>
+          <w:color w:val="F8F8F2"/>
+          <w:sz w:val="21"/>
+          <w:szCs w:val="21"/>
+          <w:lang w:eastAsia="pt-BR"/>
+        </w:rPr>
+        <w:t>year</w:t>
+      </w:r>
+      <w:proofErr w:type="spellEnd"/>
+      <w:r>
+        <w:rPr>
+          <w:rFonts w:ascii="Consolas" w:eastAsia="Times New Roman" w:hAnsi="Consolas" w:cs="Times New Roman"/>
+          <w:color w:val="F8F8F2"/>
+          <w:sz w:val="21"/>
+          <w:szCs w:val="21"/>
+          <w:lang w:eastAsia="pt-BR"/>
+        </w:rPr>
+        <w:t xml:space="preserve">, </w:t>
+      </w:r>
+      <w:proofErr w:type="spellStart"/>
+      <w:r>
+        <w:rPr>
+          <w:rFonts w:ascii="Consolas" w:eastAsia="Times New Roman" w:hAnsi="Consolas" w:cs="Times New Roman"/>
+          <w:color w:val="F8F8F2"/>
+          <w:sz w:val="21"/>
+          <w:szCs w:val="21"/>
+          <w:lang w:eastAsia="pt-BR"/>
+        </w:rPr>
+        <w:t>month</w:t>
+      </w:r>
+      <w:proofErr w:type="spellEnd"/>
+      <w:r>
+        <w:rPr>
+          <w:rFonts w:ascii="Consolas" w:eastAsia="Times New Roman" w:hAnsi="Consolas" w:cs="Times New Roman"/>
+          <w:color w:val="F8F8F2"/>
+          <w:sz w:val="21"/>
+          <w:szCs w:val="21"/>
+          <w:lang w:eastAsia="pt-BR"/>
+        </w:rPr>
+        <w:t xml:space="preserve">, </w:t>
+      </w:r>
+      <w:proofErr w:type="spellStart"/>
+      <w:r>
+        <w:rPr>
+          <w:rFonts w:ascii="Consolas" w:eastAsia="Times New Roman" w:hAnsi="Consolas" w:cs="Times New Roman"/>
+          <w:color w:val="F8F8F2"/>
+          <w:sz w:val="21"/>
+          <w:szCs w:val="21"/>
+          <w:lang w:eastAsia="pt-BR"/>
+        </w:rPr>
+        <w:t>day</w:t>
+      </w:r>
+      <w:proofErr w:type="spellEnd"/>
+      <w:r>
+        <w:rPr>
+          <w:rFonts w:ascii="Consolas" w:eastAsia="Times New Roman" w:hAnsi="Consolas" w:cs="Times New Roman"/>
+          <w:color w:val="F8F8F2"/>
+          <w:sz w:val="21"/>
+          <w:szCs w:val="21"/>
+          <w:lang w:eastAsia="pt-BR"/>
+        </w:rPr>
+        <w:t xml:space="preserve">, hour, minutes, </w:t>
+      </w:r>
+      <w:r>
+        <w:rPr>
+          <w:rFonts w:ascii="Consolas" w:eastAsia="Times New Roman" w:hAnsi="Consolas" w:cs="Times New Roman"/>
+          <w:color w:val="AE81FF"/>
+          <w:sz w:val="21"/>
+          <w:szCs w:val="21"/>
+          <w:lang w:eastAsia="pt-BR"/>
+        </w:rPr>
+        <w:t>0</w:t>
+      </w:r>
+      <w:r>
+        <w:rPr>
+          <w:rFonts w:ascii="Consolas" w:eastAsia="Times New Roman" w:hAnsi="Consolas" w:cs="Times New Roman"/>
+          <w:color w:val="F8F8F2"/>
+          <w:sz w:val="21"/>
+          <w:szCs w:val="21"/>
+          <w:lang w:eastAsia="pt-BR"/>
+        </w:rPr>
+        <w:t xml:space="preserve">, </w:t>
+      </w:r>
+      <w:r>
+        <w:rPr>
+          <w:rFonts w:ascii="Consolas" w:eastAsia="Times New Roman" w:hAnsi="Consolas" w:cs="Times New Roman"/>
+          <w:color w:val="AE81FF"/>
+          <w:sz w:val="21"/>
+          <w:szCs w:val="21"/>
+          <w:lang w:eastAsia="pt-BR"/>
+        </w:rPr>
+        <w:t>0</w:t>
+      </w:r>
+      <w:r>
+        <w:rPr>
+          <w:rFonts w:ascii="Consolas" w:eastAsia="Times New Roman" w:hAnsi="Consolas" w:cs="Times New Roman"/>
+          <w:color w:val="F8F8F2"/>
+          <w:sz w:val="21"/>
+          <w:szCs w:val="21"/>
+          <w:lang w:eastAsia="pt-BR"/>
+        </w:rPr>
+        <w:t>);</w:t>
+      </w:r>
+    </w:p>
+    <w:p>
+      <w:pPr>
+        <w:pStyle w:val="PargrafodaLista"/>
+        <w:numPr>
+          <w:ilvl w:val="0"/>
+          <w:numId w:val="3"/>
+        </w:numPr>
+        <w:shd w:val="clear" w:color="auto" w:fill="272822"/>
+        <w:spacing w:after="0" w:line="285" w:lineRule="atLeast"/>
+        <w:rPr>
+          <w:rFonts w:ascii="Consolas" w:eastAsia="Times New Roman" w:hAnsi="Consolas" w:cs="Times New Roman"/>
+          <w:color w:val="F8F8F2"/>
+          <w:sz w:val="21"/>
+          <w:szCs w:val="21"/>
+          <w:lang w:eastAsia="pt-BR"/>
+        </w:rPr>
+      </w:pPr>
+    </w:p>
+    <w:p>
+      <w:pPr>
+        <w:pStyle w:val="PargrafodaLista"/>
+        <w:numPr>
+          <w:ilvl w:val="0"/>
+          <w:numId w:val="3"/>
+        </w:numPr>
+        <w:shd w:val="clear" w:color="auto" w:fill="272822"/>
+        <w:spacing w:after="0" w:line="285" w:lineRule="atLeast"/>
+        <w:rPr>
+          <w:rFonts w:ascii="Consolas" w:eastAsia="Times New Roman" w:hAnsi="Consolas" w:cs="Times New Roman"/>
+          <w:color w:val="F8F8F2"/>
+          <w:sz w:val="21"/>
+          <w:szCs w:val="21"/>
+          <w:lang w:eastAsia="pt-BR"/>
+        </w:rPr>
+      </w:pPr>
+      <w:r>
+        <w:rPr>
+          <w:rFonts w:ascii="Consolas" w:eastAsia="Times New Roman" w:hAnsi="Consolas" w:cs="Times New Roman"/>
+          <w:color w:val="F8F8F2"/>
+          <w:sz w:val="21"/>
+          <w:szCs w:val="21"/>
+          <w:lang w:eastAsia="pt-BR"/>
+        </w:rPr>
+        <w:t xml:space="preserve">        </w:t>
+      </w:r>
+    </w:p>
+    <w:p>
+      <w:pPr>
+        <w:pStyle w:val="PargrafodaLista"/>
+        <w:numPr>
+          <w:ilvl w:val="0"/>
+          <w:numId w:val="3"/>
+        </w:numPr>
+        <w:shd w:val="clear" w:color="auto" w:fill="272822"/>
+        <w:spacing w:after="0" w:line="285" w:lineRule="atLeast"/>
+        <w:rPr>
+          <w:rFonts w:ascii="Consolas" w:eastAsia="Times New Roman" w:hAnsi="Consolas" w:cs="Times New Roman"/>
+          <w:color w:val="F8F8F2"/>
+          <w:sz w:val="21"/>
+          <w:szCs w:val="21"/>
+          <w:lang w:eastAsia="pt-BR"/>
+        </w:rPr>
+      </w:pPr>
+      <w:r>
+        <w:rPr>
+          <w:rFonts w:ascii="Consolas" w:eastAsia="Times New Roman" w:hAnsi="Consolas" w:cs="Times New Roman"/>
+          <w:color w:val="F8F8F2"/>
+          <w:sz w:val="21"/>
+          <w:szCs w:val="21"/>
+          <w:lang w:eastAsia="pt-BR"/>
+        </w:rPr>
+        <w:t xml:space="preserve">        </w:t>
+      </w:r>
+    </w:p>
+    <w:p>
+      <w:pPr>
+        <w:pStyle w:val="PargrafodaLista"/>
+        <w:numPr>
+          <w:ilvl w:val="0"/>
+          <w:numId w:val="3"/>
+        </w:numPr>
+        <w:shd w:val="clear" w:color="auto" w:fill="272822"/>
+        <w:spacing w:after="0" w:line="285" w:lineRule="atLeast"/>
+        <w:rPr>
+          <w:rFonts w:ascii="Consolas" w:eastAsia="Times New Roman" w:hAnsi="Consolas" w:cs="Times New Roman"/>
+          <w:color w:val="F8F8F2"/>
+          <w:sz w:val="21"/>
+          <w:szCs w:val="21"/>
+          <w:lang w:eastAsia="pt-BR"/>
+        </w:rPr>
+      </w:pPr>
+    </w:p>
+    <w:p>
+      <w:pPr>
+        <w:pStyle w:val="PargrafodaLista"/>
+        <w:numPr>
+          <w:ilvl w:val="0"/>
+          <w:numId w:val="3"/>
+        </w:numPr>
+        <w:shd w:val="clear" w:color="auto" w:fill="272822"/>
+        <w:spacing w:after="0" w:line="285" w:lineRule="atLeast"/>
+        <w:rPr>
+          <w:rFonts w:ascii="Consolas" w:eastAsia="Times New Roman" w:hAnsi="Consolas" w:cs="Times New Roman"/>
+          <w:color w:val="F8F8F2"/>
+          <w:sz w:val="21"/>
+          <w:szCs w:val="21"/>
+          <w:lang w:eastAsia="pt-BR"/>
+        </w:rPr>
+      </w:pPr>
+      <w:r>
+        <w:rPr>
+          <w:rFonts w:ascii="Consolas" w:eastAsia="Times New Roman" w:hAnsi="Consolas" w:cs="Times New Roman"/>
+          <w:color w:val="F8F8F2"/>
+          <w:sz w:val="21"/>
+          <w:szCs w:val="21"/>
+          <w:lang w:eastAsia="pt-BR"/>
+        </w:rPr>
+        <w:t xml:space="preserve">        </w:t>
+      </w:r>
+      <w:r>
+        <w:rPr>
+          <w:rFonts w:ascii="Consolas" w:eastAsia="Times New Roman" w:hAnsi="Consolas" w:cs="Times New Roman"/>
+          <w:color w:val="88846F"/>
+          <w:sz w:val="21"/>
+          <w:szCs w:val="21"/>
+          <w:lang w:eastAsia="pt-BR"/>
+        </w:rPr>
+        <w:t xml:space="preserve">//criando um </w:t>
+      </w:r>
+      <w:proofErr w:type="spellStart"/>
+      <w:r>
+        <w:rPr>
+          <w:rFonts w:ascii="Consolas" w:eastAsia="Times New Roman" w:hAnsi="Consolas" w:cs="Times New Roman"/>
+          <w:color w:val="88846F"/>
+          <w:sz w:val="21"/>
+          <w:szCs w:val="21"/>
+          <w:lang w:eastAsia="pt-BR"/>
+        </w:rPr>
+        <w:t>json</w:t>
+      </w:r>
+      <w:proofErr w:type="spellEnd"/>
+      <w:r>
+        <w:rPr>
+          <w:rFonts w:ascii="Consolas" w:eastAsia="Times New Roman" w:hAnsi="Consolas" w:cs="Times New Roman"/>
+          <w:color w:val="88846F"/>
+          <w:sz w:val="21"/>
+          <w:szCs w:val="21"/>
+          <w:lang w:eastAsia="pt-BR"/>
+        </w:rPr>
+        <w:t xml:space="preserve"> com os novos campos para exibir no </w:t>
+      </w:r>
+      <w:proofErr w:type="spellStart"/>
+      <w:r>
+        <w:rPr>
+          <w:rFonts w:ascii="Consolas" w:eastAsia="Times New Roman" w:hAnsi="Consolas" w:cs="Times New Roman"/>
+          <w:color w:val="88846F"/>
+          <w:sz w:val="21"/>
+          <w:szCs w:val="21"/>
+          <w:lang w:eastAsia="pt-BR"/>
+        </w:rPr>
+        <w:t>calendario</w:t>
+      </w:r>
+      <w:proofErr w:type="spellEnd"/>
+    </w:p>
+    <w:p>
+      <w:pPr>
+        <w:pStyle w:val="PargrafodaLista"/>
+        <w:numPr>
+          <w:ilvl w:val="0"/>
+          <w:numId w:val="3"/>
+        </w:numPr>
+        <w:shd w:val="clear" w:color="auto" w:fill="272822"/>
+        <w:spacing w:after="0" w:line="285" w:lineRule="atLeast"/>
+        <w:rPr>
+          <w:rFonts w:ascii="Consolas" w:eastAsia="Times New Roman" w:hAnsi="Consolas" w:cs="Times New Roman"/>
+          <w:color w:val="F8F8F2"/>
+          <w:sz w:val="21"/>
+          <w:szCs w:val="21"/>
+          <w:lang w:eastAsia="pt-BR"/>
+        </w:rPr>
+      </w:pPr>
+      <w:r>
+        <w:rPr>
+          <w:rFonts w:ascii="Consolas" w:eastAsia="Times New Roman" w:hAnsi="Consolas" w:cs="Times New Roman"/>
+          <w:color w:val="F8F8F2"/>
+          <w:sz w:val="21"/>
+          <w:szCs w:val="21"/>
+          <w:lang w:eastAsia="pt-BR"/>
+        </w:rPr>
+        <w:t xml:space="preserve">        </w:t>
+      </w:r>
+      <w:r>
+        <w:rPr>
+          <w:rFonts w:ascii="Consolas" w:eastAsia="Times New Roman" w:hAnsi="Consolas" w:cs="Times New Roman"/>
+          <w:i/>
+          <w:iCs/>
+          <w:color w:val="66D9EF"/>
+          <w:sz w:val="21"/>
+          <w:szCs w:val="21"/>
+          <w:lang w:eastAsia="pt-BR"/>
+        </w:rPr>
+        <w:t>var</w:t>
+      </w:r>
+      <w:r>
+        <w:rPr>
+          <w:rFonts w:ascii="Consolas" w:eastAsia="Times New Roman" w:hAnsi="Consolas" w:cs="Times New Roman"/>
+          <w:color w:val="F8F8F2"/>
+          <w:sz w:val="21"/>
+          <w:szCs w:val="21"/>
+          <w:lang w:eastAsia="pt-BR"/>
+        </w:rPr>
+        <w:t xml:space="preserve"> </w:t>
+      </w:r>
+      <w:proofErr w:type="spellStart"/>
+      <w:r>
+        <w:rPr>
+          <w:rFonts w:ascii="Consolas" w:eastAsia="Times New Roman" w:hAnsi="Consolas" w:cs="Times New Roman"/>
+          <w:color w:val="F8F8F2"/>
+          <w:sz w:val="21"/>
+          <w:szCs w:val="21"/>
+          <w:lang w:eastAsia="pt-BR"/>
+        </w:rPr>
+        <w:t>appo</w:t>
+      </w:r>
+      <w:proofErr w:type="spellEnd"/>
+      <w:r>
+        <w:rPr>
+          <w:rFonts w:ascii="Consolas" w:eastAsia="Times New Roman" w:hAnsi="Consolas" w:cs="Times New Roman"/>
+          <w:color w:val="F8F8F2"/>
+          <w:sz w:val="21"/>
+          <w:szCs w:val="21"/>
+          <w:lang w:eastAsia="pt-BR"/>
+        </w:rPr>
+        <w:t xml:space="preserve"> </w:t>
+      </w:r>
+      <w:r>
+        <w:rPr>
+          <w:rFonts w:ascii="Consolas" w:eastAsia="Times New Roman" w:hAnsi="Consolas" w:cs="Times New Roman"/>
+          <w:color w:val="F92672"/>
+          <w:sz w:val="21"/>
+          <w:szCs w:val="21"/>
+          <w:lang w:eastAsia="pt-BR"/>
+        </w:rPr>
+        <w:t>=</w:t>
+      </w:r>
+      <w:r>
+        <w:rPr>
+          <w:rFonts w:ascii="Consolas" w:eastAsia="Times New Roman" w:hAnsi="Consolas" w:cs="Times New Roman"/>
+          <w:color w:val="F8F8F2"/>
+          <w:sz w:val="21"/>
+          <w:szCs w:val="21"/>
+          <w:lang w:eastAsia="pt-BR"/>
+        </w:rPr>
+        <w:t xml:space="preserve"> {</w:t>
+      </w:r>
+    </w:p>
+    <w:p>
+      <w:pPr>
+        <w:pStyle w:val="PargrafodaLista"/>
+        <w:numPr>
+          <w:ilvl w:val="0"/>
+          <w:numId w:val="3"/>
+        </w:numPr>
+        <w:shd w:val="clear" w:color="auto" w:fill="272822"/>
+        <w:spacing w:after="0" w:line="285" w:lineRule="atLeast"/>
+        <w:rPr>
+          <w:rFonts w:ascii="Consolas" w:eastAsia="Times New Roman" w:hAnsi="Consolas" w:cs="Times New Roman"/>
+          <w:color w:val="F8F8F2"/>
+          <w:sz w:val="21"/>
+          <w:szCs w:val="21"/>
+          <w:lang w:eastAsia="pt-BR"/>
+        </w:rPr>
+      </w:pPr>
+    </w:p>
+    <w:p>
+      <w:pPr>
+        <w:pStyle w:val="PargrafodaLista"/>
+        <w:numPr>
+          <w:ilvl w:val="0"/>
+          <w:numId w:val="3"/>
+        </w:numPr>
+        <w:shd w:val="clear" w:color="auto" w:fill="272822"/>
+        <w:spacing w:after="0" w:line="285" w:lineRule="atLeast"/>
+        <w:rPr>
+          <w:rFonts w:ascii="Consolas" w:eastAsia="Times New Roman" w:hAnsi="Consolas" w:cs="Times New Roman"/>
+          <w:color w:val="F8F8F2"/>
+          <w:sz w:val="21"/>
+          <w:szCs w:val="21"/>
+          <w:lang w:eastAsia="pt-BR"/>
+        </w:rPr>
+      </w:pPr>
+      <w:r>
+        <w:rPr>
+          <w:rFonts w:ascii="Consolas" w:eastAsia="Times New Roman" w:hAnsi="Consolas" w:cs="Times New Roman"/>
+          <w:color w:val="F8F8F2"/>
+          <w:sz w:val="21"/>
+          <w:szCs w:val="21"/>
+          <w:lang w:eastAsia="pt-BR"/>
+        </w:rPr>
+        <w:t xml:space="preserve">            id: </w:t>
+      </w:r>
+      <w:proofErr w:type="spellStart"/>
+      <w:r>
+        <w:rPr>
+          <w:rFonts w:ascii="Consolas" w:eastAsia="Times New Roman" w:hAnsi="Consolas" w:cs="Times New Roman"/>
+          <w:i/>
+          <w:iCs/>
+          <w:color w:val="FD971F"/>
+          <w:sz w:val="21"/>
+          <w:szCs w:val="21"/>
+          <w:lang w:eastAsia="pt-BR"/>
+        </w:rPr>
+        <w:t>simpleAppointment</w:t>
+      </w:r>
+      <w:proofErr w:type="spellEnd"/>
+      <w:r>
+        <w:rPr>
+          <w:rFonts w:ascii="Consolas" w:eastAsia="Times New Roman" w:hAnsi="Consolas" w:cs="Times New Roman"/>
+          <w:color w:val="F8F8F2"/>
+          <w:sz w:val="21"/>
+          <w:szCs w:val="21"/>
+          <w:lang w:eastAsia="pt-BR"/>
+        </w:rPr>
+        <w:t>. _id,</w:t>
+      </w:r>
+    </w:p>
+    <w:p>
+      <w:pPr>
+        <w:pStyle w:val="PargrafodaLista"/>
+        <w:numPr>
+          <w:ilvl w:val="0"/>
+          <w:numId w:val="3"/>
+        </w:numPr>
+        <w:shd w:val="clear" w:color="auto" w:fill="272822"/>
+        <w:spacing w:after="0" w:line="285" w:lineRule="atLeast"/>
+        <w:rPr>
+          <w:rFonts w:ascii="Consolas" w:eastAsia="Times New Roman" w:hAnsi="Consolas" w:cs="Times New Roman"/>
+          <w:color w:val="F8F8F2"/>
+          <w:sz w:val="21"/>
+          <w:szCs w:val="21"/>
+          <w:lang w:eastAsia="pt-BR"/>
+        </w:rPr>
+      </w:pPr>
+      <w:r>
+        <w:rPr>
+          <w:rFonts w:ascii="Consolas" w:eastAsia="Times New Roman" w:hAnsi="Consolas" w:cs="Times New Roman"/>
+          <w:color w:val="F8F8F2"/>
+          <w:sz w:val="21"/>
+          <w:szCs w:val="21"/>
+          <w:lang w:eastAsia="pt-BR"/>
+        </w:rPr>
+        <w:t xml:space="preserve">            </w:t>
+      </w:r>
+      <w:proofErr w:type="spellStart"/>
+      <w:r>
+        <w:rPr>
+          <w:rFonts w:ascii="Consolas" w:eastAsia="Times New Roman" w:hAnsi="Consolas" w:cs="Times New Roman"/>
+          <w:color w:val="F8F8F2"/>
+          <w:sz w:val="21"/>
+          <w:szCs w:val="21"/>
+          <w:lang w:eastAsia="pt-BR"/>
+        </w:rPr>
+        <w:t>title</w:t>
+      </w:r>
+      <w:proofErr w:type="spellEnd"/>
+      <w:r>
+        <w:rPr>
+          <w:rFonts w:ascii="Consolas" w:eastAsia="Times New Roman" w:hAnsi="Consolas" w:cs="Times New Roman"/>
+          <w:color w:val="F8F8F2"/>
+          <w:sz w:val="21"/>
+          <w:szCs w:val="21"/>
+          <w:lang w:eastAsia="pt-BR"/>
+        </w:rPr>
+        <w:t xml:space="preserve">: </w:t>
+      </w:r>
+      <w:r>
+        <w:rPr>
+          <w:rFonts w:ascii="Consolas" w:eastAsia="Times New Roman" w:hAnsi="Consolas" w:cs="Times New Roman"/>
+          <w:i/>
+          <w:iCs/>
+          <w:color w:val="FD971F"/>
+          <w:sz w:val="21"/>
+          <w:szCs w:val="21"/>
+          <w:lang w:eastAsia="pt-BR"/>
+        </w:rPr>
+        <w:t>simpleAppointment</w:t>
+      </w:r>
+      <w:r>
+        <w:rPr>
+          <w:rFonts w:ascii="Consolas" w:eastAsia="Times New Roman" w:hAnsi="Consolas" w:cs="Times New Roman"/>
+          <w:color w:val="F8F8F2"/>
+          <w:sz w:val="21"/>
+          <w:szCs w:val="21"/>
+          <w:lang w:eastAsia="pt-BR"/>
+        </w:rPr>
+        <w:t xml:space="preserve">.name </w:t>
+      </w:r>
+      <w:r>
+        <w:rPr>
+          <w:rFonts w:ascii="Consolas" w:eastAsia="Times New Roman" w:hAnsi="Consolas" w:cs="Times New Roman"/>
+          <w:color w:val="F92672"/>
+          <w:sz w:val="21"/>
+          <w:szCs w:val="21"/>
+          <w:lang w:eastAsia="pt-BR"/>
+        </w:rPr>
+        <w:t>+</w:t>
+      </w:r>
+      <w:r>
+        <w:rPr>
+          <w:rFonts w:ascii="Consolas" w:eastAsia="Times New Roman" w:hAnsi="Consolas" w:cs="Times New Roman"/>
+          <w:color w:val="F8F8F2"/>
+          <w:sz w:val="21"/>
+          <w:szCs w:val="21"/>
+          <w:lang w:eastAsia="pt-BR"/>
+        </w:rPr>
+        <w:t xml:space="preserve"> </w:t>
+      </w:r>
+      <w:r>
+        <w:rPr>
+          <w:rFonts w:ascii="Consolas" w:eastAsia="Times New Roman" w:hAnsi="Consolas" w:cs="Times New Roman"/>
+          <w:color w:val="E6DB74"/>
+          <w:sz w:val="21"/>
+          <w:szCs w:val="21"/>
+          <w:lang w:eastAsia="pt-BR"/>
+        </w:rPr>
+        <w:t>" - "</w:t>
+      </w:r>
+      <w:r>
+        <w:rPr>
+          <w:rFonts w:ascii="Consolas" w:eastAsia="Times New Roman" w:hAnsi="Consolas" w:cs="Times New Roman"/>
+          <w:color w:val="F92672"/>
+          <w:sz w:val="21"/>
+          <w:szCs w:val="21"/>
+          <w:lang w:eastAsia="pt-BR"/>
+        </w:rPr>
+        <w:t>+</w:t>
+      </w:r>
+      <w:r>
+        <w:rPr>
+          <w:rFonts w:ascii="Consolas" w:eastAsia="Times New Roman" w:hAnsi="Consolas" w:cs="Times New Roman"/>
+          <w:color w:val="F8F8F2"/>
+          <w:sz w:val="21"/>
+          <w:szCs w:val="21"/>
+          <w:lang w:eastAsia="pt-BR"/>
+        </w:rPr>
+        <w:t xml:space="preserve"> </w:t>
+      </w:r>
+      <w:proofErr w:type="spellStart"/>
+      <w:r>
+        <w:rPr>
+          <w:rFonts w:ascii="Consolas" w:eastAsia="Times New Roman" w:hAnsi="Consolas" w:cs="Times New Roman"/>
+          <w:i/>
+          <w:iCs/>
+          <w:color w:val="FD971F"/>
+          <w:sz w:val="21"/>
+          <w:szCs w:val="21"/>
+          <w:lang w:eastAsia="pt-BR"/>
+        </w:rPr>
+        <w:t>simpleAppointment</w:t>
+      </w:r>
+      <w:r>
+        <w:rPr>
+          <w:rFonts w:ascii="Consolas" w:eastAsia="Times New Roman" w:hAnsi="Consolas" w:cs="Times New Roman"/>
+          <w:color w:val="F8F8F2"/>
+          <w:sz w:val="21"/>
+          <w:szCs w:val="21"/>
+          <w:lang w:eastAsia="pt-BR"/>
+        </w:rPr>
+        <w:t>.description</w:t>
+      </w:r>
+      <w:proofErr w:type="spellEnd"/>
+      <w:r>
+        <w:rPr>
+          <w:rFonts w:ascii="Consolas" w:eastAsia="Times New Roman" w:hAnsi="Consolas" w:cs="Times New Roman"/>
+          <w:color w:val="F8F8F2"/>
+          <w:sz w:val="21"/>
+          <w:szCs w:val="21"/>
+          <w:lang w:eastAsia="pt-BR"/>
+        </w:rPr>
+        <w:t>,</w:t>
+      </w:r>
+    </w:p>
+    <w:p>
+      <w:pPr>
+        <w:pStyle w:val="PargrafodaLista"/>
+        <w:numPr>
+          <w:ilvl w:val="0"/>
+          <w:numId w:val="3"/>
+        </w:numPr>
+        <w:shd w:val="clear" w:color="auto" w:fill="272822"/>
+        <w:spacing w:after="0" w:line="285" w:lineRule="atLeast"/>
+        <w:rPr>
+          <w:rFonts w:ascii="Consolas" w:eastAsia="Times New Roman" w:hAnsi="Consolas" w:cs="Times New Roman"/>
+          <w:color w:val="F8F8F2"/>
+          <w:sz w:val="21"/>
+          <w:szCs w:val="21"/>
+          <w:lang w:eastAsia="pt-BR"/>
+        </w:rPr>
+      </w:pPr>
+      <w:r>
+        <w:rPr>
+          <w:rFonts w:ascii="Consolas" w:eastAsia="Times New Roman" w:hAnsi="Consolas" w:cs="Times New Roman"/>
+          <w:color w:val="F8F8F2"/>
+          <w:sz w:val="21"/>
+          <w:szCs w:val="21"/>
+          <w:lang w:eastAsia="pt-BR"/>
+        </w:rPr>
+        <w:t xml:space="preserve">            start: </w:t>
+      </w:r>
+      <w:proofErr w:type="spellStart"/>
+      <w:r>
+        <w:rPr>
+          <w:rFonts w:ascii="Consolas" w:eastAsia="Times New Roman" w:hAnsi="Consolas" w:cs="Times New Roman"/>
+          <w:color w:val="F8F8F2"/>
+          <w:sz w:val="21"/>
+          <w:szCs w:val="21"/>
+          <w:lang w:eastAsia="pt-BR"/>
+        </w:rPr>
+        <w:t>startDate</w:t>
+      </w:r>
+      <w:proofErr w:type="spellEnd"/>
+      <w:r>
+        <w:rPr>
+          <w:rFonts w:ascii="Consolas" w:eastAsia="Times New Roman" w:hAnsi="Consolas" w:cs="Times New Roman"/>
+          <w:color w:val="F8F8F2"/>
+          <w:sz w:val="21"/>
+          <w:szCs w:val="21"/>
+          <w:lang w:eastAsia="pt-BR"/>
+        </w:rPr>
+        <w:t>,</w:t>
+      </w:r>
+    </w:p>
+    <w:p>
+      <w:pPr>
+        <w:pStyle w:val="PargrafodaLista"/>
+        <w:numPr>
+          <w:ilvl w:val="0"/>
+          <w:numId w:val="3"/>
+        </w:numPr>
+        <w:shd w:val="clear" w:color="auto" w:fill="272822"/>
+        <w:spacing w:after="0" w:line="285" w:lineRule="atLeast"/>
+        <w:rPr>
+          <w:rFonts w:ascii="Consolas" w:eastAsia="Times New Roman" w:hAnsi="Consolas" w:cs="Times New Roman"/>
+          <w:color w:val="F8F8F2"/>
+          <w:sz w:val="21"/>
+          <w:szCs w:val="21"/>
+          <w:lang w:eastAsia="pt-BR"/>
+        </w:rPr>
+      </w:pPr>
+      <w:r>
+        <w:rPr>
+          <w:rFonts w:ascii="Consolas" w:eastAsia="Times New Roman" w:hAnsi="Consolas" w:cs="Times New Roman"/>
+          <w:color w:val="F8F8F2"/>
+          <w:sz w:val="21"/>
+          <w:szCs w:val="21"/>
+          <w:lang w:eastAsia="pt-BR"/>
+        </w:rPr>
+        <w:t xml:space="preserve">            </w:t>
+      </w:r>
+      <w:proofErr w:type="spellStart"/>
+      <w:r>
+        <w:rPr>
+          <w:rFonts w:ascii="Consolas" w:eastAsia="Times New Roman" w:hAnsi="Consolas" w:cs="Times New Roman"/>
+          <w:color w:val="F8F8F2"/>
+          <w:sz w:val="21"/>
+          <w:szCs w:val="21"/>
+          <w:lang w:eastAsia="pt-BR"/>
+        </w:rPr>
+        <w:t>end</w:t>
+      </w:r>
+      <w:proofErr w:type="spellEnd"/>
+      <w:r>
+        <w:rPr>
+          <w:rFonts w:ascii="Consolas" w:eastAsia="Times New Roman" w:hAnsi="Consolas" w:cs="Times New Roman"/>
+          <w:color w:val="F8F8F2"/>
+          <w:sz w:val="21"/>
+          <w:szCs w:val="21"/>
+          <w:lang w:eastAsia="pt-BR"/>
+        </w:rPr>
+        <w:t xml:space="preserve">: </w:t>
+      </w:r>
+      <w:proofErr w:type="spellStart"/>
+      <w:r>
+        <w:rPr>
+          <w:rFonts w:ascii="Consolas" w:eastAsia="Times New Roman" w:hAnsi="Consolas" w:cs="Times New Roman"/>
+          <w:color w:val="F8F8F2"/>
+          <w:sz w:val="21"/>
+          <w:szCs w:val="21"/>
+          <w:lang w:eastAsia="pt-BR"/>
+        </w:rPr>
+        <w:t>startDate</w:t>
+      </w:r>
+      <w:proofErr w:type="spellEnd"/>
+      <w:r>
+        <w:rPr>
+          <w:rFonts w:ascii="Consolas" w:eastAsia="Times New Roman" w:hAnsi="Consolas" w:cs="Times New Roman"/>
+          <w:color w:val="F8F8F2"/>
+          <w:sz w:val="21"/>
+          <w:szCs w:val="21"/>
+          <w:lang w:eastAsia="pt-BR"/>
+        </w:rPr>
+        <w:t xml:space="preserve"> </w:t>
+      </w:r>
+      <w:r>
+        <w:rPr>
+          <w:rFonts w:ascii="Consolas" w:eastAsia="Times New Roman" w:hAnsi="Consolas" w:cs="Times New Roman"/>
+          <w:color w:val="F92672"/>
+          <w:sz w:val="21"/>
+          <w:szCs w:val="21"/>
+          <w:lang w:eastAsia="pt-BR"/>
+        </w:rPr>
+        <w:t>+</w:t>
+      </w:r>
+      <w:r>
+        <w:rPr>
+          <w:rFonts w:ascii="Consolas" w:eastAsia="Times New Roman" w:hAnsi="Consolas" w:cs="Times New Roman"/>
+          <w:color w:val="F8F8F2"/>
+          <w:sz w:val="21"/>
+          <w:szCs w:val="21"/>
+          <w:lang w:eastAsia="pt-BR"/>
+        </w:rPr>
+        <w:t xml:space="preserve"> </w:t>
+      </w:r>
+      <w:r>
+        <w:rPr>
+          <w:rFonts w:ascii="Consolas" w:eastAsia="Times New Roman" w:hAnsi="Consolas" w:cs="Times New Roman"/>
+          <w:color w:val="AE81FF"/>
+          <w:sz w:val="21"/>
+          <w:szCs w:val="21"/>
+          <w:lang w:eastAsia="pt-BR"/>
+        </w:rPr>
+        <w:t>1</w:t>
+      </w:r>
+    </w:p>
+    <w:p>
+      <w:pPr>
+        <w:pStyle w:val="PargrafodaLista"/>
+        <w:numPr>
+          <w:ilvl w:val="0"/>
+          <w:numId w:val="3"/>
+        </w:numPr>
+        <w:shd w:val="clear" w:color="auto" w:fill="272822"/>
+        <w:spacing w:after="0" w:line="285" w:lineRule="atLeast"/>
+        <w:rPr>
+          <w:rFonts w:ascii="Consolas" w:eastAsia="Times New Roman" w:hAnsi="Consolas" w:cs="Times New Roman"/>
+          <w:color w:val="F8F8F2"/>
+          <w:sz w:val="21"/>
+          <w:szCs w:val="21"/>
+          <w:lang w:eastAsia="pt-BR"/>
+        </w:rPr>
+      </w:pPr>
+    </w:p>
+    <w:p>
+      <w:pPr>
+        <w:pStyle w:val="PargrafodaLista"/>
+        <w:numPr>
+          <w:ilvl w:val="0"/>
+          <w:numId w:val="3"/>
+        </w:numPr>
+        <w:shd w:val="clear" w:color="auto" w:fill="272822"/>
+        <w:spacing w:after="0" w:line="285" w:lineRule="atLeast"/>
+        <w:rPr>
+          <w:rFonts w:ascii="Consolas" w:eastAsia="Times New Roman" w:hAnsi="Consolas" w:cs="Times New Roman"/>
+          <w:color w:val="F8F8F2"/>
+          <w:sz w:val="21"/>
+          <w:szCs w:val="21"/>
+          <w:lang w:eastAsia="pt-BR"/>
+        </w:rPr>
+      </w:pPr>
+      <w:r>
+        <w:rPr>
+          <w:rFonts w:ascii="Consolas" w:eastAsia="Times New Roman" w:hAnsi="Consolas" w:cs="Times New Roman"/>
+          <w:color w:val="F8F8F2"/>
+          <w:sz w:val="21"/>
+          <w:szCs w:val="21"/>
+          <w:lang w:eastAsia="pt-BR"/>
+        </w:rPr>
+        <w:t>        }</w:t>
+      </w:r>
+    </w:p>
+    <w:p>
+      <w:pPr>
+        <w:pStyle w:val="PargrafodaLista"/>
+        <w:numPr>
+          <w:ilvl w:val="0"/>
+          <w:numId w:val="3"/>
+        </w:numPr>
+        <w:shd w:val="clear" w:color="auto" w:fill="272822"/>
+        <w:spacing w:after="0" w:line="285" w:lineRule="atLeast"/>
+        <w:rPr>
+          <w:rFonts w:ascii="Consolas" w:eastAsia="Times New Roman" w:hAnsi="Consolas" w:cs="Times New Roman"/>
+          <w:color w:val="F8F8F2"/>
+          <w:sz w:val="21"/>
+          <w:szCs w:val="21"/>
+          <w:lang w:eastAsia="pt-BR"/>
+        </w:rPr>
+      </w:pPr>
+    </w:p>
+    <w:p>
+      <w:pPr>
+        <w:pStyle w:val="PargrafodaLista"/>
+        <w:numPr>
+          <w:ilvl w:val="0"/>
+          <w:numId w:val="3"/>
+        </w:numPr>
+        <w:shd w:val="clear" w:color="auto" w:fill="272822"/>
+        <w:spacing w:after="0" w:line="285" w:lineRule="atLeast"/>
+        <w:rPr>
+          <w:rFonts w:ascii="Consolas" w:eastAsia="Times New Roman" w:hAnsi="Consolas" w:cs="Times New Roman"/>
+          <w:color w:val="F8F8F2"/>
+          <w:sz w:val="21"/>
+          <w:szCs w:val="21"/>
+          <w:lang w:eastAsia="pt-BR"/>
+        </w:rPr>
+      </w:pPr>
+      <w:r>
+        <w:rPr>
+          <w:rFonts w:ascii="Consolas" w:eastAsia="Times New Roman" w:hAnsi="Consolas" w:cs="Times New Roman"/>
+          <w:color w:val="F8F8F2"/>
+          <w:sz w:val="21"/>
+          <w:szCs w:val="21"/>
+          <w:lang w:eastAsia="pt-BR"/>
+        </w:rPr>
+        <w:t xml:space="preserve">        </w:t>
+      </w:r>
+      <w:proofErr w:type="spellStart"/>
+      <w:r>
+        <w:rPr>
+          <w:rFonts w:ascii="Consolas" w:eastAsia="Times New Roman" w:hAnsi="Consolas" w:cs="Times New Roman"/>
+          <w:color w:val="F92672"/>
+          <w:sz w:val="21"/>
+          <w:szCs w:val="21"/>
+          <w:lang w:eastAsia="pt-BR"/>
+        </w:rPr>
+        <w:t>return</w:t>
+      </w:r>
+      <w:proofErr w:type="spellEnd"/>
+      <w:r>
+        <w:rPr>
+          <w:rFonts w:ascii="Consolas" w:eastAsia="Times New Roman" w:hAnsi="Consolas" w:cs="Times New Roman"/>
+          <w:color w:val="F8F8F2"/>
+          <w:sz w:val="21"/>
+          <w:szCs w:val="21"/>
+          <w:lang w:eastAsia="pt-BR"/>
+        </w:rPr>
+        <w:t xml:space="preserve"> </w:t>
+      </w:r>
+      <w:proofErr w:type="spellStart"/>
+      <w:r>
+        <w:rPr>
+          <w:rFonts w:ascii="Consolas" w:eastAsia="Times New Roman" w:hAnsi="Consolas" w:cs="Times New Roman"/>
+          <w:color w:val="F8F8F2"/>
+          <w:sz w:val="21"/>
+          <w:szCs w:val="21"/>
+          <w:lang w:eastAsia="pt-BR"/>
+        </w:rPr>
+        <w:t>appo</w:t>
+      </w:r>
+      <w:proofErr w:type="spellEnd"/>
+      <w:r>
+        <w:rPr>
+          <w:rFonts w:ascii="Consolas" w:eastAsia="Times New Roman" w:hAnsi="Consolas" w:cs="Times New Roman"/>
+          <w:color w:val="F8F8F2"/>
+          <w:sz w:val="21"/>
+          <w:szCs w:val="21"/>
+          <w:lang w:eastAsia="pt-BR"/>
+        </w:rPr>
+        <w:t>;</w:t>
+      </w:r>
+    </w:p>
+    <w:p>
+      <w:pPr>
+        <w:pStyle w:val="PargrafodaLista"/>
+        <w:numPr>
+          <w:ilvl w:val="0"/>
+          <w:numId w:val="3"/>
+        </w:numPr>
+        <w:shd w:val="clear" w:color="auto" w:fill="272822"/>
+        <w:spacing w:after="0" w:line="285" w:lineRule="atLeast"/>
+        <w:rPr>
+          <w:rFonts w:ascii="Consolas" w:eastAsia="Times New Roman" w:hAnsi="Consolas" w:cs="Times New Roman"/>
+          <w:color w:val="F8F8F2"/>
+          <w:sz w:val="21"/>
+          <w:szCs w:val="21"/>
+          <w:lang w:eastAsia="pt-BR"/>
+        </w:rPr>
+      </w:pPr>
+    </w:p>
+    <w:p>
+      <w:pPr>
+        <w:pStyle w:val="PargrafodaLista"/>
+        <w:numPr>
+          <w:ilvl w:val="0"/>
+          <w:numId w:val="3"/>
+        </w:numPr>
+        <w:shd w:val="clear" w:color="auto" w:fill="272822"/>
+        <w:spacing w:after="0" w:line="285" w:lineRule="atLeast"/>
+        <w:rPr>
+          <w:rFonts w:ascii="Consolas" w:eastAsia="Times New Roman" w:hAnsi="Consolas" w:cs="Times New Roman"/>
+          <w:color w:val="F8F8F2"/>
+          <w:sz w:val="21"/>
+          <w:szCs w:val="21"/>
+          <w:lang w:eastAsia="pt-BR"/>
+        </w:rPr>
+      </w:pPr>
+      <w:r>
+        <w:rPr>
+          <w:rFonts w:ascii="Consolas" w:eastAsia="Times New Roman" w:hAnsi="Consolas" w:cs="Times New Roman"/>
+          <w:color w:val="F8F8F2"/>
+          <w:sz w:val="21"/>
+          <w:szCs w:val="21"/>
+          <w:lang w:eastAsia="pt-BR"/>
+        </w:rPr>
+        <w:t>    }</w:t>
+      </w:r>
+    </w:p>
+    <w:p>
+      <w:pPr>
+        <w:pStyle w:val="PargrafodaLista"/>
+        <w:numPr>
+          <w:ilvl w:val="0"/>
+          <w:numId w:val="3"/>
+        </w:numPr>
+        <w:shd w:val="clear" w:color="auto" w:fill="272822"/>
+        <w:spacing w:after="0" w:line="285" w:lineRule="atLeast"/>
+        <w:rPr>
+          <w:rFonts w:ascii="Consolas" w:eastAsia="Times New Roman" w:hAnsi="Consolas" w:cs="Times New Roman"/>
+          <w:color w:val="F8F8F2"/>
+          <w:sz w:val="21"/>
+          <w:szCs w:val="21"/>
+          <w:lang w:eastAsia="pt-BR"/>
+        </w:rPr>
+      </w:pPr>
+    </w:p>
+    <w:p>
+      <w:pPr>
+        <w:pStyle w:val="PargrafodaLista"/>
+        <w:numPr>
+          <w:ilvl w:val="0"/>
+          <w:numId w:val="3"/>
+        </w:numPr>
+        <w:shd w:val="clear" w:color="auto" w:fill="272822"/>
+        <w:spacing w:after="0" w:line="285" w:lineRule="atLeast"/>
+        <w:rPr>
+          <w:rFonts w:ascii="Consolas" w:eastAsia="Times New Roman" w:hAnsi="Consolas" w:cs="Times New Roman"/>
+          <w:color w:val="F8F8F2"/>
+          <w:sz w:val="21"/>
+          <w:szCs w:val="21"/>
+          <w:lang w:eastAsia="pt-BR"/>
+        </w:rPr>
+      </w:pPr>
+      <w:r>
+        <w:rPr>
+          <w:rFonts w:ascii="Consolas" w:eastAsia="Times New Roman" w:hAnsi="Consolas" w:cs="Times New Roman"/>
+          <w:color w:val="F8F8F2"/>
+          <w:sz w:val="21"/>
+          <w:szCs w:val="21"/>
+          <w:lang w:eastAsia="pt-BR"/>
+        </w:rPr>
+        <w:t>}</w:t>
+      </w:r>
+    </w:p>
+    <w:p>
+      <w:pPr>
+        <w:pStyle w:val="PargrafodaLista"/>
+        <w:numPr>
+          <w:ilvl w:val="0"/>
+          <w:numId w:val="3"/>
+        </w:numPr>
+        <w:shd w:val="clear" w:color="auto" w:fill="272822"/>
+        <w:spacing w:after="0" w:line="285" w:lineRule="atLeast"/>
+        <w:rPr>
+          <w:rFonts w:ascii="Consolas" w:eastAsia="Times New Roman" w:hAnsi="Consolas" w:cs="Times New Roman"/>
+          <w:color w:val="F8F8F2"/>
+          <w:sz w:val="21"/>
+          <w:szCs w:val="21"/>
+          <w:lang w:eastAsia="pt-BR"/>
+        </w:rPr>
+      </w:pPr>
+    </w:p>
+    <w:p>
+      <w:pPr>
+        <w:pStyle w:val="PargrafodaLista"/>
+        <w:numPr>
+          <w:ilvl w:val="0"/>
+          <w:numId w:val="3"/>
+        </w:numPr>
+        <w:shd w:val="clear" w:color="auto" w:fill="272822"/>
+        <w:spacing w:after="0" w:line="285" w:lineRule="atLeast"/>
+        <w:rPr>
+          <w:rFonts w:ascii="Consolas" w:eastAsia="Times New Roman" w:hAnsi="Consolas" w:cs="Times New Roman"/>
+          <w:color w:val="F8F8F2"/>
+          <w:sz w:val="21"/>
+          <w:szCs w:val="21"/>
+          <w:lang w:eastAsia="pt-BR"/>
+        </w:rPr>
+      </w:pPr>
+      <w:proofErr w:type="spellStart"/>
+      <w:proofErr w:type="gramStart"/>
+      <w:r>
+        <w:rPr>
+          <w:rFonts w:ascii="Consolas" w:eastAsia="Times New Roman" w:hAnsi="Consolas" w:cs="Times New Roman"/>
+          <w:i/>
+          <w:iCs/>
+          <w:color w:val="66D9EF"/>
+          <w:sz w:val="21"/>
+          <w:szCs w:val="21"/>
+          <w:lang w:eastAsia="pt-BR"/>
+        </w:rPr>
+        <w:t>module</w:t>
+      </w:r>
+      <w:r>
+        <w:rPr>
+          <w:rFonts w:ascii="Consolas" w:eastAsia="Times New Roman" w:hAnsi="Consolas" w:cs="Times New Roman"/>
+          <w:color w:val="F8F8F2"/>
+          <w:sz w:val="21"/>
+          <w:szCs w:val="21"/>
+          <w:lang w:eastAsia="pt-BR"/>
+        </w:rPr>
+        <w:t>.</w:t>
+      </w:r>
+      <w:r>
+        <w:rPr>
+          <w:rFonts w:ascii="Consolas" w:eastAsia="Times New Roman" w:hAnsi="Consolas" w:cs="Times New Roman"/>
+          <w:i/>
+          <w:iCs/>
+          <w:color w:val="66D9EF"/>
+          <w:sz w:val="21"/>
+          <w:szCs w:val="21"/>
+          <w:lang w:eastAsia="pt-BR"/>
+        </w:rPr>
+        <w:t>exports</w:t>
+      </w:r>
+      <w:proofErr w:type="spellEnd"/>
+      <w:proofErr w:type="gramEnd"/>
+      <w:r>
+        <w:rPr>
+          <w:rFonts w:ascii="Consolas" w:eastAsia="Times New Roman" w:hAnsi="Consolas" w:cs="Times New Roman"/>
+          <w:color w:val="F8F8F2"/>
+          <w:sz w:val="21"/>
+          <w:szCs w:val="21"/>
+          <w:lang w:eastAsia="pt-BR"/>
+        </w:rPr>
+        <w:t xml:space="preserve"> </w:t>
+      </w:r>
+      <w:r>
+        <w:rPr>
+          <w:rFonts w:ascii="Consolas" w:eastAsia="Times New Roman" w:hAnsi="Consolas" w:cs="Times New Roman"/>
+          <w:color w:val="F92672"/>
+          <w:sz w:val="21"/>
+          <w:szCs w:val="21"/>
+          <w:lang w:eastAsia="pt-BR"/>
+        </w:rPr>
+        <w:t>=</w:t>
+      </w:r>
+      <w:r>
+        <w:rPr>
+          <w:rFonts w:ascii="Consolas" w:eastAsia="Times New Roman" w:hAnsi="Consolas" w:cs="Times New Roman"/>
+          <w:color w:val="F8F8F2"/>
+          <w:sz w:val="21"/>
+          <w:szCs w:val="21"/>
+          <w:lang w:eastAsia="pt-BR"/>
+        </w:rPr>
+        <w:t xml:space="preserve"> </w:t>
+      </w:r>
+      <w:r>
+        <w:rPr>
+          <w:rFonts w:ascii="Consolas" w:eastAsia="Times New Roman" w:hAnsi="Consolas" w:cs="Times New Roman"/>
+          <w:color w:val="F92672"/>
+          <w:sz w:val="21"/>
+          <w:szCs w:val="21"/>
+          <w:lang w:eastAsia="pt-BR"/>
+        </w:rPr>
+        <w:t>new</w:t>
+      </w:r>
+      <w:r>
+        <w:rPr>
+          <w:rFonts w:ascii="Consolas" w:eastAsia="Times New Roman" w:hAnsi="Consolas" w:cs="Times New Roman"/>
+          <w:color w:val="F8F8F2"/>
+          <w:sz w:val="21"/>
+          <w:szCs w:val="21"/>
+          <w:lang w:eastAsia="pt-BR"/>
+        </w:rPr>
+        <w:t xml:space="preserve"> </w:t>
+      </w:r>
+      <w:proofErr w:type="spellStart"/>
+      <w:r>
+        <w:rPr>
+          <w:rFonts w:ascii="Consolas" w:eastAsia="Times New Roman" w:hAnsi="Consolas" w:cs="Times New Roman"/>
+          <w:color w:val="A6E22E"/>
+          <w:sz w:val="21"/>
+          <w:szCs w:val="21"/>
+          <w:u w:val="single"/>
+          <w:lang w:eastAsia="pt-BR"/>
+        </w:rPr>
+        <w:t>AppointmentFactory</w:t>
+      </w:r>
+      <w:proofErr w:type="spellEnd"/>
+      <w:r>
+        <w:rPr>
+          <w:rFonts w:ascii="Consolas" w:eastAsia="Times New Roman" w:hAnsi="Consolas" w:cs="Times New Roman"/>
+          <w:color w:val="F8F8F2"/>
+          <w:sz w:val="21"/>
+          <w:szCs w:val="21"/>
+          <w:lang w:eastAsia="pt-BR"/>
+        </w:rPr>
+        <w:t>();</w:t>
+      </w:r>
+    </w:p>
+    <w:p>
+      <w:pPr>
+        <w:pStyle w:val="PargrafodaLista"/>
+        <w:numPr>
+          <w:ilvl w:val="0"/>
+          <w:numId w:val="3"/>
+        </w:numPr>
+      </w:pPr>
+      <w:r>
+        <w:t>c</w:t>
+      </w:r>
+    </w:p>
+    <w:p>
+      <w:pPr>
+        <w:pStyle w:val="PargrafodaLista"/>
+        <w:numPr>
+          <w:ilvl w:val="0"/>
+          <w:numId w:val="3"/>
+        </w:numPr>
+      </w:pPr>
+      <w:r>
+        <w:t xml:space="preserve">após a conclusão do </w:t>
+      </w:r>
+      <w:proofErr w:type="spellStart"/>
+      <w:r>
+        <w:t>factory</w:t>
+      </w:r>
+      <w:proofErr w:type="spellEnd"/>
+      <w:r>
+        <w:t xml:space="preserve">, vamos voltar na classe </w:t>
+      </w:r>
+      <w:proofErr w:type="spellStart"/>
+      <w:r>
+        <w:t>AppointmentService</w:t>
+      </w:r>
+      <w:proofErr w:type="spellEnd"/>
+      <w:r>
+        <w:t xml:space="preserve"> e vamos modificar o método de exibição para processarmos cada item encontrado na busca.</w:t>
+      </w:r>
+    </w:p>
+    <w:p>
+      <w:pPr>
+        <w:pStyle w:val="PargrafodaLista"/>
+        <w:numPr>
+          <w:ilvl w:val="0"/>
+          <w:numId w:val="3"/>
+        </w:numPr>
+      </w:pPr>
     </w:p>
     <w:sectPr>
       <w:pgSz w:w="11906" w:h="16838"/>

</xml_diff>

<commit_message>
Exibindo registros no fullcalendar - alterado a classe calendar no index.ejs para mostrar os registros dentro do calendário
</commit_message>
<xml_diff>
--- a/Instrução/Sistema de agendameno com mongoDB.docx
+++ b/Instrução/Sistema de agendameno com mongoDB.docx
@@ -14894,14 +14894,7 @@
     <w:p>
       <w:pPr>
         <w:pStyle w:val="PargrafodaLista"/>
-        <w:numPr>
-          <w:ilvl w:val="0"/>
-          <w:numId w:val="3"/>
-        </w:numPr>
-      </w:pPr>
-      <w:r>
-        <w:t>C</w:t>
-      </w:r>
+      </w:pPr>
     </w:p>
     <w:p>
       <w:pPr>
@@ -15046,6 +15039,9 @@
         </w:numPr>
       </w:pPr>
       <w:r>
+        <w:rPr>
+          <w:noProof/>
+        </w:rPr>
         <w:lastRenderedPageBreak/>
         <w:drawing>
           <wp:inline distT="0" distB="0" distL="0" distR="0" wp14:anchorId="4E265D99" wp14:editId="0264D159">
@@ -15291,7 +15287,15 @@
       </w:r>
       <w:proofErr w:type="spellEnd"/>
       <w:r>
-        <w:t xml:space="preserve"> e o idioma.</w:t>
+        <w:t>, o idioma e o evento ‘</w:t>
+      </w:r>
+      <w:proofErr w:type="spellStart"/>
+      <w:r>
+        <w:t>getCalendar</w:t>
+      </w:r>
+      <w:proofErr w:type="spellEnd"/>
+      <w:r>
+        <w:t>’</w:t>
       </w:r>
     </w:p>
     <w:p>
@@ -17313,6 +17317,98 @@
         </w:rPr>
         <w:t>'</w:t>
       </w:r>
+      <w:r>
+        <w:rPr>
+          <w:rFonts w:ascii="Consolas" w:eastAsia="Times New Roman" w:hAnsi="Consolas" w:cs="Times New Roman"/>
+          <w:color w:val="F8F8F2"/>
+          <w:sz w:val="21"/>
+          <w:szCs w:val="21"/>
+          <w:lang w:eastAsia="pt-BR"/>
+        </w:rPr>
+        <w:t>,</w:t>
+      </w:r>
+    </w:p>
+    <w:p>
+      <w:pPr>
+        <w:pStyle w:val="PargrafodaLista"/>
+        <w:numPr>
+          <w:ilvl w:val="0"/>
+          <w:numId w:val="3"/>
+        </w:numPr>
+        <w:shd w:val="clear" w:color="auto" w:fill="272822"/>
+        <w:spacing w:after="0" w:line="285" w:lineRule="atLeast"/>
+        <w:rPr>
+          <w:rFonts w:ascii="Consolas" w:eastAsia="Times New Roman" w:hAnsi="Consolas" w:cs="Times New Roman"/>
+          <w:color w:val="F8F8F2"/>
+          <w:sz w:val="21"/>
+          <w:szCs w:val="21"/>
+          <w:lang w:eastAsia="pt-BR"/>
+        </w:rPr>
+      </w:pPr>
+      <w:r>
+        <w:rPr>
+          <w:rFonts w:ascii="Consolas" w:eastAsia="Times New Roman" w:hAnsi="Consolas" w:cs="Times New Roman"/>
+          <w:color w:val="F8F8F2"/>
+          <w:sz w:val="21"/>
+          <w:szCs w:val="21"/>
+          <w:lang w:eastAsia="pt-BR"/>
+        </w:rPr>
+        <w:t xml:space="preserve">        </w:t>
+      </w:r>
+      <w:proofErr w:type="spellStart"/>
+      <w:r>
+        <w:rPr>
+          <w:rFonts w:ascii="Consolas" w:eastAsia="Times New Roman" w:hAnsi="Consolas" w:cs="Times New Roman"/>
+          <w:color w:val="F8F8F2"/>
+          <w:sz w:val="21"/>
+          <w:szCs w:val="21"/>
+          <w:lang w:eastAsia="pt-BR"/>
+        </w:rPr>
+        <w:t>events</w:t>
+      </w:r>
+      <w:proofErr w:type="spellEnd"/>
+      <w:r>
+        <w:rPr>
+          <w:rFonts w:ascii="Consolas" w:eastAsia="Times New Roman" w:hAnsi="Consolas" w:cs="Times New Roman"/>
+          <w:color w:val="F8F8F2"/>
+          <w:sz w:val="21"/>
+          <w:szCs w:val="21"/>
+          <w:lang w:eastAsia="pt-BR"/>
+        </w:rPr>
+        <w:t xml:space="preserve">: </w:t>
+      </w:r>
+      <w:r>
+        <w:rPr>
+          <w:rFonts w:ascii="Consolas" w:eastAsia="Times New Roman" w:hAnsi="Consolas" w:cs="Times New Roman"/>
+          <w:color w:val="E6DB74"/>
+          <w:sz w:val="21"/>
+          <w:szCs w:val="21"/>
+          <w:lang w:eastAsia="pt-BR"/>
+        </w:rPr>
+        <w:t>'</w:t>
+      </w:r>
+      <w:proofErr w:type="spellStart"/>
+      <w:r>
+        <w:rPr>
+          <w:rFonts w:ascii="Consolas" w:eastAsia="Times New Roman" w:hAnsi="Consolas" w:cs="Times New Roman"/>
+          <w:color w:val="E6DB74"/>
+          <w:sz w:val="21"/>
+          <w:szCs w:val="21"/>
+          <w:lang w:eastAsia="pt-BR"/>
+        </w:rPr>
+        <w:t>getcalendar</w:t>
+      </w:r>
+      <w:proofErr w:type="spellEnd"/>
+      <w:r>
+        <w:rPr>
+          <w:rFonts w:ascii="Consolas" w:eastAsia="Times New Roman" w:hAnsi="Consolas" w:cs="Times New Roman"/>
+          <w:color w:val="E6DB74"/>
+          <w:sz w:val="21"/>
+          <w:szCs w:val="21"/>
+          <w:lang w:eastAsia="pt-BR"/>
+        </w:rPr>
+        <w:t>'</w:t>
+      </w:r>
     </w:p>
     <w:p>
       <w:pPr>
@@ -17559,24 +17655,28 @@
     <w:p>
       <w:pPr>
         <w:pStyle w:val="PargrafodaLista"/>
-        <w:numPr>
-          <w:ilvl w:val="0"/>
-          <w:numId w:val="3"/>
-        </w:numPr>
-      </w:pPr>
-      <w:r>
-        <w:t>C</w:t>
-      </w:r>
-    </w:p>
-    <w:p>
-      <w:pPr>
-        <w:pStyle w:val="PargrafodaLista"/>
-        <w:numPr>
-          <w:ilvl w:val="0"/>
-          <w:numId w:val="3"/>
-        </w:numPr>
-      </w:pPr>
-      <w:r>
+      </w:pPr>
+    </w:p>
+    <w:p>
+      <w:pPr>
+        <w:pStyle w:val="PargrafodaLista"/>
+      </w:pPr>
+    </w:p>
+    <w:p>
+      <w:pPr>
+        <w:pStyle w:val="PargrafodaLista"/>
+      </w:pPr>
+    </w:p>
+    <w:p>
+      <w:pPr>
+        <w:pStyle w:val="PargrafodaLista"/>
+        <w:numPr>
+          <w:ilvl w:val="0"/>
+          <w:numId w:val="3"/>
+        </w:numPr>
+      </w:pPr>
+      <w:r>
+        <w:lastRenderedPageBreak/>
         <w:t xml:space="preserve">Após isso vamos na rota principal do arquivo index.js e alteramos para que seja renderizada a página </w:t>
       </w:r>
       <w:proofErr w:type="spellStart"/>
@@ -17595,6 +17695,367 @@
           <w:ilvl w:val="0"/>
           <w:numId w:val="3"/>
         </w:numPr>
+        <w:shd w:val="clear" w:color="auto" w:fill="272822"/>
+        <w:spacing w:after="0" w:line="285" w:lineRule="atLeast"/>
+        <w:rPr>
+          <w:rFonts w:ascii="Consolas" w:eastAsia="Times New Roman" w:hAnsi="Consolas" w:cs="Times New Roman"/>
+          <w:color w:val="F8F8F2"/>
+          <w:sz w:val="21"/>
+          <w:szCs w:val="21"/>
+          <w:lang w:eastAsia="pt-BR"/>
+        </w:rPr>
+      </w:pPr>
+      <w:r>
+        <w:rPr>
+          <w:rFonts w:ascii="Consolas" w:eastAsia="Times New Roman" w:hAnsi="Consolas" w:cs="Times New Roman"/>
+          <w:color w:val="88846F"/>
+          <w:sz w:val="21"/>
+          <w:szCs w:val="21"/>
+          <w:lang w:eastAsia="pt-BR"/>
+        </w:rPr>
+        <w:t xml:space="preserve">//rota principal </w:t>
+      </w:r>
+    </w:p>
+    <w:p>
+      <w:pPr>
+        <w:pStyle w:val="PargrafodaLista"/>
+        <w:numPr>
+          <w:ilvl w:val="0"/>
+          <w:numId w:val="3"/>
+        </w:numPr>
+        <w:shd w:val="clear" w:color="auto" w:fill="272822"/>
+        <w:spacing w:after="0" w:line="285" w:lineRule="atLeast"/>
+        <w:rPr>
+          <w:rFonts w:ascii="Consolas" w:eastAsia="Times New Roman" w:hAnsi="Consolas" w:cs="Times New Roman"/>
+          <w:color w:val="F8F8F2"/>
+          <w:sz w:val="21"/>
+          <w:szCs w:val="21"/>
+          <w:lang w:eastAsia="pt-BR"/>
+        </w:rPr>
+      </w:pPr>
+      <w:proofErr w:type="spellStart"/>
+      <w:proofErr w:type="gramStart"/>
+      <w:r>
+        <w:rPr>
+          <w:rFonts w:ascii="Consolas" w:eastAsia="Times New Roman" w:hAnsi="Consolas" w:cs="Times New Roman"/>
+          <w:color w:val="F8F8F2"/>
+          <w:sz w:val="21"/>
+          <w:szCs w:val="21"/>
+          <w:lang w:eastAsia="pt-BR"/>
+        </w:rPr>
+        <w:t>app.</w:t>
+      </w:r>
+      <w:r>
+        <w:rPr>
+          <w:rFonts w:ascii="Consolas" w:eastAsia="Times New Roman" w:hAnsi="Consolas" w:cs="Times New Roman"/>
+          <w:color w:val="A6E22E"/>
+          <w:sz w:val="21"/>
+          <w:szCs w:val="21"/>
+          <w:lang w:eastAsia="pt-BR"/>
+        </w:rPr>
+        <w:t>get</w:t>
+      </w:r>
+      <w:proofErr w:type="spellEnd"/>
+      <w:r>
+        <w:rPr>
+          <w:rFonts w:ascii="Consolas" w:eastAsia="Times New Roman" w:hAnsi="Consolas" w:cs="Times New Roman"/>
+          <w:color w:val="F8F8F2"/>
+          <w:sz w:val="21"/>
+          <w:szCs w:val="21"/>
+          <w:lang w:eastAsia="pt-BR"/>
+        </w:rPr>
+        <w:t>(</w:t>
+      </w:r>
+      <w:proofErr w:type="gramEnd"/>
+      <w:r>
+        <w:rPr>
+          <w:rFonts w:ascii="Consolas" w:eastAsia="Times New Roman" w:hAnsi="Consolas" w:cs="Times New Roman"/>
+          <w:color w:val="E6DB74"/>
+          <w:sz w:val="21"/>
+          <w:szCs w:val="21"/>
+          <w:lang w:eastAsia="pt-BR"/>
+        </w:rPr>
+        <w:t>'/'</w:t>
+      </w:r>
+      <w:r>
+        <w:rPr>
+          <w:rFonts w:ascii="Consolas" w:eastAsia="Times New Roman" w:hAnsi="Consolas" w:cs="Times New Roman"/>
+          <w:color w:val="F8F8F2"/>
+          <w:sz w:val="21"/>
+          <w:szCs w:val="21"/>
+          <w:lang w:eastAsia="pt-BR"/>
+        </w:rPr>
+        <w:t>,(</w:t>
+      </w:r>
+      <w:proofErr w:type="spellStart"/>
+      <w:r>
+        <w:rPr>
+          <w:rFonts w:ascii="Consolas" w:eastAsia="Times New Roman" w:hAnsi="Consolas" w:cs="Times New Roman"/>
+          <w:i/>
+          <w:iCs/>
+          <w:color w:val="FD971F"/>
+          <w:sz w:val="21"/>
+          <w:szCs w:val="21"/>
+          <w:lang w:eastAsia="pt-BR"/>
+        </w:rPr>
+        <w:t>req</w:t>
+      </w:r>
+      <w:proofErr w:type="spellEnd"/>
+      <w:r>
+        <w:rPr>
+          <w:rFonts w:ascii="Consolas" w:eastAsia="Times New Roman" w:hAnsi="Consolas" w:cs="Times New Roman"/>
+          <w:color w:val="F8F8F2"/>
+          <w:sz w:val="21"/>
+          <w:szCs w:val="21"/>
+          <w:lang w:eastAsia="pt-BR"/>
+        </w:rPr>
+        <w:t xml:space="preserve">, </w:t>
+      </w:r>
+      <w:r>
+        <w:rPr>
+          <w:rFonts w:ascii="Consolas" w:eastAsia="Times New Roman" w:hAnsi="Consolas" w:cs="Times New Roman"/>
+          <w:i/>
+          <w:iCs/>
+          <w:color w:val="FD971F"/>
+          <w:sz w:val="21"/>
+          <w:szCs w:val="21"/>
+          <w:lang w:eastAsia="pt-BR"/>
+        </w:rPr>
+        <w:t>res</w:t>
+      </w:r>
+      <w:r>
+        <w:rPr>
+          <w:rFonts w:ascii="Consolas" w:eastAsia="Times New Roman" w:hAnsi="Consolas" w:cs="Times New Roman"/>
+          <w:color w:val="F8F8F2"/>
+          <w:sz w:val="21"/>
+          <w:szCs w:val="21"/>
+          <w:lang w:eastAsia="pt-BR"/>
+        </w:rPr>
+        <w:t>)</w:t>
+      </w:r>
+      <w:r>
+        <w:rPr>
+          <w:rFonts w:ascii="Consolas" w:eastAsia="Times New Roman" w:hAnsi="Consolas" w:cs="Times New Roman"/>
+          <w:i/>
+          <w:iCs/>
+          <w:color w:val="66D9EF"/>
+          <w:sz w:val="21"/>
+          <w:szCs w:val="21"/>
+          <w:lang w:eastAsia="pt-BR"/>
+        </w:rPr>
+        <w:t>=&gt;</w:t>
+      </w:r>
+      <w:r>
+        <w:rPr>
+          <w:rFonts w:ascii="Consolas" w:eastAsia="Times New Roman" w:hAnsi="Consolas" w:cs="Times New Roman"/>
+          <w:color w:val="F8F8F2"/>
+          <w:sz w:val="21"/>
+          <w:szCs w:val="21"/>
+          <w:lang w:eastAsia="pt-BR"/>
+        </w:rPr>
+        <w:t>{</w:t>
+      </w:r>
+    </w:p>
+    <w:p>
+      <w:pPr>
+        <w:pStyle w:val="PargrafodaLista"/>
+        <w:numPr>
+          <w:ilvl w:val="0"/>
+          <w:numId w:val="3"/>
+        </w:numPr>
+        <w:shd w:val="clear" w:color="auto" w:fill="272822"/>
+        <w:spacing w:after="0" w:line="285" w:lineRule="atLeast"/>
+        <w:rPr>
+          <w:rFonts w:ascii="Consolas" w:eastAsia="Times New Roman" w:hAnsi="Consolas" w:cs="Times New Roman"/>
+          <w:color w:val="F8F8F2"/>
+          <w:sz w:val="21"/>
+          <w:szCs w:val="21"/>
+          <w:lang w:eastAsia="pt-BR"/>
+        </w:rPr>
+      </w:pPr>
+      <w:r>
+        <w:rPr>
+          <w:rFonts w:ascii="Consolas" w:eastAsia="Times New Roman" w:hAnsi="Consolas" w:cs="Times New Roman"/>
+          <w:color w:val="F8F8F2"/>
+          <w:sz w:val="21"/>
+          <w:szCs w:val="21"/>
+          <w:lang w:eastAsia="pt-BR"/>
+        </w:rPr>
+        <w:t xml:space="preserve">    </w:t>
+      </w:r>
+      <w:r>
+        <w:rPr>
+          <w:rFonts w:ascii="Consolas" w:eastAsia="Times New Roman" w:hAnsi="Consolas" w:cs="Times New Roman"/>
+          <w:color w:val="88846F"/>
+          <w:sz w:val="21"/>
+          <w:szCs w:val="21"/>
+          <w:lang w:eastAsia="pt-BR"/>
+        </w:rPr>
+        <w:t>//</w:t>
+      </w:r>
+      <w:proofErr w:type="spellStart"/>
+      <w:proofErr w:type="gramStart"/>
+      <w:r>
+        <w:rPr>
+          <w:rFonts w:ascii="Consolas" w:eastAsia="Times New Roman" w:hAnsi="Consolas" w:cs="Times New Roman"/>
+          <w:color w:val="88846F"/>
+          <w:sz w:val="21"/>
+          <w:szCs w:val="21"/>
+          <w:lang w:eastAsia="pt-BR"/>
+        </w:rPr>
+        <w:t>res.send</w:t>
+      </w:r>
+      <w:proofErr w:type="spellEnd"/>
+      <w:proofErr w:type="gramEnd"/>
+      <w:r>
+        <w:rPr>
+          <w:rFonts w:ascii="Consolas" w:eastAsia="Times New Roman" w:hAnsi="Consolas" w:cs="Times New Roman"/>
+          <w:color w:val="88846F"/>
+          <w:sz w:val="21"/>
+          <w:szCs w:val="21"/>
+          <w:lang w:eastAsia="pt-BR"/>
+        </w:rPr>
+        <w:t>("Olá!");</w:t>
+      </w:r>
+    </w:p>
+    <w:p>
+      <w:pPr>
+        <w:pStyle w:val="PargrafodaLista"/>
+        <w:numPr>
+          <w:ilvl w:val="0"/>
+          <w:numId w:val="3"/>
+        </w:numPr>
+        <w:shd w:val="clear" w:color="auto" w:fill="272822"/>
+        <w:spacing w:after="0" w:line="285" w:lineRule="atLeast"/>
+        <w:rPr>
+          <w:rFonts w:ascii="Consolas" w:eastAsia="Times New Roman" w:hAnsi="Consolas" w:cs="Times New Roman"/>
+          <w:color w:val="F8F8F2"/>
+          <w:sz w:val="21"/>
+          <w:szCs w:val="21"/>
+          <w:lang w:eastAsia="pt-BR"/>
+        </w:rPr>
+      </w:pPr>
+      <w:r>
+        <w:rPr>
+          <w:rFonts w:ascii="Consolas" w:eastAsia="Times New Roman" w:hAnsi="Consolas" w:cs="Times New Roman"/>
+          <w:color w:val="F8F8F2"/>
+          <w:sz w:val="21"/>
+          <w:szCs w:val="21"/>
+          <w:lang w:eastAsia="pt-BR"/>
+        </w:rPr>
+        <w:t xml:space="preserve">    </w:t>
+      </w:r>
+      <w:proofErr w:type="spellStart"/>
+      <w:proofErr w:type="gramStart"/>
+      <w:r>
+        <w:rPr>
+          <w:rFonts w:ascii="Consolas" w:eastAsia="Times New Roman" w:hAnsi="Consolas" w:cs="Times New Roman"/>
+          <w:i/>
+          <w:iCs/>
+          <w:color w:val="FD971F"/>
+          <w:sz w:val="21"/>
+          <w:szCs w:val="21"/>
+          <w:lang w:eastAsia="pt-BR"/>
+        </w:rPr>
+        <w:t>res</w:t>
+      </w:r>
+      <w:r>
+        <w:rPr>
+          <w:rFonts w:ascii="Consolas" w:eastAsia="Times New Roman" w:hAnsi="Consolas" w:cs="Times New Roman"/>
+          <w:color w:val="F8F8F2"/>
+          <w:sz w:val="21"/>
+          <w:szCs w:val="21"/>
+          <w:lang w:eastAsia="pt-BR"/>
+        </w:rPr>
+        <w:t>.</w:t>
+      </w:r>
+      <w:r>
+        <w:rPr>
+          <w:rFonts w:ascii="Consolas" w:eastAsia="Times New Roman" w:hAnsi="Consolas" w:cs="Times New Roman"/>
+          <w:color w:val="A6E22E"/>
+          <w:sz w:val="21"/>
+          <w:szCs w:val="21"/>
+          <w:lang w:eastAsia="pt-BR"/>
+        </w:rPr>
+        <w:t>render</w:t>
+      </w:r>
+      <w:proofErr w:type="spellEnd"/>
+      <w:proofErr w:type="gramEnd"/>
+      <w:r>
+        <w:rPr>
+          <w:rFonts w:ascii="Consolas" w:eastAsia="Times New Roman" w:hAnsi="Consolas" w:cs="Times New Roman"/>
+          <w:color w:val="F8F8F2"/>
+          <w:sz w:val="21"/>
+          <w:szCs w:val="21"/>
+          <w:lang w:eastAsia="pt-BR"/>
+        </w:rPr>
+        <w:t>(</w:t>
+      </w:r>
+      <w:r>
+        <w:rPr>
+          <w:rFonts w:ascii="Consolas" w:eastAsia="Times New Roman" w:hAnsi="Consolas" w:cs="Times New Roman"/>
+          <w:color w:val="E6DB74"/>
+          <w:sz w:val="21"/>
+          <w:szCs w:val="21"/>
+          <w:lang w:eastAsia="pt-BR"/>
+        </w:rPr>
+        <w:t>'index'</w:t>
+      </w:r>
+      <w:r>
+        <w:rPr>
+          <w:rFonts w:ascii="Consolas" w:eastAsia="Times New Roman" w:hAnsi="Consolas" w:cs="Times New Roman"/>
+          <w:color w:val="F8F8F2"/>
+          <w:sz w:val="21"/>
+          <w:szCs w:val="21"/>
+          <w:lang w:eastAsia="pt-BR"/>
+        </w:rPr>
+        <w:t>);</w:t>
+      </w:r>
+    </w:p>
+    <w:p>
+      <w:pPr>
+        <w:pStyle w:val="PargrafodaLista"/>
+        <w:numPr>
+          <w:ilvl w:val="0"/>
+          <w:numId w:val="3"/>
+        </w:numPr>
+        <w:shd w:val="clear" w:color="auto" w:fill="272822"/>
+        <w:spacing w:after="0" w:line="285" w:lineRule="atLeast"/>
+        <w:rPr>
+          <w:rFonts w:ascii="Consolas" w:eastAsia="Times New Roman" w:hAnsi="Consolas" w:cs="Times New Roman"/>
+          <w:color w:val="F8F8F2"/>
+          <w:sz w:val="21"/>
+          <w:szCs w:val="21"/>
+          <w:lang w:eastAsia="pt-BR"/>
+        </w:rPr>
+      </w:pPr>
+      <w:r>
+        <w:rPr>
+          <w:rFonts w:ascii="Consolas" w:eastAsia="Times New Roman" w:hAnsi="Consolas" w:cs="Times New Roman"/>
+          <w:color w:val="F8F8F2"/>
+          <w:sz w:val="21"/>
+          <w:szCs w:val="21"/>
+          <w:lang w:eastAsia="pt-BR"/>
+        </w:rPr>
+        <w:t>});</w:t>
+      </w:r>
+    </w:p>
+    <w:p>
+      <w:pPr>
+        <w:pStyle w:val="PargrafodaLista"/>
+        <w:numPr>
+          <w:ilvl w:val="0"/>
+          <w:numId w:val="3"/>
+        </w:numPr>
+      </w:pPr>
+    </w:p>
+    <w:p>
+      <w:pPr>
+        <w:pStyle w:val="PargrafodaLista"/>
+        <w:numPr>
+          <w:ilvl w:val="0"/>
+          <w:numId w:val="3"/>
+        </w:numPr>
       </w:pPr>
       <w:r>
         <w:t>Feito isso basta entrar na rota principal e o calendário será exibido</w:t>
@@ -17609,7 +18070,9 @@
         </w:numPr>
       </w:pPr>
       <w:r>
-        <w:lastRenderedPageBreak/>
+        <w:rPr>
+          <w:noProof/>
+        </w:rPr>
         <w:drawing>
           <wp:inline distT="0" distB="0" distL="0" distR="0" wp14:anchorId="711CC679" wp14:editId="786F2A94">
             <wp:extent cx="5843163" cy="2991556"/>
@@ -17716,7 +18179,10 @@
         </w:numPr>
       </w:pPr>
       <w:r>
-        <w:t xml:space="preserve">Vamos criar um método para exibir todos os registros do model </w:t>
+        <w:t>No servisse AppointmentService.js, v</w:t>
+      </w:r>
+      <w:r>
+        <w:t xml:space="preserve">amos criar um método para exibir todos os registros do model </w:t>
       </w:r>
       <w:proofErr w:type="spellStart"/>
       <w:r>
@@ -17740,6 +18206,161 @@
       </w:r>
       <w:r>
         <w:t>s registros ou somente os registros que ainda não foram finalizados.</w:t>
+      </w:r>
+    </w:p>
+    <w:p>
+      <w:pPr>
+        <w:pStyle w:val="PargrafodaLista"/>
+        <w:numPr>
+          <w:ilvl w:val="0"/>
+          <w:numId w:val="3"/>
+        </w:numPr>
+      </w:pPr>
+      <w:r>
+        <w:t xml:space="preserve">O método fará a consulta ao model retornando todos os registros caso o parâmetro seja </w:t>
+      </w:r>
+      <w:proofErr w:type="spellStart"/>
+      <w:r>
+        <w:t>true</w:t>
+      </w:r>
+      <w:proofErr w:type="spellEnd"/>
+      <w:r>
+        <w:t>.</w:t>
+      </w:r>
+    </w:p>
+    <w:p>
+      <w:pPr>
+        <w:pStyle w:val="PargrafodaLista"/>
+        <w:numPr>
+          <w:ilvl w:val="0"/>
+          <w:numId w:val="3"/>
+        </w:numPr>
+      </w:pPr>
+      <w:r>
+        <w:t xml:space="preserve"> </w:t>
+      </w:r>
+      <w:r>
+        <w:t xml:space="preserve">Caso o parâmetro seja false iremos </w:t>
+      </w:r>
+      <w:r>
+        <w:t xml:space="preserve">criar uma variável </w:t>
+      </w:r>
+      <w:proofErr w:type="spellStart"/>
+      <w:r>
+        <w:t>appos</w:t>
+      </w:r>
+      <w:proofErr w:type="spellEnd"/>
+      <w:r>
+        <w:t xml:space="preserve"> que irá receber </w:t>
+      </w:r>
+      <w:proofErr w:type="gramStart"/>
+      <w:r>
+        <w:t>os resultado</w:t>
+      </w:r>
+      <w:proofErr w:type="gramEnd"/>
+      <w:r>
+        <w:t xml:space="preserve"> da busca de todos os registros do tipo false porém temos que melhorar o formato dos registros para visualização no calendário.</w:t>
+      </w:r>
+    </w:p>
+    <w:p>
+      <w:pPr>
+        <w:pStyle w:val="PargrafodaLista"/>
+        <w:numPr>
+          <w:ilvl w:val="0"/>
+          <w:numId w:val="3"/>
+        </w:numPr>
+      </w:pPr>
+      <w:r>
+        <w:t xml:space="preserve">Vamos criar um </w:t>
+      </w:r>
+      <w:proofErr w:type="spellStart"/>
+      <w:r>
+        <w:t>array</w:t>
+      </w:r>
+      <w:proofErr w:type="spellEnd"/>
+      <w:r>
+        <w:t xml:space="preserve"> chamado </w:t>
+      </w:r>
+      <w:proofErr w:type="spellStart"/>
+      <w:r>
+        <w:t>appointments</w:t>
+      </w:r>
+      <w:proofErr w:type="spellEnd"/>
+    </w:p>
+    <w:p>
+      <w:pPr>
+        <w:pStyle w:val="PargrafodaLista"/>
+        <w:numPr>
+          <w:ilvl w:val="0"/>
+          <w:numId w:val="3"/>
+        </w:numPr>
+      </w:pPr>
+      <w:r>
+        <w:t xml:space="preserve">Vamos realizar um </w:t>
+      </w:r>
+      <w:proofErr w:type="spellStart"/>
+      <w:r>
+        <w:t>forEach</w:t>
+      </w:r>
+      <w:proofErr w:type="spellEnd"/>
+      <w:r>
+        <w:t xml:space="preserve"> em </w:t>
+      </w:r>
+      <w:proofErr w:type="spellStart"/>
+      <w:r>
+        <w:t>appos</w:t>
+      </w:r>
+      <w:proofErr w:type="spellEnd"/>
+      <w:r>
+        <w:t xml:space="preserve"> e para cada registro encontrado nos iremos verificar se a data do registro foi definida, neste caso iremos adicionar este registro no </w:t>
+      </w:r>
+      <w:proofErr w:type="spellStart"/>
+      <w:r>
+        <w:t>array</w:t>
+      </w:r>
+      <w:proofErr w:type="spellEnd"/>
+      <w:r>
+        <w:t xml:space="preserve">, porém vamos utilizar o método </w:t>
+      </w:r>
+      <w:proofErr w:type="gramStart"/>
+      <w:r>
+        <w:t>Build  do</w:t>
+      </w:r>
+      <w:proofErr w:type="gramEnd"/>
+      <w:r>
+        <w:t xml:space="preserve"> </w:t>
+      </w:r>
+      <w:proofErr w:type="spellStart"/>
+      <w:r>
+        <w:t>factory</w:t>
+      </w:r>
+      <w:proofErr w:type="spellEnd"/>
+      <w:r>
+        <w:t xml:space="preserve"> </w:t>
+      </w:r>
+      <w:proofErr w:type="spellStart"/>
+      <w:r>
+        <w:t>AppointmentFactory</w:t>
+      </w:r>
+      <w:proofErr w:type="spellEnd"/>
+      <w:r>
+        <w:t xml:space="preserve"> que irá tratar as informações e salvar no </w:t>
+      </w:r>
+      <w:proofErr w:type="spellStart"/>
+      <w:r>
+        <w:t>array</w:t>
+      </w:r>
+      <w:proofErr w:type="spellEnd"/>
+      <w:r>
+        <w:t xml:space="preserve"> no formato adequado e no fim vamos retornar o </w:t>
+      </w:r>
+      <w:proofErr w:type="spellStart"/>
+      <w:r>
+        <w:t>array</w:t>
+      </w:r>
+      <w:proofErr w:type="spellEnd"/>
+      <w:r>
+        <w:t>.</w:t>
       </w:r>
     </w:p>
     <w:p>
@@ -18242,7 +18863,148 @@
         </w:rPr>
         <w:t xml:space="preserve">            </w:t>
       </w:r>
-      <w:proofErr w:type="spellStart"/>
+      <w:r>
+        <w:rPr>
+          <w:rFonts w:ascii="Consolas" w:eastAsia="Times New Roman" w:hAnsi="Consolas" w:cs="Times New Roman"/>
+          <w:color w:val="88846F"/>
+          <w:sz w:val="21"/>
+          <w:szCs w:val="21"/>
+          <w:lang w:eastAsia="pt-BR"/>
+        </w:rPr>
+        <w:t xml:space="preserve">//a </w:t>
+      </w:r>
+      <w:proofErr w:type="spellStart"/>
+      <w:r>
+        <w:rPr>
+          <w:rFonts w:ascii="Consolas" w:eastAsia="Times New Roman" w:hAnsi="Consolas" w:cs="Times New Roman"/>
+          <w:color w:val="88846F"/>
+          <w:sz w:val="21"/>
+          <w:szCs w:val="21"/>
+          <w:lang w:eastAsia="pt-BR"/>
+        </w:rPr>
+        <w:t>variavel</w:t>
+      </w:r>
+      <w:proofErr w:type="spellEnd"/>
+      <w:r>
+        <w:rPr>
+          <w:rFonts w:ascii="Consolas" w:eastAsia="Times New Roman" w:hAnsi="Consolas" w:cs="Times New Roman"/>
+          <w:color w:val="88846F"/>
+          <w:sz w:val="21"/>
+          <w:szCs w:val="21"/>
+          <w:lang w:eastAsia="pt-BR"/>
+        </w:rPr>
+        <w:t xml:space="preserve"> apps irá receber todos os registros que ainda</w:t>
+      </w:r>
+    </w:p>
+    <w:p>
+      <w:pPr>
+        <w:pStyle w:val="PargrafodaLista"/>
+        <w:numPr>
+          <w:ilvl w:val="0"/>
+          <w:numId w:val="3"/>
+        </w:numPr>
+        <w:shd w:val="clear" w:color="auto" w:fill="272822"/>
+        <w:spacing w:after="0" w:line="285" w:lineRule="atLeast"/>
+        <w:rPr>
+          <w:rFonts w:ascii="Consolas" w:eastAsia="Times New Roman" w:hAnsi="Consolas" w:cs="Times New Roman"/>
+          <w:color w:val="F8F8F2"/>
+          <w:sz w:val="21"/>
+          <w:szCs w:val="21"/>
+          <w:lang w:eastAsia="pt-BR"/>
+        </w:rPr>
+      </w:pPr>
+      <w:r>
+        <w:rPr>
+          <w:rFonts w:ascii="Consolas" w:eastAsia="Times New Roman" w:hAnsi="Consolas" w:cs="Times New Roman"/>
+          <w:color w:val="F8F8F2"/>
+          <w:sz w:val="21"/>
+          <w:szCs w:val="21"/>
+          <w:lang w:eastAsia="pt-BR"/>
+        </w:rPr>
+        <w:t xml:space="preserve">            </w:t>
+      </w:r>
+      <w:r>
+        <w:rPr>
+          <w:rFonts w:ascii="Consolas" w:eastAsia="Times New Roman" w:hAnsi="Consolas" w:cs="Times New Roman"/>
+          <w:color w:val="88846F"/>
+          <w:sz w:val="21"/>
+          <w:szCs w:val="21"/>
+          <w:lang w:eastAsia="pt-BR"/>
+        </w:rPr>
+        <w:t>//não foram finalizados.</w:t>
+      </w:r>
+    </w:p>
+    <w:p>
+      <w:pPr>
+        <w:pStyle w:val="PargrafodaLista"/>
+        <w:numPr>
+          <w:ilvl w:val="0"/>
+          <w:numId w:val="3"/>
+        </w:numPr>
+        <w:shd w:val="clear" w:color="auto" w:fill="272822"/>
+        <w:spacing w:after="0" w:line="285" w:lineRule="atLeast"/>
+        <w:rPr>
+          <w:rFonts w:ascii="Consolas" w:eastAsia="Times New Roman" w:hAnsi="Consolas" w:cs="Times New Roman"/>
+          <w:color w:val="F8F8F2"/>
+          <w:sz w:val="21"/>
+          <w:szCs w:val="21"/>
+          <w:lang w:eastAsia="pt-BR"/>
+        </w:rPr>
+      </w:pPr>
+      <w:r>
+        <w:rPr>
+          <w:rFonts w:ascii="Consolas" w:eastAsia="Times New Roman" w:hAnsi="Consolas" w:cs="Times New Roman"/>
+          <w:color w:val="F8F8F2"/>
+          <w:sz w:val="21"/>
+          <w:szCs w:val="21"/>
+          <w:lang w:eastAsia="pt-BR"/>
+        </w:rPr>
+        <w:t xml:space="preserve">            </w:t>
+      </w:r>
+      <w:r>
+        <w:rPr>
+          <w:rFonts w:ascii="Consolas" w:eastAsia="Times New Roman" w:hAnsi="Consolas" w:cs="Times New Roman"/>
+          <w:i/>
+          <w:iCs/>
+          <w:color w:val="66D9EF"/>
+          <w:sz w:val="21"/>
+          <w:szCs w:val="21"/>
+          <w:lang w:eastAsia="pt-BR"/>
+        </w:rPr>
+        <w:t>var</w:t>
+      </w:r>
+      <w:r>
+        <w:rPr>
+          <w:rFonts w:ascii="Consolas" w:eastAsia="Times New Roman" w:hAnsi="Consolas" w:cs="Times New Roman"/>
+          <w:color w:val="F8F8F2"/>
+          <w:sz w:val="21"/>
+          <w:szCs w:val="21"/>
+          <w:lang w:eastAsia="pt-BR"/>
+        </w:rPr>
+        <w:t xml:space="preserve"> </w:t>
+      </w:r>
+      <w:proofErr w:type="spellStart"/>
+      <w:r>
+        <w:rPr>
+          <w:rFonts w:ascii="Consolas" w:eastAsia="Times New Roman" w:hAnsi="Consolas" w:cs="Times New Roman"/>
+          <w:color w:val="F8F8F2"/>
+          <w:sz w:val="21"/>
+          <w:szCs w:val="21"/>
+          <w:lang w:eastAsia="pt-BR"/>
+        </w:rPr>
+        <w:t>appos</w:t>
+      </w:r>
+      <w:proofErr w:type="spellEnd"/>
+      <w:r>
+        <w:rPr>
+          <w:rFonts w:ascii="Consolas" w:eastAsia="Times New Roman" w:hAnsi="Consolas" w:cs="Times New Roman"/>
+          <w:color w:val="F8F8F2"/>
+          <w:sz w:val="21"/>
+          <w:szCs w:val="21"/>
+          <w:lang w:eastAsia="pt-BR"/>
+        </w:rPr>
+        <w:t xml:space="preserve"> </w:t>
+      </w:r>
       <w:r>
         <w:rPr>
           <w:rFonts w:ascii="Consolas" w:eastAsia="Times New Roman" w:hAnsi="Consolas" w:cs="Times New Roman"/>
@@ -18251,9 +19013,8 @@
           <w:szCs w:val="21"/>
           <w:lang w:eastAsia="pt-BR"/>
         </w:rPr>
-        <w:t>return</w:t>
-      </w:r>
-      <w:proofErr w:type="spellEnd"/>
+        <w:t>=</w:t>
+      </w:r>
       <w:r>
         <w:rPr>
           <w:rFonts w:ascii="Consolas" w:eastAsia="Times New Roman" w:hAnsi="Consolas" w:cs="Times New Roman"/>
@@ -18409,105 +19170,34 @@
           <w:lang w:eastAsia="pt-BR"/>
         </w:rPr>
       </w:pPr>
-      <w:r>
-        <w:rPr>
-          <w:rFonts w:ascii="Consolas" w:eastAsia="Times New Roman" w:hAnsi="Consolas" w:cs="Times New Roman"/>
-          <w:color w:val="F8F8F2"/>
-          <w:sz w:val="21"/>
-          <w:szCs w:val="21"/>
-          <w:lang w:eastAsia="pt-BR"/>
-        </w:rPr>
-        <w:t>        }</w:t>
-      </w:r>
-    </w:p>
-    <w:p>
-      <w:pPr>
-        <w:pStyle w:val="PargrafodaLista"/>
-        <w:numPr>
-          <w:ilvl w:val="0"/>
-          <w:numId w:val="3"/>
-        </w:numPr>
-        <w:shd w:val="clear" w:color="auto" w:fill="272822"/>
-        <w:spacing w:after="240" w:line="285" w:lineRule="atLeast"/>
-        <w:rPr>
-          <w:rFonts w:ascii="Consolas" w:eastAsia="Times New Roman" w:hAnsi="Consolas" w:cs="Times New Roman"/>
-          <w:color w:val="F8F8F2"/>
-          <w:sz w:val="21"/>
-          <w:szCs w:val="21"/>
-          <w:lang w:eastAsia="pt-BR"/>
-        </w:rPr>
-      </w:pPr>
-    </w:p>
-    <w:p>
-      <w:pPr>
-        <w:pStyle w:val="PargrafodaLista"/>
-        <w:numPr>
-          <w:ilvl w:val="0"/>
-          <w:numId w:val="3"/>
-        </w:numPr>
-        <w:shd w:val="clear" w:color="auto" w:fill="272822"/>
-        <w:spacing w:after="0" w:line="285" w:lineRule="atLeast"/>
-        <w:rPr>
-          <w:rFonts w:ascii="Consolas" w:eastAsia="Times New Roman" w:hAnsi="Consolas" w:cs="Times New Roman"/>
-          <w:color w:val="F8F8F2"/>
-          <w:sz w:val="21"/>
-          <w:szCs w:val="21"/>
-          <w:lang w:eastAsia="pt-BR"/>
-        </w:rPr>
-      </w:pPr>
-      <w:r>
-        <w:rPr>
-          <w:rFonts w:ascii="Consolas" w:eastAsia="Times New Roman" w:hAnsi="Consolas" w:cs="Times New Roman"/>
-          <w:color w:val="F8F8F2"/>
-          <w:sz w:val="21"/>
-          <w:szCs w:val="21"/>
-          <w:lang w:eastAsia="pt-BR"/>
-        </w:rPr>
-        <w:t>    }</w:t>
-      </w:r>
-    </w:p>
-    <w:p>
-      <w:pPr>
-        <w:pStyle w:val="PargrafodaLista"/>
-      </w:pPr>
-    </w:p>
-    <w:p>
-      <w:pPr>
-        <w:pStyle w:val="PargrafodaLista"/>
-        <w:numPr>
-          <w:ilvl w:val="0"/>
-          <w:numId w:val="3"/>
-        </w:numPr>
-      </w:pPr>
-      <w:r>
-        <w:t xml:space="preserve">Finalizado o método </w:t>
-      </w:r>
-      <w:proofErr w:type="spellStart"/>
-      <w:r>
-        <w:t>GetAll</w:t>
-      </w:r>
-      <w:proofErr w:type="spellEnd"/>
-      <w:r>
-        <w:t>, vamos no arquivo index.js e vamos criar uma rota para exibir todos os registros.</w:t>
-      </w:r>
-    </w:p>
-    <w:p>
-      <w:pPr>
-        <w:pStyle w:val="PargrafodaLista"/>
-        <w:numPr>
-          <w:ilvl w:val="0"/>
-          <w:numId w:val="3"/>
-        </w:numPr>
-        <w:shd w:val="clear" w:color="auto" w:fill="272822"/>
-        <w:spacing w:after="0" w:line="285" w:lineRule="atLeast"/>
-        <w:rPr>
-          <w:rFonts w:ascii="Consolas" w:eastAsia="Times New Roman" w:hAnsi="Consolas" w:cs="Times New Roman"/>
-          <w:color w:val="F8F8F2"/>
-          <w:sz w:val="21"/>
-          <w:szCs w:val="21"/>
-          <w:lang w:eastAsia="pt-BR"/>
-        </w:rPr>
-      </w:pPr>
+    </w:p>
+    <w:p>
+      <w:pPr>
+        <w:pStyle w:val="PargrafodaLista"/>
+        <w:numPr>
+          <w:ilvl w:val="0"/>
+          <w:numId w:val="3"/>
+        </w:numPr>
+        <w:shd w:val="clear" w:color="auto" w:fill="272822"/>
+        <w:spacing w:after="0" w:line="285" w:lineRule="atLeast"/>
+        <w:rPr>
+          <w:rFonts w:ascii="Consolas" w:eastAsia="Times New Roman" w:hAnsi="Consolas" w:cs="Times New Roman"/>
+          <w:color w:val="F8F8F2"/>
+          <w:sz w:val="21"/>
+          <w:szCs w:val="21"/>
+          <w:lang w:eastAsia="pt-BR"/>
+        </w:rPr>
+      </w:pPr>
+      <w:r>
+        <w:rPr>
+          <w:rFonts w:ascii="Consolas" w:eastAsia="Times New Roman" w:hAnsi="Consolas" w:cs="Times New Roman"/>
+          <w:color w:val="F8F8F2"/>
+          <w:sz w:val="21"/>
+          <w:szCs w:val="21"/>
+          <w:lang w:eastAsia="pt-BR"/>
+        </w:rPr>
+        <w:t xml:space="preserve">            </w:t>
+      </w:r>
       <w:r>
         <w:rPr>
           <w:rFonts w:ascii="Consolas" w:eastAsia="Times New Roman" w:hAnsi="Consolas" w:cs="Times New Roman"/>
@@ -18516,26 +19206,305 @@
           <w:szCs w:val="21"/>
           <w:lang w:eastAsia="pt-BR"/>
         </w:rPr>
-        <w:t xml:space="preserve">//rota para exibir todos os registros </w:t>
-      </w:r>
-    </w:p>
-    <w:p>
-      <w:pPr>
-        <w:pStyle w:val="PargrafodaLista"/>
-        <w:numPr>
-          <w:ilvl w:val="0"/>
-          <w:numId w:val="3"/>
-        </w:numPr>
-        <w:shd w:val="clear" w:color="auto" w:fill="272822"/>
-        <w:spacing w:after="0" w:line="285" w:lineRule="atLeast"/>
-        <w:rPr>
-          <w:rFonts w:ascii="Consolas" w:eastAsia="Times New Roman" w:hAnsi="Consolas" w:cs="Times New Roman"/>
-          <w:color w:val="F8F8F2"/>
-          <w:sz w:val="21"/>
-          <w:szCs w:val="21"/>
-          <w:lang w:eastAsia="pt-BR"/>
-        </w:rPr>
-      </w:pPr>
+        <w:t>//</w:t>
+      </w:r>
+      <w:proofErr w:type="spellStart"/>
+      <w:r>
+        <w:rPr>
+          <w:rFonts w:ascii="Consolas" w:eastAsia="Times New Roman" w:hAnsi="Consolas" w:cs="Times New Roman"/>
+          <w:color w:val="88846F"/>
+          <w:sz w:val="21"/>
+          <w:szCs w:val="21"/>
+          <w:lang w:eastAsia="pt-BR"/>
+        </w:rPr>
+        <w:t>array</w:t>
+      </w:r>
+      <w:proofErr w:type="spellEnd"/>
+      <w:r>
+        <w:rPr>
+          <w:rFonts w:ascii="Consolas" w:eastAsia="Times New Roman" w:hAnsi="Consolas" w:cs="Times New Roman"/>
+          <w:color w:val="88846F"/>
+          <w:sz w:val="21"/>
+          <w:szCs w:val="21"/>
+          <w:lang w:eastAsia="pt-BR"/>
+        </w:rPr>
+        <w:t xml:space="preserve"> que receberá os registros com o formato ideal para </w:t>
+      </w:r>
+    </w:p>
+    <w:p>
+      <w:pPr>
+        <w:pStyle w:val="PargrafodaLista"/>
+        <w:numPr>
+          <w:ilvl w:val="0"/>
+          <w:numId w:val="3"/>
+        </w:numPr>
+        <w:shd w:val="clear" w:color="auto" w:fill="272822"/>
+        <w:spacing w:after="0" w:line="285" w:lineRule="atLeast"/>
+        <w:rPr>
+          <w:rFonts w:ascii="Consolas" w:eastAsia="Times New Roman" w:hAnsi="Consolas" w:cs="Times New Roman"/>
+          <w:color w:val="F8F8F2"/>
+          <w:sz w:val="21"/>
+          <w:szCs w:val="21"/>
+          <w:lang w:eastAsia="pt-BR"/>
+        </w:rPr>
+      </w:pPr>
+      <w:r>
+        <w:rPr>
+          <w:rFonts w:ascii="Consolas" w:eastAsia="Times New Roman" w:hAnsi="Consolas" w:cs="Times New Roman"/>
+          <w:color w:val="F8F8F2"/>
+          <w:sz w:val="21"/>
+          <w:szCs w:val="21"/>
+          <w:lang w:eastAsia="pt-BR"/>
+        </w:rPr>
+        <w:lastRenderedPageBreak/>
+        <w:t xml:space="preserve">            </w:t>
+      </w:r>
+      <w:r>
+        <w:rPr>
+          <w:rFonts w:ascii="Consolas" w:eastAsia="Times New Roman" w:hAnsi="Consolas" w:cs="Times New Roman"/>
+          <w:color w:val="88846F"/>
+          <w:sz w:val="21"/>
+          <w:szCs w:val="21"/>
+          <w:lang w:eastAsia="pt-BR"/>
+        </w:rPr>
+        <w:t xml:space="preserve">//mostrar no </w:t>
+      </w:r>
+      <w:proofErr w:type="spellStart"/>
+      <w:r>
+        <w:rPr>
+          <w:rFonts w:ascii="Consolas" w:eastAsia="Times New Roman" w:hAnsi="Consolas" w:cs="Times New Roman"/>
+          <w:color w:val="88846F"/>
+          <w:sz w:val="21"/>
+          <w:szCs w:val="21"/>
+          <w:lang w:eastAsia="pt-BR"/>
+        </w:rPr>
+        <w:t>calendario</w:t>
+      </w:r>
+      <w:proofErr w:type="spellEnd"/>
+      <w:r>
+        <w:rPr>
+          <w:rFonts w:ascii="Consolas" w:eastAsia="Times New Roman" w:hAnsi="Consolas" w:cs="Times New Roman"/>
+          <w:color w:val="88846F"/>
+          <w:sz w:val="21"/>
+          <w:szCs w:val="21"/>
+          <w:lang w:eastAsia="pt-BR"/>
+        </w:rPr>
+        <w:t>.</w:t>
+      </w:r>
+    </w:p>
+    <w:p>
+      <w:pPr>
+        <w:pStyle w:val="PargrafodaLista"/>
+        <w:numPr>
+          <w:ilvl w:val="0"/>
+          <w:numId w:val="3"/>
+        </w:numPr>
+        <w:shd w:val="clear" w:color="auto" w:fill="272822"/>
+        <w:spacing w:after="0" w:line="285" w:lineRule="atLeast"/>
+        <w:rPr>
+          <w:rFonts w:ascii="Consolas" w:eastAsia="Times New Roman" w:hAnsi="Consolas" w:cs="Times New Roman"/>
+          <w:color w:val="F8F8F2"/>
+          <w:sz w:val="21"/>
+          <w:szCs w:val="21"/>
+          <w:lang w:eastAsia="pt-BR"/>
+        </w:rPr>
+      </w:pPr>
+      <w:r>
+        <w:rPr>
+          <w:rFonts w:ascii="Consolas" w:eastAsia="Times New Roman" w:hAnsi="Consolas" w:cs="Times New Roman"/>
+          <w:color w:val="F8F8F2"/>
+          <w:sz w:val="21"/>
+          <w:szCs w:val="21"/>
+          <w:lang w:eastAsia="pt-BR"/>
+        </w:rPr>
+        <w:t xml:space="preserve">            </w:t>
+      </w:r>
+      <w:r>
+        <w:rPr>
+          <w:rFonts w:ascii="Consolas" w:eastAsia="Times New Roman" w:hAnsi="Consolas" w:cs="Times New Roman"/>
+          <w:i/>
+          <w:iCs/>
+          <w:color w:val="66D9EF"/>
+          <w:sz w:val="21"/>
+          <w:szCs w:val="21"/>
+          <w:lang w:eastAsia="pt-BR"/>
+        </w:rPr>
+        <w:t>var</w:t>
+      </w:r>
+      <w:r>
+        <w:rPr>
+          <w:rFonts w:ascii="Consolas" w:eastAsia="Times New Roman" w:hAnsi="Consolas" w:cs="Times New Roman"/>
+          <w:color w:val="F8F8F2"/>
+          <w:sz w:val="21"/>
+          <w:szCs w:val="21"/>
+          <w:lang w:eastAsia="pt-BR"/>
+        </w:rPr>
+        <w:t xml:space="preserve"> </w:t>
+      </w:r>
+      <w:proofErr w:type="spellStart"/>
+      <w:r>
+        <w:rPr>
+          <w:rFonts w:ascii="Consolas" w:eastAsia="Times New Roman" w:hAnsi="Consolas" w:cs="Times New Roman"/>
+          <w:color w:val="F8F8F2"/>
+          <w:sz w:val="21"/>
+          <w:szCs w:val="21"/>
+          <w:lang w:eastAsia="pt-BR"/>
+        </w:rPr>
+        <w:t>appointments</w:t>
+      </w:r>
+      <w:proofErr w:type="spellEnd"/>
+      <w:r>
+        <w:rPr>
+          <w:rFonts w:ascii="Consolas" w:eastAsia="Times New Roman" w:hAnsi="Consolas" w:cs="Times New Roman"/>
+          <w:color w:val="F8F8F2"/>
+          <w:sz w:val="21"/>
+          <w:szCs w:val="21"/>
+          <w:lang w:eastAsia="pt-BR"/>
+        </w:rPr>
+        <w:t xml:space="preserve"> </w:t>
+      </w:r>
+      <w:r>
+        <w:rPr>
+          <w:rFonts w:ascii="Consolas" w:eastAsia="Times New Roman" w:hAnsi="Consolas" w:cs="Times New Roman"/>
+          <w:color w:val="F92672"/>
+          <w:sz w:val="21"/>
+          <w:szCs w:val="21"/>
+          <w:lang w:eastAsia="pt-BR"/>
+        </w:rPr>
+        <w:t>=</w:t>
+      </w:r>
+      <w:r>
+        <w:rPr>
+          <w:rFonts w:ascii="Consolas" w:eastAsia="Times New Roman" w:hAnsi="Consolas" w:cs="Times New Roman"/>
+          <w:color w:val="F8F8F2"/>
+          <w:sz w:val="21"/>
+          <w:szCs w:val="21"/>
+          <w:lang w:eastAsia="pt-BR"/>
+        </w:rPr>
+        <w:t xml:space="preserve"> [];</w:t>
+      </w:r>
+    </w:p>
+    <w:p>
+      <w:pPr>
+        <w:pStyle w:val="PargrafodaLista"/>
+        <w:numPr>
+          <w:ilvl w:val="0"/>
+          <w:numId w:val="3"/>
+        </w:numPr>
+        <w:shd w:val="clear" w:color="auto" w:fill="272822"/>
+        <w:spacing w:after="0" w:line="285" w:lineRule="atLeast"/>
+        <w:rPr>
+          <w:rFonts w:ascii="Consolas" w:eastAsia="Times New Roman" w:hAnsi="Consolas" w:cs="Times New Roman"/>
+          <w:color w:val="F8F8F2"/>
+          <w:sz w:val="21"/>
+          <w:szCs w:val="21"/>
+          <w:lang w:eastAsia="pt-BR"/>
+        </w:rPr>
+      </w:pPr>
+    </w:p>
+    <w:p>
+      <w:pPr>
+        <w:pStyle w:val="PargrafodaLista"/>
+        <w:numPr>
+          <w:ilvl w:val="0"/>
+          <w:numId w:val="3"/>
+        </w:numPr>
+        <w:shd w:val="clear" w:color="auto" w:fill="272822"/>
+        <w:spacing w:after="0" w:line="285" w:lineRule="atLeast"/>
+        <w:rPr>
+          <w:rFonts w:ascii="Consolas" w:eastAsia="Times New Roman" w:hAnsi="Consolas" w:cs="Times New Roman"/>
+          <w:color w:val="F8F8F2"/>
+          <w:sz w:val="21"/>
+          <w:szCs w:val="21"/>
+          <w:lang w:eastAsia="pt-BR"/>
+        </w:rPr>
+      </w:pPr>
+      <w:r>
+        <w:rPr>
+          <w:rFonts w:ascii="Consolas" w:eastAsia="Times New Roman" w:hAnsi="Consolas" w:cs="Times New Roman"/>
+          <w:color w:val="F8F8F2"/>
+          <w:sz w:val="21"/>
+          <w:szCs w:val="21"/>
+          <w:lang w:eastAsia="pt-BR"/>
+        </w:rPr>
+        <w:t xml:space="preserve">            </w:t>
+      </w:r>
+      <w:r>
+        <w:rPr>
+          <w:rFonts w:ascii="Consolas" w:eastAsia="Times New Roman" w:hAnsi="Consolas" w:cs="Times New Roman"/>
+          <w:color w:val="88846F"/>
+          <w:sz w:val="21"/>
+          <w:szCs w:val="21"/>
+          <w:lang w:eastAsia="pt-BR"/>
+        </w:rPr>
+        <w:t>//faremos um laço em cada registro</w:t>
+      </w:r>
+    </w:p>
+    <w:p>
+      <w:pPr>
+        <w:pStyle w:val="PargrafodaLista"/>
+        <w:numPr>
+          <w:ilvl w:val="0"/>
+          <w:numId w:val="3"/>
+        </w:numPr>
+        <w:shd w:val="clear" w:color="auto" w:fill="272822"/>
+        <w:spacing w:after="0" w:line="285" w:lineRule="atLeast"/>
+        <w:rPr>
+          <w:rFonts w:ascii="Consolas" w:eastAsia="Times New Roman" w:hAnsi="Consolas" w:cs="Times New Roman"/>
+          <w:color w:val="F8F8F2"/>
+          <w:sz w:val="21"/>
+          <w:szCs w:val="21"/>
+          <w:lang w:eastAsia="pt-BR"/>
+        </w:rPr>
+      </w:pPr>
+      <w:r>
+        <w:rPr>
+          <w:rFonts w:ascii="Consolas" w:eastAsia="Times New Roman" w:hAnsi="Consolas" w:cs="Times New Roman"/>
+          <w:color w:val="F8F8F2"/>
+          <w:sz w:val="21"/>
+          <w:szCs w:val="21"/>
+          <w:lang w:eastAsia="pt-BR"/>
+        </w:rPr>
+        <w:t xml:space="preserve">            </w:t>
+      </w:r>
+      <w:r>
+        <w:rPr>
+          <w:rFonts w:ascii="Consolas" w:eastAsia="Times New Roman" w:hAnsi="Consolas" w:cs="Times New Roman"/>
+          <w:color w:val="88846F"/>
+          <w:sz w:val="21"/>
+          <w:szCs w:val="21"/>
+          <w:lang w:eastAsia="pt-BR"/>
+        </w:rPr>
+        <w:t xml:space="preserve">//e iremos adicionar </w:t>
+      </w:r>
+    </w:p>
+    <w:p>
+      <w:pPr>
+        <w:pStyle w:val="PargrafodaLista"/>
+        <w:numPr>
+          <w:ilvl w:val="0"/>
+          <w:numId w:val="3"/>
+        </w:numPr>
+        <w:shd w:val="clear" w:color="auto" w:fill="272822"/>
+        <w:spacing w:after="0" w:line="285" w:lineRule="atLeast"/>
+        <w:rPr>
+          <w:rFonts w:ascii="Consolas" w:eastAsia="Times New Roman" w:hAnsi="Consolas" w:cs="Times New Roman"/>
+          <w:color w:val="F8F8F2"/>
+          <w:sz w:val="21"/>
+          <w:szCs w:val="21"/>
+          <w:lang w:eastAsia="pt-BR"/>
+        </w:rPr>
+      </w:pPr>
+      <w:r>
+        <w:rPr>
+          <w:rFonts w:ascii="Consolas" w:eastAsia="Times New Roman" w:hAnsi="Consolas" w:cs="Times New Roman"/>
+          <w:color w:val="F8F8F2"/>
+          <w:sz w:val="21"/>
+          <w:szCs w:val="21"/>
+          <w:lang w:eastAsia="pt-BR"/>
+        </w:rPr>
+        <w:t xml:space="preserve">            </w:t>
+      </w:r>
       <w:proofErr w:type="spellStart"/>
       <w:proofErr w:type="gramStart"/>
       <w:r>
@@ -18546,7 +19515,7 @@
           <w:szCs w:val="21"/>
           <w:lang w:eastAsia="pt-BR"/>
         </w:rPr>
-        <w:t>app.</w:t>
+        <w:t>appos.</w:t>
       </w:r>
       <w:r>
         <w:rPr>
@@ -18556,9 +19525,10 @@
           <w:szCs w:val="21"/>
           <w:lang w:eastAsia="pt-BR"/>
         </w:rPr>
-        <w:t>get</w:t>
-      </w:r>
-      <w:proofErr w:type="spellEnd"/>
+        <w:t>forEach</w:t>
+      </w:r>
+      <w:proofErr w:type="spellEnd"/>
+      <w:proofErr w:type="gramEnd"/>
       <w:r>
         <w:rPr>
           <w:rFonts w:ascii="Consolas" w:eastAsia="Times New Roman" w:hAnsi="Consolas" w:cs="Times New Roman"/>
@@ -18568,71 +19538,6 @@
           <w:lang w:eastAsia="pt-BR"/>
         </w:rPr>
         <w:t>(</w:t>
-      </w:r>
-      <w:proofErr w:type="gramEnd"/>
-      <w:r>
-        <w:rPr>
-          <w:rFonts w:ascii="Consolas" w:eastAsia="Times New Roman" w:hAnsi="Consolas" w:cs="Times New Roman"/>
-          <w:color w:val="E6DB74"/>
-          <w:sz w:val="21"/>
-          <w:szCs w:val="21"/>
-          <w:lang w:eastAsia="pt-BR"/>
-        </w:rPr>
-        <w:t>'/</w:t>
-      </w:r>
-      <w:proofErr w:type="spellStart"/>
-      <w:r>
-        <w:rPr>
-          <w:rFonts w:ascii="Consolas" w:eastAsia="Times New Roman" w:hAnsi="Consolas" w:cs="Times New Roman"/>
-          <w:color w:val="E6DB74"/>
-          <w:sz w:val="21"/>
-          <w:szCs w:val="21"/>
-          <w:lang w:eastAsia="pt-BR"/>
-        </w:rPr>
-        <w:t>getcalendar</w:t>
-      </w:r>
-      <w:proofErr w:type="spellEnd"/>
-      <w:r>
-        <w:rPr>
-          <w:rFonts w:ascii="Consolas" w:eastAsia="Times New Roman" w:hAnsi="Consolas" w:cs="Times New Roman"/>
-          <w:color w:val="E6DB74"/>
-          <w:sz w:val="21"/>
-          <w:szCs w:val="21"/>
-          <w:lang w:eastAsia="pt-BR"/>
-        </w:rPr>
-        <w:t>'</w:t>
-      </w:r>
-      <w:r>
-        <w:rPr>
-          <w:rFonts w:ascii="Consolas" w:eastAsia="Times New Roman" w:hAnsi="Consolas" w:cs="Times New Roman"/>
-          <w:color w:val="F8F8F2"/>
-          <w:sz w:val="21"/>
-          <w:szCs w:val="21"/>
-          <w:lang w:eastAsia="pt-BR"/>
-        </w:rPr>
-        <w:t>,</w:t>
-      </w:r>
-      <w:proofErr w:type="spellStart"/>
-      <w:r>
-        <w:rPr>
-          <w:rFonts w:ascii="Consolas" w:eastAsia="Times New Roman" w:hAnsi="Consolas" w:cs="Times New Roman"/>
-          <w:color w:val="F92672"/>
-          <w:sz w:val="21"/>
-          <w:szCs w:val="21"/>
-          <w:lang w:eastAsia="pt-BR"/>
-        </w:rPr>
-        <w:t>async</w:t>
-      </w:r>
-      <w:proofErr w:type="spellEnd"/>
-      <w:r>
-        <w:rPr>
-          <w:rFonts w:ascii="Consolas" w:eastAsia="Times New Roman" w:hAnsi="Consolas" w:cs="Times New Roman"/>
-          <w:color w:val="F8F8F2"/>
-          <w:sz w:val="21"/>
-          <w:szCs w:val="21"/>
-          <w:lang w:eastAsia="pt-BR"/>
-        </w:rPr>
-        <w:t xml:space="preserve"> (</w:t>
       </w:r>
       <w:proofErr w:type="spellStart"/>
       <w:r>
@@ -18645,18 +19550,122 @@
           <w:szCs w:val="21"/>
           <w:lang w:eastAsia="pt-BR"/>
         </w:rPr>
-        <w:t>req</w:t>
-      </w:r>
-      <w:r>
-        <w:rPr>
-          <w:rFonts w:ascii="Consolas" w:eastAsia="Times New Roman" w:hAnsi="Consolas" w:cs="Times New Roman"/>
-          <w:color w:val="F8F8F2"/>
-          <w:sz w:val="21"/>
-          <w:szCs w:val="21"/>
-          <w:lang w:eastAsia="pt-BR"/>
-        </w:rPr>
-        <w:t>,</w:t>
-      </w:r>
+        <w:t>appointment</w:t>
+      </w:r>
+      <w:proofErr w:type="spellEnd"/>
+      <w:r>
+        <w:rPr>
+          <w:rFonts w:ascii="Consolas" w:eastAsia="Times New Roman" w:hAnsi="Consolas" w:cs="Times New Roman"/>
+          <w:color w:val="F8F8F2"/>
+          <w:sz w:val="21"/>
+          <w:szCs w:val="21"/>
+          <w:lang w:eastAsia="pt-BR"/>
+        </w:rPr>
+        <w:t xml:space="preserve"> </w:t>
+      </w:r>
+      <w:r>
+        <w:rPr>
+          <w:rFonts w:ascii="Consolas" w:eastAsia="Times New Roman" w:hAnsi="Consolas" w:cs="Times New Roman"/>
+          <w:i/>
+          <w:iCs/>
+          <w:color w:val="66D9EF"/>
+          <w:sz w:val="21"/>
+          <w:szCs w:val="21"/>
+          <w:lang w:eastAsia="pt-BR"/>
+        </w:rPr>
+        <w:t>=&gt;</w:t>
+      </w:r>
+      <w:r>
+        <w:rPr>
+          <w:rFonts w:ascii="Consolas" w:eastAsia="Times New Roman" w:hAnsi="Consolas" w:cs="Times New Roman"/>
+          <w:color w:val="F8F8F2"/>
+          <w:sz w:val="21"/>
+          <w:szCs w:val="21"/>
+          <w:lang w:eastAsia="pt-BR"/>
+        </w:rPr>
+        <w:t xml:space="preserve"> {</w:t>
+      </w:r>
+    </w:p>
+    <w:p>
+      <w:pPr>
+        <w:pStyle w:val="PargrafodaLista"/>
+        <w:numPr>
+          <w:ilvl w:val="0"/>
+          <w:numId w:val="3"/>
+        </w:numPr>
+        <w:shd w:val="clear" w:color="auto" w:fill="272822"/>
+        <w:spacing w:after="0" w:line="285" w:lineRule="atLeast"/>
+        <w:rPr>
+          <w:rFonts w:ascii="Consolas" w:eastAsia="Times New Roman" w:hAnsi="Consolas" w:cs="Times New Roman"/>
+          <w:color w:val="F8F8F2"/>
+          <w:sz w:val="21"/>
+          <w:szCs w:val="21"/>
+          <w:lang w:eastAsia="pt-BR"/>
+        </w:rPr>
+      </w:pPr>
+      <w:r>
+        <w:rPr>
+          <w:rFonts w:ascii="Consolas" w:eastAsia="Times New Roman" w:hAnsi="Consolas" w:cs="Times New Roman"/>
+          <w:color w:val="F8F8F2"/>
+          <w:sz w:val="21"/>
+          <w:szCs w:val="21"/>
+          <w:lang w:eastAsia="pt-BR"/>
+        </w:rPr>
+        <w:t xml:space="preserve">                    </w:t>
+      </w:r>
+    </w:p>
+    <w:p>
+      <w:pPr>
+        <w:pStyle w:val="PargrafodaLista"/>
+        <w:numPr>
+          <w:ilvl w:val="0"/>
+          <w:numId w:val="3"/>
+        </w:numPr>
+        <w:shd w:val="clear" w:color="auto" w:fill="272822"/>
+        <w:spacing w:after="0" w:line="285" w:lineRule="atLeast"/>
+        <w:rPr>
+          <w:rFonts w:ascii="Consolas" w:eastAsia="Times New Roman" w:hAnsi="Consolas" w:cs="Times New Roman"/>
+          <w:color w:val="F8F8F2"/>
+          <w:sz w:val="21"/>
+          <w:szCs w:val="21"/>
+          <w:lang w:eastAsia="pt-BR"/>
+        </w:rPr>
+      </w:pPr>
+      <w:r>
+        <w:rPr>
+          <w:rFonts w:ascii="Consolas" w:eastAsia="Times New Roman" w:hAnsi="Consolas" w:cs="Times New Roman"/>
+          <w:color w:val="F8F8F2"/>
+          <w:sz w:val="21"/>
+          <w:szCs w:val="21"/>
+          <w:lang w:eastAsia="pt-BR"/>
+        </w:rPr>
+        <w:t xml:space="preserve">                    </w:t>
+      </w:r>
+      <w:proofErr w:type="spellStart"/>
+      <w:proofErr w:type="gramStart"/>
+      <w:r>
+        <w:rPr>
+          <w:rFonts w:ascii="Consolas" w:eastAsia="Times New Roman" w:hAnsi="Consolas" w:cs="Times New Roman"/>
+          <w:color w:val="F92672"/>
+          <w:sz w:val="21"/>
+          <w:szCs w:val="21"/>
+          <w:lang w:eastAsia="pt-BR"/>
+        </w:rPr>
+        <w:t>if</w:t>
+      </w:r>
+      <w:proofErr w:type="spellEnd"/>
+      <w:r>
+        <w:rPr>
+          <w:rFonts w:ascii="Consolas" w:eastAsia="Times New Roman" w:hAnsi="Consolas" w:cs="Times New Roman"/>
+          <w:color w:val="F8F8F2"/>
+          <w:sz w:val="21"/>
+          <w:szCs w:val="21"/>
+          <w:lang w:eastAsia="pt-BR"/>
+        </w:rPr>
+        <w:t>(</w:t>
+      </w:r>
+      <w:proofErr w:type="spellStart"/>
+      <w:proofErr w:type="gramEnd"/>
       <w:r>
         <w:rPr>
           <w:rFonts w:ascii="Consolas" w:eastAsia="Times New Roman" w:hAnsi="Consolas" w:cs="Times New Roman"/>
@@ -18667,6 +19676,615 @@
           <w:szCs w:val="21"/>
           <w:lang w:eastAsia="pt-BR"/>
         </w:rPr>
+        <w:t>appointment</w:t>
+      </w:r>
+      <w:r>
+        <w:rPr>
+          <w:rFonts w:ascii="Consolas" w:eastAsia="Times New Roman" w:hAnsi="Consolas" w:cs="Times New Roman"/>
+          <w:color w:val="F8F8F2"/>
+          <w:sz w:val="21"/>
+          <w:szCs w:val="21"/>
+          <w:lang w:eastAsia="pt-BR"/>
+        </w:rPr>
+        <w:t>.date</w:t>
+      </w:r>
+      <w:proofErr w:type="spellEnd"/>
+      <w:r>
+        <w:rPr>
+          <w:rFonts w:ascii="Consolas" w:eastAsia="Times New Roman" w:hAnsi="Consolas" w:cs="Times New Roman"/>
+          <w:color w:val="F8F8F2"/>
+          <w:sz w:val="21"/>
+          <w:szCs w:val="21"/>
+          <w:lang w:eastAsia="pt-BR"/>
+        </w:rPr>
+        <w:t xml:space="preserve"> </w:t>
+      </w:r>
+      <w:r>
+        <w:rPr>
+          <w:rFonts w:ascii="Consolas" w:eastAsia="Times New Roman" w:hAnsi="Consolas" w:cs="Times New Roman"/>
+          <w:color w:val="F92672"/>
+          <w:sz w:val="21"/>
+          <w:szCs w:val="21"/>
+          <w:lang w:eastAsia="pt-BR"/>
+        </w:rPr>
+        <w:t>!=</w:t>
+      </w:r>
+      <w:r>
+        <w:rPr>
+          <w:rFonts w:ascii="Consolas" w:eastAsia="Times New Roman" w:hAnsi="Consolas" w:cs="Times New Roman"/>
+          <w:color w:val="F8F8F2"/>
+          <w:sz w:val="21"/>
+          <w:szCs w:val="21"/>
+          <w:lang w:eastAsia="pt-BR"/>
+        </w:rPr>
+        <w:t xml:space="preserve"> </w:t>
+      </w:r>
+      <w:proofErr w:type="spellStart"/>
+      <w:r>
+        <w:rPr>
+          <w:rFonts w:ascii="Consolas" w:eastAsia="Times New Roman" w:hAnsi="Consolas" w:cs="Times New Roman"/>
+          <w:color w:val="AE81FF"/>
+          <w:sz w:val="21"/>
+          <w:szCs w:val="21"/>
+          <w:lang w:eastAsia="pt-BR"/>
+        </w:rPr>
+        <w:t>undefined</w:t>
+      </w:r>
+      <w:proofErr w:type="spellEnd"/>
+      <w:r>
+        <w:rPr>
+          <w:rFonts w:ascii="Consolas" w:eastAsia="Times New Roman" w:hAnsi="Consolas" w:cs="Times New Roman"/>
+          <w:color w:val="F8F8F2"/>
+          <w:sz w:val="21"/>
+          <w:szCs w:val="21"/>
+          <w:lang w:eastAsia="pt-BR"/>
+        </w:rPr>
+        <w:t>){</w:t>
+      </w:r>
+    </w:p>
+    <w:p>
+      <w:pPr>
+        <w:pStyle w:val="PargrafodaLista"/>
+        <w:numPr>
+          <w:ilvl w:val="0"/>
+          <w:numId w:val="3"/>
+        </w:numPr>
+        <w:shd w:val="clear" w:color="auto" w:fill="272822"/>
+        <w:spacing w:after="0" w:line="285" w:lineRule="atLeast"/>
+        <w:rPr>
+          <w:rFonts w:ascii="Consolas" w:eastAsia="Times New Roman" w:hAnsi="Consolas" w:cs="Times New Roman"/>
+          <w:color w:val="F8F8F2"/>
+          <w:sz w:val="21"/>
+          <w:szCs w:val="21"/>
+          <w:lang w:eastAsia="pt-BR"/>
+        </w:rPr>
+      </w:pPr>
+      <w:r>
+        <w:rPr>
+          <w:rFonts w:ascii="Consolas" w:eastAsia="Times New Roman" w:hAnsi="Consolas" w:cs="Times New Roman"/>
+          <w:color w:val="F8F8F2"/>
+          <w:sz w:val="21"/>
+          <w:szCs w:val="21"/>
+          <w:lang w:eastAsia="pt-BR"/>
+        </w:rPr>
+        <w:t xml:space="preserve">                        </w:t>
+      </w:r>
+      <w:proofErr w:type="spellStart"/>
+      <w:proofErr w:type="gramStart"/>
+      <w:r>
+        <w:rPr>
+          <w:rFonts w:ascii="Consolas" w:eastAsia="Times New Roman" w:hAnsi="Consolas" w:cs="Times New Roman"/>
+          <w:color w:val="F8F8F2"/>
+          <w:sz w:val="21"/>
+          <w:szCs w:val="21"/>
+          <w:lang w:eastAsia="pt-BR"/>
+        </w:rPr>
+        <w:t>appointments.</w:t>
+      </w:r>
+      <w:r>
+        <w:rPr>
+          <w:rFonts w:ascii="Consolas" w:eastAsia="Times New Roman" w:hAnsi="Consolas" w:cs="Times New Roman"/>
+          <w:color w:val="A6E22E"/>
+          <w:sz w:val="21"/>
+          <w:szCs w:val="21"/>
+          <w:lang w:eastAsia="pt-BR"/>
+        </w:rPr>
+        <w:t>push</w:t>
+      </w:r>
+      <w:proofErr w:type="spellEnd"/>
+      <w:proofErr w:type="gramEnd"/>
+      <w:r>
+        <w:rPr>
+          <w:rFonts w:ascii="Consolas" w:eastAsia="Times New Roman" w:hAnsi="Consolas" w:cs="Times New Roman"/>
+          <w:color w:val="F8F8F2"/>
+          <w:sz w:val="21"/>
+          <w:szCs w:val="21"/>
+          <w:lang w:eastAsia="pt-BR"/>
+        </w:rPr>
+        <w:t>(</w:t>
+      </w:r>
+      <w:proofErr w:type="spellStart"/>
+      <w:r>
+        <w:rPr>
+          <w:rFonts w:ascii="Consolas" w:eastAsia="Times New Roman" w:hAnsi="Consolas" w:cs="Times New Roman"/>
+          <w:color w:val="F8F8F2"/>
+          <w:sz w:val="21"/>
+          <w:szCs w:val="21"/>
+          <w:lang w:eastAsia="pt-BR"/>
+        </w:rPr>
+        <w:t>AppointmentFactory.</w:t>
+      </w:r>
+      <w:r>
+        <w:rPr>
+          <w:rFonts w:ascii="Consolas" w:eastAsia="Times New Roman" w:hAnsi="Consolas" w:cs="Times New Roman"/>
+          <w:color w:val="A6E22E"/>
+          <w:sz w:val="21"/>
+          <w:szCs w:val="21"/>
+          <w:lang w:eastAsia="pt-BR"/>
+        </w:rPr>
+        <w:t>Build</w:t>
+      </w:r>
+      <w:proofErr w:type="spellEnd"/>
+      <w:r>
+        <w:rPr>
+          <w:rFonts w:ascii="Consolas" w:eastAsia="Times New Roman" w:hAnsi="Consolas" w:cs="Times New Roman"/>
+          <w:color w:val="F8F8F2"/>
+          <w:sz w:val="21"/>
+          <w:szCs w:val="21"/>
+          <w:lang w:eastAsia="pt-BR"/>
+        </w:rPr>
+        <w:t>(</w:t>
+      </w:r>
+      <w:proofErr w:type="spellStart"/>
+      <w:r>
+        <w:rPr>
+          <w:rFonts w:ascii="Consolas" w:eastAsia="Times New Roman" w:hAnsi="Consolas" w:cs="Times New Roman"/>
+          <w:i/>
+          <w:iCs/>
+          <w:color w:val="FD971F"/>
+          <w:sz w:val="21"/>
+          <w:szCs w:val="21"/>
+          <w:lang w:eastAsia="pt-BR"/>
+        </w:rPr>
+        <w:t>appointment</w:t>
+      </w:r>
+      <w:proofErr w:type="spellEnd"/>
+      <w:r>
+        <w:rPr>
+          <w:rFonts w:ascii="Consolas" w:eastAsia="Times New Roman" w:hAnsi="Consolas" w:cs="Times New Roman"/>
+          <w:color w:val="F8F8F2"/>
+          <w:sz w:val="21"/>
+          <w:szCs w:val="21"/>
+          <w:lang w:eastAsia="pt-BR"/>
+        </w:rPr>
+        <w:t>));</w:t>
+      </w:r>
+    </w:p>
+    <w:p>
+      <w:pPr>
+        <w:pStyle w:val="PargrafodaLista"/>
+        <w:numPr>
+          <w:ilvl w:val="0"/>
+          <w:numId w:val="3"/>
+        </w:numPr>
+        <w:shd w:val="clear" w:color="auto" w:fill="272822"/>
+        <w:spacing w:after="0" w:line="285" w:lineRule="atLeast"/>
+        <w:rPr>
+          <w:rFonts w:ascii="Consolas" w:eastAsia="Times New Roman" w:hAnsi="Consolas" w:cs="Times New Roman"/>
+          <w:color w:val="F8F8F2"/>
+          <w:sz w:val="21"/>
+          <w:szCs w:val="21"/>
+          <w:lang w:eastAsia="pt-BR"/>
+        </w:rPr>
+      </w:pPr>
+      <w:r>
+        <w:rPr>
+          <w:rFonts w:ascii="Consolas" w:eastAsia="Times New Roman" w:hAnsi="Consolas" w:cs="Times New Roman"/>
+          <w:color w:val="F8F8F2"/>
+          <w:sz w:val="21"/>
+          <w:szCs w:val="21"/>
+          <w:lang w:eastAsia="pt-BR"/>
+        </w:rPr>
+        <w:t>                    }</w:t>
+      </w:r>
+    </w:p>
+    <w:p>
+      <w:pPr>
+        <w:pStyle w:val="PargrafodaLista"/>
+        <w:numPr>
+          <w:ilvl w:val="0"/>
+          <w:numId w:val="3"/>
+        </w:numPr>
+        <w:shd w:val="clear" w:color="auto" w:fill="272822"/>
+        <w:spacing w:after="0" w:line="285" w:lineRule="atLeast"/>
+        <w:rPr>
+          <w:rFonts w:ascii="Consolas" w:eastAsia="Times New Roman" w:hAnsi="Consolas" w:cs="Times New Roman"/>
+          <w:color w:val="F8F8F2"/>
+          <w:sz w:val="21"/>
+          <w:szCs w:val="21"/>
+          <w:lang w:eastAsia="pt-BR"/>
+        </w:rPr>
+      </w:pPr>
+      <w:r>
+        <w:rPr>
+          <w:rFonts w:ascii="Consolas" w:eastAsia="Times New Roman" w:hAnsi="Consolas" w:cs="Times New Roman"/>
+          <w:color w:val="F8F8F2"/>
+          <w:sz w:val="21"/>
+          <w:szCs w:val="21"/>
+          <w:lang w:eastAsia="pt-BR"/>
+        </w:rPr>
+        <w:t>            })</w:t>
+      </w:r>
+    </w:p>
+    <w:p>
+      <w:pPr>
+        <w:pStyle w:val="PargrafodaLista"/>
+        <w:numPr>
+          <w:ilvl w:val="0"/>
+          <w:numId w:val="3"/>
+        </w:numPr>
+        <w:shd w:val="clear" w:color="auto" w:fill="272822"/>
+        <w:spacing w:after="0" w:line="285" w:lineRule="atLeast"/>
+        <w:rPr>
+          <w:rFonts w:ascii="Consolas" w:eastAsia="Times New Roman" w:hAnsi="Consolas" w:cs="Times New Roman"/>
+          <w:color w:val="F8F8F2"/>
+          <w:sz w:val="21"/>
+          <w:szCs w:val="21"/>
+          <w:lang w:eastAsia="pt-BR"/>
+        </w:rPr>
+      </w:pPr>
+    </w:p>
+    <w:p>
+      <w:pPr>
+        <w:pStyle w:val="PargrafodaLista"/>
+        <w:numPr>
+          <w:ilvl w:val="0"/>
+          <w:numId w:val="3"/>
+        </w:numPr>
+        <w:shd w:val="clear" w:color="auto" w:fill="272822"/>
+        <w:spacing w:after="0" w:line="285" w:lineRule="atLeast"/>
+        <w:rPr>
+          <w:rFonts w:ascii="Consolas" w:eastAsia="Times New Roman" w:hAnsi="Consolas" w:cs="Times New Roman"/>
+          <w:color w:val="F8F8F2"/>
+          <w:sz w:val="21"/>
+          <w:szCs w:val="21"/>
+          <w:lang w:eastAsia="pt-BR"/>
+        </w:rPr>
+      </w:pPr>
+      <w:r>
+        <w:rPr>
+          <w:rFonts w:ascii="Consolas" w:eastAsia="Times New Roman" w:hAnsi="Consolas" w:cs="Times New Roman"/>
+          <w:color w:val="F8F8F2"/>
+          <w:sz w:val="21"/>
+          <w:szCs w:val="21"/>
+          <w:lang w:eastAsia="pt-BR"/>
+        </w:rPr>
+        <w:t xml:space="preserve">            </w:t>
+      </w:r>
+      <w:proofErr w:type="spellStart"/>
+      <w:r>
+        <w:rPr>
+          <w:rFonts w:ascii="Consolas" w:eastAsia="Times New Roman" w:hAnsi="Consolas" w:cs="Times New Roman"/>
+          <w:color w:val="F92672"/>
+          <w:sz w:val="21"/>
+          <w:szCs w:val="21"/>
+          <w:lang w:eastAsia="pt-BR"/>
+        </w:rPr>
+        <w:t>return</w:t>
+      </w:r>
+      <w:proofErr w:type="spellEnd"/>
+      <w:r>
+        <w:rPr>
+          <w:rFonts w:ascii="Consolas" w:eastAsia="Times New Roman" w:hAnsi="Consolas" w:cs="Times New Roman"/>
+          <w:color w:val="F8F8F2"/>
+          <w:sz w:val="21"/>
+          <w:szCs w:val="21"/>
+          <w:lang w:eastAsia="pt-BR"/>
+        </w:rPr>
+        <w:t xml:space="preserve"> </w:t>
+      </w:r>
+      <w:proofErr w:type="spellStart"/>
+      <w:r>
+        <w:rPr>
+          <w:rFonts w:ascii="Consolas" w:eastAsia="Times New Roman" w:hAnsi="Consolas" w:cs="Times New Roman"/>
+          <w:color w:val="F8F8F2"/>
+          <w:sz w:val="21"/>
+          <w:szCs w:val="21"/>
+          <w:lang w:eastAsia="pt-BR"/>
+        </w:rPr>
+        <w:t>appointments</w:t>
+      </w:r>
+      <w:proofErr w:type="spellEnd"/>
+      <w:r>
+        <w:rPr>
+          <w:rFonts w:ascii="Consolas" w:eastAsia="Times New Roman" w:hAnsi="Consolas" w:cs="Times New Roman"/>
+          <w:color w:val="F8F8F2"/>
+          <w:sz w:val="21"/>
+          <w:szCs w:val="21"/>
+          <w:lang w:eastAsia="pt-BR"/>
+        </w:rPr>
+        <w:t>;</w:t>
+      </w:r>
+    </w:p>
+    <w:p>
+      <w:pPr>
+        <w:pStyle w:val="PargrafodaLista"/>
+        <w:numPr>
+          <w:ilvl w:val="0"/>
+          <w:numId w:val="3"/>
+        </w:numPr>
+        <w:shd w:val="clear" w:color="auto" w:fill="272822"/>
+        <w:spacing w:after="0" w:line="285" w:lineRule="atLeast"/>
+        <w:rPr>
+          <w:rFonts w:ascii="Consolas" w:eastAsia="Times New Roman" w:hAnsi="Consolas" w:cs="Times New Roman"/>
+          <w:color w:val="F8F8F2"/>
+          <w:sz w:val="21"/>
+          <w:szCs w:val="21"/>
+          <w:lang w:eastAsia="pt-BR"/>
+        </w:rPr>
+      </w:pPr>
+      <w:r>
+        <w:rPr>
+          <w:rFonts w:ascii="Consolas" w:eastAsia="Times New Roman" w:hAnsi="Consolas" w:cs="Times New Roman"/>
+          <w:color w:val="F8F8F2"/>
+          <w:sz w:val="21"/>
+          <w:szCs w:val="21"/>
+          <w:lang w:eastAsia="pt-BR"/>
+        </w:rPr>
+        <w:t>        }</w:t>
+      </w:r>
+    </w:p>
+    <w:p>
+      <w:pPr>
+        <w:pStyle w:val="PargrafodaLista"/>
+        <w:numPr>
+          <w:ilvl w:val="0"/>
+          <w:numId w:val="3"/>
+        </w:numPr>
+        <w:shd w:val="clear" w:color="auto" w:fill="272822"/>
+        <w:spacing w:after="240" w:line="285" w:lineRule="atLeast"/>
+        <w:rPr>
+          <w:rFonts w:ascii="Consolas" w:eastAsia="Times New Roman" w:hAnsi="Consolas" w:cs="Times New Roman"/>
+          <w:color w:val="F8F8F2"/>
+          <w:sz w:val="21"/>
+          <w:szCs w:val="21"/>
+          <w:lang w:eastAsia="pt-BR"/>
+        </w:rPr>
+      </w:pPr>
+    </w:p>
+    <w:p>
+      <w:pPr>
+        <w:pStyle w:val="PargrafodaLista"/>
+        <w:numPr>
+          <w:ilvl w:val="0"/>
+          <w:numId w:val="3"/>
+        </w:numPr>
+        <w:shd w:val="clear" w:color="auto" w:fill="272822"/>
+        <w:spacing w:after="0" w:line="285" w:lineRule="atLeast"/>
+        <w:rPr>
+          <w:rFonts w:ascii="Consolas" w:eastAsia="Times New Roman" w:hAnsi="Consolas" w:cs="Times New Roman"/>
+          <w:color w:val="F8F8F2"/>
+          <w:sz w:val="21"/>
+          <w:szCs w:val="21"/>
+          <w:lang w:eastAsia="pt-BR"/>
+        </w:rPr>
+      </w:pPr>
+      <w:r>
+        <w:rPr>
+          <w:rFonts w:ascii="Consolas" w:eastAsia="Times New Roman" w:hAnsi="Consolas" w:cs="Times New Roman"/>
+          <w:color w:val="F8F8F2"/>
+          <w:sz w:val="21"/>
+          <w:szCs w:val="21"/>
+          <w:lang w:eastAsia="pt-BR"/>
+        </w:rPr>
+        <w:t>    }</w:t>
+      </w:r>
+    </w:p>
+    <w:p>
+      <w:pPr>
+        <w:pStyle w:val="PargrafodaLista"/>
+      </w:pPr>
+    </w:p>
+    <w:p>
+      <w:pPr>
+        <w:pStyle w:val="PargrafodaLista"/>
+        <w:numPr>
+          <w:ilvl w:val="0"/>
+          <w:numId w:val="3"/>
+        </w:numPr>
+        <w:rPr>
+          <w:b/>
+          <w:bCs/>
+        </w:rPr>
+      </w:pPr>
+      <w:r>
+        <w:t xml:space="preserve">Finalizado o método </w:t>
+      </w:r>
+      <w:proofErr w:type="spellStart"/>
+      <w:r>
+        <w:t>GetAll</w:t>
+      </w:r>
+      <w:proofErr w:type="spellEnd"/>
+      <w:r>
+        <w:t>, vamos no arquivo index.js e vamos criar uma rota para exibir todos os registros.</w:t>
+      </w:r>
+    </w:p>
+    <w:p>
+      <w:pPr>
+        <w:pStyle w:val="PargrafodaLista"/>
+        <w:numPr>
+          <w:ilvl w:val="0"/>
+          <w:numId w:val="3"/>
+        </w:numPr>
+        <w:shd w:val="clear" w:color="auto" w:fill="272822"/>
+        <w:spacing w:after="0" w:line="285" w:lineRule="atLeast"/>
+        <w:rPr>
+          <w:rFonts w:ascii="Consolas" w:eastAsia="Times New Roman" w:hAnsi="Consolas" w:cs="Times New Roman"/>
+          <w:color w:val="F8F8F2"/>
+          <w:sz w:val="21"/>
+          <w:szCs w:val="21"/>
+          <w:lang w:eastAsia="pt-BR"/>
+        </w:rPr>
+      </w:pPr>
+      <w:r>
+        <w:rPr>
+          <w:rFonts w:ascii="Consolas" w:eastAsia="Times New Roman" w:hAnsi="Consolas" w:cs="Times New Roman"/>
+          <w:color w:val="88846F"/>
+          <w:sz w:val="21"/>
+          <w:szCs w:val="21"/>
+          <w:lang w:eastAsia="pt-BR"/>
+        </w:rPr>
+        <w:t>//rota para exibir todos os registros inclusive as consultas já finalizadas</w:t>
+      </w:r>
+    </w:p>
+    <w:p>
+      <w:pPr>
+        <w:pStyle w:val="PargrafodaLista"/>
+        <w:numPr>
+          <w:ilvl w:val="0"/>
+          <w:numId w:val="3"/>
+        </w:numPr>
+        <w:shd w:val="clear" w:color="auto" w:fill="272822"/>
+        <w:spacing w:after="0" w:line="285" w:lineRule="atLeast"/>
+        <w:rPr>
+          <w:rFonts w:ascii="Consolas" w:eastAsia="Times New Roman" w:hAnsi="Consolas" w:cs="Times New Roman"/>
+          <w:color w:val="F8F8F2"/>
+          <w:sz w:val="21"/>
+          <w:szCs w:val="21"/>
+          <w:lang w:eastAsia="pt-BR"/>
+        </w:rPr>
+      </w:pPr>
+      <w:proofErr w:type="spellStart"/>
+      <w:proofErr w:type="gramStart"/>
+      <w:r>
+        <w:rPr>
+          <w:rFonts w:ascii="Consolas" w:eastAsia="Times New Roman" w:hAnsi="Consolas" w:cs="Times New Roman"/>
+          <w:color w:val="F8F8F2"/>
+          <w:sz w:val="21"/>
+          <w:szCs w:val="21"/>
+          <w:lang w:eastAsia="pt-BR"/>
+        </w:rPr>
+        <w:t>app.</w:t>
+      </w:r>
+      <w:r>
+        <w:rPr>
+          <w:rFonts w:ascii="Consolas" w:eastAsia="Times New Roman" w:hAnsi="Consolas" w:cs="Times New Roman"/>
+          <w:color w:val="A6E22E"/>
+          <w:sz w:val="21"/>
+          <w:szCs w:val="21"/>
+          <w:lang w:eastAsia="pt-BR"/>
+        </w:rPr>
+        <w:t>get</w:t>
+      </w:r>
+      <w:proofErr w:type="spellEnd"/>
+      <w:r>
+        <w:rPr>
+          <w:rFonts w:ascii="Consolas" w:eastAsia="Times New Roman" w:hAnsi="Consolas" w:cs="Times New Roman"/>
+          <w:color w:val="F8F8F2"/>
+          <w:sz w:val="21"/>
+          <w:szCs w:val="21"/>
+          <w:lang w:eastAsia="pt-BR"/>
+        </w:rPr>
+        <w:t>(</w:t>
+      </w:r>
+      <w:proofErr w:type="gramEnd"/>
+      <w:r>
+        <w:rPr>
+          <w:rFonts w:ascii="Consolas" w:eastAsia="Times New Roman" w:hAnsi="Consolas" w:cs="Times New Roman"/>
+          <w:color w:val="E6DB74"/>
+          <w:sz w:val="21"/>
+          <w:szCs w:val="21"/>
+          <w:lang w:eastAsia="pt-BR"/>
+        </w:rPr>
+        <w:t>'/</w:t>
+      </w:r>
+      <w:proofErr w:type="spellStart"/>
+      <w:r>
+        <w:rPr>
+          <w:rFonts w:ascii="Consolas" w:eastAsia="Times New Roman" w:hAnsi="Consolas" w:cs="Times New Roman"/>
+          <w:color w:val="E6DB74"/>
+          <w:sz w:val="21"/>
+          <w:szCs w:val="21"/>
+          <w:lang w:eastAsia="pt-BR"/>
+        </w:rPr>
+        <w:t>getcalendar</w:t>
+      </w:r>
+      <w:proofErr w:type="spellEnd"/>
+      <w:r>
+        <w:rPr>
+          <w:rFonts w:ascii="Consolas" w:eastAsia="Times New Roman" w:hAnsi="Consolas" w:cs="Times New Roman"/>
+          <w:color w:val="E6DB74"/>
+          <w:sz w:val="21"/>
+          <w:szCs w:val="21"/>
+          <w:lang w:eastAsia="pt-BR"/>
+        </w:rPr>
+        <w:t>'</w:t>
+      </w:r>
+      <w:r>
+        <w:rPr>
+          <w:rFonts w:ascii="Consolas" w:eastAsia="Times New Roman" w:hAnsi="Consolas" w:cs="Times New Roman"/>
+          <w:color w:val="F8F8F2"/>
+          <w:sz w:val="21"/>
+          <w:szCs w:val="21"/>
+          <w:lang w:eastAsia="pt-BR"/>
+        </w:rPr>
+        <w:t>,</w:t>
+      </w:r>
+      <w:proofErr w:type="spellStart"/>
+      <w:r>
+        <w:rPr>
+          <w:rFonts w:ascii="Consolas" w:eastAsia="Times New Roman" w:hAnsi="Consolas" w:cs="Times New Roman"/>
+          <w:color w:val="F92672"/>
+          <w:sz w:val="21"/>
+          <w:szCs w:val="21"/>
+          <w:lang w:eastAsia="pt-BR"/>
+        </w:rPr>
+        <w:t>async</w:t>
+      </w:r>
+      <w:proofErr w:type="spellEnd"/>
+      <w:r>
+        <w:rPr>
+          <w:rFonts w:ascii="Consolas" w:eastAsia="Times New Roman" w:hAnsi="Consolas" w:cs="Times New Roman"/>
+          <w:color w:val="F8F8F2"/>
+          <w:sz w:val="21"/>
+          <w:szCs w:val="21"/>
+          <w:lang w:eastAsia="pt-BR"/>
+        </w:rPr>
+        <w:t xml:space="preserve"> (</w:t>
+      </w:r>
+      <w:proofErr w:type="spellStart"/>
+      <w:r>
+        <w:rPr>
+          <w:rFonts w:ascii="Consolas" w:eastAsia="Times New Roman" w:hAnsi="Consolas" w:cs="Times New Roman"/>
+          <w:i/>
+          <w:iCs/>
+          <w:color w:val="FD971F"/>
+          <w:sz w:val="21"/>
+          <w:szCs w:val="21"/>
+          <w:lang w:eastAsia="pt-BR"/>
+        </w:rPr>
+        <w:t>req</w:t>
+      </w:r>
+      <w:r>
+        <w:rPr>
+          <w:rFonts w:ascii="Consolas" w:eastAsia="Times New Roman" w:hAnsi="Consolas" w:cs="Times New Roman"/>
+          <w:color w:val="F8F8F2"/>
+          <w:sz w:val="21"/>
+          <w:szCs w:val="21"/>
+          <w:lang w:eastAsia="pt-BR"/>
+        </w:rPr>
+        <w:t>,</w:t>
+      </w:r>
+      <w:r>
+        <w:rPr>
+          <w:rFonts w:ascii="Consolas" w:eastAsia="Times New Roman" w:hAnsi="Consolas" w:cs="Times New Roman"/>
+          <w:i/>
+          <w:iCs/>
+          <w:color w:val="FD971F"/>
+          <w:sz w:val="21"/>
+          <w:szCs w:val="21"/>
+          <w:lang w:eastAsia="pt-BR"/>
+        </w:rPr>
         <w:t>res</w:t>
       </w:r>
       <w:proofErr w:type="spellEnd"/>
@@ -18778,7 +20396,29 @@
           <w:szCs w:val="21"/>
           <w:lang w:eastAsia="pt-BR"/>
         </w:rPr>
-        <w:t xml:space="preserve"> consultas </w:t>
+        <w:t xml:space="preserve"> </w:t>
+      </w:r>
+      <w:proofErr w:type="spellStart"/>
+      <w:r>
+        <w:rPr>
+          <w:rFonts w:ascii="Consolas" w:eastAsia="Times New Roman" w:hAnsi="Consolas" w:cs="Times New Roman"/>
+          <w:color w:val="F8F8F2"/>
+          <w:sz w:val="21"/>
+          <w:szCs w:val="21"/>
+          <w:lang w:eastAsia="pt-BR"/>
+        </w:rPr>
+        <w:t>appointments</w:t>
+      </w:r>
+      <w:proofErr w:type="spellEnd"/>
+      <w:r>
+        <w:rPr>
+          <w:rFonts w:ascii="Consolas" w:eastAsia="Times New Roman" w:hAnsi="Consolas" w:cs="Times New Roman"/>
+          <w:color w:val="F8F8F2"/>
+          <w:sz w:val="21"/>
+          <w:szCs w:val="21"/>
+          <w:lang w:eastAsia="pt-BR"/>
+        </w:rPr>
+        <w:t xml:space="preserve"> </w:t>
       </w:r>
       <w:r>
         <w:rPr>
@@ -18964,7 +20604,29 @@
           <w:szCs w:val="21"/>
           <w:lang w:eastAsia="pt-BR"/>
         </w:rPr>
-        <w:t>(consultas);</w:t>
+        <w:t>(</w:t>
+      </w:r>
+      <w:proofErr w:type="spellStart"/>
+      <w:r>
+        <w:rPr>
+          <w:rFonts w:ascii="Consolas" w:eastAsia="Times New Roman" w:hAnsi="Consolas" w:cs="Times New Roman"/>
+          <w:color w:val="F8F8F2"/>
+          <w:sz w:val="21"/>
+          <w:szCs w:val="21"/>
+          <w:lang w:eastAsia="pt-BR"/>
+        </w:rPr>
+        <w:t>appointments</w:t>
+      </w:r>
+      <w:proofErr w:type="spellEnd"/>
+      <w:r>
+        <w:rPr>
+          <w:rFonts w:ascii="Consolas" w:eastAsia="Times New Roman" w:hAnsi="Consolas" w:cs="Times New Roman"/>
+          <w:color w:val="F8F8F2"/>
+          <w:sz w:val="21"/>
+          <w:szCs w:val="21"/>
+          <w:lang w:eastAsia="pt-BR"/>
+        </w:rPr>
+        <w:t>);</w:t>
       </w:r>
     </w:p>
     <w:p>
@@ -19013,10 +20675,35 @@
         <w:t>})</w:t>
       </w:r>
     </w:p>
-    <w:p/>
-    <w:p>
-      <w:pPr>
-        <w:pStyle w:val="PargrafodaLista"/>
+    <w:p>
+      <w:pPr>
+        <w:pStyle w:val="PargrafodaLista"/>
+        <w:numPr>
+          <w:ilvl w:val="0"/>
+          <w:numId w:val="3"/>
+        </w:numPr>
+        <w:rPr>
+          <w:b/>
+          <w:bCs/>
+        </w:rPr>
+      </w:pPr>
+    </w:p>
+    <w:p>
+      <w:pPr>
+        <w:pStyle w:val="PargrafodaLista"/>
+        <w:rPr>
+          <w:b/>
+          <w:bCs/>
+        </w:rPr>
+      </w:pPr>
+    </w:p>
+    <w:p>
+      <w:pPr>
+        <w:pStyle w:val="PargrafodaLista"/>
+        <w:numPr>
+          <w:ilvl w:val="0"/>
+          <w:numId w:val="3"/>
+        </w:numPr>
         <w:rPr>
           <w:b/>
           <w:bCs/>
@@ -19222,7 +20909,6 @@
           <w:szCs w:val="21"/>
           <w:lang w:eastAsia="pt-BR"/>
         </w:rPr>
-        <w:lastRenderedPageBreak/>
         <w:t xml:space="preserve">    </w:t>
       </w:r>
       <w:r>
@@ -19513,37 +21199,7 @@
           <w:szCs w:val="21"/>
           <w:lang w:eastAsia="pt-BR"/>
         </w:rPr>
-        <w:t>()</w:t>
-      </w:r>
-      <w:r>
-        <w:rPr>
-          <w:rFonts w:ascii="Consolas" w:eastAsia="Times New Roman" w:hAnsi="Consolas" w:cs="Times New Roman"/>
-          <w:color w:val="F92672"/>
-          <w:sz w:val="21"/>
-          <w:szCs w:val="21"/>
-          <w:lang w:eastAsia="pt-BR"/>
-        </w:rPr>
-        <w:t>+</w:t>
-      </w:r>
-      <w:r>
-        <w:rPr>
-          <w:rFonts w:ascii="Consolas" w:eastAsia="Times New Roman" w:hAnsi="Consolas" w:cs="Times New Roman"/>
-          <w:color w:val="AE81FF"/>
-          <w:sz w:val="21"/>
-          <w:szCs w:val="21"/>
-          <w:lang w:eastAsia="pt-BR"/>
-        </w:rPr>
-        <w:t>1</w:t>
-      </w:r>
-      <w:r>
-        <w:rPr>
-          <w:rFonts w:ascii="Consolas" w:eastAsia="Times New Roman" w:hAnsi="Consolas" w:cs="Times New Roman"/>
-          <w:color w:val="F8F8F2"/>
-          <w:sz w:val="21"/>
-          <w:szCs w:val="21"/>
-          <w:lang w:eastAsia="pt-BR"/>
-        </w:rPr>
-        <w:t>;</w:t>
+        <w:t>();</w:t>
       </w:r>
     </w:p>
     <w:p>
@@ -20861,6 +22517,38 @@
         </w:rPr>
         <w:t xml:space="preserve">        </w:t>
       </w:r>
+      <w:r>
+        <w:rPr>
+          <w:rFonts w:ascii="Consolas" w:eastAsia="Times New Roman" w:hAnsi="Consolas" w:cs="Times New Roman"/>
+          <w:color w:val="88846F"/>
+          <w:sz w:val="21"/>
+          <w:szCs w:val="21"/>
+          <w:lang w:eastAsia="pt-BR"/>
+        </w:rPr>
+        <w:t xml:space="preserve">//alterando a hora para </w:t>
+      </w:r>
+      <w:proofErr w:type="spellStart"/>
+      <w:r>
+        <w:rPr>
+          <w:rFonts w:ascii="Consolas" w:eastAsia="Times New Roman" w:hAnsi="Consolas" w:cs="Times New Roman"/>
+          <w:color w:val="88846F"/>
+          <w:sz w:val="21"/>
+          <w:szCs w:val="21"/>
+          <w:lang w:eastAsia="pt-BR"/>
+        </w:rPr>
+        <w:t>desconsider</w:t>
+      </w:r>
+      <w:proofErr w:type="spellEnd"/>
+      <w:r>
+        <w:rPr>
+          <w:rFonts w:ascii="Consolas" w:eastAsia="Times New Roman" w:hAnsi="Consolas" w:cs="Times New Roman"/>
+          <w:color w:val="88846F"/>
+          <w:sz w:val="21"/>
+          <w:szCs w:val="21"/>
+          <w:lang w:eastAsia="pt-BR"/>
+        </w:rPr>
+        <w:t xml:space="preserve"> as 3 horas à mais da UTC</w:t>
+      </w:r>
     </w:p>
     <w:p>
       <w:pPr>
@@ -20889,24 +22577,150 @@
         </w:rPr>
         <w:t xml:space="preserve">        </w:t>
       </w:r>
-    </w:p>
-    <w:p>
-      <w:pPr>
-        <w:pStyle w:val="PargrafodaLista"/>
-        <w:numPr>
-          <w:ilvl w:val="0"/>
-          <w:numId w:val="3"/>
-        </w:numPr>
-        <w:shd w:val="clear" w:color="auto" w:fill="272822"/>
-        <w:spacing w:after="0" w:line="285" w:lineRule="atLeast"/>
-        <w:rPr>
-          <w:rFonts w:ascii="Consolas" w:eastAsia="Times New Roman" w:hAnsi="Consolas" w:cs="Times New Roman"/>
-          <w:color w:val="F8F8F2"/>
-          <w:sz w:val="21"/>
-          <w:szCs w:val="21"/>
-          <w:lang w:eastAsia="pt-BR"/>
-        </w:rPr>
-      </w:pPr>
+      <w:proofErr w:type="spellStart"/>
+      <w:r>
+        <w:rPr>
+          <w:rFonts w:ascii="Consolas" w:eastAsia="Times New Roman" w:hAnsi="Consolas" w:cs="Times New Roman"/>
+          <w:color w:val="F8F8F2"/>
+          <w:sz w:val="21"/>
+          <w:szCs w:val="21"/>
+          <w:lang w:eastAsia="pt-BR"/>
+        </w:rPr>
+        <w:t>startDate.</w:t>
+      </w:r>
+      <w:r>
+        <w:rPr>
+          <w:rFonts w:ascii="Consolas" w:eastAsia="Times New Roman" w:hAnsi="Consolas" w:cs="Times New Roman"/>
+          <w:color w:val="A6E22E"/>
+          <w:sz w:val="21"/>
+          <w:szCs w:val="21"/>
+          <w:lang w:eastAsia="pt-BR"/>
+        </w:rPr>
+        <w:t>setHours</w:t>
+      </w:r>
+      <w:proofErr w:type="spellEnd"/>
+      <w:r>
+        <w:rPr>
+          <w:rFonts w:ascii="Consolas" w:eastAsia="Times New Roman" w:hAnsi="Consolas" w:cs="Times New Roman"/>
+          <w:color w:val="F8F8F2"/>
+          <w:sz w:val="21"/>
+          <w:szCs w:val="21"/>
+          <w:lang w:eastAsia="pt-BR"/>
+        </w:rPr>
+        <w:t>(</w:t>
+      </w:r>
+      <w:proofErr w:type="spellStart"/>
+      <w:r>
+        <w:rPr>
+          <w:rFonts w:ascii="Consolas" w:eastAsia="Times New Roman" w:hAnsi="Consolas" w:cs="Times New Roman"/>
+          <w:color w:val="F8F8F2"/>
+          <w:sz w:val="21"/>
+          <w:szCs w:val="21"/>
+          <w:lang w:eastAsia="pt-BR"/>
+        </w:rPr>
+        <w:t>startDate.</w:t>
+      </w:r>
+      <w:r>
+        <w:rPr>
+          <w:rFonts w:ascii="Consolas" w:eastAsia="Times New Roman" w:hAnsi="Consolas" w:cs="Times New Roman"/>
+          <w:color w:val="A6E22E"/>
+          <w:sz w:val="21"/>
+          <w:szCs w:val="21"/>
+          <w:lang w:eastAsia="pt-BR"/>
+        </w:rPr>
+        <w:t>getHours</w:t>
+      </w:r>
+      <w:proofErr w:type="spellEnd"/>
+      <w:r>
+        <w:rPr>
+          <w:rFonts w:ascii="Consolas" w:eastAsia="Times New Roman" w:hAnsi="Consolas" w:cs="Times New Roman"/>
+          <w:color w:val="F8F8F2"/>
+          <w:sz w:val="21"/>
+          <w:szCs w:val="21"/>
+          <w:lang w:eastAsia="pt-BR"/>
+        </w:rPr>
+        <w:t xml:space="preserve">() </w:t>
+      </w:r>
+      <w:r>
+        <w:rPr>
+          <w:rFonts w:ascii="Consolas" w:eastAsia="Times New Roman" w:hAnsi="Consolas" w:cs="Times New Roman"/>
+          <w:color w:val="F92672"/>
+          <w:sz w:val="21"/>
+          <w:szCs w:val="21"/>
+          <w:lang w:eastAsia="pt-BR"/>
+        </w:rPr>
+        <w:t>+</w:t>
+      </w:r>
+      <w:r>
+        <w:rPr>
+          <w:rFonts w:ascii="Consolas" w:eastAsia="Times New Roman" w:hAnsi="Consolas" w:cs="Times New Roman"/>
+          <w:color w:val="F8F8F2"/>
+          <w:sz w:val="21"/>
+          <w:szCs w:val="21"/>
+          <w:lang w:eastAsia="pt-BR"/>
+        </w:rPr>
+        <w:t xml:space="preserve"> </w:t>
+      </w:r>
+      <w:proofErr w:type="gramStart"/>
+      <w:r>
+        <w:rPr>
+          <w:rFonts w:ascii="Consolas" w:eastAsia="Times New Roman" w:hAnsi="Consolas" w:cs="Times New Roman"/>
+          <w:color w:val="AE81FF"/>
+          <w:sz w:val="21"/>
+          <w:szCs w:val="21"/>
+          <w:lang w:eastAsia="pt-BR"/>
+        </w:rPr>
+        <w:t>6</w:t>
+      </w:r>
+      <w:r>
+        <w:rPr>
+          <w:rFonts w:ascii="Consolas" w:eastAsia="Times New Roman" w:hAnsi="Consolas" w:cs="Times New Roman"/>
+          <w:color w:val="F8F8F2"/>
+          <w:sz w:val="21"/>
+          <w:szCs w:val="21"/>
+          <w:lang w:eastAsia="pt-BR"/>
+        </w:rPr>
+        <w:t xml:space="preserve">  )</w:t>
+      </w:r>
+      <w:proofErr w:type="gramEnd"/>
+      <w:r>
+        <w:rPr>
+          <w:rFonts w:ascii="Consolas" w:eastAsia="Times New Roman" w:hAnsi="Consolas" w:cs="Times New Roman"/>
+          <w:color w:val="F8F8F2"/>
+          <w:sz w:val="21"/>
+          <w:szCs w:val="21"/>
+          <w:lang w:eastAsia="pt-BR"/>
+        </w:rPr>
+        <w:t>;</w:t>
+      </w:r>
+    </w:p>
+    <w:p>
+      <w:pPr>
+        <w:pStyle w:val="PargrafodaLista"/>
+        <w:numPr>
+          <w:ilvl w:val="0"/>
+          <w:numId w:val="3"/>
+        </w:numPr>
+        <w:shd w:val="clear" w:color="auto" w:fill="272822"/>
+        <w:spacing w:after="0" w:line="285" w:lineRule="atLeast"/>
+        <w:rPr>
+          <w:rFonts w:ascii="Consolas" w:eastAsia="Times New Roman" w:hAnsi="Consolas" w:cs="Times New Roman"/>
+          <w:color w:val="F8F8F2"/>
+          <w:sz w:val="21"/>
+          <w:szCs w:val="21"/>
+          <w:lang w:eastAsia="pt-BR"/>
+        </w:rPr>
+      </w:pPr>
+      <w:r>
+        <w:rPr>
+          <w:rFonts w:ascii="Consolas" w:eastAsia="Times New Roman" w:hAnsi="Consolas" w:cs="Times New Roman"/>
+          <w:color w:val="F8F8F2"/>
+          <w:sz w:val="21"/>
+          <w:szCs w:val="21"/>
+          <w:lang w:eastAsia="pt-BR"/>
+        </w:rPr>
+        <w:t xml:space="preserve">        </w:t>
+      </w:r>
     </w:p>
     <w:p>
       <w:pPr>
@@ -21409,46 +23223,6 @@
         <w:t>startDate</w:t>
       </w:r>
       <w:proofErr w:type="spellEnd"/>
-      <w:r>
-        <w:rPr>
-          <w:rFonts w:ascii="Consolas" w:eastAsia="Times New Roman" w:hAnsi="Consolas" w:cs="Times New Roman"/>
-          <w:color w:val="F8F8F2"/>
-          <w:sz w:val="21"/>
-          <w:szCs w:val="21"/>
-          <w:lang w:eastAsia="pt-BR"/>
-        </w:rPr>
-        <w:t xml:space="preserve"> </w:t>
-      </w:r>
-      <w:r>
-        <w:rPr>
-          <w:rFonts w:ascii="Consolas" w:eastAsia="Times New Roman" w:hAnsi="Consolas" w:cs="Times New Roman"/>
-          <w:color w:val="F92672"/>
-          <w:sz w:val="21"/>
-          <w:szCs w:val="21"/>
-          <w:lang w:eastAsia="pt-BR"/>
-        </w:rPr>
-        <w:t>+</w:t>
-      </w:r>
-      <w:r>
-        <w:rPr>
-          <w:rFonts w:ascii="Consolas" w:eastAsia="Times New Roman" w:hAnsi="Consolas" w:cs="Times New Roman"/>
-          <w:color w:val="F8F8F2"/>
-          <w:sz w:val="21"/>
-          <w:szCs w:val="21"/>
-          <w:lang w:eastAsia="pt-BR"/>
-        </w:rPr>
-        <w:t xml:space="preserve"> </w:t>
-      </w:r>
-      <w:r>
-        <w:rPr>
-          <w:rFonts w:ascii="Consolas" w:eastAsia="Times New Roman" w:hAnsi="Consolas" w:cs="Times New Roman"/>
-          <w:color w:val="AE81FF"/>
-          <w:sz w:val="21"/>
-          <w:szCs w:val="21"/>
-          <w:lang w:eastAsia="pt-BR"/>
-        </w:rPr>
-        <w:t>1</w:t>
-      </w:r>
     </w:p>
     <w:p>
       <w:pPr>
@@ -21828,42 +23602,7 @@
     <w:p>
       <w:pPr>
         <w:pStyle w:val="PargrafodaLista"/>
-        <w:numPr>
-          <w:ilvl w:val="0"/>
-          <w:numId w:val="3"/>
-        </w:numPr>
-      </w:pPr>
-      <w:r>
-        <w:t>c</w:t>
-      </w:r>
-    </w:p>
-    <w:p>
-      <w:pPr>
-        <w:pStyle w:val="PargrafodaLista"/>
-        <w:numPr>
-          <w:ilvl w:val="0"/>
-          <w:numId w:val="3"/>
-        </w:numPr>
-      </w:pPr>
-      <w:r>
-        <w:t xml:space="preserve">após a conclusão do </w:t>
-      </w:r>
-      <w:proofErr w:type="spellStart"/>
-      <w:r>
-        <w:t>factory</w:t>
-      </w:r>
-      <w:proofErr w:type="spellEnd"/>
-      <w:r>
-        <w:t xml:space="preserve">, vamos voltar na classe </w:t>
-      </w:r>
-      <w:proofErr w:type="spellStart"/>
-      <w:r>
-        <w:t>AppointmentService</w:t>
-      </w:r>
-      <w:proofErr w:type="spellEnd"/>
-      <w:r>
-        <w:t xml:space="preserve"> e vamos modificar o método de exibição para processarmos cada item encontrado na busca.</w:t>
-      </w:r>
+      </w:pPr>
     </w:p>
     <w:p>
       <w:pPr>

</xml_diff>

<commit_message>
Realizando a detecção de clique nos eventos do fullCalendar, criando o método GetById para localizar o registro com o id passado via parâmetro. Criada página event.ejs que carrega o registro com um bõtao de finalizar consulta
</commit_message>
<xml_diff>
--- a/Instrução/Sistema de agendameno com mongoDB.docx
+++ b/Instrução/Sistema de agendameno com mongoDB.docx
@@ -23602,6 +23602,3972 @@
     <w:p>
       <w:pPr>
         <w:pStyle w:val="PargrafodaLista"/>
+      </w:pPr>
+    </w:p>
+    <w:p>
+      <w:pPr>
+        <w:pStyle w:val="PargrafodaLista"/>
+        <w:rPr>
+          <w:b/>
+          <w:bCs/>
+        </w:rPr>
+      </w:pPr>
+      <w:r>
+        <w:rPr>
+          <w:b/>
+          <w:bCs/>
+        </w:rPr>
+        <w:t>DETECÇÃO DE CLIQUE NO FULLCALENDAR</w:t>
+      </w:r>
+    </w:p>
+    <w:p>
+      <w:pPr>
+        <w:pStyle w:val="PargrafodaLista"/>
+        <w:numPr>
+          <w:ilvl w:val="0"/>
+          <w:numId w:val="3"/>
+        </w:numPr>
+      </w:pPr>
+      <w:r>
+        <w:t xml:space="preserve">No script da página </w:t>
+      </w:r>
+      <w:proofErr w:type="spellStart"/>
+      <w:r>
+        <w:t>index.ejs</w:t>
+      </w:r>
+      <w:proofErr w:type="spellEnd"/>
+      <w:r>
+        <w:t xml:space="preserve"> vamos alterar a variável </w:t>
+      </w:r>
+      <w:proofErr w:type="spellStart"/>
+      <w:r>
+        <w:t>calendar</w:t>
+      </w:r>
+      <w:proofErr w:type="spellEnd"/>
+      <w:r>
+        <w:t xml:space="preserve">, incluindo o evento click com uma função que irá receber um parâmetro chamado </w:t>
+      </w:r>
+      <w:proofErr w:type="spellStart"/>
+      <w:r>
+        <w:t>info</w:t>
+      </w:r>
+      <w:proofErr w:type="spellEnd"/>
+      <w:r>
+        <w:t xml:space="preserve"> que é um objeto passado pelo </w:t>
+      </w:r>
+      <w:proofErr w:type="spellStart"/>
+      <w:r>
+        <w:t>event</w:t>
+      </w:r>
+      <w:proofErr w:type="spellEnd"/>
+      <w:r>
+        <w:t xml:space="preserve"> ‘</w:t>
+      </w:r>
+      <w:proofErr w:type="spellStart"/>
+      <w:r>
+        <w:t>getcalendar</w:t>
+      </w:r>
+      <w:proofErr w:type="spellEnd"/>
+      <w:r>
+        <w:t>’</w:t>
+      </w:r>
+      <w:r>
+        <w:t>.</w:t>
+      </w:r>
+    </w:p>
+    <w:p>
+      <w:pPr>
+        <w:pStyle w:val="PargrafodaLista"/>
+        <w:numPr>
+          <w:ilvl w:val="0"/>
+          <w:numId w:val="3"/>
+        </w:numPr>
+      </w:pPr>
+      <w:r>
+        <w:t xml:space="preserve">Vamos utilizar o </w:t>
+      </w:r>
+      <w:proofErr w:type="spellStart"/>
+      <w:proofErr w:type="gramStart"/>
+      <w:r>
+        <w:t>window.location</w:t>
+      </w:r>
+      <w:proofErr w:type="gramEnd"/>
+      <w:r>
+        <w:t>.href</w:t>
+      </w:r>
+      <w:proofErr w:type="spellEnd"/>
+      <w:r>
+        <w:t xml:space="preserve"> para enviar o usuário para </w:t>
+      </w:r>
+      <w:r>
+        <w:t>uma rota /</w:t>
+      </w:r>
+      <w:proofErr w:type="spellStart"/>
+      <w:r>
+        <w:t>event</w:t>
+      </w:r>
+      <w:proofErr w:type="spellEnd"/>
+      <w:r>
+        <w:t>/:id</w:t>
+      </w:r>
+      <w:r>
+        <w:t xml:space="preserve"> com os dados do registro passado pelo info.id</w:t>
+      </w:r>
+      <w:r>
+        <w:t>.</w:t>
+      </w:r>
+    </w:p>
+    <w:p>
+      <w:pPr>
+        <w:pStyle w:val="PargrafodaLista"/>
+        <w:numPr>
+          <w:ilvl w:val="0"/>
+          <w:numId w:val="3"/>
+        </w:numPr>
+        <w:shd w:val="clear" w:color="auto" w:fill="272822"/>
+        <w:spacing w:after="0" w:line="285" w:lineRule="atLeast"/>
+        <w:rPr>
+          <w:rFonts w:ascii="Consolas" w:eastAsia="Times New Roman" w:hAnsi="Consolas" w:cs="Times New Roman"/>
+          <w:color w:val="F8F8F2"/>
+          <w:sz w:val="21"/>
+          <w:szCs w:val="21"/>
+          <w:lang w:eastAsia="pt-BR"/>
+        </w:rPr>
+      </w:pPr>
+      <w:r>
+        <w:rPr>
+          <w:rFonts w:ascii="Consolas" w:eastAsia="Times New Roman" w:hAnsi="Consolas" w:cs="Times New Roman"/>
+          <w:color w:val="F8F8F2"/>
+          <w:sz w:val="21"/>
+          <w:szCs w:val="21"/>
+          <w:lang w:eastAsia="pt-BR"/>
+        </w:rPr>
+        <w:t> </w:t>
+      </w:r>
+      <w:r>
+        <w:rPr>
+          <w:rFonts w:ascii="Consolas" w:eastAsia="Times New Roman" w:hAnsi="Consolas" w:cs="Times New Roman"/>
+          <w:i/>
+          <w:iCs/>
+          <w:color w:val="66D9EF"/>
+          <w:sz w:val="21"/>
+          <w:szCs w:val="21"/>
+          <w:lang w:eastAsia="pt-BR"/>
+        </w:rPr>
+        <w:t>var</w:t>
+      </w:r>
+      <w:r>
+        <w:rPr>
+          <w:rFonts w:ascii="Consolas" w:eastAsia="Times New Roman" w:hAnsi="Consolas" w:cs="Times New Roman"/>
+          <w:color w:val="F8F8F2"/>
+          <w:sz w:val="21"/>
+          <w:szCs w:val="21"/>
+          <w:lang w:eastAsia="pt-BR"/>
+        </w:rPr>
+        <w:t xml:space="preserve"> </w:t>
+      </w:r>
+      <w:proofErr w:type="spellStart"/>
+      <w:r>
+        <w:rPr>
+          <w:rFonts w:ascii="Consolas" w:eastAsia="Times New Roman" w:hAnsi="Consolas" w:cs="Times New Roman"/>
+          <w:color w:val="F8F8F2"/>
+          <w:sz w:val="21"/>
+          <w:szCs w:val="21"/>
+          <w:lang w:eastAsia="pt-BR"/>
+        </w:rPr>
+        <w:t>element</w:t>
+      </w:r>
+      <w:proofErr w:type="spellEnd"/>
+      <w:r>
+        <w:rPr>
+          <w:rFonts w:ascii="Consolas" w:eastAsia="Times New Roman" w:hAnsi="Consolas" w:cs="Times New Roman"/>
+          <w:color w:val="F8F8F2"/>
+          <w:sz w:val="21"/>
+          <w:szCs w:val="21"/>
+          <w:lang w:eastAsia="pt-BR"/>
+        </w:rPr>
+        <w:t xml:space="preserve"> </w:t>
+      </w:r>
+      <w:r>
+        <w:rPr>
+          <w:rFonts w:ascii="Consolas" w:eastAsia="Times New Roman" w:hAnsi="Consolas" w:cs="Times New Roman"/>
+          <w:color w:val="F92672"/>
+          <w:sz w:val="21"/>
+          <w:szCs w:val="21"/>
+          <w:lang w:eastAsia="pt-BR"/>
+        </w:rPr>
+        <w:t>=</w:t>
+      </w:r>
+      <w:r>
+        <w:rPr>
+          <w:rFonts w:ascii="Consolas" w:eastAsia="Times New Roman" w:hAnsi="Consolas" w:cs="Times New Roman"/>
+          <w:color w:val="F8F8F2"/>
+          <w:sz w:val="21"/>
+          <w:szCs w:val="21"/>
+          <w:lang w:eastAsia="pt-BR"/>
+        </w:rPr>
+        <w:t xml:space="preserve"> </w:t>
+      </w:r>
+      <w:proofErr w:type="spellStart"/>
+      <w:proofErr w:type="gramStart"/>
+      <w:r>
+        <w:rPr>
+          <w:rFonts w:ascii="Consolas" w:eastAsia="Times New Roman" w:hAnsi="Consolas" w:cs="Times New Roman"/>
+          <w:color w:val="F8F8F2"/>
+          <w:sz w:val="21"/>
+          <w:szCs w:val="21"/>
+          <w:lang w:eastAsia="pt-BR"/>
+        </w:rPr>
+        <w:t>document.</w:t>
+      </w:r>
+      <w:r>
+        <w:rPr>
+          <w:rFonts w:ascii="Consolas" w:eastAsia="Times New Roman" w:hAnsi="Consolas" w:cs="Times New Roman"/>
+          <w:color w:val="A6E22E"/>
+          <w:sz w:val="21"/>
+          <w:szCs w:val="21"/>
+          <w:lang w:eastAsia="pt-BR"/>
+        </w:rPr>
+        <w:t>getElementById</w:t>
+      </w:r>
+      <w:proofErr w:type="spellEnd"/>
+      <w:proofErr w:type="gramEnd"/>
+      <w:r>
+        <w:rPr>
+          <w:rFonts w:ascii="Consolas" w:eastAsia="Times New Roman" w:hAnsi="Consolas" w:cs="Times New Roman"/>
+          <w:color w:val="F8F8F2"/>
+          <w:sz w:val="21"/>
+          <w:szCs w:val="21"/>
+          <w:lang w:eastAsia="pt-BR"/>
+        </w:rPr>
+        <w:t>(</w:t>
+      </w:r>
+      <w:r>
+        <w:rPr>
+          <w:rFonts w:ascii="Consolas" w:eastAsia="Times New Roman" w:hAnsi="Consolas" w:cs="Times New Roman"/>
+          <w:color w:val="E6DB74"/>
+          <w:sz w:val="21"/>
+          <w:szCs w:val="21"/>
+          <w:lang w:eastAsia="pt-BR"/>
+        </w:rPr>
+        <w:t>'</w:t>
+      </w:r>
+      <w:proofErr w:type="spellStart"/>
+      <w:r>
+        <w:rPr>
+          <w:rFonts w:ascii="Consolas" w:eastAsia="Times New Roman" w:hAnsi="Consolas" w:cs="Times New Roman"/>
+          <w:color w:val="E6DB74"/>
+          <w:sz w:val="21"/>
+          <w:szCs w:val="21"/>
+          <w:lang w:eastAsia="pt-BR"/>
+        </w:rPr>
+        <w:t>calendar</w:t>
+      </w:r>
+      <w:proofErr w:type="spellEnd"/>
+      <w:r>
+        <w:rPr>
+          <w:rFonts w:ascii="Consolas" w:eastAsia="Times New Roman" w:hAnsi="Consolas" w:cs="Times New Roman"/>
+          <w:color w:val="E6DB74"/>
+          <w:sz w:val="21"/>
+          <w:szCs w:val="21"/>
+          <w:lang w:eastAsia="pt-BR"/>
+        </w:rPr>
+        <w:t>'</w:t>
+      </w:r>
+      <w:r>
+        <w:rPr>
+          <w:rFonts w:ascii="Consolas" w:eastAsia="Times New Roman" w:hAnsi="Consolas" w:cs="Times New Roman"/>
+          <w:color w:val="F8F8F2"/>
+          <w:sz w:val="21"/>
+          <w:szCs w:val="21"/>
+          <w:lang w:eastAsia="pt-BR"/>
+        </w:rPr>
+        <w:t>);</w:t>
+      </w:r>
+    </w:p>
+    <w:p>
+      <w:pPr>
+        <w:pStyle w:val="PargrafodaLista"/>
+        <w:numPr>
+          <w:ilvl w:val="0"/>
+          <w:numId w:val="3"/>
+        </w:numPr>
+        <w:shd w:val="clear" w:color="auto" w:fill="272822"/>
+        <w:spacing w:after="0" w:line="285" w:lineRule="atLeast"/>
+        <w:rPr>
+          <w:rFonts w:ascii="Consolas" w:eastAsia="Times New Roman" w:hAnsi="Consolas" w:cs="Times New Roman"/>
+          <w:color w:val="F8F8F2"/>
+          <w:sz w:val="21"/>
+          <w:szCs w:val="21"/>
+          <w:lang w:eastAsia="pt-BR"/>
+        </w:rPr>
+      </w:pPr>
+    </w:p>
+    <w:p>
+      <w:pPr>
+        <w:pStyle w:val="PargrafodaLista"/>
+        <w:numPr>
+          <w:ilvl w:val="0"/>
+          <w:numId w:val="3"/>
+        </w:numPr>
+        <w:shd w:val="clear" w:color="auto" w:fill="272822"/>
+        <w:spacing w:after="0" w:line="285" w:lineRule="atLeast"/>
+        <w:rPr>
+          <w:rFonts w:ascii="Consolas" w:eastAsia="Times New Roman" w:hAnsi="Consolas" w:cs="Times New Roman"/>
+          <w:color w:val="F8F8F2"/>
+          <w:sz w:val="21"/>
+          <w:szCs w:val="21"/>
+          <w:lang w:eastAsia="pt-BR"/>
+        </w:rPr>
+      </w:pPr>
+      <w:r>
+        <w:rPr>
+          <w:rFonts w:ascii="Consolas" w:eastAsia="Times New Roman" w:hAnsi="Consolas" w:cs="Times New Roman"/>
+          <w:color w:val="F8F8F2"/>
+          <w:sz w:val="21"/>
+          <w:szCs w:val="21"/>
+          <w:lang w:eastAsia="pt-BR"/>
+        </w:rPr>
+        <w:t xml:space="preserve">    </w:t>
+      </w:r>
+      <w:r>
+        <w:rPr>
+          <w:rFonts w:ascii="Consolas" w:eastAsia="Times New Roman" w:hAnsi="Consolas" w:cs="Times New Roman"/>
+          <w:i/>
+          <w:iCs/>
+          <w:color w:val="66D9EF"/>
+          <w:sz w:val="21"/>
+          <w:szCs w:val="21"/>
+          <w:lang w:eastAsia="pt-BR"/>
+        </w:rPr>
+        <w:t>var</w:t>
+      </w:r>
+      <w:r>
+        <w:rPr>
+          <w:rFonts w:ascii="Consolas" w:eastAsia="Times New Roman" w:hAnsi="Consolas" w:cs="Times New Roman"/>
+          <w:color w:val="F8F8F2"/>
+          <w:sz w:val="21"/>
+          <w:szCs w:val="21"/>
+          <w:lang w:eastAsia="pt-BR"/>
+        </w:rPr>
+        <w:t xml:space="preserve"> </w:t>
+      </w:r>
+      <w:proofErr w:type="spellStart"/>
+      <w:r>
+        <w:rPr>
+          <w:rFonts w:ascii="Consolas" w:eastAsia="Times New Roman" w:hAnsi="Consolas" w:cs="Times New Roman"/>
+          <w:color w:val="F8F8F2"/>
+          <w:sz w:val="21"/>
+          <w:szCs w:val="21"/>
+          <w:lang w:eastAsia="pt-BR"/>
+        </w:rPr>
+        <w:t>calendar</w:t>
+      </w:r>
+      <w:proofErr w:type="spellEnd"/>
+      <w:r>
+        <w:rPr>
+          <w:rFonts w:ascii="Consolas" w:eastAsia="Times New Roman" w:hAnsi="Consolas" w:cs="Times New Roman"/>
+          <w:color w:val="F8F8F2"/>
+          <w:sz w:val="21"/>
+          <w:szCs w:val="21"/>
+          <w:lang w:eastAsia="pt-BR"/>
+        </w:rPr>
+        <w:t xml:space="preserve"> </w:t>
+      </w:r>
+      <w:r>
+        <w:rPr>
+          <w:rFonts w:ascii="Consolas" w:eastAsia="Times New Roman" w:hAnsi="Consolas" w:cs="Times New Roman"/>
+          <w:color w:val="F92672"/>
+          <w:sz w:val="21"/>
+          <w:szCs w:val="21"/>
+          <w:lang w:eastAsia="pt-BR"/>
+        </w:rPr>
+        <w:t>=</w:t>
+      </w:r>
+      <w:r>
+        <w:rPr>
+          <w:rFonts w:ascii="Consolas" w:eastAsia="Times New Roman" w:hAnsi="Consolas" w:cs="Times New Roman"/>
+          <w:color w:val="F8F8F2"/>
+          <w:sz w:val="21"/>
+          <w:szCs w:val="21"/>
+          <w:lang w:eastAsia="pt-BR"/>
+        </w:rPr>
+        <w:t xml:space="preserve"> </w:t>
+      </w:r>
+      <w:r>
+        <w:rPr>
+          <w:rFonts w:ascii="Consolas" w:eastAsia="Times New Roman" w:hAnsi="Consolas" w:cs="Times New Roman"/>
+          <w:color w:val="F92672"/>
+          <w:sz w:val="21"/>
+          <w:szCs w:val="21"/>
+          <w:lang w:eastAsia="pt-BR"/>
+        </w:rPr>
+        <w:t>new</w:t>
+      </w:r>
+      <w:r>
+        <w:rPr>
+          <w:rFonts w:ascii="Consolas" w:eastAsia="Times New Roman" w:hAnsi="Consolas" w:cs="Times New Roman"/>
+          <w:color w:val="F8F8F2"/>
+          <w:sz w:val="21"/>
+          <w:szCs w:val="21"/>
+          <w:lang w:eastAsia="pt-BR"/>
+        </w:rPr>
+        <w:t xml:space="preserve"> </w:t>
+      </w:r>
+      <w:proofErr w:type="spellStart"/>
+      <w:r>
+        <w:rPr>
+          <w:rFonts w:ascii="Consolas" w:eastAsia="Times New Roman" w:hAnsi="Consolas" w:cs="Times New Roman"/>
+          <w:color w:val="F8F8F2"/>
+          <w:sz w:val="21"/>
+          <w:szCs w:val="21"/>
+          <w:lang w:eastAsia="pt-BR"/>
+        </w:rPr>
+        <w:t>FullCalendar.</w:t>
+      </w:r>
+      <w:r>
+        <w:rPr>
+          <w:rFonts w:ascii="Consolas" w:eastAsia="Times New Roman" w:hAnsi="Consolas" w:cs="Times New Roman"/>
+          <w:color w:val="A6E22E"/>
+          <w:sz w:val="21"/>
+          <w:szCs w:val="21"/>
+          <w:lang w:eastAsia="pt-BR"/>
+        </w:rPr>
+        <w:t>Calendar</w:t>
+      </w:r>
+      <w:proofErr w:type="spellEnd"/>
+      <w:r>
+        <w:rPr>
+          <w:rFonts w:ascii="Consolas" w:eastAsia="Times New Roman" w:hAnsi="Consolas" w:cs="Times New Roman"/>
+          <w:color w:val="F8F8F2"/>
+          <w:sz w:val="21"/>
+          <w:szCs w:val="21"/>
+          <w:lang w:eastAsia="pt-BR"/>
+        </w:rPr>
+        <w:t>(</w:t>
+      </w:r>
+      <w:proofErr w:type="spellStart"/>
+      <w:r>
+        <w:rPr>
+          <w:rFonts w:ascii="Consolas" w:eastAsia="Times New Roman" w:hAnsi="Consolas" w:cs="Times New Roman"/>
+          <w:color w:val="F8F8F2"/>
+          <w:sz w:val="21"/>
+          <w:szCs w:val="21"/>
+          <w:lang w:eastAsia="pt-BR"/>
+        </w:rPr>
+        <w:t>element</w:t>
+      </w:r>
+      <w:proofErr w:type="spellEnd"/>
+      <w:r>
+        <w:rPr>
+          <w:rFonts w:ascii="Consolas" w:eastAsia="Times New Roman" w:hAnsi="Consolas" w:cs="Times New Roman"/>
+          <w:color w:val="F8F8F2"/>
+          <w:sz w:val="21"/>
+          <w:szCs w:val="21"/>
+          <w:lang w:eastAsia="pt-BR"/>
+        </w:rPr>
+        <w:t>, {</w:t>
+      </w:r>
+    </w:p>
+    <w:p>
+      <w:pPr>
+        <w:pStyle w:val="PargrafodaLista"/>
+        <w:numPr>
+          <w:ilvl w:val="0"/>
+          <w:numId w:val="3"/>
+        </w:numPr>
+        <w:shd w:val="clear" w:color="auto" w:fill="272822"/>
+        <w:spacing w:after="0" w:line="285" w:lineRule="atLeast"/>
+        <w:rPr>
+          <w:rFonts w:ascii="Consolas" w:eastAsia="Times New Roman" w:hAnsi="Consolas" w:cs="Times New Roman"/>
+          <w:color w:val="F8F8F2"/>
+          <w:sz w:val="21"/>
+          <w:szCs w:val="21"/>
+          <w:lang w:eastAsia="pt-BR"/>
+        </w:rPr>
+      </w:pPr>
+      <w:r>
+        <w:rPr>
+          <w:rFonts w:ascii="Consolas" w:eastAsia="Times New Roman" w:hAnsi="Consolas" w:cs="Times New Roman"/>
+          <w:color w:val="F8F8F2"/>
+          <w:sz w:val="21"/>
+          <w:szCs w:val="21"/>
+          <w:lang w:eastAsia="pt-BR"/>
+        </w:rPr>
+        <w:t xml:space="preserve">        </w:t>
+      </w:r>
+      <w:proofErr w:type="spellStart"/>
+      <w:r>
+        <w:rPr>
+          <w:rFonts w:ascii="Consolas" w:eastAsia="Times New Roman" w:hAnsi="Consolas" w:cs="Times New Roman"/>
+          <w:color w:val="F8F8F2"/>
+          <w:sz w:val="21"/>
+          <w:szCs w:val="21"/>
+          <w:lang w:eastAsia="pt-BR"/>
+        </w:rPr>
+        <w:t>initialView</w:t>
+      </w:r>
+      <w:proofErr w:type="spellEnd"/>
+      <w:r>
+        <w:rPr>
+          <w:rFonts w:ascii="Consolas" w:eastAsia="Times New Roman" w:hAnsi="Consolas" w:cs="Times New Roman"/>
+          <w:color w:val="F8F8F2"/>
+          <w:sz w:val="21"/>
+          <w:szCs w:val="21"/>
+          <w:lang w:eastAsia="pt-BR"/>
+        </w:rPr>
+        <w:t xml:space="preserve">: </w:t>
+      </w:r>
+      <w:r>
+        <w:rPr>
+          <w:rFonts w:ascii="Consolas" w:eastAsia="Times New Roman" w:hAnsi="Consolas" w:cs="Times New Roman"/>
+          <w:color w:val="E6DB74"/>
+          <w:sz w:val="21"/>
+          <w:szCs w:val="21"/>
+          <w:lang w:eastAsia="pt-BR"/>
+        </w:rPr>
+        <w:t>'</w:t>
+      </w:r>
+      <w:proofErr w:type="spellStart"/>
+      <w:r>
+        <w:rPr>
+          <w:rFonts w:ascii="Consolas" w:eastAsia="Times New Roman" w:hAnsi="Consolas" w:cs="Times New Roman"/>
+          <w:color w:val="E6DB74"/>
+          <w:sz w:val="21"/>
+          <w:szCs w:val="21"/>
+          <w:lang w:eastAsia="pt-BR"/>
+        </w:rPr>
+        <w:t>dayGridMonth</w:t>
+      </w:r>
+      <w:proofErr w:type="spellEnd"/>
+      <w:r>
+        <w:rPr>
+          <w:rFonts w:ascii="Consolas" w:eastAsia="Times New Roman" w:hAnsi="Consolas" w:cs="Times New Roman"/>
+          <w:color w:val="E6DB74"/>
+          <w:sz w:val="21"/>
+          <w:szCs w:val="21"/>
+          <w:lang w:eastAsia="pt-BR"/>
+        </w:rPr>
+        <w:t>'</w:t>
+      </w:r>
+      <w:r>
+        <w:rPr>
+          <w:rFonts w:ascii="Consolas" w:eastAsia="Times New Roman" w:hAnsi="Consolas" w:cs="Times New Roman"/>
+          <w:color w:val="F8F8F2"/>
+          <w:sz w:val="21"/>
+          <w:szCs w:val="21"/>
+          <w:lang w:eastAsia="pt-BR"/>
+        </w:rPr>
+        <w:t>,</w:t>
+      </w:r>
+    </w:p>
+    <w:p>
+      <w:pPr>
+        <w:pStyle w:val="PargrafodaLista"/>
+        <w:numPr>
+          <w:ilvl w:val="0"/>
+          <w:numId w:val="3"/>
+        </w:numPr>
+        <w:shd w:val="clear" w:color="auto" w:fill="272822"/>
+        <w:spacing w:after="0" w:line="285" w:lineRule="atLeast"/>
+        <w:rPr>
+          <w:rFonts w:ascii="Consolas" w:eastAsia="Times New Roman" w:hAnsi="Consolas" w:cs="Times New Roman"/>
+          <w:color w:val="F8F8F2"/>
+          <w:sz w:val="21"/>
+          <w:szCs w:val="21"/>
+          <w:lang w:eastAsia="pt-BR"/>
+        </w:rPr>
+      </w:pPr>
+      <w:r>
+        <w:rPr>
+          <w:rFonts w:ascii="Consolas" w:eastAsia="Times New Roman" w:hAnsi="Consolas" w:cs="Times New Roman"/>
+          <w:color w:val="F8F8F2"/>
+          <w:sz w:val="21"/>
+          <w:szCs w:val="21"/>
+          <w:lang w:eastAsia="pt-BR"/>
+        </w:rPr>
+        <w:t xml:space="preserve">        </w:t>
+      </w:r>
+      <w:proofErr w:type="spellStart"/>
+      <w:r>
+        <w:rPr>
+          <w:rFonts w:ascii="Consolas" w:eastAsia="Times New Roman" w:hAnsi="Consolas" w:cs="Times New Roman"/>
+          <w:color w:val="F8F8F2"/>
+          <w:sz w:val="21"/>
+          <w:szCs w:val="21"/>
+          <w:lang w:eastAsia="pt-BR"/>
+        </w:rPr>
+        <w:t>locale</w:t>
+      </w:r>
+      <w:proofErr w:type="spellEnd"/>
+      <w:r>
+        <w:rPr>
+          <w:rFonts w:ascii="Consolas" w:eastAsia="Times New Roman" w:hAnsi="Consolas" w:cs="Times New Roman"/>
+          <w:color w:val="F8F8F2"/>
+          <w:sz w:val="21"/>
+          <w:szCs w:val="21"/>
+          <w:lang w:eastAsia="pt-BR"/>
+        </w:rPr>
+        <w:t xml:space="preserve">: </w:t>
+      </w:r>
+      <w:r>
+        <w:rPr>
+          <w:rFonts w:ascii="Consolas" w:eastAsia="Times New Roman" w:hAnsi="Consolas" w:cs="Times New Roman"/>
+          <w:color w:val="E6DB74"/>
+          <w:sz w:val="21"/>
+          <w:szCs w:val="21"/>
+          <w:lang w:eastAsia="pt-BR"/>
+        </w:rPr>
+        <w:t>'</w:t>
+      </w:r>
+      <w:proofErr w:type="spellStart"/>
+      <w:r>
+        <w:rPr>
+          <w:rFonts w:ascii="Consolas" w:eastAsia="Times New Roman" w:hAnsi="Consolas" w:cs="Times New Roman"/>
+          <w:color w:val="E6DB74"/>
+          <w:sz w:val="21"/>
+          <w:szCs w:val="21"/>
+          <w:lang w:eastAsia="pt-BR"/>
+        </w:rPr>
+        <w:t>pt-br</w:t>
+      </w:r>
+      <w:proofErr w:type="spellEnd"/>
+      <w:r>
+        <w:rPr>
+          <w:rFonts w:ascii="Consolas" w:eastAsia="Times New Roman" w:hAnsi="Consolas" w:cs="Times New Roman"/>
+          <w:color w:val="E6DB74"/>
+          <w:sz w:val="21"/>
+          <w:szCs w:val="21"/>
+          <w:lang w:eastAsia="pt-BR"/>
+        </w:rPr>
+        <w:t>'</w:t>
+      </w:r>
+      <w:r>
+        <w:rPr>
+          <w:rFonts w:ascii="Consolas" w:eastAsia="Times New Roman" w:hAnsi="Consolas" w:cs="Times New Roman"/>
+          <w:color w:val="F8F8F2"/>
+          <w:sz w:val="21"/>
+          <w:szCs w:val="21"/>
+          <w:lang w:eastAsia="pt-BR"/>
+        </w:rPr>
+        <w:t>,</w:t>
+      </w:r>
+    </w:p>
+    <w:p>
+      <w:pPr>
+        <w:pStyle w:val="PargrafodaLista"/>
+        <w:numPr>
+          <w:ilvl w:val="0"/>
+          <w:numId w:val="3"/>
+        </w:numPr>
+        <w:shd w:val="clear" w:color="auto" w:fill="272822"/>
+        <w:spacing w:after="0" w:line="285" w:lineRule="atLeast"/>
+        <w:rPr>
+          <w:rFonts w:ascii="Consolas" w:eastAsia="Times New Roman" w:hAnsi="Consolas" w:cs="Times New Roman"/>
+          <w:color w:val="F8F8F2"/>
+          <w:sz w:val="21"/>
+          <w:szCs w:val="21"/>
+          <w:lang w:eastAsia="pt-BR"/>
+        </w:rPr>
+      </w:pPr>
+      <w:r>
+        <w:rPr>
+          <w:rFonts w:ascii="Consolas" w:eastAsia="Times New Roman" w:hAnsi="Consolas" w:cs="Times New Roman"/>
+          <w:color w:val="F8F8F2"/>
+          <w:sz w:val="21"/>
+          <w:szCs w:val="21"/>
+          <w:lang w:eastAsia="pt-BR"/>
+        </w:rPr>
+        <w:t xml:space="preserve">        </w:t>
+      </w:r>
+      <w:proofErr w:type="spellStart"/>
+      <w:r>
+        <w:rPr>
+          <w:rFonts w:ascii="Consolas" w:eastAsia="Times New Roman" w:hAnsi="Consolas" w:cs="Times New Roman"/>
+          <w:color w:val="F8F8F2"/>
+          <w:sz w:val="21"/>
+          <w:szCs w:val="21"/>
+          <w:lang w:eastAsia="pt-BR"/>
+        </w:rPr>
+        <w:t>events</w:t>
+      </w:r>
+      <w:proofErr w:type="spellEnd"/>
+      <w:r>
+        <w:rPr>
+          <w:rFonts w:ascii="Consolas" w:eastAsia="Times New Roman" w:hAnsi="Consolas" w:cs="Times New Roman"/>
+          <w:color w:val="F8F8F2"/>
+          <w:sz w:val="21"/>
+          <w:szCs w:val="21"/>
+          <w:lang w:eastAsia="pt-BR"/>
+        </w:rPr>
+        <w:t xml:space="preserve">: </w:t>
+      </w:r>
+      <w:r>
+        <w:rPr>
+          <w:rFonts w:ascii="Consolas" w:eastAsia="Times New Roman" w:hAnsi="Consolas" w:cs="Times New Roman"/>
+          <w:color w:val="E6DB74"/>
+          <w:sz w:val="21"/>
+          <w:szCs w:val="21"/>
+          <w:lang w:eastAsia="pt-BR"/>
+        </w:rPr>
+        <w:t>'</w:t>
+      </w:r>
+      <w:proofErr w:type="spellStart"/>
+      <w:r>
+        <w:rPr>
+          <w:rFonts w:ascii="Consolas" w:eastAsia="Times New Roman" w:hAnsi="Consolas" w:cs="Times New Roman"/>
+          <w:color w:val="E6DB74"/>
+          <w:sz w:val="21"/>
+          <w:szCs w:val="21"/>
+          <w:lang w:eastAsia="pt-BR"/>
+        </w:rPr>
+        <w:t>getcalendar</w:t>
+      </w:r>
+      <w:proofErr w:type="spellEnd"/>
+      <w:r>
+        <w:rPr>
+          <w:rFonts w:ascii="Consolas" w:eastAsia="Times New Roman" w:hAnsi="Consolas" w:cs="Times New Roman"/>
+          <w:color w:val="E6DB74"/>
+          <w:sz w:val="21"/>
+          <w:szCs w:val="21"/>
+          <w:lang w:eastAsia="pt-BR"/>
+        </w:rPr>
+        <w:t>'</w:t>
+      </w:r>
+      <w:r>
+        <w:rPr>
+          <w:rFonts w:ascii="Consolas" w:eastAsia="Times New Roman" w:hAnsi="Consolas" w:cs="Times New Roman"/>
+          <w:color w:val="F8F8F2"/>
+          <w:sz w:val="21"/>
+          <w:szCs w:val="21"/>
+          <w:lang w:eastAsia="pt-BR"/>
+        </w:rPr>
+        <w:t>,</w:t>
+      </w:r>
+    </w:p>
+    <w:p>
+      <w:pPr>
+        <w:pStyle w:val="PargrafodaLista"/>
+        <w:numPr>
+          <w:ilvl w:val="0"/>
+          <w:numId w:val="3"/>
+        </w:numPr>
+        <w:shd w:val="clear" w:color="auto" w:fill="272822"/>
+        <w:spacing w:after="0" w:line="285" w:lineRule="atLeast"/>
+        <w:rPr>
+          <w:rFonts w:ascii="Consolas" w:eastAsia="Times New Roman" w:hAnsi="Consolas" w:cs="Times New Roman"/>
+          <w:color w:val="F8F8F2"/>
+          <w:sz w:val="21"/>
+          <w:szCs w:val="21"/>
+          <w:lang w:eastAsia="pt-BR"/>
+        </w:rPr>
+      </w:pPr>
+      <w:r>
+        <w:rPr>
+          <w:rFonts w:ascii="Consolas" w:eastAsia="Times New Roman" w:hAnsi="Consolas" w:cs="Times New Roman"/>
+          <w:color w:val="F8F8F2"/>
+          <w:sz w:val="21"/>
+          <w:szCs w:val="21"/>
+          <w:lang w:eastAsia="pt-BR"/>
+        </w:rPr>
+        <w:t xml:space="preserve">        </w:t>
+      </w:r>
+      <w:proofErr w:type="spellStart"/>
+      <w:r>
+        <w:rPr>
+          <w:rFonts w:ascii="Consolas" w:eastAsia="Times New Roman" w:hAnsi="Consolas" w:cs="Times New Roman"/>
+          <w:color w:val="A6E22E"/>
+          <w:sz w:val="21"/>
+          <w:szCs w:val="21"/>
+          <w:lang w:eastAsia="pt-BR"/>
+        </w:rPr>
+        <w:t>eventClick</w:t>
+      </w:r>
+      <w:proofErr w:type="spellEnd"/>
+      <w:r>
+        <w:rPr>
+          <w:rFonts w:ascii="Consolas" w:eastAsia="Times New Roman" w:hAnsi="Consolas" w:cs="Times New Roman"/>
+          <w:color w:val="F8F8F2"/>
+          <w:sz w:val="21"/>
+          <w:szCs w:val="21"/>
+          <w:lang w:eastAsia="pt-BR"/>
+        </w:rPr>
+        <w:t xml:space="preserve">: </w:t>
+      </w:r>
+      <w:proofErr w:type="spellStart"/>
+      <w:r>
+        <w:rPr>
+          <w:rFonts w:ascii="Consolas" w:eastAsia="Times New Roman" w:hAnsi="Consolas" w:cs="Times New Roman"/>
+          <w:i/>
+          <w:iCs/>
+          <w:color w:val="66D9EF"/>
+          <w:sz w:val="21"/>
+          <w:szCs w:val="21"/>
+          <w:lang w:eastAsia="pt-BR"/>
+        </w:rPr>
+        <w:t>function</w:t>
+      </w:r>
+      <w:proofErr w:type="spellEnd"/>
+      <w:r>
+        <w:rPr>
+          <w:rFonts w:ascii="Consolas" w:eastAsia="Times New Roman" w:hAnsi="Consolas" w:cs="Times New Roman"/>
+          <w:color w:val="F8F8F2"/>
+          <w:sz w:val="21"/>
+          <w:szCs w:val="21"/>
+          <w:lang w:eastAsia="pt-BR"/>
+        </w:rPr>
+        <w:t>(</w:t>
+      </w:r>
+      <w:proofErr w:type="spellStart"/>
+      <w:r>
+        <w:rPr>
+          <w:rFonts w:ascii="Consolas" w:eastAsia="Times New Roman" w:hAnsi="Consolas" w:cs="Times New Roman"/>
+          <w:i/>
+          <w:iCs/>
+          <w:color w:val="FD971F"/>
+          <w:sz w:val="21"/>
+          <w:szCs w:val="21"/>
+          <w:lang w:eastAsia="pt-BR"/>
+        </w:rPr>
+        <w:t>info</w:t>
+      </w:r>
+      <w:proofErr w:type="spellEnd"/>
+      <w:proofErr w:type="gramStart"/>
+      <w:r>
+        <w:rPr>
+          <w:rFonts w:ascii="Consolas" w:eastAsia="Times New Roman" w:hAnsi="Consolas" w:cs="Times New Roman"/>
+          <w:color w:val="F8F8F2"/>
+          <w:sz w:val="21"/>
+          <w:szCs w:val="21"/>
+          <w:lang w:eastAsia="pt-BR"/>
+        </w:rPr>
+        <w:t>){</w:t>
+      </w:r>
+      <w:proofErr w:type="gramEnd"/>
+    </w:p>
+    <w:p>
+      <w:pPr>
+        <w:pStyle w:val="PargrafodaLista"/>
+        <w:numPr>
+          <w:ilvl w:val="0"/>
+          <w:numId w:val="3"/>
+        </w:numPr>
+        <w:shd w:val="clear" w:color="auto" w:fill="272822"/>
+        <w:spacing w:after="0" w:line="285" w:lineRule="atLeast"/>
+        <w:rPr>
+          <w:rFonts w:ascii="Consolas" w:eastAsia="Times New Roman" w:hAnsi="Consolas" w:cs="Times New Roman"/>
+          <w:color w:val="F8F8F2"/>
+          <w:sz w:val="21"/>
+          <w:szCs w:val="21"/>
+          <w:lang w:eastAsia="pt-BR"/>
+        </w:rPr>
+      </w:pPr>
+      <w:r>
+        <w:rPr>
+          <w:rFonts w:ascii="Consolas" w:eastAsia="Times New Roman" w:hAnsi="Consolas" w:cs="Times New Roman"/>
+          <w:color w:val="F8F8F2"/>
+          <w:sz w:val="21"/>
+          <w:szCs w:val="21"/>
+          <w:lang w:eastAsia="pt-BR"/>
+        </w:rPr>
+        <w:t xml:space="preserve">            </w:t>
+      </w:r>
+      <w:proofErr w:type="spellStart"/>
+      <w:proofErr w:type="gramStart"/>
+      <w:r>
+        <w:rPr>
+          <w:rFonts w:ascii="Consolas" w:eastAsia="Times New Roman" w:hAnsi="Consolas" w:cs="Times New Roman"/>
+          <w:color w:val="F8F8F2"/>
+          <w:sz w:val="21"/>
+          <w:szCs w:val="21"/>
+          <w:lang w:eastAsia="pt-BR"/>
+        </w:rPr>
+        <w:t>window.location</w:t>
+      </w:r>
+      <w:proofErr w:type="gramEnd"/>
+      <w:r>
+        <w:rPr>
+          <w:rFonts w:ascii="Consolas" w:eastAsia="Times New Roman" w:hAnsi="Consolas" w:cs="Times New Roman"/>
+          <w:color w:val="F8F8F2"/>
+          <w:sz w:val="21"/>
+          <w:szCs w:val="21"/>
+          <w:lang w:eastAsia="pt-BR"/>
+        </w:rPr>
+        <w:t>.href</w:t>
+      </w:r>
+      <w:proofErr w:type="spellEnd"/>
+      <w:r>
+        <w:rPr>
+          <w:rFonts w:ascii="Consolas" w:eastAsia="Times New Roman" w:hAnsi="Consolas" w:cs="Times New Roman"/>
+          <w:color w:val="F8F8F2"/>
+          <w:sz w:val="21"/>
+          <w:szCs w:val="21"/>
+          <w:lang w:eastAsia="pt-BR"/>
+        </w:rPr>
+        <w:t xml:space="preserve"> </w:t>
+      </w:r>
+      <w:r>
+        <w:rPr>
+          <w:rFonts w:ascii="Consolas" w:eastAsia="Times New Roman" w:hAnsi="Consolas" w:cs="Times New Roman"/>
+          <w:color w:val="F92672"/>
+          <w:sz w:val="21"/>
+          <w:szCs w:val="21"/>
+          <w:lang w:eastAsia="pt-BR"/>
+        </w:rPr>
+        <w:t>=</w:t>
+      </w:r>
+      <w:r>
+        <w:rPr>
+          <w:rFonts w:ascii="Consolas" w:eastAsia="Times New Roman" w:hAnsi="Consolas" w:cs="Times New Roman"/>
+          <w:color w:val="F8F8F2"/>
+          <w:sz w:val="21"/>
+          <w:szCs w:val="21"/>
+          <w:lang w:eastAsia="pt-BR"/>
+        </w:rPr>
+        <w:t xml:space="preserve"> </w:t>
+      </w:r>
+      <w:r>
+        <w:rPr>
+          <w:rFonts w:ascii="Consolas" w:eastAsia="Times New Roman" w:hAnsi="Consolas" w:cs="Times New Roman"/>
+          <w:color w:val="E6DB74"/>
+          <w:sz w:val="21"/>
+          <w:szCs w:val="21"/>
+          <w:lang w:eastAsia="pt-BR"/>
+        </w:rPr>
+        <w:t>'/</w:t>
+      </w:r>
+      <w:proofErr w:type="spellStart"/>
+      <w:r>
+        <w:rPr>
+          <w:rFonts w:ascii="Consolas" w:eastAsia="Times New Roman" w:hAnsi="Consolas" w:cs="Times New Roman"/>
+          <w:color w:val="E6DB74"/>
+          <w:sz w:val="21"/>
+          <w:szCs w:val="21"/>
+          <w:lang w:eastAsia="pt-BR"/>
+        </w:rPr>
+        <w:t>event</w:t>
+      </w:r>
+      <w:proofErr w:type="spellEnd"/>
+      <w:r>
+        <w:rPr>
+          <w:rFonts w:ascii="Consolas" w:eastAsia="Times New Roman" w:hAnsi="Consolas" w:cs="Times New Roman"/>
+          <w:color w:val="E6DB74"/>
+          <w:sz w:val="21"/>
+          <w:szCs w:val="21"/>
+          <w:lang w:eastAsia="pt-BR"/>
+        </w:rPr>
+        <w:t>/'</w:t>
+      </w:r>
+      <w:r>
+        <w:rPr>
+          <w:rFonts w:ascii="Consolas" w:eastAsia="Times New Roman" w:hAnsi="Consolas" w:cs="Times New Roman"/>
+          <w:color w:val="F92672"/>
+          <w:sz w:val="21"/>
+          <w:szCs w:val="21"/>
+          <w:lang w:eastAsia="pt-BR"/>
+        </w:rPr>
+        <w:t>+</w:t>
+      </w:r>
+      <w:r>
+        <w:rPr>
+          <w:rFonts w:ascii="Consolas" w:eastAsia="Times New Roman" w:hAnsi="Consolas" w:cs="Times New Roman"/>
+          <w:i/>
+          <w:iCs/>
+          <w:color w:val="FD971F"/>
+          <w:sz w:val="21"/>
+          <w:szCs w:val="21"/>
+          <w:lang w:eastAsia="pt-BR"/>
+        </w:rPr>
+        <w:t>info</w:t>
+      </w:r>
+      <w:r>
+        <w:rPr>
+          <w:rFonts w:ascii="Consolas" w:eastAsia="Times New Roman" w:hAnsi="Consolas" w:cs="Times New Roman"/>
+          <w:color w:val="F8F8F2"/>
+          <w:sz w:val="21"/>
+          <w:szCs w:val="21"/>
+          <w:lang w:eastAsia="pt-BR"/>
+        </w:rPr>
+        <w:t>.event.id;</w:t>
+      </w:r>
+    </w:p>
+    <w:p>
+      <w:pPr>
+        <w:pStyle w:val="PargrafodaLista"/>
+        <w:numPr>
+          <w:ilvl w:val="0"/>
+          <w:numId w:val="3"/>
+        </w:numPr>
+        <w:shd w:val="clear" w:color="auto" w:fill="272822"/>
+        <w:spacing w:after="0" w:line="285" w:lineRule="atLeast"/>
+        <w:rPr>
+          <w:rFonts w:ascii="Consolas" w:eastAsia="Times New Roman" w:hAnsi="Consolas" w:cs="Times New Roman"/>
+          <w:color w:val="F8F8F2"/>
+          <w:sz w:val="21"/>
+          <w:szCs w:val="21"/>
+          <w:lang w:eastAsia="pt-BR"/>
+        </w:rPr>
+      </w:pPr>
+      <w:r>
+        <w:rPr>
+          <w:rFonts w:ascii="Consolas" w:eastAsia="Times New Roman" w:hAnsi="Consolas" w:cs="Times New Roman"/>
+          <w:color w:val="F8F8F2"/>
+          <w:sz w:val="21"/>
+          <w:szCs w:val="21"/>
+          <w:lang w:eastAsia="pt-BR"/>
+        </w:rPr>
+        <w:t>        }</w:t>
+      </w:r>
+    </w:p>
+    <w:p>
+      <w:pPr>
+        <w:pStyle w:val="PargrafodaLista"/>
+        <w:numPr>
+          <w:ilvl w:val="0"/>
+          <w:numId w:val="3"/>
+        </w:numPr>
+        <w:shd w:val="clear" w:color="auto" w:fill="272822"/>
+        <w:spacing w:after="0" w:line="285" w:lineRule="atLeast"/>
+        <w:rPr>
+          <w:rFonts w:ascii="Consolas" w:eastAsia="Times New Roman" w:hAnsi="Consolas" w:cs="Times New Roman"/>
+          <w:color w:val="F8F8F2"/>
+          <w:sz w:val="21"/>
+          <w:szCs w:val="21"/>
+          <w:lang w:eastAsia="pt-BR"/>
+        </w:rPr>
+      </w:pPr>
+      <w:r>
+        <w:rPr>
+          <w:rFonts w:ascii="Consolas" w:eastAsia="Times New Roman" w:hAnsi="Consolas" w:cs="Times New Roman"/>
+          <w:color w:val="F8F8F2"/>
+          <w:sz w:val="21"/>
+          <w:szCs w:val="21"/>
+          <w:lang w:eastAsia="pt-BR"/>
+        </w:rPr>
+        <w:t>    });</w:t>
+      </w:r>
+    </w:p>
+    <w:p>
+      <w:pPr>
+        <w:pStyle w:val="PargrafodaLista"/>
+        <w:numPr>
+          <w:ilvl w:val="0"/>
+          <w:numId w:val="3"/>
+        </w:numPr>
+        <w:shd w:val="clear" w:color="auto" w:fill="272822"/>
+        <w:spacing w:after="0" w:line="285" w:lineRule="atLeast"/>
+        <w:rPr>
+          <w:rFonts w:ascii="Consolas" w:eastAsia="Times New Roman" w:hAnsi="Consolas" w:cs="Times New Roman"/>
+          <w:color w:val="F8F8F2"/>
+          <w:sz w:val="21"/>
+          <w:szCs w:val="21"/>
+          <w:lang w:eastAsia="pt-BR"/>
+        </w:rPr>
+      </w:pPr>
+    </w:p>
+    <w:p>
+      <w:pPr>
+        <w:pStyle w:val="PargrafodaLista"/>
+        <w:numPr>
+          <w:ilvl w:val="0"/>
+          <w:numId w:val="3"/>
+        </w:numPr>
+        <w:shd w:val="clear" w:color="auto" w:fill="272822"/>
+        <w:spacing w:after="0" w:line="285" w:lineRule="atLeast"/>
+        <w:rPr>
+          <w:rFonts w:ascii="Consolas" w:eastAsia="Times New Roman" w:hAnsi="Consolas" w:cs="Times New Roman"/>
+          <w:color w:val="F8F8F2"/>
+          <w:sz w:val="21"/>
+          <w:szCs w:val="21"/>
+          <w:lang w:eastAsia="pt-BR"/>
+        </w:rPr>
+      </w:pPr>
+      <w:r>
+        <w:rPr>
+          <w:rFonts w:ascii="Consolas" w:eastAsia="Times New Roman" w:hAnsi="Consolas" w:cs="Times New Roman"/>
+          <w:color w:val="F8F8F2"/>
+          <w:sz w:val="21"/>
+          <w:szCs w:val="21"/>
+          <w:lang w:eastAsia="pt-BR"/>
+        </w:rPr>
+        <w:t xml:space="preserve">    </w:t>
+      </w:r>
+      <w:proofErr w:type="spellStart"/>
+      <w:proofErr w:type="gramStart"/>
+      <w:r>
+        <w:rPr>
+          <w:rFonts w:ascii="Consolas" w:eastAsia="Times New Roman" w:hAnsi="Consolas" w:cs="Times New Roman"/>
+          <w:color w:val="F8F8F2"/>
+          <w:sz w:val="21"/>
+          <w:szCs w:val="21"/>
+          <w:lang w:eastAsia="pt-BR"/>
+        </w:rPr>
+        <w:t>calendar.</w:t>
+      </w:r>
+      <w:r>
+        <w:rPr>
+          <w:rFonts w:ascii="Consolas" w:eastAsia="Times New Roman" w:hAnsi="Consolas" w:cs="Times New Roman"/>
+          <w:color w:val="A6E22E"/>
+          <w:sz w:val="21"/>
+          <w:szCs w:val="21"/>
+          <w:lang w:eastAsia="pt-BR"/>
+        </w:rPr>
+        <w:t>render</w:t>
+      </w:r>
+      <w:proofErr w:type="spellEnd"/>
+      <w:proofErr w:type="gramEnd"/>
+      <w:r>
+        <w:rPr>
+          <w:rFonts w:ascii="Consolas" w:eastAsia="Times New Roman" w:hAnsi="Consolas" w:cs="Times New Roman"/>
+          <w:color w:val="F8F8F2"/>
+          <w:sz w:val="21"/>
+          <w:szCs w:val="21"/>
+          <w:lang w:eastAsia="pt-BR"/>
+        </w:rPr>
+        <w:t>();</w:t>
+      </w:r>
+    </w:p>
+    <w:p>
+      <w:pPr>
+        <w:pStyle w:val="PargrafodaLista"/>
+        <w:numPr>
+          <w:ilvl w:val="0"/>
+          <w:numId w:val="3"/>
+        </w:numPr>
+      </w:pPr>
+      <w:r>
+        <w:t>C</w:t>
+      </w:r>
+    </w:p>
+    <w:p>
+      <w:pPr>
+        <w:pStyle w:val="PargrafodaLista"/>
+        <w:numPr>
+          <w:ilvl w:val="0"/>
+          <w:numId w:val="3"/>
+        </w:numPr>
+      </w:pPr>
+      <w:r>
+        <w:t xml:space="preserve">No arquivo </w:t>
+      </w:r>
+      <w:proofErr w:type="gramStart"/>
+      <w:r>
+        <w:t xml:space="preserve">index.js </w:t>
+      </w:r>
+      <w:r>
+        <w:t>Vamos</w:t>
+      </w:r>
+      <w:proofErr w:type="gramEnd"/>
+      <w:r>
+        <w:t xml:space="preserve"> criar a rota para carregar a página do id passado pelo </w:t>
+      </w:r>
+      <w:proofErr w:type="spellStart"/>
+      <w:r>
+        <w:t>eventClick</w:t>
+      </w:r>
+      <w:proofErr w:type="spellEnd"/>
+      <w:r>
+        <w:t>.</w:t>
+      </w:r>
+    </w:p>
+    <w:p>
+      <w:pPr>
+        <w:pStyle w:val="PargrafodaLista"/>
+        <w:numPr>
+          <w:ilvl w:val="0"/>
+          <w:numId w:val="3"/>
+        </w:numPr>
+        <w:shd w:val="clear" w:color="auto" w:fill="272822"/>
+        <w:spacing w:after="0" w:line="285" w:lineRule="atLeast"/>
+        <w:rPr>
+          <w:rFonts w:ascii="Consolas" w:eastAsia="Times New Roman" w:hAnsi="Consolas" w:cs="Times New Roman"/>
+          <w:color w:val="F8F8F2"/>
+          <w:sz w:val="21"/>
+          <w:szCs w:val="21"/>
+          <w:lang w:eastAsia="pt-BR"/>
+        </w:rPr>
+      </w:pPr>
+      <w:r>
+        <w:rPr>
+          <w:rFonts w:ascii="Consolas" w:eastAsia="Times New Roman" w:hAnsi="Consolas" w:cs="Times New Roman"/>
+          <w:color w:val="88846F"/>
+          <w:sz w:val="21"/>
+          <w:szCs w:val="21"/>
+          <w:lang w:eastAsia="pt-BR"/>
+        </w:rPr>
+        <w:t xml:space="preserve">//rota para carregar um registro em uma página </w:t>
+      </w:r>
+      <w:proofErr w:type="spellStart"/>
+      <w:r>
+        <w:rPr>
+          <w:rFonts w:ascii="Consolas" w:eastAsia="Times New Roman" w:hAnsi="Consolas" w:cs="Times New Roman"/>
+          <w:color w:val="88846F"/>
+          <w:sz w:val="21"/>
+          <w:szCs w:val="21"/>
+          <w:lang w:eastAsia="pt-BR"/>
+        </w:rPr>
+        <w:t>paa</w:t>
+      </w:r>
+      <w:proofErr w:type="spellEnd"/>
+      <w:r>
+        <w:rPr>
+          <w:rFonts w:ascii="Consolas" w:eastAsia="Times New Roman" w:hAnsi="Consolas" w:cs="Times New Roman"/>
+          <w:color w:val="88846F"/>
+          <w:sz w:val="21"/>
+          <w:szCs w:val="21"/>
+          <w:lang w:eastAsia="pt-BR"/>
+        </w:rPr>
+        <w:t xml:space="preserve"> edição.</w:t>
+      </w:r>
+    </w:p>
+    <w:p>
+      <w:pPr>
+        <w:pStyle w:val="PargrafodaLista"/>
+        <w:numPr>
+          <w:ilvl w:val="0"/>
+          <w:numId w:val="3"/>
+        </w:numPr>
+        <w:shd w:val="clear" w:color="auto" w:fill="272822"/>
+        <w:spacing w:after="0" w:line="285" w:lineRule="atLeast"/>
+        <w:rPr>
+          <w:rFonts w:ascii="Consolas" w:eastAsia="Times New Roman" w:hAnsi="Consolas" w:cs="Times New Roman"/>
+          <w:color w:val="F8F8F2"/>
+          <w:sz w:val="21"/>
+          <w:szCs w:val="21"/>
+          <w:lang w:eastAsia="pt-BR"/>
+        </w:rPr>
+      </w:pPr>
+      <w:proofErr w:type="spellStart"/>
+      <w:proofErr w:type="gramStart"/>
+      <w:r>
+        <w:rPr>
+          <w:rFonts w:ascii="Consolas" w:eastAsia="Times New Roman" w:hAnsi="Consolas" w:cs="Times New Roman"/>
+          <w:color w:val="F8F8F2"/>
+          <w:sz w:val="21"/>
+          <w:szCs w:val="21"/>
+          <w:lang w:eastAsia="pt-BR"/>
+        </w:rPr>
+        <w:t>app.</w:t>
+      </w:r>
+      <w:r>
+        <w:rPr>
+          <w:rFonts w:ascii="Consolas" w:eastAsia="Times New Roman" w:hAnsi="Consolas" w:cs="Times New Roman"/>
+          <w:color w:val="A6E22E"/>
+          <w:sz w:val="21"/>
+          <w:szCs w:val="21"/>
+          <w:lang w:eastAsia="pt-BR"/>
+        </w:rPr>
+        <w:t>get</w:t>
+      </w:r>
+      <w:proofErr w:type="spellEnd"/>
+      <w:r>
+        <w:rPr>
+          <w:rFonts w:ascii="Consolas" w:eastAsia="Times New Roman" w:hAnsi="Consolas" w:cs="Times New Roman"/>
+          <w:color w:val="F8F8F2"/>
+          <w:sz w:val="21"/>
+          <w:szCs w:val="21"/>
+          <w:lang w:eastAsia="pt-BR"/>
+        </w:rPr>
+        <w:t>(</w:t>
+      </w:r>
+      <w:proofErr w:type="gramEnd"/>
+      <w:r>
+        <w:rPr>
+          <w:rFonts w:ascii="Consolas" w:eastAsia="Times New Roman" w:hAnsi="Consolas" w:cs="Times New Roman"/>
+          <w:color w:val="E6DB74"/>
+          <w:sz w:val="21"/>
+          <w:szCs w:val="21"/>
+          <w:lang w:eastAsia="pt-BR"/>
+        </w:rPr>
+        <w:t>'/</w:t>
+      </w:r>
+      <w:proofErr w:type="spellStart"/>
+      <w:r>
+        <w:rPr>
+          <w:rFonts w:ascii="Consolas" w:eastAsia="Times New Roman" w:hAnsi="Consolas" w:cs="Times New Roman"/>
+          <w:color w:val="E6DB74"/>
+          <w:sz w:val="21"/>
+          <w:szCs w:val="21"/>
+          <w:lang w:eastAsia="pt-BR"/>
+        </w:rPr>
+        <w:t>event</w:t>
+      </w:r>
+      <w:proofErr w:type="spellEnd"/>
+      <w:r>
+        <w:rPr>
+          <w:rFonts w:ascii="Consolas" w:eastAsia="Times New Roman" w:hAnsi="Consolas" w:cs="Times New Roman"/>
+          <w:color w:val="E6DB74"/>
+          <w:sz w:val="21"/>
+          <w:szCs w:val="21"/>
+          <w:lang w:eastAsia="pt-BR"/>
+        </w:rPr>
+        <w:t>/:id'</w:t>
+      </w:r>
+      <w:r>
+        <w:rPr>
+          <w:rFonts w:ascii="Consolas" w:eastAsia="Times New Roman" w:hAnsi="Consolas" w:cs="Times New Roman"/>
+          <w:color w:val="F8F8F2"/>
+          <w:sz w:val="21"/>
+          <w:szCs w:val="21"/>
+          <w:lang w:eastAsia="pt-BR"/>
+        </w:rPr>
+        <w:t>, (</w:t>
+      </w:r>
+      <w:proofErr w:type="spellStart"/>
+      <w:r>
+        <w:rPr>
+          <w:rFonts w:ascii="Consolas" w:eastAsia="Times New Roman" w:hAnsi="Consolas" w:cs="Times New Roman"/>
+          <w:i/>
+          <w:iCs/>
+          <w:color w:val="FD971F"/>
+          <w:sz w:val="21"/>
+          <w:szCs w:val="21"/>
+          <w:lang w:eastAsia="pt-BR"/>
+        </w:rPr>
+        <w:t>req</w:t>
+      </w:r>
+      <w:proofErr w:type="spellEnd"/>
+      <w:r>
+        <w:rPr>
+          <w:rFonts w:ascii="Consolas" w:eastAsia="Times New Roman" w:hAnsi="Consolas" w:cs="Times New Roman"/>
+          <w:color w:val="F8F8F2"/>
+          <w:sz w:val="21"/>
+          <w:szCs w:val="21"/>
+          <w:lang w:eastAsia="pt-BR"/>
+        </w:rPr>
+        <w:t xml:space="preserve">, </w:t>
+      </w:r>
+      <w:r>
+        <w:rPr>
+          <w:rFonts w:ascii="Consolas" w:eastAsia="Times New Roman" w:hAnsi="Consolas" w:cs="Times New Roman"/>
+          <w:i/>
+          <w:iCs/>
+          <w:color w:val="FD971F"/>
+          <w:sz w:val="21"/>
+          <w:szCs w:val="21"/>
+          <w:lang w:eastAsia="pt-BR"/>
+        </w:rPr>
+        <w:t>res</w:t>
+      </w:r>
+      <w:r>
+        <w:rPr>
+          <w:rFonts w:ascii="Consolas" w:eastAsia="Times New Roman" w:hAnsi="Consolas" w:cs="Times New Roman"/>
+          <w:color w:val="F8F8F2"/>
+          <w:sz w:val="21"/>
+          <w:szCs w:val="21"/>
+          <w:lang w:eastAsia="pt-BR"/>
+        </w:rPr>
+        <w:t>)</w:t>
+      </w:r>
+      <w:r>
+        <w:rPr>
+          <w:rFonts w:ascii="Consolas" w:eastAsia="Times New Roman" w:hAnsi="Consolas" w:cs="Times New Roman"/>
+          <w:i/>
+          <w:iCs/>
+          <w:color w:val="66D9EF"/>
+          <w:sz w:val="21"/>
+          <w:szCs w:val="21"/>
+          <w:lang w:eastAsia="pt-BR"/>
+        </w:rPr>
+        <w:t>=&gt;</w:t>
+      </w:r>
+      <w:r>
+        <w:rPr>
+          <w:rFonts w:ascii="Consolas" w:eastAsia="Times New Roman" w:hAnsi="Consolas" w:cs="Times New Roman"/>
+          <w:color w:val="F8F8F2"/>
+          <w:sz w:val="21"/>
+          <w:szCs w:val="21"/>
+          <w:lang w:eastAsia="pt-BR"/>
+        </w:rPr>
+        <w:t>{</w:t>
+      </w:r>
+    </w:p>
+    <w:p>
+      <w:pPr>
+        <w:pStyle w:val="PargrafodaLista"/>
+        <w:numPr>
+          <w:ilvl w:val="0"/>
+          <w:numId w:val="3"/>
+        </w:numPr>
+        <w:shd w:val="clear" w:color="auto" w:fill="272822"/>
+        <w:spacing w:after="0" w:line="285" w:lineRule="atLeast"/>
+        <w:rPr>
+          <w:rFonts w:ascii="Consolas" w:eastAsia="Times New Roman" w:hAnsi="Consolas" w:cs="Times New Roman"/>
+          <w:color w:val="F8F8F2"/>
+          <w:sz w:val="21"/>
+          <w:szCs w:val="21"/>
+          <w:lang w:eastAsia="pt-BR"/>
+        </w:rPr>
+      </w:pPr>
+      <w:r>
+        <w:rPr>
+          <w:rFonts w:ascii="Consolas" w:eastAsia="Times New Roman" w:hAnsi="Consolas" w:cs="Times New Roman"/>
+          <w:color w:val="F8F8F2"/>
+          <w:sz w:val="21"/>
+          <w:szCs w:val="21"/>
+          <w:lang w:eastAsia="pt-BR"/>
+        </w:rPr>
+        <w:t xml:space="preserve">    </w:t>
+      </w:r>
+      <w:proofErr w:type="spellStart"/>
+      <w:proofErr w:type="gramStart"/>
+      <w:r>
+        <w:rPr>
+          <w:rFonts w:ascii="Consolas" w:eastAsia="Times New Roman" w:hAnsi="Consolas" w:cs="Times New Roman"/>
+          <w:i/>
+          <w:iCs/>
+          <w:color w:val="FD971F"/>
+          <w:sz w:val="21"/>
+          <w:szCs w:val="21"/>
+          <w:lang w:eastAsia="pt-BR"/>
+        </w:rPr>
+        <w:t>res</w:t>
+      </w:r>
+      <w:r>
+        <w:rPr>
+          <w:rFonts w:ascii="Consolas" w:eastAsia="Times New Roman" w:hAnsi="Consolas" w:cs="Times New Roman"/>
+          <w:color w:val="F8F8F2"/>
+          <w:sz w:val="21"/>
+          <w:szCs w:val="21"/>
+          <w:lang w:eastAsia="pt-BR"/>
+        </w:rPr>
+        <w:t>.</w:t>
+      </w:r>
+      <w:r>
+        <w:rPr>
+          <w:rFonts w:ascii="Consolas" w:eastAsia="Times New Roman" w:hAnsi="Consolas" w:cs="Times New Roman"/>
+          <w:color w:val="A6E22E"/>
+          <w:sz w:val="21"/>
+          <w:szCs w:val="21"/>
+          <w:lang w:eastAsia="pt-BR"/>
+        </w:rPr>
+        <w:t>json</w:t>
+      </w:r>
+      <w:proofErr w:type="spellEnd"/>
+      <w:proofErr w:type="gramEnd"/>
+      <w:r>
+        <w:rPr>
+          <w:rFonts w:ascii="Consolas" w:eastAsia="Times New Roman" w:hAnsi="Consolas" w:cs="Times New Roman"/>
+          <w:color w:val="F8F8F2"/>
+          <w:sz w:val="21"/>
+          <w:szCs w:val="21"/>
+          <w:lang w:eastAsia="pt-BR"/>
+        </w:rPr>
+        <w:t xml:space="preserve">({id: </w:t>
+      </w:r>
+      <w:r>
+        <w:rPr>
+          <w:rFonts w:ascii="Consolas" w:eastAsia="Times New Roman" w:hAnsi="Consolas" w:cs="Times New Roman"/>
+          <w:i/>
+          <w:iCs/>
+          <w:color w:val="FD971F"/>
+          <w:sz w:val="21"/>
+          <w:szCs w:val="21"/>
+          <w:lang w:eastAsia="pt-BR"/>
+        </w:rPr>
+        <w:t>req</w:t>
+      </w:r>
+      <w:r>
+        <w:rPr>
+          <w:rFonts w:ascii="Consolas" w:eastAsia="Times New Roman" w:hAnsi="Consolas" w:cs="Times New Roman"/>
+          <w:color w:val="F8F8F2"/>
+          <w:sz w:val="21"/>
+          <w:szCs w:val="21"/>
+          <w:lang w:eastAsia="pt-BR"/>
+        </w:rPr>
+        <w:t>.params.id});</w:t>
+      </w:r>
+    </w:p>
+    <w:p>
+      <w:pPr>
+        <w:pStyle w:val="PargrafodaLista"/>
+        <w:numPr>
+          <w:ilvl w:val="0"/>
+          <w:numId w:val="3"/>
+        </w:numPr>
+        <w:shd w:val="clear" w:color="auto" w:fill="272822"/>
+        <w:spacing w:after="0" w:line="285" w:lineRule="atLeast"/>
+        <w:rPr>
+          <w:rFonts w:ascii="Consolas" w:eastAsia="Times New Roman" w:hAnsi="Consolas" w:cs="Times New Roman"/>
+          <w:color w:val="F8F8F2"/>
+          <w:sz w:val="21"/>
+          <w:szCs w:val="21"/>
+          <w:lang w:eastAsia="pt-BR"/>
+        </w:rPr>
+      </w:pPr>
+      <w:r>
+        <w:rPr>
+          <w:rFonts w:ascii="Consolas" w:eastAsia="Times New Roman" w:hAnsi="Consolas" w:cs="Times New Roman"/>
+          <w:color w:val="F8F8F2"/>
+          <w:sz w:val="21"/>
+          <w:szCs w:val="21"/>
+          <w:lang w:eastAsia="pt-BR"/>
+        </w:rPr>
+        <w:t>});</w:t>
+      </w:r>
+    </w:p>
+    <w:p>
+      <w:pPr>
+        <w:pStyle w:val="PargrafodaLista"/>
+        <w:numPr>
+          <w:ilvl w:val="0"/>
+          <w:numId w:val="3"/>
+        </w:numPr>
+      </w:pPr>
+      <w:r>
+        <w:t>C</w:t>
+      </w:r>
+    </w:p>
+    <w:p>
+      <w:pPr>
+        <w:pStyle w:val="PargrafodaLista"/>
+        <w:rPr>
+          <w:b/>
+          <w:bCs/>
+        </w:rPr>
+      </w:pPr>
+    </w:p>
+    <w:p>
+      <w:pPr>
+        <w:pStyle w:val="PargrafodaLista"/>
+        <w:rPr>
+          <w:b/>
+          <w:bCs/>
+        </w:rPr>
+      </w:pPr>
+      <w:r>
+        <w:rPr>
+          <w:b/>
+          <w:bCs/>
+        </w:rPr>
+        <w:t>CRIANDO MÉTODO GETBYID</w:t>
+      </w:r>
+    </w:p>
+    <w:p>
+      <w:pPr>
+        <w:pStyle w:val="PargrafodaLista"/>
+        <w:numPr>
+          <w:ilvl w:val="0"/>
+          <w:numId w:val="3"/>
+        </w:numPr>
+      </w:pPr>
+      <w:r>
+        <w:t xml:space="preserve">No arquivo </w:t>
+      </w:r>
+      <w:r>
+        <w:t xml:space="preserve">servisse </w:t>
+      </w:r>
+      <w:proofErr w:type="spellStart"/>
+      <w:r>
+        <w:t>AppointmentService</w:t>
+      </w:r>
+      <w:proofErr w:type="spellEnd"/>
+      <w:r>
+        <w:t xml:space="preserve"> vamos criar um método para localizar um registro no mongo pelo id que foi passado via requisição no evento click da página do calendário.</w:t>
+      </w:r>
+    </w:p>
+    <w:p>
+      <w:pPr>
+        <w:pStyle w:val="PargrafodaLista"/>
+        <w:numPr>
+          <w:ilvl w:val="0"/>
+          <w:numId w:val="3"/>
+        </w:numPr>
+        <w:shd w:val="clear" w:color="auto" w:fill="272822"/>
+        <w:spacing w:after="0" w:line="285" w:lineRule="atLeast"/>
+        <w:rPr>
+          <w:rFonts w:ascii="Consolas" w:eastAsia="Times New Roman" w:hAnsi="Consolas" w:cs="Times New Roman"/>
+          <w:color w:val="F8F8F2"/>
+          <w:sz w:val="21"/>
+          <w:szCs w:val="21"/>
+          <w:lang w:eastAsia="pt-BR"/>
+        </w:rPr>
+      </w:pPr>
+      <w:proofErr w:type="spellStart"/>
+      <w:r>
+        <w:rPr>
+          <w:rFonts w:ascii="Consolas" w:eastAsia="Times New Roman" w:hAnsi="Consolas" w:cs="Times New Roman"/>
+          <w:color w:val="F92672"/>
+          <w:sz w:val="21"/>
+          <w:szCs w:val="21"/>
+          <w:lang w:eastAsia="pt-BR"/>
+        </w:rPr>
+        <w:t>async</w:t>
+      </w:r>
+      <w:proofErr w:type="spellEnd"/>
+      <w:r>
+        <w:rPr>
+          <w:rFonts w:ascii="Consolas" w:eastAsia="Times New Roman" w:hAnsi="Consolas" w:cs="Times New Roman"/>
+          <w:color w:val="F8F8F2"/>
+          <w:sz w:val="21"/>
+          <w:szCs w:val="21"/>
+          <w:lang w:eastAsia="pt-BR"/>
+        </w:rPr>
+        <w:t xml:space="preserve"> </w:t>
+      </w:r>
+      <w:proofErr w:type="spellStart"/>
+      <w:r>
+        <w:rPr>
+          <w:rFonts w:ascii="Consolas" w:eastAsia="Times New Roman" w:hAnsi="Consolas" w:cs="Times New Roman"/>
+          <w:color w:val="A6E22E"/>
+          <w:sz w:val="21"/>
+          <w:szCs w:val="21"/>
+          <w:lang w:eastAsia="pt-BR"/>
+        </w:rPr>
+        <w:t>GetById</w:t>
+      </w:r>
+      <w:proofErr w:type="spellEnd"/>
+      <w:r>
+        <w:rPr>
+          <w:rFonts w:ascii="Consolas" w:eastAsia="Times New Roman" w:hAnsi="Consolas" w:cs="Times New Roman"/>
+          <w:color w:val="F8F8F2"/>
+          <w:sz w:val="21"/>
+          <w:szCs w:val="21"/>
+          <w:lang w:eastAsia="pt-BR"/>
+        </w:rPr>
+        <w:t>(</w:t>
+      </w:r>
+      <w:r>
+        <w:rPr>
+          <w:rFonts w:ascii="Consolas" w:eastAsia="Times New Roman" w:hAnsi="Consolas" w:cs="Times New Roman"/>
+          <w:i/>
+          <w:iCs/>
+          <w:color w:val="FD971F"/>
+          <w:sz w:val="21"/>
+          <w:szCs w:val="21"/>
+          <w:lang w:eastAsia="pt-BR"/>
+        </w:rPr>
+        <w:t>id</w:t>
+      </w:r>
+      <w:proofErr w:type="gramStart"/>
+      <w:r>
+        <w:rPr>
+          <w:rFonts w:ascii="Consolas" w:eastAsia="Times New Roman" w:hAnsi="Consolas" w:cs="Times New Roman"/>
+          <w:color w:val="F8F8F2"/>
+          <w:sz w:val="21"/>
+          <w:szCs w:val="21"/>
+          <w:lang w:eastAsia="pt-BR"/>
+        </w:rPr>
+        <w:t>){</w:t>
+      </w:r>
+      <w:proofErr w:type="gramEnd"/>
+    </w:p>
+    <w:p>
+      <w:pPr>
+        <w:pStyle w:val="PargrafodaLista"/>
+        <w:numPr>
+          <w:ilvl w:val="0"/>
+          <w:numId w:val="3"/>
+        </w:numPr>
+        <w:shd w:val="clear" w:color="auto" w:fill="272822"/>
+        <w:spacing w:after="0" w:line="285" w:lineRule="atLeast"/>
+        <w:rPr>
+          <w:rFonts w:ascii="Consolas" w:eastAsia="Times New Roman" w:hAnsi="Consolas" w:cs="Times New Roman"/>
+          <w:color w:val="F8F8F2"/>
+          <w:sz w:val="21"/>
+          <w:szCs w:val="21"/>
+          <w:lang w:eastAsia="pt-BR"/>
+        </w:rPr>
+      </w:pPr>
+      <w:r>
+        <w:rPr>
+          <w:rFonts w:ascii="Consolas" w:eastAsia="Times New Roman" w:hAnsi="Consolas" w:cs="Times New Roman"/>
+          <w:color w:val="F8F8F2"/>
+          <w:sz w:val="21"/>
+          <w:szCs w:val="21"/>
+          <w:lang w:eastAsia="pt-BR"/>
+        </w:rPr>
+        <w:t xml:space="preserve">        </w:t>
+      </w:r>
+      <w:proofErr w:type="spellStart"/>
+      <w:r>
+        <w:rPr>
+          <w:rFonts w:ascii="Consolas" w:eastAsia="Times New Roman" w:hAnsi="Consolas" w:cs="Times New Roman"/>
+          <w:color w:val="F92672"/>
+          <w:sz w:val="21"/>
+          <w:szCs w:val="21"/>
+          <w:lang w:eastAsia="pt-BR"/>
+        </w:rPr>
+        <w:t>try</w:t>
+      </w:r>
+      <w:proofErr w:type="spellEnd"/>
+      <w:r>
+        <w:rPr>
+          <w:rFonts w:ascii="Consolas" w:eastAsia="Times New Roman" w:hAnsi="Consolas" w:cs="Times New Roman"/>
+          <w:color w:val="F8F8F2"/>
+          <w:sz w:val="21"/>
+          <w:szCs w:val="21"/>
+          <w:lang w:eastAsia="pt-BR"/>
+        </w:rPr>
+        <w:t xml:space="preserve"> {</w:t>
+      </w:r>
+    </w:p>
+    <w:p>
+      <w:pPr>
+        <w:pStyle w:val="PargrafodaLista"/>
+        <w:numPr>
+          <w:ilvl w:val="0"/>
+          <w:numId w:val="3"/>
+        </w:numPr>
+        <w:shd w:val="clear" w:color="auto" w:fill="272822"/>
+        <w:spacing w:after="0" w:line="285" w:lineRule="atLeast"/>
+        <w:rPr>
+          <w:rFonts w:ascii="Consolas" w:eastAsia="Times New Roman" w:hAnsi="Consolas" w:cs="Times New Roman"/>
+          <w:color w:val="F8F8F2"/>
+          <w:sz w:val="21"/>
+          <w:szCs w:val="21"/>
+          <w:lang w:eastAsia="pt-BR"/>
+        </w:rPr>
+      </w:pPr>
+      <w:r>
+        <w:rPr>
+          <w:rFonts w:ascii="Consolas" w:eastAsia="Times New Roman" w:hAnsi="Consolas" w:cs="Times New Roman"/>
+          <w:color w:val="F8F8F2"/>
+          <w:sz w:val="21"/>
+          <w:szCs w:val="21"/>
+          <w:lang w:eastAsia="pt-BR"/>
+        </w:rPr>
+        <w:t xml:space="preserve">            </w:t>
+      </w:r>
+      <w:r>
+        <w:rPr>
+          <w:rFonts w:ascii="Consolas" w:eastAsia="Times New Roman" w:hAnsi="Consolas" w:cs="Times New Roman"/>
+          <w:i/>
+          <w:iCs/>
+          <w:color w:val="66D9EF"/>
+          <w:sz w:val="21"/>
+          <w:szCs w:val="21"/>
+          <w:lang w:eastAsia="pt-BR"/>
+        </w:rPr>
+        <w:t>var</w:t>
+      </w:r>
+      <w:r>
+        <w:rPr>
+          <w:rFonts w:ascii="Consolas" w:eastAsia="Times New Roman" w:hAnsi="Consolas" w:cs="Times New Roman"/>
+          <w:color w:val="F8F8F2"/>
+          <w:sz w:val="21"/>
+          <w:szCs w:val="21"/>
+          <w:lang w:eastAsia="pt-BR"/>
+        </w:rPr>
+        <w:t xml:space="preserve"> </w:t>
+      </w:r>
+      <w:proofErr w:type="spellStart"/>
+      <w:r>
+        <w:rPr>
+          <w:rFonts w:ascii="Consolas" w:eastAsia="Times New Roman" w:hAnsi="Consolas" w:cs="Times New Roman"/>
+          <w:color w:val="F8F8F2"/>
+          <w:sz w:val="21"/>
+          <w:szCs w:val="21"/>
+          <w:lang w:eastAsia="pt-BR"/>
+        </w:rPr>
+        <w:t>event</w:t>
+      </w:r>
+      <w:proofErr w:type="spellEnd"/>
+      <w:r>
+        <w:rPr>
+          <w:rFonts w:ascii="Consolas" w:eastAsia="Times New Roman" w:hAnsi="Consolas" w:cs="Times New Roman"/>
+          <w:color w:val="F8F8F2"/>
+          <w:sz w:val="21"/>
+          <w:szCs w:val="21"/>
+          <w:lang w:eastAsia="pt-BR"/>
+        </w:rPr>
+        <w:t xml:space="preserve"> </w:t>
+      </w:r>
+      <w:r>
+        <w:rPr>
+          <w:rFonts w:ascii="Consolas" w:eastAsia="Times New Roman" w:hAnsi="Consolas" w:cs="Times New Roman"/>
+          <w:color w:val="F92672"/>
+          <w:sz w:val="21"/>
+          <w:szCs w:val="21"/>
+          <w:lang w:eastAsia="pt-BR"/>
+        </w:rPr>
+        <w:t>=</w:t>
+      </w:r>
+      <w:r>
+        <w:rPr>
+          <w:rFonts w:ascii="Consolas" w:eastAsia="Times New Roman" w:hAnsi="Consolas" w:cs="Times New Roman"/>
+          <w:color w:val="F8F8F2"/>
+          <w:sz w:val="21"/>
+          <w:szCs w:val="21"/>
+          <w:lang w:eastAsia="pt-BR"/>
+        </w:rPr>
+        <w:t xml:space="preserve"> </w:t>
+      </w:r>
+      <w:proofErr w:type="spellStart"/>
+      <w:r>
+        <w:rPr>
+          <w:rFonts w:ascii="Consolas" w:eastAsia="Times New Roman" w:hAnsi="Consolas" w:cs="Times New Roman"/>
+          <w:color w:val="F92672"/>
+          <w:sz w:val="21"/>
+          <w:szCs w:val="21"/>
+          <w:lang w:eastAsia="pt-BR"/>
+        </w:rPr>
+        <w:t>await</w:t>
+      </w:r>
+      <w:proofErr w:type="spellEnd"/>
+      <w:r>
+        <w:rPr>
+          <w:rFonts w:ascii="Consolas" w:eastAsia="Times New Roman" w:hAnsi="Consolas" w:cs="Times New Roman"/>
+          <w:color w:val="F8F8F2"/>
+          <w:sz w:val="21"/>
+          <w:szCs w:val="21"/>
+          <w:lang w:eastAsia="pt-BR"/>
+        </w:rPr>
+        <w:t xml:space="preserve"> </w:t>
+      </w:r>
+      <w:proofErr w:type="spellStart"/>
+      <w:r>
+        <w:rPr>
+          <w:rFonts w:ascii="Consolas" w:eastAsia="Times New Roman" w:hAnsi="Consolas" w:cs="Times New Roman"/>
+          <w:color w:val="A6E22E"/>
+          <w:sz w:val="21"/>
+          <w:szCs w:val="21"/>
+          <w:u w:val="single"/>
+          <w:lang w:eastAsia="pt-BR"/>
+        </w:rPr>
+        <w:t>AppoModel</w:t>
+      </w:r>
+      <w:r>
+        <w:rPr>
+          <w:rFonts w:ascii="Consolas" w:eastAsia="Times New Roman" w:hAnsi="Consolas" w:cs="Times New Roman"/>
+          <w:color w:val="F8F8F2"/>
+          <w:sz w:val="21"/>
+          <w:szCs w:val="21"/>
+          <w:lang w:eastAsia="pt-BR"/>
+        </w:rPr>
+        <w:t>.</w:t>
+      </w:r>
+      <w:r>
+        <w:rPr>
+          <w:rFonts w:ascii="Consolas" w:eastAsia="Times New Roman" w:hAnsi="Consolas" w:cs="Times New Roman"/>
+          <w:color w:val="A6E22E"/>
+          <w:sz w:val="21"/>
+          <w:szCs w:val="21"/>
+          <w:lang w:eastAsia="pt-BR"/>
+        </w:rPr>
+        <w:t>findOne</w:t>
+      </w:r>
+      <w:proofErr w:type="spellEnd"/>
+      <w:r>
+        <w:rPr>
+          <w:rFonts w:ascii="Consolas" w:eastAsia="Times New Roman" w:hAnsi="Consolas" w:cs="Times New Roman"/>
+          <w:color w:val="F8F8F2"/>
+          <w:sz w:val="21"/>
+          <w:szCs w:val="21"/>
+          <w:lang w:eastAsia="pt-BR"/>
+        </w:rPr>
+        <w:t>({</w:t>
+      </w:r>
+      <w:r>
+        <w:rPr>
+          <w:rFonts w:ascii="Consolas" w:eastAsia="Times New Roman" w:hAnsi="Consolas" w:cs="Times New Roman"/>
+          <w:color w:val="E6DB74"/>
+          <w:sz w:val="21"/>
+          <w:szCs w:val="21"/>
+          <w:lang w:eastAsia="pt-BR"/>
+        </w:rPr>
+        <w:t>'_id'</w:t>
+      </w:r>
+      <w:r>
+        <w:rPr>
+          <w:rFonts w:ascii="Consolas" w:eastAsia="Times New Roman" w:hAnsi="Consolas" w:cs="Times New Roman"/>
+          <w:color w:val="F8F8F2"/>
+          <w:sz w:val="21"/>
+          <w:szCs w:val="21"/>
+          <w:lang w:eastAsia="pt-BR"/>
+        </w:rPr>
+        <w:t xml:space="preserve">: </w:t>
+      </w:r>
+      <w:r>
+        <w:rPr>
+          <w:rFonts w:ascii="Consolas" w:eastAsia="Times New Roman" w:hAnsi="Consolas" w:cs="Times New Roman"/>
+          <w:i/>
+          <w:iCs/>
+          <w:color w:val="FD971F"/>
+          <w:sz w:val="21"/>
+          <w:szCs w:val="21"/>
+          <w:lang w:eastAsia="pt-BR"/>
+        </w:rPr>
+        <w:t>id</w:t>
+      </w:r>
+      <w:r>
+        <w:rPr>
+          <w:rFonts w:ascii="Consolas" w:eastAsia="Times New Roman" w:hAnsi="Consolas" w:cs="Times New Roman"/>
+          <w:color w:val="F8F8F2"/>
+          <w:sz w:val="21"/>
+          <w:szCs w:val="21"/>
+          <w:lang w:eastAsia="pt-BR"/>
+        </w:rPr>
+        <w:t>});</w:t>
+      </w:r>
+    </w:p>
+    <w:p>
+      <w:pPr>
+        <w:pStyle w:val="PargrafodaLista"/>
+        <w:numPr>
+          <w:ilvl w:val="0"/>
+          <w:numId w:val="3"/>
+        </w:numPr>
+        <w:shd w:val="clear" w:color="auto" w:fill="272822"/>
+        <w:spacing w:after="0" w:line="285" w:lineRule="atLeast"/>
+        <w:rPr>
+          <w:rFonts w:ascii="Consolas" w:eastAsia="Times New Roman" w:hAnsi="Consolas" w:cs="Times New Roman"/>
+          <w:color w:val="F8F8F2"/>
+          <w:sz w:val="21"/>
+          <w:szCs w:val="21"/>
+          <w:lang w:eastAsia="pt-BR"/>
+        </w:rPr>
+      </w:pPr>
+      <w:r>
+        <w:rPr>
+          <w:rFonts w:ascii="Consolas" w:eastAsia="Times New Roman" w:hAnsi="Consolas" w:cs="Times New Roman"/>
+          <w:color w:val="F8F8F2"/>
+          <w:sz w:val="21"/>
+          <w:szCs w:val="21"/>
+          <w:lang w:eastAsia="pt-BR"/>
+        </w:rPr>
+        <w:t xml:space="preserve">            </w:t>
+      </w:r>
+      <w:proofErr w:type="spellStart"/>
+      <w:r>
+        <w:rPr>
+          <w:rFonts w:ascii="Consolas" w:eastAsia="Times New Roman" w:hAnsi="Consolas" w:cs="Times New Roman"/>
+          <w:color w:val="F92672"/>
+          <w:sz w:val="21"/>
+          <w:szCs w:val="21"/>
+          <w:lang w:eastAsia="pt-BR"/>
+        </w:rPr>
+        <w:t>return</w:t>
+      </w:r>
+      <w:proofErr w:type="spellEnd"/>
+      <w:r>
+        <w:rPr>
+          <w:rFonts w:ascii="Consolas" w:eastAsia="Times New Roman" w:hAnsi="Consolas" w:cs="Times New Roman"/>
+          <w:color w:val="F8F8F2"/>
+          <w:sz w:val="21"/>
+          <w:szCs w:val="21"/>
+          <w:lang w:eastAsia="pt-BR"/>
+        </w:rPr>
+        <w:t xml:space="preserve"> </w:t>
+      </w:r>
+      <w:proofErr w:type="spellStart"/>
+      <w:r>
+        <w:rPr>
+          <w:rFonts w:ascii="Consolas" w:eastAsia="Times New Roman" w:hAnsi="Consolas" w:cs="Times New Roman"/>
+          <w:color w:val="F8F8F2"/>
+          <w:sz w:val="21"/>
+          <w:szCs w:val="21"/>
+          <w:lang w:eastAsia="pt-BR"/>
+        </w:rPr>
+        <w:t>event</w:t>
+      </w:r>
+      <w:proofErr w:type="spellEnd"/>
+      <w:r>
+        <w:rPr>
+          <w:rFonts w:ascii="Consolas" w:eastAsia="Times New Roman" w:hAnsi="Consolas" w:cs="Times New Roman"/>
+          <w:color w:val="F8F8F2"/>
+          <w:sz w:val="21"/>
+          <w:szCs w:val="21"/>
+          <w:lang w:eastAsia="pt-BR"/>
+        </w:rPr>
+        <w:t>;</w:t>
+      </w:r>
+    </w:p>
+    <w:p>
+      <w:pPr>
+        <w:pStyle w:val="PargrafodaLista"/>
+        <w:numPr>
+          <w:ilvl w:val="0"/>
+          <w:numId w:val="3"/>
+        </w:numPr>
+        <w:shd w:val="clear" w:color="auto" w:fill="272822"/>
+        <w:spacing w:after="0" w:line="285" w:lineRule="atLeast"/>
+        <w:rPr>
+          <w:rFonts w:ascii="Consolas" w:eastAsia="Times New Roman" w:hAnsi="Consolas" w:cs="Times New Roman"/>
+          <w:color w:val="F8F8F2"/>
+          <w:sz w:val="21"/>
+          <w:szCs w:val="21"/>
+          <w:lang w:eastAsia="pt-BR"/>
+        </w:rPr>
+      </w:pPr>
+      <w:r>
+        <w:rPr>
+          <w:rFonts w:ascii="Consolas" w:eastAsia="Times New Roman" w:hAnsi="Consolas" w:cs="Times New Roman"/>
+          <w:color w:val="F8F8F2"/>
+          <w:sz w:val="21"/>
+          <w:szCs w:val="21"/>
+          <w:lang w:eastAsia="pt-BR"/>
+        </w:rPr>
+        <w:lastRenderedPageBreak/>
+        <w:t xml:space="preserve">        } </w:t>
+      </w:r>
+      <w:r>
+        <w:rPr>
+          <w:rFonts w:ascii="Consolas" w:eastAsia="Times New Roman" w:hAnsi="Consolas" w:cs="Times New Roman"/>
+          <w:color w:val="F92672"/>
+          <w:sz w:val="21"/>
+          <w:szCs w:val="21"/>
+          <w:lang w:eastAsia="pt-BR"/>
+        </w:rPr>
+        <w:t>catch</w:t>
+      </w:r>
+      <w:r>
+        <w:rPr>
+          <w:rFonts w:ascii="Consolas" w:eastAsia="Times New Roman" w:hAnsi="Consolas" w:cs="Times New Roman"/>
+          <w:color w:val="F8F8F2"/>
+          <w:sz w:val="21"/>
+          <w:szCs w:val="21"/>
+          <w:lang w:eastAsia="pt-BR"/>
+        </w:rPr>
+        <w:t xml:space="preserve"> (</w:t>
+      </w:r>
+      <w:proofErr w:type="spellStart"/>
+      <w:r>
+        <w:rPr>
+          <w:rFonts w:ascii="Consolas" w:eastAsia="Times New Roman" w:hAnsi="Consolas" w:cs="Times New Roman"/>
+          <w:color w:val="F8F8F2"/>
+          <w:sz w:val="21"/>
+          <w:szCs w:val="21"/>
+          <w:lang w:eastAsia="pt-BR"/>
+        </w:rPr>
+        <w:t>err</w:t>
+      </w:r>
+      <w:proofErr w:type="spellEnd"/>
+      <w:r>
+        <w:rPr>
+          <w:rFonts w:ascii="Consolas" w:eastAsia="Times New Roman" w:hAnsi="Consolas" w:cs="Times New Roman"/>
+          <w:color w:val="F8F8F2"/>
+          <w:sz w:val="21"/>
+          <w:szCs w:val="21"/>
+          <w:lang w:eastAsia="pt-BR"/>
+        </w:rPr>
+        <w:t>) {</w:t>
+      </w:r>
+    </w:p>
+    <w:p>
+      <w:pPr>
+        <w:pStyle w:val="PargrafodaLista"/>
+        <w:numPr>
+          <w:ilvl w:val="0"/>
+          <w:numId w:val="3"/>
+        </w:numPr>
+        <w:shd w:val="clear" w:color="auto" w:fill="272822"/>
+        <w:spacing w:after="0" w:line="285" w:lineRule="atLeast"/>
+        <w:rPr>
+          <w:rFonts w:ascii="Consolas" w:eastAsia="Times New Roman" w:hAnsi="Consolas" w:cs="Times New Roman"/>
+          <w:color w:val="F8F8F2"/>
+          <w:sz w:val="21"/>
+          <w:szCs w:val="21"/>
+          <w:lang w:eastAsia="pt-BR"/>
+        </w:rPr>
+      </w:pPr>
+      <w:r>
+        <w:rPr>
+          <w:rFonts w:ascii="Consolas" w:eastAsia="Times New Roman" w:hAnsi="Consolas" w:cs="Times New Roman"/>
+          <w:color w:val="F8F8F2"/>
+          <w:sz w:val="21"/>
+          <w:szCs w:val="21"/>
+          <w:lang w:eastAsia="pt-BR"/>
+        </w:rPr>
+        <w:t>            console.</w:t>
+      </w:r>
+      <w:r>
+        <w:rPr>
+          <w:rFonts w:ascii="Consolas" w:eastAsia="Times New Roman" w:hAnsi="Consolas" w:cs="Times New Roman"/>
+          <w:color w:val="A6E22E"/>
+          <w:sz w:val="21"/>
+          <w:szCs w:val="21"/>
+          <w:lang w:eastAsia="pt-BR"/>
+        </w:rPr>
+        <w:t>log</w:t>
+      </w:r>
+      <w:r>
+        <w:rPr>
+          <w:rFonts w:ascii="Consolas" w:eastAsia="Times New Roman" w:hAnsi="Consolas" w:cs="Times New Roman"/>
+          <w:color w:val="F8F8F2"/>
+          <w:sz w:val="21"/>
+          <w:szCs w:val="21"/>
+          <w:lang w:eastAsia="pt-BR"/>
+        </w:rPr>
+        <w:t>(</w:t>
+      </w:r>
+      <w:proofErr w:type="spellStart"/>
+      <w:r>
+        <w:rPr>
+          <w:rFonts w:ascii="Consolas" w:eastAsia="Times New Roman" w:hAnsi="Consolas" w:cs="Times New Roman"/>
+          <w:color w:val="F8F8F2"/>
+          <w:sz w:val="21"/>
+          <w:szCs w:val="21"/>
+          <w:lang w:eastAsia="pt-BR"/>
+        </w:rPr>
+        <w:t>err</w:t>
+      </w:r>
+      <w:proofErr w:type="spellEnd"/>
+      <w:r>
+        <w:rPr>
+          <w:rFonts w:ascii="Consolas" w:eastAsia="Times New Roman" w:hAnsi="Consolas" w:cs="Times New Roman"/>
+          <w:color w:val="F8F8F2"/>
+          <w:sz w:val="21"/>
+          <w:szCs w:val="21"/>
+          <w:lang w:eastAsia="pt-BR"/>
+        </w:rPr>
+        <w:t>);</w:t>
+      </w:r>
+    </w:p>
+    <w:p>
+      <w:pPr>
+        <w:pStyle w:val="PargrafodaLista"/>
+        <w:numPr>
+          <w:ilvl w:val="0"/>
+          <w:numId w:val="3"/>
+        </w:numPr>
+        <w:shd w:val="clear" w:color="auto" w:fill="272822"/>
+        <w:spacing w:after="0" w:line="285" w:lineRule="atLeast"/>
+        <w:rPr>
+          <w:rFonts w:ascii="Consolas" w:eastAsia="Times New Roman" w:hAnsi="Consolas" w:cs="Times New Roman"/>
+          <w:color w:val="F8F8F2"/>
+          <w:sz w:val="21"/>
+          <w:szCs w:val="21"/>
+          <w:lang w:eastAsia="pt-BR"/>
+        </w:rPr>
+      </w:pPr>
+      <w:r>
+        <w:rPr>
+          <w:rFonts w:ascii="Consolas" w:eastAsia="Times New Roman" w:hAnsi="Consolas" w:cs="Times New Roman"/>
+          <w:color w:val="F8F8F2"/>
+          <w:sz w:val="21"/>
+          <w:szCs w:val="21"/>
+          <w:lang w:eastAsia="pt-BR"/>
+        </w:rPr>
+        <w:t>        }</w:t>
+      </w:r>
+    </w:p>
+    <w:p>
+      <w:pPr>
+        <w:pStyle w:val="PargrafodaLista"/>
+        <w:numPr>
+          <w:ilvl w:val="0"/>
+          <w:numId w:val="3"/>
+        </w:numPr>
+        <w:shd w:val="clear" w:color="auto" w:fill="272822"/>
+        <w:spacing w:after="0" w:line="285" w:lineRule="atLeast"/>
+        <w:rPr>
+          <w:rFonts w:ascii="Consolas" w:eastAsia="Times New Roman" w:hAnsi="Consolas" w:cs="Times New Roman"/>
+          <w:color w:val="F8F8F2"/>
+          <w:sz w:val="21"/>
+          <w:szCs w:val="21"/>
+          <w:lang w:eastAsia="pt-BR"/>
+        </w:rPr>
+      </w:pPr>
+      <w:r>
+        <w:rPr>
+          <w:rFonts w:ascii="Consolas" w:eastAsia="Times New Roman" w:hAnsi="Consolas" w:cs="Times New Roman"/>
+          <w:color w:val="F8F8F2"/>
+          <w:sz w:val="21"/>
+          <w:szCs w:val="21"/>
+          <w:lang w:eastAsia="pt-BR"/>
+        </w:rPr>
+        <w:t>       </w:t>
+      </w:r>
+    </w:p>
+    <w:p>
+      <w:pPr>
+        <w:pStyle w:val="PargrafodaLista"/>
+        <w:numPr>
+          <w:ilvl w:val="0"/>
+          <w:numId w:val="3"/>
+        </w:numPr>
+        <w:shd w:val="clear" w:color="auto" w:fill="272822"/>
+        <w:spacing w:after="0" w:line="285" w:lineRule="atLeast"/>
+        <w:rPr>
+          <w:rFonts w:ascii="Consolas" w:eastAsia="Times New Roman" w:hAnsi="Consolas" w:cs="Times New Roman"/>
+          <w:color w:val="F8F8F2"/>
+          <w:sz w:val="21"/>
+          <w:szCs w:val="21"/>
+          <w:lang w:eastAsia="pt-BR"/>
+        </w:rPr>
+      </w:pPr>
+      <w:r>
+        <w:rPr>
+          <w:rFonts w:ascii="Consolas" w:eastAsia="Times New Roman" w:hAnsi="Consolas" w:cs="Times New Roman"/>
+          <w:color w:val="F8F8F2"/>
+          <w:sz w:val="21"/>
+          <w:szCs w:val="21"/>
+          <w:lang w:eastAsia="pt-BR"/>
+        </w:rPr>
+        <w:t>    }</w:t>
+      </w:r>
+    </w:p>
+    <w:p>
+      <w:pPr>
+        <w:pStyle w:val="PargrafodaLista"/>
+      </w:pPr>
+    </w:p>
+    <w:p>
+      <w:pPr>
+        <w:pStyle w:val="PargrafodaLista"/>
+        <w:numPr>
+          <w:ilvl w:val="0"/>
+          <w:numId w:val="3"/>
+        </w:numPr>
+      </w:pPr>
+      <w:r>
+        <w:t>No arquivo index.js n</w:t>
+      </w:r>
+      <w:r>
+        <w:t xml:space="preserve">a rota </w:t>
+      </w:r>
+      <w:proofErr w:type="spellStart"/>
+      <w:r>
+        <w:t>app.get</w:t>
+      </w:r>
+      <w:proofErr w:type="spellEnd"/>
+      <w:r>
+        <w:t>(“</w:t>
+      </w:r>
+      <w:proofErr w:type="spellStart"/>
+      <w:r>
+        <w:t>event</w:t>
+      </w:r>
+      <w:proofErr w:type="spellEnd"/>
+      <w:r>
+        <w:t xml:space="preserve">/:id) vamos criar uma variável </w:t>
+      </w:r>
+      <w:proofErr w:type="spellStart"/>
+      <w:r>
+        <w:t>appointment</w:t>
+      </w:r>
+      <w:proofErr w:type="spellEnd"/>
+      <w:r>
+        <w:t xml:space="preserve"> </w:t>
+      </w:r>
+      <w:r>
+        <w:t xml:space="preserve">que irá receber o resultado do método </w:t>
+      </w:r>
+      <w:proofErr w:type="spellStart"/>
+      <w:r>
+        <w:t>GetById</w:t>
+      </w:r>
+      <w:proofErr w:type="spellEnd"/>
+    </w:p>
+    <w:p>
+      <w:pPr>
+        <w:pStyle w:val="PargrafodaLista"/>
+        <w:numPr>
+          <w:ilvl w:val="0"/>
+          <w:numId w:val="3"/>
+        </w:numPr>
+      </w:pPr>
+      <w:r>
+        <w:t xml:space="preserve">Vamos renderizar a pagina </w:t>
+      </w:r>
+      <w:proofErr w:type="spellStart"/>
+      <w:r>
+        <w:t>event.ejs</w:t>
+      </w:r>
+      <w:proofErr w:type="spellEnd"/>
+      <w:r>
+        <w:t xml:space="preserve"> e vamos passar a variável </w:t>
+      </w:r>
+      <w:proofErr w:type="spellStart"/>
+      <w:r>
+        <w:t>appointment</w:t>
+      </w:r>
+      <w:proofErr w:type="spellEnd"/>
+      <w:r>
+        <w:t xml:space="preserve"> como um </w:t>
+      </w:r>
+      <w:proofErr w:type="spellStart"/>
+      <w:r>
+        <w:t>json</w:t>
+      </w:r>
+      <w:proofErr w:type="spellEnd"/>
+      <w:r>
+        <w:t>.</w:t>
+      </w:r>
+    </w:p>
+    <w:p>
+      <w:pPr>
+        <w:pStyle w:val="PargrafodaLista"/>
+        <w:numPr>
+          <w:ilvl w:val="0"/>
+          <w:numId w:val="3"/>
+        </w:numPr>
+        <w:shd w:val="clear" w:color="auto" w:fill="272822"/>
+        <w:spacing w:after="0" w:line="285" w:lineRule="atLeast"/>
+        <w:rPr>
+          <w:rFonts w:ascii="Consolas" w:eastAsia="Times New Roman" w:hAnsi="Consolas" w:cs="Times New Roman"/>
+          <w:color w:val="F8F8F2"/>
+          <w:sz w:val="21"/>
+          <w:szCs w:val="21"/>
+          <w:lang w:eastAsia="pt-BR"/>
+        </w:rPr>
+      </w:pPr>
+      <w:r>
+        <w:rPr>
+          <w:rFonts w:ascii="Consolas" w:eastAsia="Times New Roman" w:hAnsi="Consolas" w:cs="Times New Roman"/>
+          <w:color w:val="88846F"/>
+          <w:sz w:val="21"/>
+          <w:szCs w:val="21"/>
+          <w:lang w:eastAsia="pt-BR"/>
+        </w:rPr>
+        <w:t xml:space="preserve">//rota para carregar um registro em uma página </w:t>
+      </w:r>
+      <w:proofErr w:type="spellStart"/>
+      <w:r>
+        <w:rPr>
+          <w:rFonts w:ascii="Consolas" w:eastAsia="Times New Roman" w:hAnsi="Consolas" w:cs="Times New Roman"/>
+          <w:color w:val="88846F"/>
+          <w:sz w:val="21"/>
+          <w:szCs w:val="21"/>
+          <w:lang w:eastAsia="pt-BR"/>
+        </w:rPr>
+        <w:t>paa</w:t>
+      </w:r>
+      <w:proofErr w:type="spellEnd"/>
+      <w:r>
+        <w:rPr>
+          <w:rFonts w:ascii="Consolas" w:eastAsia="Times New Roman" w:hAnsi="Consolas" w:cs="Times New Roman"/>
+          <w:color w:val="88846F"/>
+          <w:sz w:val="21"/>
+          <w:szCs w:val="21"/>
+          <w:lang w:eastAsia="pt-BR"/>
+        </w:rPr>
+        <w:t xml:space="preserve"> edição.</w:t>
+      </w:r>
+    </w:p>
+    <w:p>
+      <w:pPr>
+        <w:pStyle w:val="PargrafodaLista"/>
+        <w:numPr>
+          <w:ilvl w:val="0"/>
+          <w:numId w:val="3"/>
+        </w:numPr>
+        <w:shd w:val="clear" w:color="auto" w:fill="272822"/>
+        <w:spacing w:after="0" w:line="285" w:lineRule="atLeast"/>
+        <w:rPr>
+          <w:rFonts w:ascii="Consolas" w:eastAsia="Times New Roman" w:hAnsi="Consolas" w:cs="Times New Roman"/>
+          <w:color w:val="F8F8F2"/>
+          <w:sz w:val="21"/>
+          <w:szCs w:val="21"/>
+          <w:lang w:eastAsia="pt-BR"/>
+        </w:rPr>
+      </w:pPr>
+      <w:proofErr w:type="spellStart"/>
+      <w:proofErr w:type="gramStart"/>
+      <w:r>
+        <w:rPr>
+          <w:rFonts w:ascii="Consolas" w:eastAsia="Times New Roman" w:hAnsi="Consolas" w:cs="Times New Roman"/>
+          <w:color w:val="F8F8F2"/>
+          <w:sz w:val="21"/>
+          <w:szCs w:val="21"/>
+          <w:lang w:eastAsia="pt-BR"/>
+        </w:rPr>
+        <w:t>app.</w:t>
+      </w:r>
+      <w:r>
+        <w:rPr>
+          <w:rFonts w:ascii="Consolas" w:eastAsia="Times New Roman" w:hAnsi="Consolas" w:cs="Times New Roman"/>
+          <w:color w:val="A6E22E"/>
+          <w:sz w:val="21"/>
+          <w:szCs w:val="21"/>
+          <w:lang w:eastAsia="pt-BR"/>
+        </w:rPr>
+        <w:t>get</w:t>
+      </w:r>
+      <w:proofErr w:type="spellEnd"/>
+      <w:r>
+        <w:rPr>
+          <w:rFonts w:ascii="Consolas" w:eastAsia="Times New Roman" w:hAnsi="Consolas" w:cs="Times New Roman"/>
+          <w:color w:val="F8F8F2"/>
+          <w:sz w:val="21"/>
+          <w:szCs w:val="21"/>
+          <w:lang w:eastAsia="pt-BR"/>
+        </w:rPr>
+        <w:t>(</w:t>
+      </w:r>
+      <w:proofErr w:type="gramEnd"/>
+      <w:r>
+        <w:rPr>
+          <w:rFonts w:ascii="Consolas" w:eastAsia="Times New Roman" w:hAnsi="Consolas" w:cs="Times New Roman"/>
+          <w:color w:val="E6DB74"/>
+          <w:sz w:val="21"/>
+          <w:szCs w:val="21"/>
+          <w:lang w:eastAsia="pt-BR"/>
+        </w:rPr>
+        <w:t>'/</w:t>
+      </w:r>
+      <w:proofErr w:type="spellStart"/>
+      <w:r>
+        <w:rPr>
+          <w:rFonts w:ascii="Consolas" w:eastAsia="Times New Roman" w:hAnsi="Consolas" w:cs="Times New Roman"/>
+          <w:color w:val="E6DB74"/>
+          <w:sz w:val="21"/>
+          <w:szCs w:val="21"/>
+          <w:lang w:eastAsia="pt-BR"/>
+        </w:rPr>
+        <w:t>event</w:t>
+      </w:r>
+      <w:proofErr w:type="spellEnd"/>
+      <w:r>
+        <w:rPr>
+          <w:rFonts w:ascii="Consolas" w:eastAsia="Times New Roman" w:hAnsi="Consolas" w:cs="Times New Roman"/>
+          <w:color w:val="E6DB74"/>
+          <w:sz w:val="21"/>
+          <w:szCs w:val="21"/>
+          <w:lang w:eastAsia="pt-BR"/>
+        </w:rPr>
+        <w:t>/:id'</w:t>
+      </w:r>
+      <w:r>
+        <w:rPr>
+          <w:rFonts w:ascii="Consolas" w:eastAsia="Times New Roman" w:hAnsi="Consolas" w:cs="Times New Roman"/>
+          <w:color w:val="F8F8F2"/>
+          <w:sz w:val="21"/>
+          <w:szCs w:val="21"/>
+          <w:lang w:eastAsia="pt-BR"/>
+        </w:rPr>
+        <w:t xml:space="preserve">, </w:t>
+      </w:r>
+      <w:proofErr w:type="spellStart"/>
+      <w:r>
+        <w:rPr>
+          <w:rFonts w:ascii="Consolas" w:eastAsia="Times New Roman" w:hAnsi="Consolas" w:cs="Times New Roman"/>
+          <w:color w:val="F92672"/>
+          <w:sz w:val="21"/>
+          <w:szCs w:val="21"/>
+          <w:lang w:eastAsia="pt-BR"/>
+        </w:rPr>
+        <w:t>async</w:t>
+      </w:r>
+      <w:proofErr w:type="spellEnd"/>
+      <w:r>
+        <w:rPr>
+          <w:rFonts w:ascii="Consolas" w:eastAsia="Times New Roman" w:hAnsi="Consolas" w:cs="Times New Roman"/>
+          <w:color w:val="F8F8F2"/>
+          <w:sz w:val="21"/>
+          <w:szCs w:val="21"/>
+          <w:lang w:eastAsia="pt-BR"/>
+        </w:rPr>
+        <w:t>(</w:t>
+      </w:r>
+      <w:proofErr w:type="spellStart"/>
+      <w:r>
+        <w:rPr>
+          <w:rFonts w:ascii="Consolas" w:eastAsia="Times New Roman" w:hAnsi="Consolas" w:cs="Times New Roman"/>
+          <w:i/>
+          <w:iCs/>
+          <w:color w:val="FD971F"/>
+          <w:sz w:val="21"/>
+          <w:szCs w:val="21"/>
+          <w:lang w:eastAsia="pt-BR"/>
+        </w:rPr>
+        <w:t>req</w:t>
+      </w:r>
+      <w:proofErr w:type="spellEnd"/>
+      <w:r>
+        <w:rPr>
+          <w:rFonts w:ascii="Consolas" w:eastAsia="Times New Roman" w:hAnsi="Consolas" w:cs="Times New Roman"/>
+          <w:color w:val="F8F8F2"/>
+          <w:sz w:val="21"/>
+          <w:szCs w:val="21"/>
+          <w:lang w:eastAsia="pt-BR"/>
+        </w:rPr>
+        <w:t xml:space="preserve">, </w:t>
+      </w:r>
+      <w:r>
+        <w:rPr>
+          <w:rFonts w:ascii="Consolas" w:eastAsia="Times New Roman" w:hAnsi="Consolas" w:cs="Times New Roman"/>
+          <w:i/>
+          <w:iCs/>
+          <w:color w:val="FD971F"/>
+          <w:sz w:val="21"/>
+          <w:szCs w:val="21"/>
+          <w:lang w:eastAsia="pt-BR"/>
+        </w:rPr>
+        <w:t>res</w:t>
+      </w:r>
+      <w:r>
+        <w:rPr>
+          <w:rFonts w:ascii="Consolas" w:eastAsia="Times New Roman" w:hAnsi="Consolas" w:cs="Times New Roman"/>
+          <w:color w:val="F8F8F2"/>
+          <w:sz w:val="21"/>
+          <w:szCs w:val="21"/>
+          <w:lang w:eastAsia="pt-BR"/>
+        </w:rPr>
+        <w:t>)</w:t>
+      </w:r>
+      <w:r>
+        <w:rPr>
+          <w:rFonts w:ascii="Consolas" w:eastAsia="Times New Roman" w:hAnsi="Consolas" w:cs="Times New Roman"/>
+          <w:i/>
+          <w:iCs/>
+          <w:color w:val="66D9EF"/>
+          <w:sz w:val="21"/>
+          <w:szCs w:val="21"/>
+          <w:lang w:eastAsia="pt-BR"/>
+        </w:rPr>
+        <w:t>=&gt;</w:t>
+      </w:r>
+      <w:r>
+        <w:rPr>
+          <w:rFonts w:ascii="Consolas" w:eastAsia="Times New Roman" w:hAnsi="Consolas" w:cs="Times New Roman"/>
+          <w:color w:val="F8F8F2"/>
+          <w:sz w:val="21"/>
+          <w:szCs w:val="21"/>
+          <w:lang w:eastAsia="pt-BR"/>
+        </w:rPr>
+        <w:t>{</w:t>
+      </w:r>
+    </w:p>
+    <w:p>
+      <w:pPr>
+        <w:pStyle w:val="PargrafodaLista"/>
+        <w:numPr>
+          <w:ilvl w:val="0"/>
+          <w:numId w:val="3"/>
+        </w:numPr>
+        <w:shd w:val="clear" w:color="auto" w:fill="272822"/>
+        <w:spacing w:after="0" w:line="285" w:lineRule="atLeast"/>
+        <w:rPr>
+          <w:rFonts w:ascii="Consolas" w:eastAsia="Times New Roman" w:hAnsi="Consolas" w:cs="Times New Roman"/>
+          <w:color w:val="F8F8F2"/>
+          <w:sz w:val="21"/>
+          <w:szCs w:val="21"/>
+          <w:lang w:eastAsia="pt-BR"/>
+        </w:rPr>
+      </w:pPr>
+      <w:r>
+        <w:rPr>
+          <w:rFonts w:ascii="Consolas" w:eastAsia="Times New Roman" w:hAnsi="Consolas" w:cs="Times New Roman"/>
+          <w:color w:val="F8F8F2"/>
+          <w:sz w:val="21"/>
+          <w:szCs w:val="21"/>
+          <w:lang w:eastAsia="pt-BR"/>
+        </w:rPr>
+        <w:t xml:space="preserve">    </w:t>
+      </w:r>
+      <w:r>
+        <w:rPr>
+          <w:rFonts w:ascii="Consolas" w:eastAsia="Times New Roman" w:hAnsi="Consolas" w:cs="Times New Roman"/>
+          <w:color w:val="88846F"/>
+          <w:sz w:val="21"/>
+          <w:szCs w:val="21"/>
+          <w:lang w:eastAsia="pt-BR"/>
+        </w:rPr>
+        <w:t>/*testando</w:t>
+      </w:r>
+    </w:p>
+    <w:p>
+      <w:pPr>
+        <w:pStyle w:val="PargrafodaLista"/>
+        <w:numPr>
+          <w:ilvl w:val="0"/>
+          <w:numId w:val="3"/>
+        </w:numPr>
+        <w:shd w:val="clear" w:color="auto" w:fill="272822"/>
+        <w:spacing w:after="0" w:line="285" w:lineRule="atLeast"/>
+        <w:rPr>
+          <w:rFonts w:ascii="Consolas" w:eastAsia="Times New Roman" w:hAnsi="Consolas" w:cs="Times New Roman"/>
+          <w:color w:val="F8F8F2"/>
+          <w:sz w:val="21"/>
+          <w:szCs w:val="21"/>
+          <w:lang w:eastAsia="pt-BR"/>
+        </w:rPr>
+      </w:pPr>
+      <w:r>
+        <w:rPr>
+          <w:rFonts w:ascii="Consolas" w:eastAsia="Times New Roman" w:hAnsi="Consolas" w:cs="Times New Roman"/>
+          <w:color w:val="88846F"/>
+          <w:sz w:val="21"/>
+          <w:szCs w:val="21"/>
+          <w:lang w:eastAsia="pt-BR"/>
+        </w:rPr>
+        <w:t xml:space="preserve">    </w:t>
+      </w:r>
+      <w:proofErr w:type="gramStart"/>
+      <w:r>
+        <w:rPr>
+          <w:rFonts w:ascii="Consolas" w:eastAsia="Times New Roman" w:hAnsi="Consolas" w:cs="Times New Roman"/>
+          <w:color w:val="88846F"/>
+          <w:sz w:val="21"/>
+          <w:szCs w:val="21"/>
+          <w:lang w:eastAsia="pt-BR"/>
+        </w:rPr>
+        <w:t>console.log(</w:t>
+      </w:r>
+      <w:proofErr w:type="spellStart"/>
+      <w:proofErr w:type="gramEnd"/>
+      <w:r>
+        <w:rPr>
+          <w:rFonts w:ascii="Consolas" w:eastAsia="Times New Roman" w:hAnsi="Consolas" w:cs="Times New Roman"/>
+          <w:color w:val="88846F"/>
+          <w:sz w:val="21"/>
+          <w:szCs w:val="21"/>
+          <w:lang w:eastAsia="pt-BR"/>
+        </w:rPr>
+        <w:t>await</w:t>
+      </w:r>
+      <w:proofErr w:type="spellEnd"/>
+      <w:r>
+        <w:rPr>
+          <w:rFonts w:ascii="Consolas" w:eastAsia="Times New Roman" w:hAnsi="Consolas" w:cs="Times New Roman"/>
+          <w:color w:val="88846F"/>
+          <w:sz w:val="21"/>
+          <w:szCs w:val="21"/>
+          <w:lang w:eastAsia="pt-BR"/>
+        </w:rPr>
+        <w:t xml:space="preserve"> </w:t>
+      </w:r>
+      <w:proofErr w:type="spellStart"/>
+      <w:r>
+        <w:rPr>
+          <w:rFonts w:ascii="Consolas" w:eastAsia="Times New Roman" w:hAnsi="Consolas" w:cs="Times New Roman"/>
+          <w:color w:val="88846F"/>
+          <w:sz w:val="21"/>
+          <w:szCs w:val="21"/>
+          <w:lang w:eastAsia="pt-BR"/>
+        </w:rPr>
+        <w:t>AppointmentService.GetById</w:t>
+      </w:r>
+      <w:proofErr w:type="spellEnd"/>
+      <w:r>
+        <w:rPr>
+          <w:rFonts w:ascii="Consolas" w:eastAsia="Times New Roman" w:hAnsi="Consolas" w:cs="Times New Roman"/>
+          <w:color w:val="88846F"/>
+          <w:sz w:val="21"/>
+          <w:szCs w:val="21"/>
+          <w:lang w:eastAsia="pt-BR"/>
+        </w:rPr>
+        <w:t>(req.params.id));</w:t>
+      </w:r>
+    </w:p>
+    <w:p>
+      <w:pPr>
+        <w:pStyle w:val="PargrafodaLista"/>
+        <w:numPr>
+          <w:ilvl w:val="0"/>
+          <w:numId w:val="3"/>
+        </w:numPr>
+        <w:shd w:val="clear" w:color="auto" w:fill="272822"/>
+        <w:spacing w:after="0" w:line="285" w:lineRule="atLeast"/>
+        <w:rPr>
+          <w:rFonts w:ascii="Consolas" w:eastAsia="Times New Roman" w:hAnsi="Consolas" w:cs="Times New Roman"/>
+          <w:color w:val="F8F8F2"/>
+          <w:sz w:val="21"/>
+          <w:szCs w:val="21"/>
+          <w:lang w:eastAsia="pt-BR"/>
+        </w:rPr>
+      </w:pPr>
+      <w:r>
+        <w:rPr>
+          <w:rFonts w:ascii="Consolas" w:eastAsia="Times New Roman" w:hAnsi="Consolas" w:cs="Times New Roman"/>
+          <w:color w:val="88846F"/>
+          <w:sz w:val="21"/>
+          <w:szCs w:val="21"/>
+          <w:lang w:eastAsia="pt-BR"/>
+        </w:rPr>
+        <w:t xml:space="preserve">    </w:t>
+      </w:r>
+      <w:proofErr w:type="spellStart"/>
+      <w:proofErr w:type="gramStart"/>
+      <w:r>
+        <w:rPr>
+          <w:rFonts w:ascii="Consolas" w:eastAsia="Times New Roman" w:hAnsi="Consolas" w:cs="Times New Roman"/>
+          <w:color w:val="88846F"/>
+          <w:sz w:val="21"/>
+          <w:szCs w:val="21"/>
+          <w:lang w:eastAsia="pt-BR"/>
+        </w:rPr>
+        <w:t>res.json</w:t>
+      </w:r>
+      <w:proofErr w:type="spellEnd"/>
+      <w:proofErr w:type="gramEnd"/>
+      <w:r>
+        <w:rPr>
+          <w:rFonts w:ascii="Consolas" w:eastAsia="Times New Roman" w:hAnsi="Consolas" w:cs="Times New Roman"/>
+          <w:color w:val="88846F"/>
+          <w:sz w:val="21"/>
+          <w:szCs w:val="21"/>
+          <w:lang w:eastAsia="pt-BR"/>
+        </w:rPr>
+        <w:t>({id: req.params.id});</w:t>
+      </w:r>
+    </w:p>
+    <w:p>
+      <w:pPr>
+        <w:pStyle w:val="PargrafodaLista"/>
+        <w:numPr>
+          <w:ilvl w:val="0"/>
+          <w:numId w:val="3"/>
+        </w:numPr>
+        <w:shd w:val="clear" w:color="auto" w:fill="272822"/>
+        <w:spacing w:after="0" w:line="285" w:lineRule="atLeast"/>
+        <w:rPr>
+          <w:rFonts w:ascii="Consolas" w:eastAsia="Times New Roman" w:hAnsi="Consolas" w:cs="Times New Roman"/>
+          <w:color w:val="F8F8F2"/>
+          <w:sz w:val="21"/>
+          <w:szCs w:val="21"/>
+          <w:lang w:eastAsia="pt-BR"/>
+        </w:rPr>
+      </w:pPr>
+      <w:r>
+        <w:rPr>
+          <w:rFonts w:ascii="Consolas" w:eastAsia="Times New Roman" w:hAnsi="Consolas" w:cs="Times New Roman"/>
+          <w:color w:val="88846F"/>
+          <w:sz w:val="21"/>
+          <w:szCs w:val="21"/>
+          <w:lang w:eastAsia="pt-BR"/>
+        </w:rPr>
+        <w:t>    */</w:t>
+      </w:r>
+    </w:p>
+    <w:p>
+      <w:pPr>
+        <w:pStyle w:val="PargrafodaLista"/>
+        <w:numPr>
+          <w:ilvl w:val="0"/>
+          <w:numId w:val="3"/>
+        </w:numPr>
+        <w:shd w:val="clear" w:color="auto" w:fill="272822"/>
+        <w:spacing w:after="0" w:line="285" w:lineRule="atLeast"/>
+        <w:rPr>
+          <w:rFonts w:ascii="Consolas" w:eastAsia="Times New Roman" w:hAnsi="Consolas" w:cs="Times New Roman"/>
+          <w:color w:val="F8F8F2"/>
+          <w:sz w:val="21"/>
+          <w:szCs w:val="21"/>
+          <w:lang w:eastAsia="pt-BR"/>
+        </w:rPr>
+      </w:pPr>
+      <w:r>
+        <w:rPr>
+          <w:rFonts w:ascii="Consolas" w:eastAsia="Times New Roman" w:hAnsi="Consolas" w:cs="Times New Roman"/>
+          <w:color w:val="F8F8F2"/>
+          <w:sz w:val="21"/>
+          <w:szCs w:val="21"/>
+          <w:lang w:eastAsia="pt-BR"/>
+        </w:rPr>
+        <w:t>   </w:t>
+      </w:r>
+      <w:r>
+        <w:rPr>
+          <w:rFonts w:ascii="Consolas" w:eastAsia="Times New Roman" w:hAnsi="Consolas" w:cs="Times New Roman"/>
+          <w:i/>
+          <w:iCs/>
+          <w:color w:val="66D9EF"/>
+          <w:sz w:val="21"/>
+          <w:szCs w:val="21"/>
+          <w:lang w:eastAsia="pt-BR"/>
+        </w:rPr>
+        <w:t>var</w:t>
+      </w:r>
+      <w:r>
+        <w:rPr>
+          <w:rFonts w:ascii="Consolas" w:eastAsia="Times New Roman" w:hAnsi="Consolas" w:cs="Times New Roman"/>
+          <w:color w:val="F8F8F2"/>
+          <w:sz w:val="21"/>
+          <w:szCs w:val="21"/>
+          <w:lang w:eastAsia="pt-BR"/>
+        </w:rPr>
+        <w:t xml:space="preserve"> </w:t>
+      </w:r>
+      <w:proofErr w:type="spellStart"/>
+      <w:r>
+        <w:rPr>
+          <w:rFonts w:ascii="Consolas" w:eastAsia="Times New Roman" w:hAnsi="Consolas" w:cs="Times New Roman"/>
+          <w:color w:val="F8F8F2"/>
+          <w:sz w:val="21"/>
+          <w:szCs w:val="21"/>
+          <w:lang w:eastAsia="pt-BR"/>
+        </w:rPr>
+        <w:t>appointment</w:t>
+      </w:r>
+      <w:proofErr w:type="spellEnd"/>
+      <w:r>
+        <w:rPr>
+          <w:rFonts w:ascii="Consolas" w:eastAsia="Times New Roman" w:hAnsi="Consolas" w:cs="Times New Roman"/>
+          <w:color w:val="F8F8F2"/>
+          <w:sz w:val="21"/>
+          <w:szCs w:val="21"/>
+          <w:lang w:eastAsia="pt-BR"/>
+        </w:rPr>
+        <w:t xml:space="preserve"> </w:t>
+      </w:r>
+      <w:r>
+        <w:rPr>
+          <w:rFonts w:ascii="Consolas" w:eastAsia="Times New Roman" w:hAnsi="Consolas" w:cs="Times New Roman"/>
+          <w:color w:val="F92672"/>
+          <w:sz w:val="21"/>
+          <w:szCs w:val="21"/>
+          <w:lang w:eastAsia="pt-BR"/>
+        </w:rPr>
+        <w:t>=</w:t>
+      </w:r>
+      <w:r>
+        <w:rPr>
+          <w:rFonts w:ascii="Consolas" w:eastAsia="Times New Roman" w:hAnsi="Consolas" w:cs="Times New Roman"/>
+          <w:color w:val="F8F8F2"/>
+          <w:sz w:val="21"/>
+          <w:szCs w:val="21"/>
+          <w:lang w:eastAsia="pt-BR"/>
+        </w:rPr>
+        <w:t xml:space="preserve"> </w:t>
+      </w:r>
+      <w:proofErr w:type="spellStart"/>
+      <w:r>
+        <w:rPr>
+          <w:rFonts w:ascii="Consolas" w:eastAsia="Times New Roman" w:hAnsi="Consolas" w:cs="Times New Roman"/>
+          <w:color w:val="F92672"/>
+          <w:sz w:val="21"/>
+          <w:szCs w:val="21"/>
+          <w:lang w:eastAsia="pt-BR"/>
+        </w:rPr>
+        <w:t>await</w:t>
+      </w:r>
+      <w:proofErr w:type="spellEnd"/>
+      <w:r>
+        <w:rPr>
+          <w:rFonts w:ascii="Consolas" w:eastAsia="Times New Roman" w:hAnsi="Consolas" w:cs="Times New Roman"/>
+          <w:color w:val="F8F8F2"/>
+          <w:sz w:val="21"/>
+          <w:szCs w:val="21"/>
+          <w:lang w:eastAsia="pt-BR"/>
+        </w:rPr>
+        <w:t xml:space="preserve"> </w:t>
+      </w:r>
+      <w:proofErr w:type="spellStart"/>
+      <w:r>
+        <w:rPr>
+          <w:rFonts w:ascii="Consolas" w:eastAsia="Times New Roman" w:hAnsi="Consolas" w:cs="Times New Roman"/>
+          <w:color w:val="F8F8F2"/>
+          <w:sz w:val="21"/>
+          <w:szCs w:val="21"/>
+          <w:lang w:eastAsia="pt-BR"/>
+        </w:rPr>
+        <w:t>AppointmentService.</w:t>
+      </w:r>
+      <w:r>
+        <w:rPr>
+          <w:rFonts w:ascii="Consolas" w:eastAsia="Times New Roman" w:hAnsi="Consolas" w:cs="Times New Roman"/>
+          <w:color w:val="A6E22E"/>
+          <w:sz w:val="21"/>
+          <w:szCs w:val="21"/>
+          <w:lang w:eastAsia="pt-BR"/>
+        </w:rPr>
+        <w:t>GetById</w:t>
+      </w:r>
+      <w:proofErr w:type="spellEnd"/>
+      <w:r>
+        <w:rPr>
+          <w:rFonts w:ascii="Consolas" w:eastAsia="Times New Roman" w:hAnsi="Consolas" w:cs="Times New Roman"/>
+          <w:color w:val="F8F8F2"/>
+          <w:sz w:val="21"/>
+          <w:szCs w:val="21"/>
+          <w:lang w:eastAsia="pt-BR"/>
+        </w:rPr>
+        <w:t>(</w:t>
+      </w:r>
+      <w:r>
+        <w:rPr>
+          <w:rFonts w:ascii="Consolas" w:eastAsia="Times New Roman" w:hAnsi="Consolas" w:cs="Times New Roman"/>
+          <w:i/>
+          <w:iCs/>
+          <w:color w:val="FD971F"/>
+          <w:sz w:val="21"/>
+          <w:szCs w:val="21"/>
+          <w:lang w:eastAsia="pt-BR"/>
+        </w:rPr>
+        <w:t>req</w:t>
+      </w:r>
+      <w:r>
+        <w:rPr>
+          <w:rFonts w:ascii="Consolas" w:eastAsia="Times New Roman" w:hAnsi="Consolas" w:cs="Times New Roman"/>
+          <w:color w:val="F8F8F2"/>
+          <w:sz w:val="21"/>
+          <w:szCs w:val="21"/>
+          <w:lang w:eastAsia="pt-BR"/>
+        </w:rPr>
+        <w:t>.params.id);</w:t>
+      </w:r>
+    </w:p>
+    <w:p>
+      <w:pPr>
+        <w:pStyle w:val="PargrafodaLista"/>
+        <w:numPr>
+          <w:ilvl w:val="0"/>
+          <w:numId w:val="3"/>
+        </w:numPr>
+        <w:shd w:val="clear" w:color="auto" w:fill="272822"/>
+        <w:spacing w:after="0" w:line="285" w:lineRule="atLeast"/>
+        <w:rPr>
+          <w:rFonts w:ascii="Consolas" w:eastAsia="Times New Roman" w:hAnsi="Consolas" w:cs="Times New Roman"/>
+          <w:color w:val="F8F8F2"/>
+          <w:sz w:val="21"/>
+          <w:szCs w:val="21"/>
+          <w:lang w:eastAsia="pt-BR"/>
+        </w:rPr>
+      </w:pPr>
+      <w:r>
+        <w:rPr>
+          <w:rFonts w:ascii="Consolas" w:eastAsia="Times New Roman" w:hAnsi="Consolas" w:cs="Times New Roman"/>
+          <w:color w:val="F8F8F2"/>
+          <w:sz w:val="21"/>
+          <w:szCs w:val="21"/>
+          <w:lang w:eastAsia="pt-BR"/>
+        </w:rPr>
+        <w:t>   </w:t>
+      </w:r>
+      <w:proofErr w:type="spellStart"/>
+      <w:proofErr w:type="gramStart"/>
+      <w:r>
+        <w:rPr>
+          <w:rFonts w:ascii="Consolas" w:eastAsia="Times New Roman" w:hAnsi="Consolas" w:cs="Times New Roman"/>
+          <w:i/>
+          <w:iCs/>
+          <w:color w:val="FD971F"/>
+          <w:sz w:val="21"/>
+          <w:szCs w:val="21"/>
+          <w:lang w:eastAsia="pt-BR"/>
+        </w:rPr>
+        <w:t>res</w:t>
+      </w:r>
+      <w:r>
+        <w:rPr>
+          <w:rFonts w:ascii="Consolas" w:eastAsia="Times New Roman" w:hAnsi="Consolas" w:cs="Times New Roman"/>
+          <w:color w:val="F8F8F2"/>
+          <w:sz w:val="21"/>
+          <w:szCs w:val="21"/>
+          <w:lang w:eastAsia="pt-BR"/>
+        </w:rPr>
+        <w:t>.</w:t>
+      </w:r>
+      <w:r>
+        <w:rPr>
+          <w:rFonts w:ascii="Consolas" w:eastAsia="Times New Roman" w:hAnsi="Consolas" w:cs="Times New Roman"/>
+          <w:color w:val="A6E22E"/>
+          <w:sz w:val="21"/>
+          <w:szCs w:val="21"/>
+          <w:lang w:eastAsia="pt-BR"/>
+        </w:rPr>
+        <w:t>render</w:t>
+      </w:r>
+      <w:proofErr w:type="spellEnd"/>
+      <w:proofErr w:type="gramEnd"/>
+      <w:r>
+        <w:rPr>
+          <w:rFonts w:ascii="Consolas" w:eastAsia="Times New Roman" w:hAnsi="Consolas" w:cs="Times New Roman"/>
+          <w:color w:val="F8F8F2"/>
+          <w:sz w:val="21"/>
+          <w:szCs w:val="21"/>
+          <w:lang w:eastAsia="pt-BR"/>
+        </w:rPr>
+        <w:t>(</w:t>
+      </w:r>
+      <w:r>
+        <w:rPr>
+          <w:rFonts w:ascii="Consolas" w:eastAsia="Times New Roman" w:hAnsi="Consolas" w:cs="Times New Roman"/>
+          <w:color w:val="E6DB74"/>
+          <w:sz w:val="21"/>
+          <w:szCs w:val="21"/>
+          <w:lang w:eastAsia="pt-BR"/>
+        </w:rPr>
+        <w:t>'</w:t>
+      </w:r>
+      <w:proofErr w:type="spellStart"/>
+      <w:r>
+        <w:rPr>
+          <w:rFonts w:ascii="Consolas" w:eastAsia="Times New Roman" w:hAnsi="Consolas" w:cs="Times New Roman"/>
+          <w:color w:val="E6DB74"/>
+          <w:sz w:val="21"/>
+          <w:szCs w:val="21"/>
+          <w:lang w:eastAsia="pt-BR"/>
+        </w:rPr>
+        <w:t>event</w:t>
+      </w:r>
+      <w:proofErr w:type="spellEnd"/>
+      <w:r>
+        <w:rPr>
+          <w:rFonts w:ascii="Consolas" w:eastAsia="Times New Roman" w:hAnsi="Consolas" w:cs="Times New Roman"/>
+          <w:color w:val="E6DB74"/>
+          <w:sz w:val="21"/>
+          <w:szCs w:val="21"/>
+          <w:lang w:eastAsia="pt-BR"/>
+        </w:rPr>
+        <w:t>'</w:t>
+      </w:r>
+      <w:r>
+        <w:rPr>
+          <w:rFonts w:ascii="Consolas" w:eastAsia="Times New Roman" w:hAnsi="Consolas" w:cs="Times New Roman"/>
+          <w:color w:val="F8F8F2"/>
+          <w:sz w:val="21"/>
+          <w:szCs w:val="21"/>
+          <w:lang w:eastAsia="pt-BR"/>
+        </w:rPr>
+        <w:t>,{</w:t>
+      </w:r>
+      <w:proofErr w:type="spellStart"/>
+      <w:r>
+        <w:rPr>
+          <w:rFonts w:ascii="Consolas" w:eastAsia="Times New Roman" w:hAnsi="Consolas" w:cs="Times New Roman"/>
+          <w:color w:val="F8F8F2"/>
+          <w:sz w:val="21"/>
+          <w:szCs w:val="21"/>
+          <w:lang w:eastAsia="pt-BR"/>
+        </w:rPr>
+        <w:t>appo</w:t>
+      </w:r>
+      <w:proofErr w:type="spellEnd"/>
+      <w:r>
+        <w:rPr>
+          <w:rFonts w:ascii="Consolas" w:eastAsia="Times New Roman" w:hAnsi="Consolas" w:cs="Times New Roman"/>
+          <w:color w:val="F8F8F2"/>
+          <w:sz w:val="21"/>
+          <w:szCs w:val="21"/>
+          <w:lang w:eastAsia="pt-BR"/>
+        </w:rPr>
+        <w:t xml:space="preserve">: </w:t>
+      </w:r>
+      <w:proofErr w:type="spellStart"/>
+      <w:r>
+        <w:rPr>
+          <w:rFonts w:ascii="Consolas" w:eastAsia="Times New Roman" w:hAnsi="Consolas" w:cs="Times New Roman"/>
+          <w:color w:val="F8F8F2"/>
+          <w:sz w:val="21"/>
+          <w:szCs w:val="21"/>
+          <w:lang w:eastAsia="pt-BR"/>
+        </w:rPr>
+        <w:t>appointment</w:t>
+      </w:r>
+      <w:proofErr w:type="spellEnd"/>
+      <w:r>
+        <w:rPr>
+          <w:rFonts w:ascii="Consolas" w:eastAsia="Times New Roman" w:hAnsi="Consolas" w:cs="Times New Roman"/>
+          <w:color w:val="F8F8F2"/>
+          <w:sz w:val="21"/>
+          <w:szCs w:val="21"/>
+          <w:lang w:eastAsia="pt-BR"/>
+        </w:rPr>
+        <w:t>});</w:t>
+      </w:r>
+    </w:p>
+    <w:p>
+      <w:pPr>
+        <w:pStyle w:val="PargrafodaLista"/>
+        <w:numPr>
+          <w:ilvl w:val="0"/>
+          <w:numId w:val="3"/>
+        </w:numPr>
+        <w:shd w:val="clear" w:color="auto" w:fill="272822"/>
+        <w:spacing w:after="0" w:line="285" w:lineRule="atLeast"/>
+        <w:rPr>
+          <w:rFonts w:ascii="Consolas" w:eastAsia="Times New Roman" w:hAnsi="Consolas" w:cs="Times New Roman"/>
+          <w:color w:val="F8F8F2"/>
+          <w:sz w:val="21"/>
+          <w:szCs w:val="21"/>
+          <w:lang w:eastAsia="pt-BR"/>
+        </w:rPr>
+      </w:pPr>
+      <w:r>
+        <w:rPr>
+          <w:rFonts w:ascii="Consolas" w:eastAsia="Times New Roman" w:hAnsi="Consolas" w:cs="Times New Roman"/>
+          <w:color w:val="F8F8F2"/>
+          <w:sz w:val="21"/>
+          <w:szCs w:val="21"/>
+          <w:lang w:eastAsia="pt-BR"/>
+        </w:rPr>
+        <w:t>});</w:t>
+      </w:r>
+    </w:p>
+    <w:p>
+      <w:pPr>
+        <w:pStyle w:val="PargrafodaLista"/>
+        <w:numPr>
+          <w:ilvl w:val="0"/>
+          <w:numId w:val="3"/>
+        </w:numPr>
+      </w:pPr>
+      <w:r>
+        <w:t>C</w:t>
+      </w:r>
+    </w:p>
+    <w:p>
+      <w:pPr>
+        <w:pStyle w:val="PargrafodaLista"/>
+        <w:numPr>
+          <w:ilvl w:val="0"/>
+          <w:numId w:val="3"/>
+        </w:numPr>
+      </w:pPr>
+      <w:r>
+        <w:t xml:space="preserve">Vamos criar a página </w:t>
+      </w:r>
+      <w:proofErr w:type="spellStart"/>
+      <w:r>
+        <w:t>event.ejs</w:t>
+      </w:r>
+      <w:proofErr w:type="spellEnd"/>
+      <w:r>
+        <w:t xml:space="preserve"> </w:t>
+      </w:r>
+      <w:r>
+        <w:t>que irá carregar o registro e um botão para finalizar a consulta.</w:t>
+      </w:r>
+    </w:p>
+    <w:p>
+      <w:pPr>
+        <w:pStyle w:val="PargrafodaLista"/>
+        <w:numPr>
+          <w:ilvl w:val="0"/>
+          <w:numId w:val="3"/>
+        </w:numPr>
+        <w:shd w:val="clear" w:color="auto" w:fill="272822"/>
+        <w:spacing w:after="0" w:line="285" w:lineRule="atLeast"/>
+        <w:rPr>
+          <w:rFonts w:ascii="Consolas" w:eastAsia="Times New Roman" w:hAnsi="Consolas" w:cs="Times New Roman"/>
+          <w:color w:val="F8F8F2"/>
+          <w:sz w:val="21"/>
+          <w:szCs w:val="21"/>
+          <w:lang w:eastAsia="pt-BR"/>
+        </w:rPr>
+      </w:pPr>
+      <w:r>
+        <w:rPr>
+          <w:rFonts w:ascii="Consolas" w:eastAsia="Times New Roman" w:hAnsi="Consolas" w:cs="Times New Roman"/>
+          <w:color w:val="F8F8F2"/>
+          <w:sz w:val="21"/>
+          <w:szCs w:val="21"/>
+          <w:lang w:eastAsia="pt-BR"/>
+        </w:rPr>
+        <w:t>&lt;</w:t>
+      </w:r>
+      <w:r>
+        <w:rPr>
+          <w:rFonts w:ascii="Consolas" w:eastAsia="Times New Roman" w:hAnsi="Consolas" w:cs="Times New Roman"/>
+          <w:color w:val="F92672"/>
+          <w:sz w:val="21"/>
+          <w:szCs w:val="21"/>
+          <w:lang w:eastAsia="pt-BR"/>
+        </w:rPr>
+        <w:t>h1</w:t>
+      </w:r>
+      <w:r>
+        <w:rPr>
+          <w:rFonts w:ascii="Consolas" w:eastAsia="Times New Roman" w:hAnsi="Consolas" w:cs="Times New Roman"/>
+          <w:color w:val="F8F8F2"/>
+          <w:sz w:val="21"/>
+          <w:szCs w:val="21"/>
+          <w:lang w:eastAsia="pt-BR"/>
+        </w:rPr>
+        <w:t xml:space="preserve">&gt;Consulta: </w:t>
+      </w:r>
+      <w:r>
+        <w:rPr>
+          <w:rFonts w:ascii="Consolas" w:eastAsia="Times New Roman" w:hAnsi="Consolas" w:cs="Times New Roman"/>
+          <w:color w:val="F44747"/>
+          <w:sz w:val="21"/>
+          <w:szCs w:val="21"/>
+          <w:lang w:eastAsia="pt-BR"/>
+        </w:rPr>
+        <w:t>&lt;</w:t>
+      </w:r>
+      <w:r>
+        <w:rPr>
+          <w:rFonts w:ascii="Consolas" w:eastAsia="Times New Roman" w:hAnsi="Consolas" w:cs="Times New Roman"/>
+          <w:color w:val="F8F8F2"/>
+          <w:sz w:val="21"/>
+          <w:szCs w:val="21"/>
+          <w:lang w:eastAsia="pt-BR"/>
+        </w:rPr>
+        <w:t xml:space="preserve">%= </w:t>
+      </w:r>
+      <w:proofErr w:type="spellStart"/>
+      <w:proofErr w:type="gramStart"/>
+      <w:r>
+        <w:rPr>
+          <w:rFonts w:ascii="Consolas" w:eastAsia="Times New Roman" w:hAnsi="Consolas" w:cs="Times New Roman"/>
+          <w:color w:val="F8F8F2"/>
+          <w:sz w:val="21"/>
+          <w:szCs w:val="21"/>
+          <w:lang w:eastAsia="pt-BR"/>
+        </w:rPr>
+        <w:t>appo.description</w:t>
+      </w:r>
+      <w:proofErr w:type="spellEnd"/>
+      <w:proofErr w:type="gramEnd"/>
+      <w:r>
+        <w:rPr>
+          <w:rFonts w:ascii="Consolas" w:eastAsia="Times New Roman" w:hAnsi="Consolas" w:cs="Times New Roman"/>
+          <w:color w:val="F8F8F2"/>
+          <w:sz w:val="21"/>
+          <w:szCs w:val="21"/>
+          <w:lang w:eastAsia="pt-BR"/>
+        </w:rPr>
+        <w:t xml:space="preserve"> %&gt; &lt;/</w:t>
+      </w:r>
+      <w:r>
+        <w:rPr>
+          <w:rFonts w:ascii="Consolas" w:eastAsia="Times New Roman" w:hAnsi="Consolas" w:cs="Times New Roman"/>
+          <w:color w:val="F92672"/>
+          <w:sz w:val="21"/>
+          <w:szCs w:val="21"/>
+          <w:lang w:eastAsia="pt-BR"/>
+        </w:rPr>
+        <w:t>h1</w:t>
+      </w:r>
+      <w:r>
+        <w:rPr>
+          <w:rFonts w:ascii="Consolas" w:eastAsia="Times New Roman" w:hAnsi="Consolas" w:cs="Times New Roman"/>
+          <w:color w:val="F8F8F2"/>
+          <w:sz w:val="21"/>
+          <w:szCs w:val="21"/>
+          <w:lang w:eastAsia="pt-BR"/>
+        </w:rPr>
+        <w:t>&gt;</w:t>
+      </w:r>
+    </w:p>
+    <w:p>
+      <w:pPr>
+        <w:pStyle w:val="PargrafodaLista"/>
+        <w:numPr>
+          <w:ilvl w:val="0"/>
+          <w:numId w:val="3"/>
+        </w:numPr>
+        <w:shd w:val="clear" w:color="auto" w:fill="272822"/>
+        <w:spacing w:after="0" w:line="285" w:lineRule="atLeast"/>
+        <w:rPr>
+          <w:rFonts w:ascii="Consolas" w:eastAsia="Times New Roman" w:hAnsi="Consolas" w:cs="Times New Roman"/>
+          <w:color w:val="F8F8F2"/>
+          <w:sz w:val="21"/>
+          <w:szCs w:val="21"/>
+          <w:lang w:eastAsia="pt-BR"/>
+        </w:rPr>
+      </w:pPr>
+      <w:r>
+        <w:rPr>
+          <w:rFonts w:ascii="Consolas" w:eastAsia="Times New Roman" w:hAnsi="Consolas" w:cs="Times New Roman"/>
+          <w:color w:val="F8F8F2"/>
+          <w:sz w:val="21"/>
+          <w:szCs w:val="21"/>
+          <w:lang w:eastAsia="pt-BR"/>
+        </w:rPr>
+        <w:t>&lt;</w:t>
+      </w:r>
+      <w:proofErr w:type="spellStart"/>
+      <w:r>
+        <w:rPr>
+          <w:rFonts w:ascii="Consolas" w:eastAsia="Times New Roman" w:hAnsi="Consolas" w:cs="Times New Roman"/>
+          <w:color w:val="F92672"/>
+          <w:sz w:val="21"/>
+          <w:szCs w:val="21"/>
+          <w:lang w:eastAsia="pt-BR"/>
+        </w:rPr>
+        <w:t>hr</w:t>
+      </w:r>
+      <w:proofErr w:type="spellEnd"/>
+      <w:r>
+        <w:rPr>
+          <w:rFonts w:ascii="Consolas" w:eastAsia="Times New Roman" w:hAnsi="Consolas" w:cs="Times New Roman"/>
+          <w:color w:val="F8F8F2"/>
+          <w:sz w:val="21"/>
+          <w:szCs w:val="21"/>
+          <w:lang w:eastAsia="pt-BR"/>
+        </w:rPr>
+        <w:t>&gt;</w:t>
+      </w:r>
+    </w:p>
+    <w:p>
+      <w:pPr>
+        <w:pStyle w:val="PargrafodaLista"/>
+        <w:numPr>
+          <w:ilvl w:val="0"/>
+          <w:numId w:val="3"/>
+        </w:numPr>
+        <w:shd w:val="clear" w:color="auto" w:fill="272822"/>
+        <w:spacing w:after="0" w:line="285" w:lineRule="atLeast"/>
+        <w:rPr>
+          <w:rFonts w:ascii="Consolas" w:eastAsia="Times New Roman" w:hAnsi="Consolas" w:cs="Times New Roman"/>
+          <w:color w:val="F8F8F2"/>
+          <w:sz w:val="21"/>
+          <w:szCs w:val="21"/>
+          <w:lang w:eastAsia="pt-BR"/>
+        </w:rPr>
+      </w:pPr>
+      <w:r>
+        <w:rPr>
+          <w:rFonts w:ascii="Consolas" w:eastAsia="Times New Roman" w:hAnsi="Consolas" w:cs="Times New Roman"/>
+          <w:color w:val="F8F8F2"/>
+          <w:sz w:val="21"/>
+          <w:szCs w:val="21"/>
+          <w:lang w:eastAsia="pt-BR"/>
+        </w:rPr>
+        <w:t>&lt;</w:t>
+      </w:r>
+      <w:r>
+        <w:rPr>
+          <w:rFonts w:ascii="Consolas" w:eastAsia="Times New Roman" w:hAnsi="Consolas" w:cs="Times New Roman"/>
+          <w:color w:val="F92672"/>
+          <w:sz w:val="21"/>
+          <w:szCs w:val="21"/>
+          <w:lang w:eastAsia="pt-BR"/>
+        </w:rPr>
+        <w:t>h4</w:t>
+      </w:r>
+      <w:r>
+        <w:rPr>
+          <w:rFonts w:ascii="Consolas" w:eastAsia="Times New Roman" w:hAnsi="Consolas" w:cs="Times New Roman"/>
+          <w:color w:val="F8F8F2"/>
+          <w:sz w:val="21"/>
+          <w:szCs w:val="21"/>
+          <w:lang w:eastAsia="pt-BR"/>
+        </w:rPr>
+        <w:t xml:space="preserve">&gt;Paciente: </w:t>
+      </w:r>
+      <w:r>
+        <w:rPr>
+          <w:rFonts w:ascii="Consolas" w:eastAsia="Times New Roman" w:hAnsi="Consolas" w:cs="Times New Roman"/>
+          <w:color w:val="F44747"/>
+          <w:sz w:val="21"/>
+          <w:szCs w:val="21"/>
+          <w:lang w:eastAsia="pt-BR"/>
+        </w:rPr>
+        <w:t>&lt;</w:t>
+      </w:r>
+      <w:r>
+        <w:rPr>
+          <w:rFonts w:ascii="Consolas" w:eastAsia="Times New Roman" w:hAnsi="Consolas" w:cs="Times New Roman"/>
+          <w:color w:val="F8F8F2"/>
+          <w:sz w:val="21"/>
+          <w:szCs w:val="21"/>
+          <w:lang w:eastAsia="pt-BR"/>
+        </w:rPr>
+        <w:t>%= appo.name %&gt;&lt;/</w:t>
+      </w:r>
+      <w:r>
+        <w:rPr>
+          <w:rFonts w:ascii="Consolas" w:eastAsia="Times New Roman" w:hAnsi="Consolas" w:cs="Times New Roman"/>
+          <w:color w:val="F92672"/>
+          <w:sz w:val="21"/>
+          <w:szCs w:val="21"/>
+          <w:lang w:eastAsia="pt-BR"/>
+        </w:rPr>
+        <w:t>h4</w:t>
+      </w:r>
+      <w:r>
+        <w:rPr>
+          <w:rFonts w:ascii="Consolas" w:eastAsia="Times New Roman" w:hAnsi="Consolas" w:cs="Times New Roman"/>
+          <w:color w:val="F8F8F2"/>
+          <w:sz w:val="21"/>
+          <w:szCs w:val="21"/>
+          <w:lang w:eastAsia="pt-BR"/>
+        </w:rPr>
+        <w:t>&gt;</w:t>
+      </w:r>
+    </w:p>
+    <w:p>
+      <w:pPr>
+        <w:pStyle w:val="PargrafodaLista"/>
+        <w:numPr>
+          <w:ilvl w:val="0"/>
+          <w:numId w:val="3"/>
+        </w:numPr>
+        <w:shd w:val="clear" w:color="auto" w:fill="272822"/>
+        <w:spacing w:after="0" w:line="285" w:lineRule="atLeast"/>
+        <w:rPr>
+          <w:rFonts w:ascii="Consolas" w:eastAsia="Times New Roman" w:hAnsi="Consolas" w:cs="Times New Roman"/>
+          <w:color w:val="F8F8F2"/>
+          <w:sz w:val="21"/>
+          <w:szCs w:val="21"/>
+          <w:lang w:eastAsia="pt-BR"/>
+        </w:rPr>
+      </w:pPr>
+      <w:r>
+        <w:rPr>
+          <w:rFonts w:ascii="Consolas" w:eastAsia="Times New Roman" w:hAnsi="Consolas" w:cs="Times New Roman"/>
+          <w:color w:val="F8F8F2"/>
+          <w:sz w:val="21"/>
+          <w:szCs w:val="21"/>
+          <w:lang w:eastAsia="pt-BR"/>
+        </w:rPr>
+        <w:t>&lt;</w:t>
+      </w:r>
+      <w:proofErr w:type="spellStart"/>
+      <w:r>
+        <w:rPr>
+          <w:rFonts w:ascii="Consolas" w:eastAsia="Times New Roman" w:hAnsi="Consolas" w:cs="Times New Roman"/>
+          <w:color w:val="F92672"/>
+          <w:sz w:val="21"/>
+          <w:szCs w:val="21"/>
+          <w:lang w:eastAsia="pt-BR"/>
+        </w:rPr>
+        <w:t>hr</w:t>
+      </w:r>
+      <w:proofErr w:type="spellEnd"/>
+      <w:r>
+        <w:rPr>
+          <w:rFonts w:ascii="Consolas" w:eastAsia="Times New Roman" w:hAnsi="Consolas" w:cs="Times New Roman"/>
+          <w:color w:val="F8F8F2"/>
+          <w:sz w:val="21"/>
+          <w:szCs w:val="21"/>
+          <w:lang w:eastAsia="pt-BR"/>
+        </w:rPr>
+        <w:t>&gt;</w:t>
+      </w:r>
+    </w:p>
+    <w:p>
+      <w:pPr>
+        <w:pStyle w:val="PargrafodaLista"/>
+        <w:numPr>
+          <w:ilvl w:val="0"/>
+          <w:numId w:val="3"/>
+        </w:numPr>
+        <w:shd w:val="clear" w:color="auto" w:fill="272822"/>
+        <w:spacing w:after="0" w:line="285" w:lineRule="atLeast"/>
+        <w:rPr>
+          <w:rFonts w:ascii="Consolas" w:eastAsia="Times New Roman" w:hAnsi="Consolas" w:cs="Times New Roman"/>
+          <w:color w:val="F8F8F2"/>
+          <w:sz w:val="21"/>
+          <w:szCs w:val="21"/>
+          <w:lang w:eastAsia="pt-BR"/>
+        </w:rPr>
+      </w:pPr>
+      <w:r>
+        <w:rPr>
+          <w:rFonts w:ascii="Consolas" w:eastAsia="Times New Roman" w:hAnsi="Consolas" w:cs="Times New Roman"/>
+          <w:color w:val="F8F8F2"/>
+          <w:sz w:val="21"/>
+          <w:szCs w:val="21"/>
+          <w:lang w:eastAsia="pt-BR"/>
+        </w:rPr>
+        <w:t>&lt;</w:t>
+      </w:r>
+      <w:r>
+        <w:rPr>
+          <w:rFonts w:ascii="Consolas" w:eastAsia="Times New Roman" w:hAnsi="Consolas" w:cs="Times New Roman"/>
+          <w:color w:val="F92672"/>
+          <w:sz w:val="21"/>
+          <w:szCs w:val="21"/>
+          <w:lang w:eastAsia="pt-BR"/>
+        </w:rPr>
+        <w:t>h4</w:t>
+      </w:r>
+      <w:r>
+        <w:rPr>
+          <w:rFonts w:ascii="Consolas" w:eastAsia="Times New Roman" w:hAnsi="Consolas" w:cs="Times New Roman"/>
+          <w:color w:val="F8F8F2"/>
+          <w:sz w:val="21"/>
+          <w:szCs w:val="21"/>
+          <w:lang w:eastAsia="pt-BR"/>
+        </w:rPr>
+        <w:t>&gt;</w:t>
+      </w:r>
+      <w:proofErr w:type="spellStart"/>
+      <w:r>
+        <w:rPr>
+          <w:rFonts w:ascii="Consolas" w:eastAsia="Times New Roman" w:hAnsi="Consolas" w:cs="Times New Roman"/>
+          <w:color w:val="F8F8F2"/>
+          <w:sz w:val="21"/>
+          <w:szCs w:val="21"/>
+          <w:lang w:eastAsia="pt-BR"/>
+        </w:rPr>
+        <w:t>Email</w:t>
+      </w:r>
+      <w:proofErr w:type="spellEnd"/>
+      <w:r>
+        <w:rPr>
+          <w:rFonts w:ascii="Consolas" w:eastAsia="Times New Roman" w:hAnsi="Consolas" w:cs="Times New Roman"/>
+          <w:color w:val="F8F8F2"/>
+          <w:sz w:val="21"/>
+          <w:szCs w:val="21"/>
+          <w:lang w:eastAsia="pt-BR"/>
+        </w:rPr>
+        <w:t xml:space="preserve">: </w:t>
+      </w:r>
+      <w:r>
+        <w:rPr>
+          <w:rFonts w:ascii="Consolas" w:eastAsia="Times New Roman" w:hAnsi="Consolas" w:cs="Times New Roman"/>
+          <w:color w:val="F44747"/>
+          <w:sz w:val="21"/>
+          <w:szCs w:val="21"/>
+          <w:lang w:eastAsia="pt-BR"/>
+        </w:rPr>
+        <w:t>&lt;</w:t>
+      </w:r>
+      <w:r>
+        <w:rPr>
+          <w:rFonts w:ascii="Consolas" w:eastAsia="Times New Roman" w:hAnsi="Consolas" w:cs="Times New Roman"/>
+          <w:color w:val="F8F8F2"/>
+          <w:sz w:val="21"/>
+          <w:szCs w:val="21"/>
+          <w:lang w:eastAsia="pt-BR"/>
+        </w:rPr>
+        <w:t xml:space="preserve">%= </w:t>
+      </w:r>
+      <w:proofErr w:type="spellStart"/>
+      <w:proofErr w:type="gramStart"/>
+      <w:r>
+        <w:rPr>
+          <w:rFonts w:ascii="Consolas" w:eastAsia="Times New Roman" w:hAnsi="Consolas" w:cs="Times New Roman"/>
+          <w:color w:val="F8F8F2"/>
+          <w:sz w:val="21"/>
+          <w:szCs w:val="21"/>
+          <w:lang w:eastAsia="pt-BR"/>
+        </w:rPr>
+        <w:t>appo.email</w:t>
+      </w:r>
+      <w:proofErr w:type="spellEnd"/>
+      <w:proofErr w:type="gramEnd"/>
+      <w:r>
+        <w:rPr>
+          <w:rFonts w:ascii="Consolas" w:eastAsia="Times New Roman" w:hAnsi="Consolas" w:cs="Times New Roman"/>
+          <w:color w:val="F8F8F2"/>
+          <w:sz w:val="21"/>
+          <w:szCs w:val="21"/>
+          <w:lang w:eastAsia="pt-BR"/>
+        </w:rPr>
+        <w:t xml:space="preserve"> %&gt; &lt;/</w:t>
+      </w:r>
+      <w:r>
+        <w:rPr>
+          <w:rFonts w:ascii="Consolas" w:eastAsia="Times New Roman" w:hAnsi="Consolas" w:cs="Times New Roman"/>
+          <w:color w:val="F92672"/>
+          <w:sz w:val="21"/>
+          <w:szCs w:val="21"/>
+          <w:lang w:eastAsia="pt-BR"/>
+        </w:rPr>
+        <w:t>h4</w:t>
+      </w:r>
+      <w:r>
+        <w:rPr>
+          <w:rFonts w:ascii="Consolas" w:eastAsia="Times New Roman" w:hAnsi="Consolas" w:cs="Times New Roman"/>
+          <w:color w:val="F8F8F2"/>
+          <w:sz w:val="21"/>
+          <w:szCs w:val="21"/>
+          <w:lang w:eastAsia="pt-BR"/>
+        </w:rPr>
+        <w:t>&gt;</w:t>
+      </w:r>
+    </w:p>
+    <w:p>
+      <w:pPr>
+        <w:pStyle w:val="PargrafodaLista"/>
+        <w:numPr>
+          <w:ilvl w:val="0"/>
+          <w:numId w:val="3"/>
+        </w:numPr>
+        <w:shd w:val="clear" w:color="auto" w:fill="272822"/>
+        <w:spacing w:after="0" w:line="285" w:lineRule="atLeast"/>
+        <w:rPr>
+          <w:rFonts w:ascii="Consolas" w:eastAsia="Times New Roman" w:hAnsi="Consolas" w:cs="Times New Roman"/>
+          <w:color w:val="F8F8F2"/>
+          <w:sz w:val="21"/>
+          <w:szCs w:val="21"/>
+          <w:lang w:eastAsia="pt-BR"/>
+        </w:rPr>
+      </w:pPr>
+      <w:r>
+        <w:rPr>
+          <w:rFonts w:ascii="Consolas" w:eastAsia="Times New Roman" w:hAnsi="Consolas" w:cs="Times New Roman"/>
+          <w:color w:val="F8F8F2"/>
+          <w:sz w:val="21"/>
+          <w:szCs w:val="21"/>
+          <w:lang w:eastAsia="pt-BR"/>
+        </w:rPr>
+        <w:t>&lt;</w:t>
+      </w:r>
+      <w:proofErr w:type="spellStart"/>
+      <w:r>
+        <w:rPr>
+          <w:rFonts w:ascii="Consolas" w:eastAsia="Times New Roman" w:hAnsi="Consolas" w:cs="Times New Roman"/>
+          <w:color w:val="F92672"/>
+          <w:sz w:val="21"/>
+          <w:szCs w:val="21"/>
+          <w:lang w:eastAsia="pt-BR"/>
+        </w:rPr>
+        <w:t>hr</w:t>
+      </w:r>
+      <w:proofErr w:type="spellEnd"/>
+      <w:r>
+        <w:rPr>
+          <w:rFonts w:ascii="Consolas" w:eastAsia="Times New Roman" w:hAnsi="Consolas" w:cs="Times New Roman"/>
+          <w:color w:val="F8F8F2"/>
+          <w:sz w:val="21"/>
+          <w:szCs w:val="21"/>
+          <w:lang w:eastAsia="pt-BR"/>
+        </w:rPr>
+        <w:t>&gt;</w:t>
+      </w:r>
+    </w:p>
+    <w:p>
+      <w:pPr>
+        <w:pStyle w:val="PargrafodaLista"/>
+        <w:numPr>
+          <w:ilvl w:val="0"/>
+          <w:numId w:val="3"/>
+        </w:numPr>
+        <w:shd w:val="clear" w:color="auto" w:fill="272822"/>
+        <w:spacing w:after="0" w:line="285" w:lineRule="atLeast"/>
+        <w:rPr>
+          <w:rFonts w:ascii="Consolas" w:eastAsia="Times New Roman" w:hAnsi="Consolas" w:cs="Times New Roman"/>
+          <w:color w:val="F8F8F2"/>
+          <w:sz w:val="21"/>
+          <w:szCs w:val="21"/>
+          <w:lang w:eastAsia="pt-BR"/>
+        </w:rPr>
+      </w:pPr>
+      <w:r>
+        <w:rPr>
+          <w:rFonts w:ascii="Consolas" w:eastAsia="Times New Roman" w:hAnsi="Consolas" w:cs="Times New Roman"/>
+          <w:color w:val="F8F8F2"/>
+          <w:sz w:val="21"/>
+          <w:szCs w:val="21"/>
+          <w:lang w:eastAsia="pt-BR"/>
+        </w:rPr>
+        <w:t>&lt;</w:t>
+      </w:r>
+      <w:r>
+        <w:rPr>
+          <w:rFonts w:ascii="Consolas" w:eastAsia="Times New Roman" w:hAnsi="Consolas" w:cs="Times New Roman"/>
+          <w:color w:val="F92672"/>
+          <w:sz w:val="21"/>
+          <w:szCs w:val="21"/>
+          <w:lang w:eastAsia="pt-BR"/>
+        </w:rPr>
+        <w:t>h4</w:t>
+      </w:r>
+      <w:r>
+        <w:rPr>
+          <w:rFonts w:ascii="Consolas" w:eastAsia="Times New Roman" w:hAnsi="Consolas" w:cs="Times New Roman"/>
+          <w:color w:val="F8F8F2"/>
+          <w:sz w:val="21"/>
+          <w:szCs w:val="21"/>
+          <w:lang w:eastAsia="pt-BR"/>
+        </w:rPr>
+        <w:t xml:space="preserve">&gt;CPF: </w:t>
+      </w:r>
+      <w:r>
+        <w:rPr>
+          <w:rFonts w:ascii="Consolas" w:eastAsia="Times New Roman" w:hAnsi="Consolas" w:cs="Times New Roman"/>
+          <w:color w:val="F44747"/>
+          <w:sz w:val="21"/>
+          <w:szCs w:val="21"/>
+          <w:lang w:eastAsia="pt-BR"/>
+        </w:rPr>
+        <w:t>&lt;</w:t>
+      </w:r>
+      <w:r>
+        <w:rPr>
+          <w:rFonts w:ascii="Consolas" w:eastAsia="Times New Roman" w:hAnsi="Consolas" w:cs="Times New Roman"/>
+          <w:color w:val="F8F8F2"/>
+          <w:sz w:val="21"/>
+          <w:szCs w:val="21"/>
+          <w:lang w:eastAsia="pt-BR"/>
+        </w:rPr>
+        <w:t xml:space="preserve">%= </w:t>
+      </w:r>
+      <w:proofErr w:type="spellStart"/>
+      <w:r>
+        <w:rPr>
+          <w:rFonts w:ascii="Consolas" w:eastAsia="Times New Roman" w:hAnsi="Consolas" w:cs="Times New Roman"/>
+          <w:color w:val="F8F8F2"/>
+          <w:sz w:val="21"/>
+          <w:szCs w:val="21"/>
+          <w:lang w:eastAsia="pt-BR"/>
+        </w:rPr>
+        <w:t>appo.cpf</w:t>
+      </w:r>
+      <w:proofErr w:type="spellEnd"/>
+      <w:r>
+        <w:rPr>
+          <w:rFonts w:ascii="Consolas" w:eastAsia="Times New Roman" w:hAnsi="Consolas" w:cs="Times New Roman"/>
+          <w:color w:val="F8F8F2"/>
+          <w:sz w:val="21"/>
+          <w:szCs w:val="21"/>
+          <w:lang w:eastAsia="pt-BR"/>
+        </w:rPr>
+        <w:t xml:space="preserve"> %&gt; &lt;/</w:t>
+      </w:r>
+      <w:r>
+        <w:rPr>
+          <w:rFonts w:ascii="Consolas" w:eastAsia="Times New Roman" w:hAnsi="Consolas" w:cs="Times New Roman"/>
+          <w:color w:val="F92672"/>
+          <w:sz w:val="21"/>
+          <w:szCs w:val="21"/>
+          <w:lang w:eastAsia="pt-BR"/>
+        </w:rPr>
+        <w:t>h4</w:t>
+      </w:r>
+      <w:r>
+        <w:rPr>
+          <w:rFonts w:ascii="Consolas" w:eastAsia="Times New Roman" w:hAnsi="Consolas" w:cs="Times New Roman"/>
+          <w:color w:val="F8F8F2"/>
+          <w:sz w:val="21"/>
+          <w:szCs w:val="21"/>
+          <w:lang w:eastAsia="pt-BR"/>
+        </w:rPr>
+        <w:t>&gt;</w:t>
+      </w:r>
+    </w:p>
+    <w:p>
+      <w:pPr>
+        <w:pStyle w:val="PargrafodaLista"/>
+        <w:numPr>
+          <w:ilvl w:val="0"/>
+          <w:numId w:val="3"/>
+        </w:numPr>
+        <w:shd w:val="clear" w:color="auto" w:fill="272822"/>
+        <w:spacing w:after="0" w:line="285" w:lineRule="atLeast"/>
+        <w:rPr>
+          <w:rFonts w:ascii="Consolas" w:eastAsia="Times New Roman" w:hAnsi="Consolas" w:cs="Times New Roman"/>
+          <w:color w:val="F8F8F2"/>
+          <w:sz w:val="21"/>
+          <w:szCs w:val="21"/>
+          <w:lang w:eastAsia="pt-BR"/>
+        </w:rPr>
+      </w:pPr>
+      <w:r>
+        <w:rPr>
+          <w:rFonts w:ascii="Consolas" w:eastAsia="Times New Roman" w:hAnsi="Consolas" w:cs="Times New Roman"/>
+          <w:color w:val="F8F8F2"/>
+          <w:sz w:val="21"/>
+          <w:szCs w:val="21"/>
+          <w:lang w:eastAsia="pt-BR"/>
+        </w:rPr>
+        <w:t>&lt;</w:t>
+      </w:r>
+      <w:proofErr w:type="spellStart"/>
+      <w:r>
+        <w:rPr>
+          <w:rFonts w:ascii="Consolas" w:eastAsia="Times New Roman" w:hAnsi="Consolas" w:cs="Times New Roman"/>
+          <w:color w:val="F92672"/>
+          <w:sz w:val="21"/>
+          <w:szCs w:val="21"/>
+          <w:lang w:eastAsia="pt-BR"/>
+        </w:rPr>
+        <w:t>hr</w:t>
+      </w:r>
+      <w:proofErr w:type="spellEnd"/>
+      <w:r>
+        <w:rPr>
+          <w:rFonts w:ascii="Consolas" w:eastAsia="Times New Roman" w:hAnsi="Consolas" w:cs="Times New Roman"/>
+          <w:color w:val="F8F8F2"/>
+          <w:sz w:val="21"/>
+          <w:szCs w:val="21"/>
+          <w:lang w:eastAsia="pt-BR"/>
+        </w:rPr>
+        <w:t>&gt;</w:t>
+      </w:r>
+    </w:p>
+    <w:p>
+      <w:pPr>
+        <w:pStyle w:val="PargrafodaLista"/>
+        <w:numPr>
+          <w:ilvl w:val="0"/>
+          <w:numId w:val="3"/>
+        </w:numPr>
+        <w:shd w:val="clear" w:color="auto" w:fill="272822"/>
+        <w:spacing w:after="0" w:line="285" w:lineRule="atLeast"/>
+        <w:rPr>
+          <w:rFonts w:ascii="Consolas" w:eastAsia="Times New Roman" w:hAnsi="Consolas" w:cs="Times New Roman"/>
+          <w:color w:val="F8F8F2"/>
+          <w:sz w:val="21"/>
+          <w:szCs w:val="21"/>
+          <w:lang w:eastAsia="pt-BR"/>
+        </w:rPr>
+      </w:pPr>
+      <w:r>
+        <w:rPr>
+          <w:rFonts w:ascii="Consolas" w:eastAsia="Times New Roman" w:hAnsi="Consolas" w:cs="Times New Roman"/>
+          <w:color w:val="F44747"/>
+          <w:sz w:val="21"/>
+          <w:szCs w:val="21"/>
+          <w:lang w:eastAsia="pt-BR"/>
+        </w:rPr>
+        <w:t>&lt;</w:t>
+      </w:r>
+      <w:r>
+        <w:rPr>
+          <w:rFonts w:ascii="Consolas" w:eastAsia="Times New Roman" w:hAnsi="Consolas" w:cs="Times New Roman"/>
+          <w:color w:val="F8F8F2"/>
+          <w:sz w:val="21"/>
+          <w:szCs w:val="21"/>
+          <w:lang w:eastAsia="pt-BR"/>
+        </w:rPr>
+        <w:t xml:space="preserve">% </w:t>
+      </w:r>
+      <w:proofErr w:type="spellStart"/>
+      <w:r>
+        <w:rPr>
+          <w:rFonts w:ascii="Consolas" w:eastAsia="Times New Roman" w:hAnsi="Consolas" w:cs="Times New Roman"/>
+          <w:color w:val="F8F8F2"/>
+          <w:sz w:val="21"/>
+          <w:szCs w:val="21"/>
+          <w:lang w:eastAsia="pt-BR"/>
+        </w:rPr>
+        <w:t>if</w:t>
+      </w:r>
+      <w:proofErr w:type="spellEnd"/>
+      <w:proofErr w:type="gramStart"/>
+      <w:r>
+        <w:rPr>
+          <w:rFonts w:ascii="Consolas" w:eastAsia="Times New Roman" w:hAnsi="Consolas" w:cs="Times New Roman"/>
+          <w:color w:val="F8F8F2"/>
+          <w:sz w:val="21"/>
+          <w:szCs w:val="21"/>
+          <w:lang w:eastAsia="pt-BR"/>
+        </w:rPr>
+        <w:t>(!</w:t>
+      </w:r>
+      <w:proofErr w:type="spellStart"/>
+      <w:r>
+        <w:rPr>
+          <w:rFonts w:ascii="Consolas" w:eastAsia="Times New Roman" w:hAnsi="Consolas" w:cs="Times New Roman"/>
+          <w:color w:val="F8F8F2"/>
+          <w:sz w:val="21"/>
+          <w:szCs w:val="21"/>
+          <w:lang w:eastAsia="pt-BR"/>
+        </w:rPr>
+        <w:t>appo</w:t>
+      </w:r>
+      <w:proofErr w:type="gramEnd"/>
+      <w:r>
+        <w:rPr>
+          <w:rFonts w:ascii="Consolas" w:eastAsia="Times New Roman" w:hAnsi="Consolas" w:cs="Times New Roman"/>
+          <w:color w:val="F8F8F2"/>
+          <w:sz w:val="21"/>
+          <w:szCs w:val="21"/>
+          <w:lang w:eastAsia="pt-BR"/>
+        </w:rPr>
+        <w:t>.finished</w:t>
+      </w:r>
+      <w:proofErr w:type="spellEnd"/>
+      <w:r>
+        <w:rPr>
+          <w:rFonts w:ascii="Consolas" w:eastAsia="Times New Roman" w:hAnsi="Consolas" w:cs="Times New Roman"/>
+          <w:color w:val="F8F8F2"/>
+          <w:sz w:val="21"/>
+          <w:szCs w:val="21"/>
+          <w:lang w:eastAsia="pt-BR"/>
+        </w:rPr>
+        <w:t>){ %&gt;</w:t>
+      </w:r>
+    </w:p>
+    <w:p>
+      <w:pPr>
+        <w:pStyle w:val="PargrafodaLista"/>
+        <w:numPr>
+          <w:ilvl w:val="0"/>
+          <w:numId w:val="3"/>
+        </w:numPr>
+        <w:shd w:val="clear" w:color="auto" w:fill="272822"/>
+        <w:spacing w:after="0" w:line="285" w:lineRule="atLeast"/>
+        <w:rPr>
+          <w:rFonts w:ascii="Consolas" w:eastAsia="Times New Roman" w:hAnsi="Consolas" w:cs="Times New Roman"/>
+          <w:color w:val="F8F8F2"/>
+          <w:sz w:val="21"/>
+          <w:szCs w:val="21"/>
+          <w:lang w:eastAsia="pt-BR"/>
+        </w:rPr>
+      </w:pPr>
+      <w:r>
+        <w:rPr>
+          <w:rFonts w:ascii="Consolas" w:eastAsia="Times New Roman" w:hAnsi="Consolas" w:cs="Times New Roman"/>
+          <w:color w:val="F8F8F2"/>
+          <w:sz w:val="21"/>
+          <w:szCs w:val="21"/>
+          <w:lang w:eastAsia="pt-BR"/>
+        </w:rPr>
+        <w:t>    &lt;</w:t>
+      </w:r>
+      <w:proofErr w:type="spellStart"/>
+      <w:r>
+        <w:rPr>
+          <w:rFonts w:ascii="Consolas" w:eastAsia="Times New Roman" w:hAnsi="Consolas" w:cs="Times New Roman"/>
+          <w:color w:val="F92672"/>
+          <w:sz w:val="21"/>
+          <w:szCs w:val="21"/>
+          <w:lang w:eastAsia="pt-BR"/>
+        </w:rPr>
+        <w:t>button</w:t>
+      </w:r>
+      <w:proofErr w:type="spellEnd"/>
+      <w:r>
+        <w:rPr>
+          <w:rFonts w:ascii="Consolas" w:eastAsia="Times New Roman" w:hAnsi="Consolas" w:cs="Times New Roman"/>
+          <w:color w:val="F8F8F2"/>
+          <w:sz w:val="21"/>
+          <w:szCs w:val="21"/>
+          <w:lang w:eastAsia="pt-BR"/>
+        </w:rPr>
+        <w:t>&gt;Finalizar consulta&lt;/</w:t>
+      </w:r>
+      <w:proofErr w:type="spellStart"/>
+      <w:r>
+        <w:rPr>
+          <w:rFonts w:ascii="Consolas" w:eastAsia="Times New Roman" w:hAnsi="Consolas" w:cs="Times New Roman"/>
+          <w:color w:val="F92672"/>
+          <w:sz w:val="21"/>
+          <w:szCs w:val="21"/>
+          <w:lang w:eastAsia="pt-BR"/>
+        </w:rPr>
+        <w:t>button</w:t>
+      </w:r>
+      <w:proofErr w:type="spellEnd"/>
+      <w:r>
+        <w:rPr>
+          <w:rFonts w:ascii="Consolas" w:eastAsia="Times New Roman" w:hAnsi="Consolas" w:cs="Times New Roman"/>
+          <w:color w:val="F8F8F2"/>
+          <w:sz w:val="21"/>
+          <w:szCs w:val="21"/>
+          <w:lang w:eastAsia="pt-BR"/>
+        </w:rPr>
+        <w:t>&gt;</w:t>
+      </w:r>
+    </w:p>
+    <w:p>
+      <w:pPr>
+        <w:pStyle w:val="PargrafodaLista"/>
+        <w:numPr>
+          <w:ilvl w:val="0"/>
+          <w:numId w:val="3"/>
+        </w:numPr>
+        <w:shd w:val="clear" w:color="auto" w:fill="272822"/>
+        <w:spacing w:after="0" w:line="285" w:lineRule="atLeast"/>
+        <w:rPr>
+          <w:rFonts w:ascii="Consolas" w:eastAsia="Times New Roman" w:hAnsi="Consolas" w:cs="Times New Roman"/>
+          <w:color w:val="F8F8F2"/>
+          <w:sz w:val="21"/>
+          <w:szCs w:val="21"/>
+          <w:lang w:eastAsia="pt-BR"/>
+        </w:rPr>
+      </w:pPr>
+      <w:r>
+        <w:rPr>
+          <w:rFonts w:ascii="Consolas" w:eastAsia="Times New Roman" w:hAnsi="Consolas" w:cs="Times New Roman"/>
+          <w:color w:val="F44747"/>
+          <w:sz w:val="21"/>
+          <w:szCs w:val="21"/>
+          <w:lang w:eastAsia="pt-BR"/>
+        </w:rPr>
+        <w:t>&lt;</w:t>
+      </w:r>
+      <w:r>
+        <w:rPr>
+          <w:rFonts w:ascii="Consolas" w:eastAsia="Times New Roman" w:hAnsi="Consolas" w:cs="Times New Roman"/>
+          <w:color w:val="F8F8F2"/>
+          <w:sz w:val="21"/>
+          <w:szCs w:val="21"/>
+          <w:lang w:eastAsia="pt-BR"/>
+        </w:rPr>
+        <w:t>% } %&gt;</w:t>
+      </w:r>
+    </w:p>
+    <w:p>
+      <w:pPr>
+        <w:pStyle w:val="PargrafodaLista"/>
+        <w:numPr>
+          <w:ilvl w:val="0"/>
+          <w:numId w:val="3"/>
+        </w:numPr>
       </w:pPr>
     </w:p>
     <w:p>

</xml_diff>

<commit_message>
Finalizando a consulta médica - criado na classe AppointmentService o método appointmentFinished neste método recebemos o id da consulta que será finalizada e utilizamos o model AppModel e seu metodo findByIdAndUpdate para atualizar o campo finished para true
</commit_message>
<xml_diff>
--- a/Instrução/Sistema de agendameno com mongoDB.docx
+++ b/Instrução/Sistema de agendameno com mongoDB.docx
@@ -20678,19 +20678,6 @@
     <w:p>
       <w:pPr>
         <w:pStyle w:val="PargrafodaLista"/>
-        <w:numPr>
-          <w:ilvl w:val="0"/>
-          <w:numId w:val="3"/>
-        </w:numPr>
-        <w:rPr>
-          <w:b/>
-          <w:bCs/>
-        </w:rPr>
-      </w:pPr>
-    </w:p>
-    <w:p>
-      <w:pPr>
-        <w:pStyle w:val="PargrafodaLista"/>
         <w:rPr>
           <w:b/>
           <w:bCs/>
@@ -22515,6 +22502,7 @@
           <w:szCs w:val="21"/>
           <w:lang w:eastAsia="pt-BR"/>
         </w:rPr>
+        <w:lastRenderedPageBreak/>
         <w:t xml:space="preserve">        </w:t>
       </w:r>
       <w:r>
@@ -24730,14 +24718,7 @@
     <w:p>
       <w:pPr>
         <w:pStyle w:val="PargrafodaLista"/>
-        <w:numPr>
-          <w:ilvl w:val="0"/>
-          <w:numId w:val="3"/>
-        </w:numPr>
-      </w:pPr>
-      <w:r>
-        <w:t>C</w:t>
-      </w:r>
+      </w:pPr>
     </w:p>
     <w:p>
       <w:pPr>
@@ -25109,18 +25090,6 @@
     <w:p>
       <w:pPr>
         <w:pStyle w:val="PargrafodaLista"/>
-        <w:numPr>
-          <w:ilvl w:val="0"/>
-          <w:numId w:val="3"/>
-        </w:numPr>
-      </w:pPr>
-      <w:r>
-        <w:t>C</w:t>
-      </w:r>
-    </w:p>
-    <w:p>
-      <w:pPr>
-        <w:pStyle w:val="PargrafodaLista"/>
         <w:rPr>
           <w:b/>
           <w:bCs/>
@@ -25598,147 +25567,147 @@
           <w:szCs w:val="21"/>
           <w:lang w:eastAsia="pt-BR"/>
         </w:rPr>
+        <w:t xml:space="preserve">        } </w:t>
+      </w:r>
+      <w:r>
+        <w:rPr>
+          <w:rFonts w:ascii="Consolas" w:eastAsia="Times New Roman" w:hAnsi="Consolas" w:cs="Times New Roman"/>
+          <w:color w:val="F92672"/>
+          <w:sz w:val="21"/>
+          <w:szCs w:val="21"/>
+          <w:lang w:eastAsia="pt-BR"/>
+        </w:rPr>
+        <w:t>catch</w:t>
+      </w:r>
+      <w:r>
+        <w:rPr>
+          <w:rFonts w:ascii="Consolas" w:eastAsia="Times New Roman" w:hAnsi="Consolas" w:cs="Times New Roman"/>
+          <w:color w:val="F8F8F2"/>
+          <w:sz w:val="21"/>
+          <w:szCs w:val="21"/>
+          <w:lang w:eastAsia="pt-BR"/>
+        </w:rPr>
+        <w:t xml:space="preserve"> (</w:t>
+      </w:r>
+      <w:proofErr w:type="spellStart"/>
+      <w:r>
+        <w:rPr>
+          <w:rFonts w:ascii="Consolas" w:eastAsia="Times New Roman" w:hAnsi="Consolas" w:cs="Times New Roman"/>
+          <w:color w:val="F8F8F2"/>
+          <w:sz w:val="21"/>
+          <w:szCs w:val="21"/>
+          <w:lang w:eastAsia="pt-BR"/>
+        </w:rPr>
+        <w:t>err</w:t>
+      </w:r>
+      <w:proofErr w:type="spellEnd"/>
+      <w:r>
+        <w:rPr>
+          <w:rFonts w:ascii="Consolas" w:eastAsia="Times New Roman" w:hAnsi="Consolas" w:cs="Times New Roman"/>
+          <w:color w:val="F8F8F2"/>
+          <w:sz w:val="21"/>
+          <w:szCs w:val="21"/>
+          <w:lang w:eastAsia="pt-BR"/>
+        </w:rPr>
+        <w:t>) {</w:t>
+      </w:r>
+    </w:p>
+    <w:p>
+      <w:pPr>
+        <w:pStyle w:val="PargrafodaLista"/>
+        <w:numPr>
+          <w:ilvl w:val="0"/>
+          <w:numId w:val="3"/>
+        </w:numPr>
+        <w:shd w:val="clear" w:color="auto" w:fill="272822"/>
+        <w:spacing w:after="0" w:line="285" w:lineRule="atLeast"/>
+        <w:rPr>
+          <w:rFonts w:ascii="Consolas" w:eastAsia="Times New Roman" w:hAnsi="Consolas" w:cs="Times New Roman"/>
+          <w:color w:val="F8F8F2"/>
+          <w:sz w:val="21"/>
+          <w:szCs w:val="21"/>
+          <w:lang w:eastAsia="pt-BR"/>
+        </w:rPr>
+      </w:pPr>
+      <w:r>
+        <w:rPr>
+          <w:rFonts w:ascii="Consolas" w:eastAsia="Times New Roman" w:hAnsi="Consolas" w:cs="Times New Roman"/>
+          <w:color w:val="F8F8F2"/>
+          <w:sz w:val="21"/>
+          <w:szCs w:val="21"/>
+          <w:lang w:eastAsia="pt-BR"/>
+        </w:rPr>
+        <w:t>            console.</w:t>
+      </w:r>
+      <w:r>
+        <w:rPr>
+          <w:rFonts w:ascii="Consolas" w:eastAsia="Times New Roman" w:hAnsi="Consolas" w:cs="Times New Roman"/>
+          <w:color w:val="A6E22E"/>
+          <w:sz w:val="21"/>
+          <w:szCs w:val="21"/>
+          <w:lang w:eastAsia="pt-BR"/>
+        </w:rPr>
+        <w:t>log</w:t>
+      </w:r>
+      <w:r>
+        <w:rPr>
+          <w:rFonts w:ascii="Consolas" w:eastAsia="Times New Roman" w:hAnsi="Consolas" w:cs="Times New Roman"/>
+          <w:color w:val="F8F8F2"/>
+          <w:sz w:val="21"/>
+          <w:szCs w:val="21"/>
+          <w:lang w:eastAsia="pt-BR"/>
+        </w:rPr>
+        <w:t>(</w:t>
+      </w:r>
+      <w:proofErr w:type="spellStart"/>
+      <w:r>
+        <w:rPr>
+          <w:rFonts w:ascii="Consolas" w:eastAsia="Times New Roman" w:hAnsi="Consolas" w:cs="Times New Roman"/>
+          <w:color w:val="F8F8F2"/>
+          <w:sz w:val="21"/>
+          <w:szCs w:val="21"/>
+          <w:lang w:eastAsia="pt-BR"/>
+        </w:rPr>
+        <w:t>err</w:t>
+      </w:r>
+      <w:proofErr w:type="spellEnd"/>
+      <w:r>
+        <w:rPr>
+          <w:rFonts w:ascii="Consolas" w:eastAsia="Times New Roman" w:hAnsi="Consolas" w:cs="Times New Roman"/>
+          <w:color w:val="F8F8F2"/>
+          <w:sz w:val="21"/>
+          <w:szCs w:val="21"/>
+          <w:lang w:eastAsia="pt-BR"/>
+        </w:rPr>
+        <w:t>);</w:t>
+      </w:r>
+    </w:p>
+    <w:p>
+      <w:pPr>
+        <w:pStyle w:val="PargrafodaLista"/>
+        <w:numPr>
+          <w:ilvl w:val="0"/>
+          <w:numId w:val="3"/>
+        </w:numPr>
+        <w:shd w:val="clear" w:color="auto" w:fill="272822"/>
+        <w:spacing w:after="0" w:line="285" w:lineRule="atLeast"/>
+        <w:rPr>
+          <w:rFonts w:ascii="Consolas" w:eastAsia="Times New Roman" w:hAnsi="Consolas" w:cs="Times New Roman"/>
+          <w:color w:val="F8F8F2"/>
+          <w:sz w:val="21"/>
+          <w:szCs w:val="21"/>
+          <w:lang w:eastAsia="pt-BR"/>
+        </w:rPr>
+      </w:pPr>
+      <w:r>
+        <w:rPr>
+          <w:rFonts w:ascii="Consolas" w:eastAsia="Times New Roman" w:hAnsi="Consolas" w:cs="Times New Roman"/>
+          <w:color w:val="F8F8F2"/>
+          <w:sz w:val="21"/>
+          <w:szCs w:val="21"/>
+          <w:lang w:eastAsia="pt-BR"/>
+        </w:rPr>
         <w:lastRenderedPageBreak/>
-        <w:t xml:space="preserve">        } </w:t>
-      </w:r>
-      <w:r>
-        <w:rPr>
-          <w:rFonts w:ascii="Consolas" w:eastAsia="Times New Roman" w:hAnsi="Consolas" w:cs="Times New Roman"/>
-          <w:color w:val="F92672"/>
-          <w:sz w:val="21"/>
-          <w:szCs w:val="21"/>
-          <w:lang w:eastAsia="pt-BR"/>
-        </w:rPr>
-        <w:t>catch</w:t>
-      </w:r>
-      <w:r>
-        <w:rPr>
-          <w:rFonts w:ascii="Consolas" w:eastAsia="Times New Roman" w:hAnsi="Consolas" w:cs="Times New Roman"/>
-          <w:color w:val="F8F8F2"/>
-          <w:sz w:val="21"/>
-          <w:szCs w:val="21"/>
-          <w:lang w:eastAsia="pt-BR"/>
-        </w:rPr>
-        <w:t xml:space="preserve"> (</w:t>
-      </w:r>
-      <w:proofErr w:type="spellStart"/>
-      <w:r>
-        <w:rPr>
-          <w:rFonts w:ascii="Consolas" w:eastAsia="Times New Roman" w:hAnsi="Consolas" w:cs="Times New Roman"/>
-          <w:color w:val="F8F8F2"/>
-          <w:sz w:val="21"/>
-          <w:szCs w:val="21"/>
-          <w:lang w:eastAsia="pt-BR"/>
-        </w:rPr>
-        <w:t>err</w:t>
-      </w:r>
-      <w:proofErr w:type="spellEnd"/>
-      <w:r>
-        <w:rPr>
-          <w:rFonts w:ascii="Consolas" w:eastAsia="Times New Roman" w:hAnsi="Consolas" w:cs="Times New Roman"/>
-          <w:color w:val="F8F8F2"/>
-          <w:sz w:val="21"/>
-          <w:szCs w:val="21"/>
-          <w:lang w:eastAsia="pt-BR"/>
-        </w:rPr>
-        <w:t>) {</w:t>
-      </w:r>
-    </w:p>
-    <w:p>
-      <w:pPr>
-        <w:pStyle w:val="PargrafodaLista"/>
-        <w:numPr>
-          <w:ilvl w:val="0"/>
-          <w:numId w:val="3"/>
-        </w:numPr>
-        <w:shd w:val="clear" w:color="auto" w:fill="272822"/>
-        <w:spacing w:after="0" w:line="285" w:lineRule="atLeast"/>
-        <w:rPr>
-          <w:rFonts w:ascii="Consolas" w:eastAsia="Times New Roman" w:hAnsi="Consolas" w:cs="Times New Roman"/>
-          <w:color w:val="F8F8F2"/>
-          <w:sz w:val="21"/>
-          <w:szCs w:val="21"/>
-          <w:lang w:eastAsia="pt-BR"/>
-        </w:rPr>
-      </w:pPr>
-      <w:r>
-        <w:rPr>
-          <w:rFonts w:ascii="Consolas" w:eastAsia="Times New Roman" w:hAnsi="Consolas" w:cs="Times New Roman"/>
-          <w:color w:val="F8F8F2"/>
-          <w:sz w:val="21"/>
-          <w:szCs w:val="21"/>
-          <w:lang w:eastAsia="pt-BR"/>
-        </w:rPr>
-        <w:t>            console.</w:t>
-      </w:r>
-      <w:r>
-        <w:rPr>
-          <w:rFonts w:ascii="Consolas" w:eastAsia="Times New Roman" w:hAnsi="Consolas" w:cs="Times New Roman"/>
-          <w:color w:val="A6E22E"/>
-          <w:sz w:val="21"/>
-          <w:szCs w:val="21"/>
-          <w:lang w:eastAsia="pt-BR"/>
-        </w:rPr>
-        <w:t>log</w:t>
-      </w:r>
-      <w:r>
-        <w:rPr>
-          <w:rFonts w:ascii="Consolas" w:eastAsia="Times New Roman" w:hAnsi="Consolas" w:cs="Times New Roman"/>
-          <w:color w:val="F8F8F2"/>
-          <w:sz w:val="21"/>
-          <w:szCs w:val="21"/>
-          <w:lang w:eastAsia="pt-BR"/>
-        </w:rPr>
-        <w:t>(</w:t>
-      </w:r>
-      <w:proofErr w:type="spellStart"/>
-      <w:r>
-        <w:rPr>
-          <w:rFonts w:ascii="Consolas" w:eastAsia="Times New Roman" w:hAnsi="Consolas" w:cs="Times New Roman"/>
-          <w:color w:val="F8F8F2"/>
-          <w:sz w:val="21"/>
-          <w:szCs w:val="21"/>
-          <w:lang w:eastAsia="pt-BR"/>
-        </w:rPr>
-        <w:t>err</w:t>
-      </w:r>
-      <w:proofErr w:type="spellEnd"/>
-      <w:r>
-        <w:rPr>
-          <w:rFonts w:ascii="Consolas" w:eastAsia="Times New Roman" w:hAnsi="Consolas" w:cs="Times New Roman"/>
-          <w:color w:val="F8F8F2"/>
-          <w:sz w:val="21"/>
-          <w:szCs w:val="21"/>
-          <w:lang w:eastAsia="pt-BR"/>
-        </w:rPr>
-        <w:t>);</w:t>
-      </w:r>
-    </w:p>
-    <w:p>
-      <w:pPr>
-        <w:pStyle w:val="PargrafodaLista"/>
-        <w:numPr>
-          <w:ilvl w:val="0"/>
-          <w:numId w:val="3"/>
-        </w:numPr>
-        <w:shd w:val="clear" w:color="auto" w:fill="272822"/>
-        <w:spacing w:after="0" w:line="285" w:lineRule="atLeast"/>
-        <w:rPr>
-          <w:rFonts w:ascii="Consolas" w:eastAsia="Times New Roman" w:hAnsi="Consolas" w:cs="Times New Roman"/>
-          <w:color w:val="F8F8F2"/>
-          <w:sz w:val="21"/>
-          <w:szCs w:val="21"/>
-          <w:lang w:eastAsia="pt-BR"/>
-        </w:rPr>
-      </w:pPr>
-      <w:r>
-        <w:rPr>
-          <w:rFonts w:ascii="Consolas" w:eastAsia="Times New Roman" w:hAnsi="Consolas" w:cs="Times New Roman"/>
-          <w:color w:val="F8F8F2"/>
-          <w:sz w:val="21"/>
-          <w:szCs w:val="21"/>
-          <w:lang w:eastAsia="pt-BR"/>
-        </w:rPr>
         <w:t>        }</w:t>
       </w:r>
     </w:p>
@@ -25859,7 +25828,15 @@
         </w:numPr>
       </w:pPr>
       <w:r>
-        <w:t xml:space="preserve">Vamos renderizar a pagina </w:t>
+        <w:t xml:space="preserve">Vamos renderizar a </w:t>
+      </w:r>
+      <w:proofErr w:type="spellStart"/>
+      <w:r>
+        <w:t>pagina</w:t>
+      </w:r>
+      <w:proofErr w:type="spellEnd"/>
+      <w:r>
+        <w:t xml:space="preserve"> </w:t>
       </w:r>
       <w:proofErr w:type="spellStart"/>
       <w:r>
@@ -26681,14 +26658,7 @@
     <w:p>
       <w:pPr>
         <w:pStyle w:val="PargrafodaLista"/>
-        <w:numPr>
-          <w:ilvl w:val="0"/>
-          <w:numId w:val="3"/>
-        </w:numPr>
-      </w:pPr>
-      <w:r>
-        <w:t>C</w:t>
-      </w:r>
+      </w:pPr>
     </w:p>
     <w:p>
       <w:pPr>
@@ -27564,19 +27534,2789 @@
     <w:p>
       <w:pPr>
         <w:pStyle w:val="PargrafodaLista"/>
-        <w:numPr>
-          <w:ilvl w:val="0"/>
-          <w:numId w:val="3"/>
-        </w:numPr>
-      </w:pPr>
-    </w:p>
-    <w:p>
-      <w:pPr>
-        <w:pStyle w:val="PargrafodaLista"/>
-        <w:numPr>
-          <w:ilvl w:val="0"/>
-          <w:numId w:val="3"/>
-        </w:numPr>
+      </w:pPr>
+    </w:p>
+    <w:p>
+      <w:pPr>
+        <w:pStyle w:val="PargrafodaLista"/>
+        <w:numPr>
+          <w:ilvl w:val="0"/>
+          <w:numId w:val="3"/>
+        </w:numPr>
+        <w:rPr>
+          <w:b/>
+          <w:bCs/>
+        </w:rPr>
+      </w:pPr>
+      <w:r>
+        <w:rPr>
+          <w:b/>
+          <w:bCs/>
+        </w:rPr>
+        <w:t>FINALIZANDO UMA CONSULTA</w:t>
+      </w:r>
+    </w:p>
+    <w:p>
+      <w:pPr>
+        <w:pStyle w:val="PargrafodaLista"/>
+        <w:numPr>
+          <w:ilvl w:val="0"/>
+          <w:numId w:val="3"/>
+        </w:numPr>
+        <w:rPr>
+          <w:b/>
+          <w:bCs/>
+        </w:rPr>
+      </w:pPr>
+      <w:r>
+        <w:t xml:space="preserve">Para a finalização de uma consulta, vamos criar um método no servisse </w:t>
+      </w:r>
+      <w:proofErr w:type="spellStart"/>
+      <w:r>
+        <w:t>AppointmentService</w:t>
+      </w:r>
+      <w:proofErr w:type="spellEnd"/>
+      <w:r>
+        <w:t xml:space="preserve">, chamado </w:t>
+      </w:r>
+      <w:proofErr w:type="spellStart"/>
+      <w:r>
+        <w:t>appointmentFinished</w:t>
+      </w:r>
+      <w:proofErr w:type="spellEnd"/>
+      <w:r>
+        <w:t xml:space="preserve"> que receberá como parâmetro o id da consulta que será finalizada.</w:t>
+      </w:r>
+    </w:p>
+    <w:p>
+      <w:pPr>
+        <w:pStyle w:val="PargrafodaLista"/>
+        <w:numPr>
+          <w:ilvl w:val="0"/>
+          <w:numId w:val="3"/>
+        </w:numPr>
+        <w:rPr>
+          <w:b/>
+          <w:bCs/>
+        </w:rPr>
+      </w:pPr>
+      <w:r>
+        <w:t>Neste método iremos utilizar o método ‘</w:t>
+      </w:r>
+      <w:proofErr w:type="spellStart"/>
+      <w:r>
+        <w:t>findByIdAndUpadate</w:t>
+      </w:r>
+      <w:proofErr w:type="spellEnd"/>
+      <w:r>
+        <w:t xml:space="preserve">’ do mongo, para isso utilizaremos o model </w:t>
+      </w:r>
+      <w:proofErr w:type="spellStart"/>
+      <w:r>
+        <w:t>AppoModel</w:t>
+      </w:r>
+      <w:proofErr w:type="spellEnd"/>
+      <w:r>
+        <w:t>, passando como parâmetros o id, o campo e o valor do campo que será alterado.</w:t>
+      </w:r>
+    </w:p>
+    <w:p>
+      <w:pPr>
+        <w:pStyle w:val="PargrafodaLista"/>
+        <w:numPr>
+          <w:ilvl w:val="0"/>
+          <w:numId w:val="3"/>
+        </w:numPr>
+        <w:shd w:val="clear" w:color="auto" w:fill="272822"/>
+        <w:spacing w:after="0" w:line="285" w:lineRule="atLeast"/>
+        <w:rPr>
+          <w:rFonts w:ascii="Consolas" w:eastAsia="Times New Roman" w:hAnsi="Consolas" w:cs="Times New Roman"/>
+          <w:color w:val="F8F8F2"/>
+          <w:sz w:val="21"/>
+          <w:szCs w:val="21"/>
+          <w:lang w:eastAsia="pt-BR"/>
+        </w:rPr>
+      </w:pPr>
+      <w:r>
+        <w:rPr>
+          <w:rFonts w:ascii="Consolas" w:eastAsia="Times New Roman" w:hAnsi="Consolas" w:cs="Times New Roman"/>
+          <w:color w:val="88846F"/>
+          <w:sz w:val="21"/>
+          <w:szCs w:val="21"/>
+          <w:lang w:eastAsia="pt-BR"/>
+        </w:rPr>
+        <w:t xml:space="preserve">//classe para alterar o campo </w:t>
+      </w:r>
+      <w:proofErr w:type="spellStart"/>
+      <w:r>
+        <w:rPr>
+          <w:rFonts w:ascii="Consolas" w:eastAsia="Times New Roman" w:hAnsi="Consolas" w:cs="Times New Roman"/>
+          <w:color w:val="88846F"/>
+          <w:sz w:val="21"/>
+          <w:szCs w:val="21"/>
+          <w:lang w:eastAsia="pt-BR"/>
+        </w:rPr>
+        <w:t>booleando</w:t>
+      </w:r>
+      <w:proofErr w:type="spellEnd"/>
+      <w:r>
+        <w:rPr>
+          <w:rFonts w:ascii="Consolas" w:eastAsia="Times New Roman" w:hAnsi="Consolas" w:cs="Times New Roman"/>
+          <w:color w:val="88846F"/>
+          <w:sz w:val="21"/>
+          <w:szCs w:val="21"/>
+          <w:lang w:eastAsia="pt-BR"/>
+        </w:rPr>
+        <w:t xml:space="preserve"> de consulta finalizada</w:t>
+      </w:r>
+    </w:p>
+    <w:p>
+      <w:pPr>
+        <w:pStyle w:val="PargrafodaLista"/>
+        <w:numPr>
+          <w:ilvl w:val="0"/>
+          <w:numId w:val="3"/>
+        </w:numPr>
+        <w:shd w:val="clear" w:color="auto" w:fill="272822"/>
+        <w:spacing w:after="0" w:line="285" w:lineRule="atLeast"/>
+        <w:rPr>
+          <w:rFonts w:ascii="Consolas" w:eastAsia="Times New Roman" w:hAnsi="Consolas" w:cs="Times New Roman"/>
+          <w:color w:val="F8F8F2"/>
+          <w:sz w:val="21"/>
+          <w:szCs w:val="21"/>
+          <w:lang w:eastAsia="pt-BR"/>
+        </w:rPr>
+      </w:pPr>
+      <w:r>
+        <w:rPr>
+          <w:rFonts w:ascii="Consolas" w:eastAsia="Times New Roman" w:hAnsi="Consolas" w:cs="Times New Roman"/>
+          <w:color w:val="F8F8F2"/>
+          <w:sz w:val="21"/>
+          <w:szCs w:val="21"/>
+          <w:lang w:eastAsia="pt-BR"/>
+        </w:rPr>
+        <w:t xml:space="preserve">    </w:t>
+      </w:r>
+      <w:proofErr w:type="spellStart"/>
+      <w:r>
+        <w:rPr>
+          <w:rFonts w:ascii="Consolas" w:eastAsia="Times New Roman" w:hAnsi="Consolas" w:cs="Times New Roman"/>
+          <w:color w:val="F92672"/>
+          <w:sz w:val="21"/>
+          <w:szCs w:val="21"/>
+          <w:lang w:eastAsia="pt-BR"/>
+        </w:rPr>
+        <w:t>async</w:t>
+      </w:r>
+      <w:proofErr w:type="spellEnd"/>
+      <w:r>
+        <w:rPr>
+          <w:rFonts w:ascii="Consolas" w:eastAsia="Times New Roman" w:hAnsi="Consolas" w:cs="Times New Roman"/>
+          <w:color w:val="F8F8F2"/>
+          <w:sz w:val="21"/>
+          <w:szCs w:val="21"/>
+          <w:lang w:eastAsia="pt-BR"/>
+        </w:rPr>
+        <w:t xml:space="preserve"> </w:t>
+      </w:r>
+      <w:proofErr w:type="spellStart"/>
+      <w:r>
+        <w:rPr>
+          <w:rFonts w:ascii="Consolas" w:eastAsia="Times New Roman" w:hAnsi="Consolas" w:cs="Times New Roman"/>
+          <w:color w:val="A6E22E"/>
+          <w:sz w:val="21"/>
+          <w:szCs w:val="21"/>
+          <w:lang w:eastAsia="pt-BR"/>
+        </w:rPr>
+        <w:t>appointmentFinished</w:t>
+      </w:r>
+      <w:proofErr w:type="spellEnd"/>
+      <w:r>
+        <w:rPr>
+          <w:rFonts w:ascii="Consolas" w:eastAsia="Times New Roman" w:hAnsi="Consolas" w:cs="Times New Roman"/>
+          <w:color w:val="F8F8F2"/>
+          <w:sz w:val="21"/>
+          <w:szCs w:val="21"/>
+          <w:lang w:eastAsia="pt-BR"/>
+        </w:rPr>
+        <w:t>(</w:t>
+      </w:r>
+      <w:r>
+        <w:rPr>
+          <w:rFonts w:ascii="Consolas" w:eastAsia="Times New Roman" w:hAnsi="Consolas" w:cs="Times New Roman"/>
+          <w:i/>
+          <w:iCs/>
+          <w:color w:val="FD971F"/>
+          <w:sz w:val="21"/>
+          <w:szCs w:val="21"/>
+          <w:lang w:eastAsia="pt-BR"/>
+        </w:rPr>
+        <w:t>id</w:t>
+      </w:r>
+      <w:proofErr w:type="gramStart"/>
+      <w:r>
+        <w:rPr>
+          <w:rFonts w:ascii="Consolas" w:eastAsia="Times New Roman" w:hAnsi="Consolas" w:cs="Times New Roman"/>
+          <w:color w:val="F8F8F2"/>
+          <w:sz w:val="21"/>
+          <w:szCs w:val="21"/>
+          <w:lang w:eastAsia="pt-BR"/>
+        </w:rPr>
+        <w:t>){</w:t>
+      </w:r>
+      <w:proofErr w:type="gramEnd"/>
+    </w:p>
+    <w:p>
+      <w:pPr>
+        <w:pStyle w:val="PargrafodaLista"/>
+        <w:numPr>
+          <w:ilvl w:val="0"/>
+          <w:numId w:val="3"/>
+        </w:numPr>
+        <w:shd w:val="clear" w:color="auto" w:fill="272822"/>
+        <w:spacing w:after="0" w:line="285" w:lineRule="atLeast"/>
+        <w:rPr>
+          <w:rFonts w:ascii="Consolas" w:eastAsia="Times New Roman" w:hAnsi="Consolas" w:cs="Times New Roman"/>
+          <w:color w:val="F8F8F2"/>
+          <w:sz w:val="21"/>
+          <w:szCs w:val="21"/>
+          <w:lang w:eastAsia="pt-BR"/>
+        </w:rPr>
+      </w:pPr>
+      <w:r>
+        <w:rPr>
+          <w:rFonts w:ascii="Consolas" w:eastAsia="Times New Roman" w:hAnsi="Consolas" w:cs="Times New Roman"/>
+          <w:color w:val="F8F8F2"/>
+          <w:sz w:val="21"/>
+          <w:szCs w:val="21"/>
+          <w:lang w:eastAsia="pt-BR"/>
+        </w:rPr>
+        <w:t xml:space="preserve">        </w:t>
+      </w:r>
+      <w:r>
+        <w:rPr>
+          <w:rFonts w:ascii="Consolas" w:eastAsia="Times New Roman" w:hAnsi="Consolas" w:cs="Times New Roman"/>
+          <w:i/>
+          <w:iCs/>
+          <w:color w:val="66D9EF"/>
+          <w:sz w:val="21"/>
+          <w:szCs w:val="21"/>
+          <w:lang w:eastAsia="pt-BR"/>
+        </w:rPr>
+        <w:t>var</w:t>
+      </w:r>
+      <w:r>
+        <w:rPr>
+          <w:rFonts w:ascii="Consolas" w:eastAsia="Times New Roman" w:hAnsi="Consolas" w:cs="Times New Roman"/>
+          <w:color w:val="F8F8F2"/>
+          <w:sz w:val="21"/>
+          <w:szCs w:val="21"/>
+          <w:lang w:eastAsia="pt-BR"/>
+        </w:rPr>
+        <w:t xml:space="preserve"> msg;</w:t>
+      </w:r>
+    </w:p>
+    <w:p>
+      <w:pPr>
+        <w:pStyle w:val="PargrafodaLista"/>
+        <w:numPr>
+          <w:ilvl w:val="0"/>
+          <w:numId w:val="3"/>
+        </w:numPr>
+        <w:shd w:val="clear" w:color="auto" w:fill="272822"/>
+        <w:spacing w:after="0" w:line="285" w:lineRule="atLeast"/>
+        <w:rPr>
+          <w:rFonts w:ascii="Consolas" w:eastAsia="Times New Roman" w:hAnsi="Consolas" w:cs="Times New Roman"/>
+          <w:color w:val="F8F8F2"/>
+          <w:sz w:val="21"/>
+          <w:szCs w:val="21"/>
+          <w:lang w:eastAsia="pt-BR"/>
+        </w:rPr>
+      </w:pPr>
+      <w:r>
+        <w:rPr>
+          <w:rFonts w:ascii="Consolas" w:eastAsia="Times New Roman" w:hAnsi="Consolas" w:cs="Times New Roman"/>
+          <w:color w:val="F8F8F2"/>
+          <w:sz w:val="21"/>
+          <w:szCs w:val="21"/>
+          <w:lang w:eastAsia="pt-BR"/>
+        </w:rPr>
+        <w:t xml:space="preserve">        </w:t>
+      </w:r>
+      <w:proofErr w:type="spellStart"/>
+      <w:r>
+        <w:rPr>
+          <w:rFonts w:ascii="Consolas" w:eastAsia="Times New Roman" w:hAnsi="Consolas" w:cs="Times New Roman"/>
+          <w:color w:val="F92672"/>
+          <w:sz w:val="21"/>
+          <w:szCs w:val="21"/>
+          <w:lang w:eastAsia="pt-BR"/>
+        </w:rPr>
+        <w:t>try</w:t>
+      </w:r>
+      <w:proofErr w:type="spellEnd"/>
+      <w:r>
+        <w:rPr>
+          <w:rFonts w:ascii="Consolas" w:eastAsia="Times New Roman" w:hAnsi="Consolas" w:cs="Times New Roman"/>
+          <w:color w:val="F8F8F2"/>
+          <w:sz w:val="21"/>
+          <w:szCs w:val="21"/>
+          <w:lang w:eastAsia="pt-BR"/>
+        </w:rPr>
+        <w:t xml:space="preserve"> {</w:t>
+      </w:r>
+    </w:p>
+    <w:p>
+      <w:pPr>
+        <w:pStyle w:val="PargrafodaLista"/>
+        <w:numPr>
+          <w:ilvl w:val="0"/>
+          <w:numId w:val="3"/>
+        </w:numPr>
+        <w:shd w:val="clear" w:color="auto" w:fill="272822"/>
+        <w:spacing w:after="0" w:line="285" w:lineRule="atLeast"/>
+        <w:rPr>
+          <w:rFonts w:ascii="Consolas" w:eastAsia="Times New Roman" w:hAnsi="Consolas" w:cs="Times New Roman"/>
+          <w:color w:val="F8F8F2"/>
+          <w:sz w:val="21"/>
+          <w:szCs w:val="21"/>
+          <w:lang w:eastAsia="pt-BR"/>
+        </w:rPr>
+      </w:pPr>
+      <w:r>
+        <w:rPr>
+          <w:rFonts w:ascii="Consolas" w:eastAsia="Times New Roman" w:hAnsi="Consolas" w:cs="Times New Roman"/>
+          <w:color w:val="F8F8F2"/>
+          <w:sz w:val="21"/>
+          <w:szCs w:val="21"/>
+          <w:lang w:eastAsia="pt-BR"/>
+        </w:rPr>
+        <w:t xml:space="preserve">            </w:t>
+      </w:r>
+      <w:r>
+        <w:rPr>
+          <w:rFonts w:ascii="Consolas" w:eastAsia="Times New Roman" w:hAnsi="Consolas" w:cs="Times New Roman"/>
+          <w:i/>
+          <w:iCs/>
+          <w:color w:val="66D9EF"/>
+          <w:sz w:val="21"/>
+          <w:szCs w:val="21"/>
+          <w:lang w:eastAsia="pt-BR"/>
+        </w:rPr>
+        <w:t>var</w:t>
+      </w:r>
+      <w:r>
+        <w:rPr>
+          <w:rFonts w:ascii="Consolas" w:eastAsia="Times New Roman" w:hAnsi="Consolas" w:cs="Times New Roman"/>
+          <w:color w:val="F8F8F2"/>
+          <w:sz w:val="21"/>
+          <w:szCs w:val="21"/>
+          <w:lang w:eastAsia="pt-BR"/>
+        </w:rPr>
+        <w:t xml:space="preserve"> </w:t>
+      </w:r>
+      <w:proofErr w:type="spellStart"/>
+      <w:r>
+        <w:rPr>
+          <w:rFonts w:ascii="Consolas" w:eastAsia="Times New Roman" w:hAnsi="Consolas" w:cs="Times New Roman"/>
+          <w:color w:val="F8F8F2"/>
+          <w:sz w:val="21"/>
+          <w:szCs w:val="21"/>
+          <w:lang w:eastAsia="pt-BR"/>
+        </w:rPr>
+        <w:t>result</w:t>
+      </w:r>
+      <w:proofErr w:type="spellEnd"/>
+      <w:r>
+        <w:rPr>
+          <w:rFonts w:ascii="Consolas" w:eastAsia="Times New Roman" w:hAnsi="Consolas" w:cs="Times New Roman"/>
+          <w:color w:val="F8F8F2"/>
+          <w:sz w:val="21"/>
+          <w:szCs w:val="21"/>
+          <w:lang w:eastAsia="pt-BR"/>
+        </w:rPr>
+        <w:t xml:space="preserve"> </w:t>
+      </w:r>
+      <w:r>
+        <w:rPr>
+          <w:rFonts w:ascii="Consolas" w:eastAsia="Times New Roman" w:hAnsi="Consolas" w:cs="Times New Roman"/>
+          <w:color w:val="F92672"/>
+          <w:sz w:val="21"/>
+          <w:szCs w:val="21"/>
+          <w:lang w:eastAsia="pt-BR"/>
+        </w:rPr>
+        <w:t>=</w:t>
+      </w:r>
+      <w:r>
+        <w:rPr>
+          <w:rFonts w:ascii="Consolas" w:eastAsia="Times New Roman" w:hAnsi="Consolas" w:cs="Times New Roman"/>
+          <w:color w:val="F8F8F2"/>
+          <w:sz w:val="21"/>
+          <w:szCs w:val="21"/>
+          <w:lang w:eastAsia="pt-BR"/>
+        </w:rPr>
+        <w:t xml:space="preserve"> </w:t>
+      </w:r>
+      <w:proofErr w:type="spellStart"/>
+      <w:r>
+        <w:rPr>
+          <w:rFonts w:ascii="Consolas" w:eastAsia="Times New Roman" w:hAnsi="Consolas" w:cs="Times New Roman"/>
+          <w:color w:val="F92672"/>
+          <w:sz w:val="21"/>
+          <w:szCs w:val="21"/>
+          <w:lang w:eastAsia="pt-BR"/>
+        </w:rPr>
+        <w:t>await</w:t>
+      </w:r>
+      <w:proofErr w:type="spellEnd"/>
+      <w:r>
+        <w:rPr>
+          <w:rFonts w:ascii="Consolas" w:eastAsia="Times New Roman" w:hAnsi="Consolas" w:cs="Times New Roman"/>
+          <w:color w:val="F8F8F2"/>
+          <w:sz w:val="21"/>
+          <w:szCs w:val="21"/>
+          <w:lang w:eastAsia="pt-BR"/>
+        </w:rPr>
+        <w:t xml:space="preserve"> </w:t>
+      </w:r>
+      <w:proofErr w:type="spellStart"/>
+      <w:r>
+        <w:rPr>
+          <w:rFonts w:ascii="Consolas" w:eastAsia="Times New Roman" w:hAnsi="Consolas" w:cs="Times New Roman"/>
+          <w:color w:val="A6E22E"/>
+          <w:sz w:val="21"/>
+          <w:szCs w:val="21"/>
+          <w:u w:val="single"/>
+          <w:lang w:eastAsia="pt-BR"/>
+        </w:rPr>
+        <w:t>AppoModel</w:t>
+      </w:r>
+      <w:r>
+        <w:rPr>
+          <w:rFonts w:ascii="Consolas" w:eastAsia="Times New Roman" w:hAnsi="Consolas" w:cs="Times New Roman"/>
+          <w:color w:val="F8F8F2"/>
+          <w:sz w:val="21"/>
+          <w:szCs w:val="21"/>
+          <w:lang w:eastAsia="pt-BR"/>
+        </w:rPr>
+        <w:t>.</w:t>
+      </w:r>
+      <w:r>
+        <w:rPr>
+          <w:rFonts w:ascii="Consolas" w:eastAsia="Times New Roman" w:hAnsi="Consolas" w:cs="Times New Roman"/>
+          <w:color w:val="A6E22E"/>
+          <w:sz w:val="21"/>
+          <w:szCs w:val="21"/>
+          <w:lang w:eastAsia="pt-BR"/>
+        </w:rPr>
+        <w:t>findByIdAndUpdate</w:t>
+      </w:r>
+      <w:proofErr w:type="spellEnd"/>
+      <w:r>
+        <w:rPr>
+          <w:rFonts w:ascii="Consolas" w:eastAsia="Times New Roman" w:hAnsi="Consolas" w:cs="Times New Roman"/>
+          <w:color w:val="F8F8F2"/>
+          <w:sz w:val="21"/>
+          <w:szCs w:val="21"/>
+          <w:lang w:eastAsia="pt-BR"/>
+        </w:rPr>
+        <w:t>(</w:t>
+      </w:r>
+      <w:proofErr w:type="gramStart"/>
+      <w:r>
+        <w:rPr>
+          <w:rFonts w:ascii="Consolas" w:eastAsia="Times New Roman" w:hAnsi="Consolas" w:cs="Times New Roman"/>
+          <w:i/>
+          <w:iCs/>
+          <w:color w:val="FD971F"/>
+          <w:sz w:val="21"/>
+          <w:szCs w:val="21"/>
+          <w:lang w:eastAsia="pt-BR"/>
+        </w:rPr>
+        <w:t>id</w:t>
+      </w:r>
+      <w:r>
+        <w:rPr>
+          <w:rFonts w:ascii="Consolas" w:eastAsia="Times New Roman" w:hAnsi="Consolas" w:cs="Times New Roman"/>
+          <w:color w:val="F8F8F2"/>
+          <w:sz w:val="21"/>
+          <w:szCs w:val="21"/>
+          <w:lang w:eastAsia="pt-BR"/>
+        </w:rPr>
+        <w:t>,{</w:t>
+      </w:r>
+      <w:proofErr w:type="spellStart"/>
+      <w:proofErr w:type="gramEnd"/>
+      <w:r>
+        <w:rPr>
+          <w:rFonts w:ascii="Consolas" w:eastAsia="Times New Roman" w:hAnsi="Consolas" w:cs="Times New Roman"/>
+          <w:color w:val="F8F8F2"/>
+          <w:sz w:val="21"/>
+          <w:szCs w:val="21"/>
+          <w:lang w:eastAsia="pt-BR"/>
+        </w:rPr>
+        <w:t>finished</w:t>
+      </w:r>
+      <w:proofErr w:type="spellEnd"/>
+      <w:r>
+        <w:rPr>
+          <w:rFonts w:ascii="Consolas" w:eastAsia="Times New Roman" w:hAnsi="Consolas" w:cs="Times New Roman"/>
+          <w:color w:val="F8F8F2"/>
+          <w:sz w:val="21"/>
+          <w:szCs w:val="21"/>
+          <w:lang w:eastAsia="pt-BR"/>
+        </w:rPr>
+        <w:t xml:space="preserve">: </w:t>
+      </w:r>
+      <w:proofErr w:type="spellStart"/>
+      <w:r>
+        <w:rPr>
+          <w:rFonts w:ascii="Consolas" w:eastAsia="Times New Roman" w:hAnsi="Consolas" w:cs="Times New Roman"/>
+          <w:color w:val="AE81FF"/>
+          <w:sz w:val="21"/>
+          <w:szCs w:val="21"/>
+          <w:lang w:eastAsia="pt-BR"/>
+        </w:rPr>
+        <w:t>true</w:t>
+      </w:r>
+      <w:proofErr w:type="spellEnd"/>
+      <w:r>
+        <w:rPr>
+          <w:rFonts w:ascii="Consolas" w:eastAsia="Times New Roman" w:hAnsi="Consolas" w:cs="Times New Roman"/>
+          <w:color w:val="F8F8F2"/>
+          <w:sz w:val="21"/>
+          <w:szCs w:val="21"/>
+          <w:lang w:eastAsia="pt-BR"/>
+        </w:rPr>
+        <w:t>});</w:t>
+      </w:r>
+    </w:p>
+    <w:p>
+      <w:pPr>
+        <w:pStyle w:val="PargrafodaLista"/>
+        <w:numPr>
+          <w:ilvl w:val="0"/>
+          <w:numId w:val="3"/>
+        </w:numPr>
+        <w:shd w:val="clear" w:color="auto" w:fill="272822"/>
+        <w:spacing w:after="0" w:line="285" w:lineRule="atLeast"/>
+        <w:rPr>
+          <w:rFonts w:ascii="Consolas" w:eastAsia="Times New Roman" w:hAnsi="Consolas" w:cs="Times New Roman"/>
+          <w:color w:val="F8F8F2"/>
+          <w:sz w:val="21"/>
+          <w:szCs w:val="21"/>
+          <w:lang w:eastAsia="pt-BR"/>
+        </w:rPr>
+      </w:pPr>
+      <w:r>
+        <w:rPr>
+          <w:rFonts w:ascii="Consolas" w:eastAsia="Times New Roman" w:hAnsi="Consolas" w:cs="Times New Roman"/>
+          <w:color w:val="F8F8F2"/>
+          <w:sz w:val="21"/>
+          <w:szCs w:val="21"/>
+          <w:lang w:eastAsia="pt-BR"/>
+        </w:rPr>
+        <w:t xml:space="preserve">            </w:t>
+      </w:r>
+      <w:proofErr w:type="spellStart"/>
+      <w:r>
+        <w:rPr>
+          <w:rFonts w:ascii="Consolas" w:eastAsia="Times New Roman" w:hAnsi="Consolas" w:cs="Times New Roman"/>
+          <w:color w:val="F92672"/>
+          <w:sz w:val="21"/>
+          <w:szCs w:val="21"/>
+          <w:lang w:eastAsia="pt-BR"/>
+        </w:rPr>
+        <w:t>if</w:t>
+      </w:r>
+      <w:proofErr w:type="spellEnd"/>
+      <w:r>
+        <w:rPr>
+          <w:rFonts w:ascii="Consolas" w:eastAsia="Times New Roman" w:hAnsi="Consolas" w:cs="Times New Roman"/>
+          <w:color w:val="F8F8F2"/>
+          <w:sz w:val="21"/>
+          <w:szCs w:val="21"/>
+          <w:lang w:eastAsia="pt-BR"/>
+        </w:rPr>
+        <w:t>(</w:t>
+      </w:r>
+      <w:proofErr w:type="spellStart"/>
+      <w:r>
+        <w:rPr>
+          <w:rFonts w:ascii="Consolas" w:eastAsia="Times New Roman" w:hAnsi="Consolas" w:cs="Times New Roman"/>
+          <w:color w:val="F8F8F2"/>
+          <w:sz w:val="21"/>
+          <w:szCs w:val="21"/>
+          <w:lang w:eastAsia="pt-BR"/>
+        </w:rPr>
+        <w:t>result</w:t>
+      </w:r>
+      <w:proofErr w:type="spellEnd"/>
+      <w:proofErr w:type="gramStart"/>
+      <w:r>
+        <w:rPr>
+          <w:rFonts w:ascii="Consolas" w:eastAsia="Times New Roman" w:hAnsi="Consolas" w:cs="Times New Roman"/>
+          <w:color w:val="F8F8F2"/>
+          <w:sz w:val="21"/>
+          <w:szCs w:val="21"/>
+          <w:lang w:eastAsia="pt-BR"/>
+        </w:rPr>
+        <w:t>){</w:t>
+      </w:r>
+      <w:proofErr w:type="gramEnd"/>
+    </w:p>
+    <w:p>
+      <w:pPr>
+        <w:pStyle w:val="PargrafodaLista"/>
+        <w:numPr>
+          <w:ilvl w:val="0"/>
+          <w:numId w:val="3"/>
+        </w:numPr>
+        <w:shd w:val="clear" w:color="auto" w:fill="272822"/>
+        <w:spacing w:after="0" w:line="285" w:lineRule="atLeast"/>
+        <w:rPr>
+          <w:rFonts w:ascii="Consolas" w:eastAsia="Times New Roman" w:hAnsi="Consolas" w:cs="Times New Roman"/>
+          <w:color w:val="F8F8F2"/>
+          <w:sz w:val="21"/>
+          <w:szCs w:val="21"/>
+          <w:lang w:eastAsia="pt-BR"/>
+        </w:rPr>
+      </w:pPr>
+      <w:r>
+        <w:rPr>
+          <w:rFonts w:ascii="Consolas" w:eastAsia="Times New Roman" w:hAnsi="Consolas" w:cs="Times New Roman"/>
+          <w:color w:val="F8F8F2"/>
+          <w:sz w:val="21"/>
+          <w:szCs w:val="21"/>
+          <w:lang w:eastAsia="pt-BR"/>
+        </w:rPr>
+        <w:t xml:space="preserve">                </w:t>
+      </w:r>
+      <w:proofErr w:type="gramStart"/>
+      <w:r>
+        <w:rPr>
+          <w:rFonts w:ascii="Consolas" w:eastAsia="Times New Roman" w:hAnsi="Consolas" w:cs="Times New Roman"/>
+          <w:color w:val="F8F8F2"/>
+          <w:sz w:val="21"/>
+          <w:szCs w:val="21"/>
+          <w:lang w:eastAsia="pt-BR"/>
+        </w:rPr>
+        <w:t>console.</w:t>
+      </w:r>
+      <w:r>
+        <w:rPr>
+          <w:rFonts w:ascii="Consolas" w:eastAsia="Times New Roman" w:hAnsi="Consolas" w:cs="Times New Roman"/>
+          <w:color w:val="A6E22E"/>
+          <w:sz w:val="21"/>
+          <w:szCs w:val="21"/>
+          <w:lang w:eastAsia="pt-BR"/>
+        </w:rPr>
+        <w:t>log</w:t>
+      </w:r>
+      <w:r>
+        <w:rPr>
+          <w:rFonts w:ascii="Consolas" w:eastAsia="Times New Roman" w:hAnsi="Consolas" w:cs="Times New Roman"/>
+          <w:color w:val="F8F8F2"/>
+          <w:sz w:val="21"/>
+          <w:szCs w:val="21"/>
+          <w:lang w:eastAsia="pt-BR"/>
+        </w:rPr>
+        <w:t>(</w:t>
+      </w:r>
+      <w:proofErr w:type="gramEnd"/>
+      <w:r>
+        <w:rPr>
+          <w:rFonts w:ascii="Consolas" w:eastAsia="Times New Roman" w:hAnsi="Consolas" w:cs="Times New Roman"/>
+          <w:color w:val="E6DB74"/>
+          <w:sz w:val="21"/>
+          <w:szCs w:val="21"/>
+          <w:lang w:eastAsia="pt-BR"/>
+        </w:rPr>
+        <w:t>"Consulta finalizada"</w:t>
+      </w:r>
+      <w:r>
+        <w:rPr>
+          <w:rFonts w:ascii="Consolas" w:eastAsia="Times New Roman" w:hAnsi="Consolas" w:cs="Times New Roman"/>
+          <w:color w:val="F8F8F2"/>
+          <w:sz w:val="21"/>
+          <w:szCs w:val="21"/>
+          <w:lang w:eastAsia="pt-BR"/>
+        </w:rPr>
+        <w:t>);</w:t>
+      </w:r>
+    </w:p>
+    <w:p>
+      <w:pPr>
+        <w:pStyle w:val="PargrafodaLista"/>
+        <w:numPr>
+          <w:ilvl w:val="0"/>
+          <w:numId w:val="3"/>
+        </w:numPr>
+        <w:shd w:val="clear" w:color="auto" w:fill="272822"/>
+        <w:spacing w:after="0" w:line="285" w:lineRule="atLeast"/>
+        <w:rPr>
+          <w:rFonts w:ascii="Consolas" w:eastAsia="Times New Roman" w:hAnsi="Consolas" w:cs="Times New Roman"/>
+          <w:color w:val="F8F8F2"/>
+          <w:sz w:val="21"/>
+          <w:szCs w:val="21"/>
+          <w:lang w:eastAsia="pt-BR"/>
+        </w:rPr>
+      </w:pPr>
+      <w:r>
+        <w:rPr>
+          <w:rFonts w:ascii="Consolas" w:eastAsia="Times New Roman" w:hAnsi="Consolas" w:cs="Times New Roman"/>
+          <w:color w:val="F8F8F2"/>
+          <w:sz w:val="21"/>
+          <w:szCs w:val="21"/>
+          <w:lang w:eastAsia="pt-BR"/>
+        </w:rPr>
+        <w:t xml:space="preserve">                msg </w:t>
+      </w:r>
+      <w:r>
+        <w:rPr>
+          <w:rFonts w:ascii="Consolas" w:eastAsia="Times New Roman" w:hAnsi="Consolas" w:cs="Times New Roman"/>
+          <w:color w:val="F92672"/>
+          <w:sz w:val="21"/>
+          <w:szCs w:val="21"/>
+          <w:lang w:eastAsia="pt-BR"/>
+        </w:rPr>
+        <w:t>=</w:t>
+      </w:r>
+      <w:r>
+        <w:rPr>
+          <w:rFonts w:ascii="Consolas" w:eastAsia="Times New Roman" w:hAnsi="Consolas" w:cs="Times New Roman"/>
+          <w:color w:val="F8F8F2"/>
+          <w:sz w:val="21"/>
+          <w:szCs w:val="21"/>
+          <w:lang w:eastAsia="pt-BR"/>
+        </w:rPr>
+        <w:t xml:space="preserve"> </w:t>
+      </w:r>
+      <w:r>
+        <w:rPr>
+          <w:rFonts w:ascii="Consolas" w:eastAsia="Times New Roman" w:hAnsi="Consolas" w:cs="Times New Roman"/>
+          <w:color w:val="E6DB74"/>
+          <w:sz w:val="21"/>
+          <w:szCs w:val="21"/>
+          <w:lang w:eastAsia="pt-BR"/>
+        </w:rPr>
+        <w:t>"</w:t>
+      </w:r>
+      <w:proofErr w:type="spellStart"/>
+      <w:r>
+        <w:rPr>
+          <w:rFonts w:ascii="Consolas" w:eastAsia="Times New Roman" w:hAnsi="Consolas" w:cs="Times New Roman"/>
+          <w:color w:val="E6DB74"/>
+          <w:sz w:val="21"/>
+          <w:szCs w:val="21"/>
+          <w:lang w:eastAsia="pt-BR"/>
+        </w:rPr>
+        <w:t>Constulta</w:t>
+      </w:r>
+      <w:proofErr w:type="spellEnd"/>
+      <w:r>
+        <w:rPr>
+          <w:rFonts w:ascii="Consolas" w:eastAsia="Times New Roman" w:hAnsi="Consolas" w:cs="Times New Roman"/>
+          <w:color w:val="E6DB74"/>
+          <w:sz w:val="21"/>
+          <w:szCs w:val="21"/>
+          <w:lang w:eastAsia="pt-BR"/>
+        </w:rPr>
+        <w:t xml:space="preserve"> finalizada"</w:t>
+      </w:r>
+      <w:r>
+        <w:rPr>
+          <w:rFonts w:ascii="Consolas" w:eastAsia="Times New Roman" w:hAnsi="Consolas" w:cs="Times New Roman"/>
+          <w:color w:val="F8F8F2"/>
+          <w:sz w:val="21"/>
+          <w:szCs w:val="21"/>
+          <w:lang w:eastAsia="pt-BR"/>
+        </w:rPr>
+        <w:t>;</w:t>
+      </w:r>
+    </w:p>
+    <w:p>
+      <w:pPr>
+        <w:pStyle w:val="PargrafodaLista"/>
+        <w:numPr>
+          <w:ilvl w:val="0"/>
+          <w:numId w:val="3"/>
+        </w:numPr>
+        <w:shd w:val="clear" w:color="auto" w:fill="272822"/>
+        <w:spacing w:after="0" w:line="285" w:lineRule="atLeast"/>
+        <w:rPr>
+          <w:rFonts w:ascii="Consolas" w:eastAsia="Times New Roman" w:hAnsi="Consolas" w:cs="Times New Roman"/>
+          <w:color w:val="F8F8F2"/>
+          <w:sz w:val="21"/>
+          <w:szCs w:val="21"/>
+          <w:lang w:eastAsia="pt-BR"/>
+        </w:rPr>
+      </w:pPr>
+      <w:r>
+        <w:rPr>
+          <w:rFonts w:ascii="Consolas" w:eastAsia="Times New Roman" w:hAnsi="Consolas" w:cs="Times New Roman"/>
+          <w:color w:val="F8F8F2"/>
+          <w:sz w:val="21"/>
+          <w:szCs w:val="21"/>
+          <w:lang w:eastAsia="pt-BR"/>
+        </w:rPr>
+        <w:t xml:space="preserve">                </w:t>
+      </w:r>
+      <w:proofErr w:type="spellStart"/>
+      <w:r>
+        <w:rPr>
+          <w:rFonts w:ascii="Consolas" w:eastAsia="Times New Roman" w:hAnsi="Consolas" w:cs="Times New Roman"/>
+          <w:color w:val="F92672"/>
+          <w:sz w:val="21"/>
+          <w:szCs w:val="21"/>
+          <w:lang w:eastAsia="pt-BR"/>
+        </w:rPr>
+        <w:t>return</w:t>
+      </w:r>
+      <w:proofErr w:type="spellEnd"/>
+      <w:r>
+        <w:rPr>
+          <w:rFonts w:ascii="Consolas" w:eastAsia="Times New Roman" w:hAnsi="Consolas" w:cs="Times New Roman"/>
+          <w:color w:val="F8F8F2"/>
+          <w:sz w:val="21"/>
+          <w:szCs w:val="21"/>
+          <w:lang w:eastAsia="pt-BR"/>
+        </w:rPr>
+        <w:t xml:space="preserve"> {status: </w:t>
+      </w:r>
+      <w:proofErr w:type="spellStart"/>
+      <w:r>
+        <w:rPr>
+          <w:rFonts w:ascii="Consolas" w:eastAsia="Times New Roman" w:hAnsi="Consolas" w:cs="Times New Roman"/>
+          <w:color w:val="AE81FF"/>
+          <w:sz w:val="21"/>
+          <w:szCs w:val="21"/>
+          <w:lang w:eastAsia="pt-BR"/>
+        </w:rPr>
+        <w:t>true</w:t>
+      </w:r>
+      <w:proofErr w:type="spellEnd"/>
+      <w:r>
+        <w:rPr>
+          <w:rFonts w:ascii="Consolas" w:eastAsia="Times New Roman" w:hAnsi="Consolas" w:cs="Times New Roman"/>
+          <w:color w:val="F8F8F2"/>
+          <w:sz w:val="21"/>
+          <w:szCs w:val="21"/>
+          <w:lang w:eastAsia="pt-BR"/>
+        </w:rPr>
+        <w:t>, msg: msg};</w:t>
+      </w:r>
+    </w:p>
+    <w:p>
+      <w:pPr>
+        <w:pStyle w:val="PargrafodaLista"/>
+        <w:numPr>
+          <w:ilvl w:val="0"/>
+          <w:numId w:val="3"/>
+        </w:numPr>
+        <w:shd w:val="clear" w:color="auto" w:fill="272822"/>
+        <w:spacing w:after="0" w:line="285" w:lineRule="atLeast"/>
+        <w:rPr>
+          <w:rFonts w:ascii="Consolas" w:eastAsia="Times New Roman" w:hAnsi="Consolas" w:cs="Times New Roman"/>
+          <w:color w:val="F8F8F2"/>
+          <w:sz w:val="21"/>
+          <w:szCs w:val="21"/>
+          <w:lang w:eastAsia="pt-BR"/>
+        </w:rPr>
+      </w:pPr>
+      <w:r>
+        <w:rPr>
+          <w:rFonts w:ascii="Consolas" w:eastAsia="Times New Roman" w:hAnsi="Consolas" w:cs="Times New Roman"/>
+          <w:color w:val="F8F8F2"/>
+          <w:sz w:val="21"/>
+          <w:szCs w:val="21"/>
+          <w:lang w:eastAsia="pt-BR"/>
+        </w:rPr>
+        <w:t xml:space="preserve">            </w:t>
+      </w:r>
+      <w:proofErr w:type="gramStart"/>
+      <w:r>
+        <w:rPr>
+          <w:rFonts w:ascii="Consolas" w:eastAsia="Times New Roman" w:hAnsi="Consolas" w:cs="Times New Roman"/>
+          <w:color w:val="F8F8F2"/>
+          <w:sz w:val="21"/>
+          <w:szCs w:val="21"/>
+          <w:lang w:eastAsia="pt-BR"/>
+        </w:rPr>
+        <w:t>}</w:t>
+      </w:r>
+      <w:proofErr w:type="spellStart"/>
+      <w:r>
+        <w:rPr>
+          <w:rFonts w:ascii="Consolas" w:eastAsia="Times New Roman" w:hAnsi="Consolas" w:cs="Times New Roman"/>
+          <w:color w:val="F92672"/>
+          <w:sz w:val="21"/>
+          <w:szCs w:val="21"/>
+          <w:lang w:eastAsia="pt-BR"/>
+        </w:rPr>
+        <w:t>else</w:t>
+      </w:r>
+      <w:proofErr w:type="spellEnd"/>
+      <w:proofErr w:type="gramEnd"/>
+      <w:r>
+        <w:rPr>
+          <w:rFonts w:ascii="Consolas" w:eastAsia="Times New Roman" w:hAnsi="Consolas" w:cs="Times New Roman"/>
+          <w:color w:val="F8F8F2"/>
+          <w:sz w:val="21"/>
+          <w:szCs w:val="21"/>
+          <w:lang w:eastAsia="pt-BR"/>
+        </w:rPr>
+        <w:t>{</w:t>
+      </w:r>
+    </w:p>
+    <w:p>
+      <w:pPr>
+        <w:pStyle w:val="PargrafodaLista"/>
+        <w:numPr>
+          <w:ilvl w:val="0"/>
+          <w:numId w:val="3"/>
+        </w:numPr>
+        <w:shd w:val="clear" w:color="auto" w:fill="272822"/>
+        <w:spacing w:after="0" w:line="285" w:lineRule="atLeast"/>
+        <w:rPr>
+          <w:rFonts w:ascii="Consolas" w:eastAsia="Times New Roman" w:hAnsi="Consolas" w:cs="Times New Roman"/>
+          <w:color w:val="F8F8F2"/>
+          <w:sz w:val="21"/>
+          <w:szCs w:val="21"/>
+          <w:lang w:eastAsia="pt-BR"/>
+        </w:rPr>
+      </w:pPr>
+      <w:r>
+        <w:rPr>
+          <w:rFonts w:ascii="Consolas" w:eastAsia="Times New Roman" w:hAnsi="Consolas" w:cs="Times New Roman"/>
+          <w:color w:val="F8F8F2"/>
+          <w:sz w:val="21"/>
+          <w:szCs w:val="21"/>
+          <w:lang w:eastAsia="pt-BR"/>
+        </w:rPr>
+        <w:t xml:space="preserve">                </w:t>
+      </w:r>
+      <w:proofErr w:type="gramStart"/>
+      <w:r>
+        <w:rPr>
+          <w:rFonts w:ascii="Consolas" w:eastAsia="Times New Roman" w:hAnsi="Consolas" w:cs="Times New Roman"/>
+          <w:color w:val="F8F8F2"/>
+          <w:sz w:val="21"/>
+          <w:szCs w:val="21"/>
+          <w:lang w:eastAsia="pt-BR"/>
+        </w:rPr>
+        <w:t>console.</w:t>
+      </w:r>
+      <w:r>
+        <w:rPr>
+          <w:rFonts w:ascii="Consolas" w:eastAsia="Times New Roman" w:hAnsi="Consolas" w:cs="Times New Roman"/>
+          <w:color w:val="A6E22E"/>
+          <w:sz w:val="21"/>
+          <w:szCs w:val="21"/>
+          <w:lang w:eastAsia="pt-BR"/>
+        </w:rPr>
+        <w:t>log</w:t>
+      </w:r>
+      <w:r>
+        <w:rPr>
+          <w:rFonts w:ascii="Consolas" w:eastAsia="Times New Roman" w:hAnsi="Consolas" w:cs="Times New Roman"/>
+          <w:color w:val="F8F8F2"/>
+          <w:sz w:val="21"/>
+          <w:szCs w:val="21"/>
+          <w:lang w:eastAsia="pt-BR"/>
+        </w:rPr>
+        <w:t>(</w:t>
+      </w:r>
+      <w:proofErr w:type="gramEnd"/>
+      <w:r>
+        <w:rPr>
+          <w:rFonts w:ascii="Consolas" w:eastAsia="Times New Roman" w:hAnsi="Consolas" w:cs="Times New Roman"/>
+          <w:color w:val="E6DB74"/>
+          <w:sz w:val="21"/>
+          <w:szCs w:val="21"/>
+          <w:lang w:eastAsia="pt-BR"/>
+        </w:rPr>
+        <w:t>"Consulta não encontrada"</w:t>
+      </w:r>
+      <w:r>
+        <w:rPr>
+          <w:rFonts w:ascii="Consolas" w:eastAsia="Times New Roman" w:hAnsi="Consolas" w:cs="Times New Roman"/>
+          <w:color w:val="F8F8F2"/>
+          <w:sz w:val="21"/>
+          <w:szCs w:val="21"/>
+          <w:lang w:eastAsia="pt-BR"/>
+        </w:rPr>
+        <w:t>);</w:t>
+      </w:r>
+    </w:p>
+    <w:p>
+      <w:pPr>
+        <w:pStyle w:val="PargrafodaLista"/>
+        <w:numPr>
+          <w:ilvl w:val="0"/>
+          <w:numId w:val="3"/>
+        </w:numPr>
+        <w:shd w:val="clear" w:color="auto" w:fill="272822"/>
+        <w:spacing w:after="0" w:line="285" w:lineRule="atLeast"/>
+        <w:rPr>
+          <w:rFonts w:ascii="Consolas" w:eastAsia="Times New Roman" w:hAnsi="Consolas" w:cs="Times New Roman"/>
+          <w:color w:val="F8F8F2"/>
+          <w:sz w:val="21"/>
+          <w:szCs w:val="21"/>
+          <w:lang w:eastAsia="pt-BR"/>
+        </w:rPr>
+      </w:pPr>
+      <w:r>
+        <w:rPr>
+          <w:rFonts w:ascii="Consolas" w:eastAsia="Times New Roman" w:hAnsi="Consolas" w:cs="Times New Roman"/>
+          <w:color w:val="F8F8F2"/>
+          <w:sz w:val="21"/>
+          <w:szCs w:val="21"/>
+          <w:lang w:eastAsia="pt-BR"/>
+        </w:rPr>
+        <w:t xml:space="preserve">                msg </w:t>
+      </w:r>
+      <w:r>
+        <w:rPr>
+          <w:rFonts w:ascii="Consolas" w:eastAsia="Times New Roman" w:hAnsi="Consolas" w:cs="Times New Roman"/>
+          <w:color w:val="F92672"/>
+          <w:sz w:val="21"/>
+          <w:szCs w:val="21"/>
+          <w:lang w:eastAsia="pt-BR"/>
+        </w:rPr>
+        <w:t>=</w:t>
+      </w:r>
+      <w:r>
+        <w:rPr>
+          <w:rFonts w:ascii="Consolas" w:eastAsia="Times New Roman" w:hAnsi="Consolas" w:cs="Times New Roman"/>
+          <w:color w:val="F8F8F2"/>
+          <w:sz w:val="21"/>
+          <w:szCs w:val="21"/>
+          <w:lang w:eastAsia="pt-BR"/>
+        </w:rPr>
+        <w:t xml:space="preserve"> </w:t>
+      </w:r>
+      <w:r>
+        <w:rPr>
+          <w:rFonts w:ascii="Consolas" w:eastAsia="Times New Roman" w:hAnsi="Consolas" w:cs="Times New Roman"/>
+          <w:color w:val="E6DB74"/>
+          <w:sz w:val="21"/>
+          <w:szCs w:val="21"/>
+          <w:lang w:eastAsia="pt-BR"/>
+        </w:rPr>
+        <w:t>"Consulta não localizada"</w:t>
+      </w:r>
+      <w:r>
+        <w:rPr>
+          <w:rFonts w:ascii="Consolas" w:eastAsia="Times New Roman" w:hAnsi="Consolas" w:cs="Times New Roman"/>
+          <w:color w:val="F8F8F2"/>
+          <w:sz w:val="21"/>
+          <w:szCs w:val="21"/>
+          <w:lang w:eastAsia="pt-BR"/>
+        </w:rPr>
+        <w:t>;</w:t>
+      </w:r>
+    </w:p>
+    <w:p>
+      <w:pPr>
+        <w:pStyle w:val="PargrafodaLista"/>
+        <w:numPr>
+          <w:ilvl w:val="0"/>
+          <w:numId w:val="3"/>
+        </w:numPr>
+        <w:shd w:val="clear" w:color="auto" w:fill="272822"/>
+        <w:spacing w:after="0" w:line="285" w:lineRule="atLeast"/>
+        <w:rPr>
+          <w:rFonts w:ascii="Consolas" w:eastAsia="Times New Roman" w:hAnsi="Consolas" w:cs="Times New Roman"/>
+          <w:color w:val="F8F8F2"/>
+          <w:sz w:val="21"/>
+          <w:szCs w:val="21"/>
+          <w:lang w:eastAsia="pt-BR"/>
+        </w:rPr>
+      </w:pPr>
+      <w:r>
+        <w:rPr>
+          <w:rFonts w:ascii="Consolas" w:eastAsia="Times New Roman" w:hAnsi="Consolas" w:cs="Times New Roman"/>
+          <w:color w:val="F8F8F2"/>
+          <w:sz w:val="21"/>
+          <w:szCs w:val="21"/>
+          <w:lang w:eastAsia="pt-BR"/>
+        </w:rPr>
+        <w:t xml:space="preserve">                </w:t>
+      </w:r>
+      <w:proofErr w:type="spellStart"/>
+      <w:r>
+        <w:rPr>
+          <w:rFonts w:ascii="Consolas" w:eastAsia="Times New Roman" w:hAnsi="Consolas" w:cs="Times New Roman"/>
+          <w:color w:val="F92672"/>
+          <w:sz w:val="21"/>
+          <w:szCs w:val="21"/>
+          <w:lang w:eastAsia="pt-BR"/>
+        </w:rPr>
+        <w:t>return</w:t>
+      </w:r>
+      <w:proofErr w:type="spellEnd"/>
+      <w:r>
+        <w:rPr>
+          <w:rFonts w:ascii="Consolas" w:eastAsia="Times New Roman" w:hAnsi="Consolas" w:cs="Times New Roman"/>
+          <w:color w:val="F8F8F2"/>
+          <w:sz w:val="21"/>
+          <w:szCs w:val="21"/>
+          <w:lang w:eastAsia="pt-BR"/>
+        </w:rPr>
+        <w:t xml:space="preserve"> {status: </w:t>
+      </w:r>
+      <w:r>
+        <w:rPr>
+          <w:rFonts w:ascii="Consolas" w:eastAsia="Times New Roman" w:hAnsi="Consolas" w:cs="Times New Roman"/>
+          <w:color w:val="AE81FF"/>
+          <w:sz w:val="21"/>
+          <w:szCs w:val="21"/>
+          <w:lang w:eastAsia="pt-BR"/>
+        </w:rPr>
+        <w:t>false</w:t>
+      </w:r>
+      <w:r>
+        <w:rPr>
+          <w:rFonts w:ascii="Consolas" w:eastAsia="Times New Roman" w:hAnsi="Consolas" w:cs="Times New Roman"/>
+          <w:color w:val="F8F8F2"/>
+          <w:sz w:val="21"/>
+          <w:szCs w:val="21"/>
+          <w:lang w:eastAsia="pt-BR"/>
+        </w:rPr>
+        <w:t>, msg: msg};</w:t>
+      </w:r>
+    </w:p>
+    <w:p>
+      <w:pPr>
+        <w:pStyle w:val="PargrafodaLista"/>
+        <w:numPr>
+          <w:ilvl w:val="0"/>
+          <w:numId w:val="3"/>
+        </w:numPr>
+        <w:shd w:val="clear" w:color="auto" w:fill="272822"/>
+        <w:spacing w:after="0" w:line="285" w:lineRule="atLeast"/>
+        <w:rPr>
+          <w:rFonts w:ascii="Consolas" w:eastAsia="Times New Roman" w:hAnsi="Consolas" w:cs="Times New Roman"/>
+          <w:color w:val="F8F8F2"/>
+          <w:sz w:val="21"/>
+          <w:szCs w:val="21"/>
+          <w:lang w:eastAsia="pt-BR"/>
+        </w:rPr>
+      </w:pPr>
+      <w:r>
+        <w:rPr>
+          <w:rFonts w:ascii="Consolas" w:eastAsia="Times New Roman" w:hAnsi="Consolas" w:cs="Times New Roman"/>
+          <w:color w:val="F8F8F2"/>
+          <w:sz w:val="21"/>
+          <w:szCs w:val="21"/>
+          <w:lang w:eastAsia="pt-BR"/>
+        </w:rPr>
+        <w:t>            }</w:t>
+      </w:r>
+    </w:p>
+    <w:p>
+      <w:pPr>
+        <w:pStyle w:val="PargrafodaLista"/>
+        <w:numPr>
+          <w:ilvl w:val="0"/>
+          <w:numId w:val="3"/>
+        </w:numPr>
+        <w:shd w:val="clear" w:color="auto" w:fill="272822"/>
+        <w:spacing w:after="0" w:line="285" w:lineRule="atLeast"/>
+        <w:rPr>
+          <w:rFonts w:ascii="Consolas" w:eastAsia="Times New Roman" w:hAnsi="Consolas" w:cs="Times New Roman"/>
+          <w:color w:val="F8F8F2"/>
+          <w:sz w:val="21"/>
+          <w:szCs w:val="21"/>
+          <w:lang w:eastAsia="pt-BR"/>
+        </w:rPr>
+      </w:pPr>
+      <w:r>
+        <w:rPr>
+          <w:rFonts w:ascii="Consolas" w:eastAsia="Times New Roman" w:hAnsi="Consolas" w:cs="Times New Roman"/>
+          <w:color w:val="F8F8F2"/>
+          <w:sz w:val="21"/>
+          <w:szCs w:val="21"/>
+          <w:lang w:eastAsia="pt-BR"/>
+        </w:rPr>
+        <w:t xml:space="preserve">        } </w:t>
+      </w:r>
+      <w:r>
+        <w:rPr>
+          <w:rFonts w:ascii="Consolas" w:eastAsia="Times New Roman" w:hAnsi="Consolas" w:cs="Times New Roman"/>
+          <w:color w:val="F92672"/>
+          <w:sz w:val="21"/>
+          <w:szCs w:val="21"/>
+          <w:lang w:eastAsia="pt-BR"/>
+        </w:rPr>
+        <w:t>catch</w:t>
+      </w:r>
+      <w:r>
+        <w:rPr>
+          <w:rFonts w:ascii="Consolas" w:eastAsia="Times New Roman" w:hAnsi="Consolas" w:cs="Times New Roman"/>
+          <w:color w:val="F8F8F2"/>
+          <w:sz w:val="21"/>
+          <w:szCs w:val="21"/>
+          <w:lang w:eastAsia="pt-BR"/>
+        </w:rPr>
+        <w:t xml:space="preserve"> (</w:t>
+      </w:r>
+      <w:proofErr w:type="spellStart"/>
+      <w:r>
+        <w:rPr>
+          <w:rFonts w:ascii="Consolas" w:eastAsia="Times New Roman" w:hAnsi="Consolas" w:cs="Times New Roman"/>
+          <w:color w:val="F8F8F2"/>
+          <w:sz w:val="21"/>
+          <w:szCs w:val="21"/>
+          <w:lang w:eastAsia="pt-BR"/>
+        </w:rPr>
+        <w:t>err</w:t>
+      </w:r>
+      <w:proofErr w:type="spellEnd"/>
+      <w:r>
+        <w:rPr>
+          <w:rFonts w:ascii="Consolas" w:eastAsia="Times New Roman" w:hAnsi="Consolas" w:cs="Times New Roman"/>
+          <w:color w:val="F8F8F2"/>
+          <w:sz w:val="21"/>
+          <w:szCs w:val="21"/>
+          <w:lang w:eastAsia="pt-BR"/>
+        </w:rPr>
+        <w:t>) {</w:t>
+      </w:r>
+    </w:p>
+    <w:p>
+      <w:pPr>
+        <w:pStyle w:val="PargrafodaLista"/>
+        <w:numPr>
+          <w:ilvl w:val="0"/>
+          <w:numId w:val="3"/>
+        </w:numPr>
+        <w:shd w:val="clear" w:color="auto" w:fill="272822"/>
+        <w:spacing w:after="0" w:line="285" w:lineRule="atLeast"/>
+        <w:rPr>
+          <w:rFonts w:ascii="Consolas" w:eastAsia="Times New Roman" w:hAnsi="Consolas" w:cs="Times New Roman"/>
+          <w:color w:val="F8F8F2"/>
+          <w:sz w:val="21"/>
+          <w:szCs w:val="21"/>
+          <w:lang w:eastAsia="pt-BR"/>
+        </w:rPr>
+      </w:pPr>
+      <w:r>
+        <w:rPr>
+          <w:rFonts w:ascii="Consolas" w:eastAsia="Times New Roman" w:hAnsi="Consolas" w:cs="Times New Roman"/>
+          <w:color w:val="F8F8F2"/>
+          <w:sz w:val="21"/>
+          <w:szCs w:val="21"/>
+          <w:lang w:eastAsia="pt-BR"/>
+        </w:rPr>
+        <w:t xml:space="preserve">            </w:t>
+      </w:r>
+      <w:proofErr w:type="gramStart"/>
+      <w:r>
+        <w:rPr>
+          <w:rFonts w:ascii="Consolas" w:eastAsia="Times New Roman" w:hAnsi="Consolas" w:cs="Times New Roman"/>
+          <w:color w:val="F8F8F2"/>
+          <w:sz w:val="21"/>
+          <w:szCs w:val="21"/>
+          <w:lang w:eastAsia="pt-BR"/>
+        </w:rPr>
+        <w:t>console.</w:t>
+      </w:r>
+      <w:r>
+        <w:rPr>
+          <w:rFonts w:ascii="Consolas" w:eastAsia="Times New Roman" w:hAnsi="Consolas" w:cs="Times New Roman"/>
+          <w:color w:val="A6E22E"/>
+          <w:sz w:val="21"/>
+          <w:szCs w:val="21"/>
+          <w:lang w:eastAsia="pt-BR"/>
+        </w:rPr>
+        <w:t>log</w:t>
+      </w:r>
+      <w:r>
+        <w:rPr>
+          <w:rFonts w:ascii="Consolas" w:eastAsia="Times New Roman" w:hAnsi="Consolas" w:cs="Times New Roman"/>
+          <w:color w:val="F8F8F2"/>
+          <w:sz w:val="21"/>
+          <w:szCs w:val="21"/>
+          <w:lang w:eastAsia="pt-BR"/>
+        </w:rPr>
+        <w:t>(</w:t>
+      </w:r>
+      <w:proofErr w:type="gramEnd"/>
+      <w:r>
+        <w:rPr>
+          <w:rFonts w:ascii="Consolas" w:eastAsia="Times New Roman" w:hAnsi="Consolas" w:cs="Times New Roman"/>
+          <w:color w:val="E6DB74"/>
+          <w:sz w:val="21"/>
+          <w:szCs w:val="21"/>
+          <w:lang w:eastAsia="pt-BR"/>
+        </w:rPr>
+        <w:t>"Erro ao finalizar consulta: "</w:t>
+      </w:r>
+      <w:r>
+        <w:rPr>
+          <w:rFonts w:ascii="Consolas" w:eastAsia="Times New Roman" w:hAnsi="Consolas" w:cs="Times New Roman"/>
+          <w:color w:val="F92672"/>
+          <w:sz w:val="21"/>
+          <w:szCs w:val="21"/>
+          <w:lang w:eastAsia="pt-BR"/>
+        </w:rPr>
+        <w:t>+</w:t>
+      </w:r>
+      <w:r>
+        <w:rPr>
+          <w:rFonts w:ascii="Consolas" w:eastAsia="Times New Roman" w:hAnsi="Consolas" w:cs="Times New Roman"/>
+          <w:color w:val="F8F8F2"/>
+          <w:sz w:val="21"/>
+          <w:szCs w:val="21"/>
+          <w:lang w:eastAsia="pt-BR"/>
+        </w:rPr>
+        <w:t xml:space="preserve"> </w:t>
+      </w:r>
+      <w:proofErr w:type="spellStart"/>
+      <w:r>
+        <w:rPr>
+          <w:rFonts w:ascii="Consolas" w:eastAsia="Times New Roman" w:hAnsi="Consolas" w:cs="Times New Roman"/>
+          <w:color w:val="F8F8F2"/>
+          <w:sz w:val="21"/>
+          <w:szCs w:val="21"/>
+          <w:lang w:eastAsia="pt-BR"/>
+        </w:rPr>
+        <w:t>error</w:t>
+      </w:r>
+      <w:proofErr w:type="spellEnd"/>
+      <w:r>
+        <w:rPr>
+          <w:rFonts w:ascii="Consolas" w:eastAsia="Times New Roman" w:hAnsi="Consolas" w:cs="Times New Roman"/>
+          <w:color w:val="F8F8F2"/>
+          <w:sz w:val="21"/>
+          <w:szCs w:val="21"/>
+          <w:lang w:eastAsia="pt-BR"/>
+        </w:rPr>
+        <w:t>);</w:t>
+      </w:r>
+    </w:p>
+    <w:p>
+      <w:pPr>
+        <w:pStyle w:val="PargrafodaLista"/>
+        <w:numPr>
+          <w:ilvl w:val="0"/>
+          <w:numId w:val="3"/>
+        </w:numPr>
+        <w:shd w:val="clear" w:color="auto" w:fill="272822"/>
+        <w:spacing w:after="0" w:line="285" w:lineRule="atLeast"/>
+        <w:rPr>
+          <w:rFonts w:ascii="Consolas" w:eastAsia="Times New Roman" w:hAnsi="Consolas" w:cs="Times New Roman"/>
+          <w:color w:val="F8F8F2"/>
+          <w:sz w:val="21"/>
+          <w:szCs w:val="21"/>
+          <w:lang w:eastAsia="pt-BR"/>
+        </w:rPr>
+      </w:pPr>
+      <w:r>
+        <w:rPr>
+          <w:rFonts w:ascii="Consolas" w:eastAsia="Times New Roman" w:hAnsi="Consolas" w:cs="Times New Roman"/>
+          <w:color w:val="F8F8F2"/>
+          <w:sz w:val="21"/>
+          <w:szCs w:val="21"/>
+          <w:lang w:eastAsia="pt-BR"/>
+        </w:rPr>
+        <w:t xml:space="preserve">            </w:t>
+      </w:r>
+      <w:proofErr w:type="spellStart"/>
+      <w:r>
+        <w:rPr>
+          <w:rFonts w:ascii="Consolas" w:eastAsia="Times New Roman" w:hAnsi="Consolas" w:cs="Times New Roman"/>
+          <w:color w:val="F92672"/>
+          <w:sz w:val="21"/>
+          <w:szCs w:val="21"/>
+          <w:lang w:eastAsia="pt-BR"/>
+        </w:rPr>
+        <w:t>return</w:t>
+      </w:r>
+      <w:proofErr w:type="spellEnd"/>
+      <w:r>
+        <w:rPr>
+          <w:rFonts w:ascii="Consolas" w:eastAsia="Times New Roman" w:hAnsi="Consolas" w:cs="Times New Roman"/>
+          <w:color w:val="F8F8F2"/>
+          <w:sz w:val="21"/>
+          <w:szCs w:val="21"/>
+          <w:lang w:eastAsia="pt-BR"/>
+        </w:rPr>
+        <w:t xml:space="preserve"> {status: </w:t>
+      </w:r>
+      <w:r>
+        <w:rPr>
+          <w:rFonts w:ascii="Consolas" w:eastAsia="Times New Roman" w:hAnsi="Consolas" w:cs="Times New Roman"/>
+          <w:color w:val="AE81FF"/>
+          <w:sz w:val="21"/>
+          <w:szCs w:val="21"/>
+          <w:lang w:eastAsia="pt-BR"/>
+        </w:rPr>
+        <w:t>false</w:t>
+      </w:r>
+      <w:r>
+        <w:rPr>
+          <w:rFonts w:ascii="Consolas" w:eastAsia="Times New Roman" w:hAnsi="Consolas" w:cs="Times New Roman"/>
+          <w:color w:val="F8F8F2"/>
+          <w:sz w:val="21"/>
+          <w:szCs w:val="21"/>
+          <w:lang w:eastAsia="pt-BR"/>
+        </w:rPr>
+        <w:t xml:space="preserve">, msg: </w:t>
+      </w:r>
+      <w:proofErr w:type="spellStart"/>
+      <w:r>
+        <w:rPr>
+          <w:rFonts w:ascii="Consolas" w:eastAsia="Times New Roman" w:hAnsi="Consolas" w:cs="Times New Roman"/>
+          <w:color w:val="F8F8F2"/>
+          <w:sz w:val="21"/>
+          <w:szCs w:val="21"/>
+          <w:lang w:eastAsia="pt-BR"/>
+        </w:rPr>
+        <w:t>err</w:t>
+      </w:r>
+      <w:proofErr w:type="spellEnd"/>
+      <w:r>
+        <w:rPr>
+          <w:rFonts w:ascii="Consolas" w:eastAsia="Times New Roman" w:hAnsi="Consolas" w:cs="Times New Roman"/>
+          <w:color w:val="F8F8F2"/>
+          <w:sz w:val="21"/>
+          <w:szCs w:val="21"/>
+          <w:lang w:eastAsia="pt-BR"/>
+        </w:rPr>
+        <w:t>};</w:t>
+      </w:r>
+    </w:p>
+    <w:p>
+      <w:pPr>
+        <w:pStyle w:val="PargrafodaLista"/>
+        <w:numPr>
+          <w:ilvl w:val="0"/>
+          <w:numId w:val="3"/>
+        </w:numPr>
+        <w:shd w:val="clear" w:color="auto" w:fill="272822"/>
+        <w:spacing w:after="0" w:line="285" w:lineRule="atLeast"/>
+        <w:rPr>
+          <w:rFonts w:ascii="Consolas" w:eastAsia="Times New Roman" w:hAnsi="Consolas" w:cs="Times New Roman"/>
+          <w:color w:val="F8F8F2"/>
+          <w:sz w:val="21"/>
+          <w:szCs w:val="21"/>
+          <w:lang w:eastAsia="pt-BR"/>
+        </w:rPr>
+      </w:pPr>
+      <w:r>
+        <w:rPr>
+          <w:rFonts w:ascii="Consolas" w:eastAsia="Times New Roman" w:hAnsi="Consolas" w:cs="Times New Roman"/>
+          <w:color w:val="F8F8F2"/>
+          <w:sz w:val="21"/>
+          <w:szCs w:val="21"/>
+          <w:lang w:eastAsia="pt-BR"/>
+        </w:rPr>
+        <w:t>        }</w:t>
+      </w:r>
+    </w:p>
+    <w:p>
+      <w:pPr>
+        <w:pStyle w:val="PargrafodaLista"/>
+        <w:numPr>
+          <w:ilvl w:val="0"/>
+          <w:numId w:val="3"/>
+        </w:numPr>
+        <w:shd w:val="clear" w:color="auto" w:fill="272822"/>
+        <w:spacing w:after="0" w:line="285" w:lineRule="atLeast"/>
+        <w:rPr>
+          <w:rFonts w:ascii="Consolas" w:eastAsia="Times New Roman" w:hAnsi="Consolas" w:cs="Times New Roman"/>
+          <w:color w:val="F8F8F2"/>
+          <w:sz w:val="21"/>
+          <w:szCs w:val="21"/>
+          <w:lang w:eastAsia="pt-BR"/>
+        </w:rPr>
+      </w:pPr>
+    </w:p>
+    <w:p>
+      <w:pPr>
+        <w:pStyle w:val="PargrafodaLista"/>
+        <w:numPr>
+          <w:ilvl w:val="0"/>
+          <w:numId w:val="3"/>
+        </w:numPr>
+        <w:shd w:val="clear" w:color="auto" w:fill="272822"/>
+        <w:spacing w:after="0" w:line="285" w:lineRule="atLeast"/>
+        <w:rPr>
+          <w:rFonts w:ascii="Consolas" w:eastAsia="Times New Roman" w:hAnsi="Consolas" w:cs="Times New Roman"/>
+          <w:color w:val="F8F8F2"/>
+          <w:sz w:val="21"/>
+          <w:szCs w:val="21"/>
+          <w:lang w:eastAsia="pt-BR"/>
+        </w:rPr>
+      </w:pPr>
+      <w:r>
+        <w:rPr>
+          <w:rFonts w:ascii="Consolas" w:eastAsia="Times New Roman" w:hAnsi="Consolas" w:cs="Times New Roman"/>
+          <w:color w:val="F8F8F2"/>
+          <w:sz w:val="21"/>
+          <w:szCs w:val="21"/>
+          <w:lang w:eastAsia="pt-BR"/>
+        </w:rPr>
+        <w:lastRenderedPageBreak/>
+        <w:t>    }</w:t>
+      </w:r>
+    </w:p>
+    <w:p>
+      <w:pPr>
+        <w:pStyle w:val="PargrafodaLista"/>
+        <w:rPr>
+          <w:b/>
+          <w:bCs/>
+        </w:rPr>
+      </w:pPr>
+    </w:p>
+    <w:p>
+      <w:pPr>
+        <w:pStyle w:val="PargrafodaLista"/>
+        <w:numPr>
+          <w:ilvl w:val="0"/>
+          <w:numId w:val="3"/>
+        </w:numPr>
+        <w:rPr>
+          <w:b/>
+          <w:bCs/>
+        </w:rPr>
+      </w:pPr>
+      <w:r>
+        <w:t xml:space="preserve">Após isso vamos criar um formulário em volta do botão da página </w:t>
+      </w:r>
+      <w:proofErr w:type="spellStart"/>
+      <w:r>
+        <w:t>event.ejs</w:t>
+      </w:r>
+      <w:proofErr w:type="spellEnd"/>
+      <w:r>
+        <w:t>, para podermos enviar para a rota ‘/</w:t>
+      </w:r>
+      <w:proofErr w:type="spellStart"/>
+      <w:r>
+        <w:t>finished</w:t>
+      </w:r>
+      <w:proofErr w:type="spellEnd"/>
+      <w:r>
+        <w:t>’ o id da consulta que será finalizada.</w:t>
+      </w:r>
+    </w:p>
+    <w:p>
+      <w:pPr>
+        <w:pStyle w:val="PargrafodaLista"/>
+        <w:numPr>
+          <w:ilvl w:val="0"/>
+          <w:numId w:val="3"/>
+        </w:numPr>
+        <w:shd w:val="clear" w:color="auto" w:fill="272822"/>
+        <w:spacing w:after="0" w:line="285" w:lineRule="atLeast"/>
+        <w:rPr>
+          <w:rFonts w:ascii="Consolas" w:eastAsia="Times New Roman" w:hAnsi="Consolas" w:cs="Times New Roman"/>
+          <w:color w:val="F8F8F2"/>
+          <w:sz w:val="21"/>
+          <w:szCs w:val="21"/>
+          <w:lang w:eastAsia="pt-BR"/>
+        </w:rPr>
+      </w:pPr>
+      <w:r>
+        <w:rPr>
+          <w:rFonts w:ascii="Consolas" w:eastAsia="Times New Roman" w:hAnsi="Consolas" w:cs="Times New Roman"/>
+          <w:color w:val="F8F8F2"/>
+          <w:sz w:val="21"/>
+          <w:szCs w:val="21"/>
+          <w:lang w:eastAsia="pt-BR"/>
+        </w:rPr>
+        <w:t>&lt;</w:t>
+      </w:r>
+      <w:proofErr w:type="spellStart"/>
+      <w:proofErr w:type="gramStart"/>
+      <w:r>
+        <w:rPr>
+          <w:rFonts w:ascii="Consolas" w:eastAsia="Times New Roman" w:hAnsi="Consolas" w:cs="Times New Roman"/>
+          <w:color w:val="F92672"/>
+          <w:sz w:val="21"/>
+          <w:szCs w:val="21"/>
+          <w:lang w:eastAsia="pt-BR"/>
+        </w:rPr>
+        <w:t>form</w:t>
+      </w:r>
+      <w:proofErr w:type="spellEnd"/>
+      <w:r>
+        <w:rPr>
+          <w:rFonts w:ascii="Consolas" w:eastAsia="Times New Roman" w:hAnsi="Consolas" w:cs="Times New Roman"/>
+          <w:color w:val="F8F8F2"/>
+          <w:sz w:val="21"/>
+          <w:szCs w:val="21"/>
+          <w:lang w:eastAsia="pt-BR"/>
+        </w:rPr>
+        <w:t xml:space="preserve">  </w:t>
+      </w:r>
+      <w:proofErr w:type="spellStart"/>
+      <w:r>
+        <w:rPr>
+          <w:rFonts w:ascii="Consolas" w:eastAsia="Times New Roman" w:hAnsi="Consolas" w:cs="Times New Roman"/>
+          <w:color w:val="A6E22E"/>
+          <w:sz w:val="21"/>
+          <w:szCs w:val="21"/>
+          <w:lang w:eastAsia="pt-BR"/>
+        </w:rPr>
+        <w:t>method</w:t>
+      </w:r>
+      <w:proofErr w:type="spellEnd"/>
+      <w:proofErr w:type="gramEnd"/>
+      <w:r>
+        <w:rPr>
+          <w:rFonts w:ascii="Consolas" w:eastAsia="Times New Roman" w:hAnsi="Consolas" w:cs="Times New Roman"/>
+          <w:color w:val="F8F8F2"/>
+          <w:sz w:val="21"/>
+          <w:szCs w:val="21"/>
+          <w:lang w:eastAsia="pt-BR"/>
+        </w:rPr>
+        <w:t>=</w:t>
+      </w:r>
+      <w:r>
+        <w:rPr>
+          <w:rFonts w:ascii="Consolas" w:eastAsia="Times New Roman" w:hAnsi="Consolas" w:cs="Times New Roman"/>
+          <w:color w:val="E6DB74"/>
+          <w:sz w:val="21"/>
+          <w:szCs w:val="21"/>
+          <w:lang w:eastAsia="pt-BR"/>
+        </w:rPr>
+        <w:t>"post"</w:t>
+      </w:r>
+      <w:r>
+        <w:rPr>
+          <w:rFonts w:ascii="Consolas" w:eastAsia="Times New Roman" w:hAnsi="Consolas" w:cs="Times New Roman"/>
+          <w:color w:val="F8F8F2"/>
+          <w:sz w:val="21"/>
+          <w:szCs w:val="21"/>
+          <w:lang w:eastAsia="pt-BR"/>
+        </w:rPr>
+        <w:t xml:space="preserve"> </w:t>
+      </w:r>
+      <w:proofErr w:type="spellStart"/>
+      <w:r>
+        <w:rPr>
+          <w:rFonts w:ascii="Consolas" w:eastAsia="Times New Roman" w:hAnsi="Consolas" w:cs="Times New Roman"/>
+          <w:color w:val="A6E22E"/>
+          <w:sz w:val="21"/>
+          <w:szCs w:val="21"/>
+          <w:lang w:eastAsia="pt-BR"/>
+        </w:rPr>
+        <w:t>action</w:t>
+      </w:r>
+      <w:proofErr w:type="spellEnd"/>
+      <w:r>
+        <w:rPr>
+          <w:rFonts w:ascii="Consolas" w:eastAsia="Times New Roman" w:hAnsi="Consolas" w:cs="Times New Roman"/>
+          <w:color w:val="F8F8F2"/>
+          <w:sz w:val="21"/>
+          <w:szCs w:val="21"/>
+          <w:lang w:eastAsia="pt-BR"/>
+        </w:rPr>
+        <w:t>=</w:t>
+      </w:r>
+      <w:r>
+        <w:rPr>
+          <w:rFonts w:ascii="Consolas" w:eastAsia="Times New Roman" w:hAnsi="Consolas" w:cs="Times New Roman"/>
+          <w:color w:val="E6DB74"/>
+          <w:sz w:val="21"/>
+          <w:szCs w:val="21"/>
+          <w:lang w:eastAsia="pt-BR"/>
+        </w:rPr>
+        <w:t>"/</w:t>
+      </w:r>
+      <w:proofErr w:type="spellStart"/>
+      <w:r>
+        <w:rPr>
+          <w:rFonts w:ascii="Consolas" w:eastAsia="Times New Roman" w:hAnsi="Consolas" w:cs="Times New Roman"/>
+          <w:color w:val="E6DB74"/>
+          <w:sz w:val="21"/>
+          <w:szCs w:val="21"/>
+          <w:lang w:eastAsia="pt-BR"/>
+        </w:rPr>
+        <w:t>finished</w:t>
+      </w:r>
+      <w:proofErr w:type="spellEnd"/>
+      <w:r>
+        <w:rPr>
+          <w:rFonts w:ascii="Consolas" w:eastAsia="Times New Roman" w:hAnsi="Consolas" w:cs="Times New Roman"/>
+          <w:color w:val="E6DB74"/>
+          <w:sz w:val="21"/>
+          <w:szCs w:val="21"/>
+          <w:lang w:eastAsia="pt-BR"/>
+        </w:rPr>
+        <w:t>"</w:t>
+      </w:r>
+      <w:r>
+        <w:rPr>
+          <w:rFonts w:ascii="Consolas" w:eastAsia="Times New Roman" w:hAnsi="Consolas" w:cs="Times New Roman"/>
+          <w:color w:val="F8F8F2"/>
+          <w:sz w:val="21"/>
+          <w:szCs w:val="21"/>
+          <w:lang w:eastAsia="pt-BR"/>
+        </w:rPr>
+        <w:t>&gt;</w:t>
+      </w:r>
+    </w:p>
+    <w:p>
+      <w:pPr>
+        <w:pStyle w:val="PargrafodaLista"/>
+        <w:numPr>
+          <w:ilvl w:val="0"/>
+          <w:numId w:val="3"/>
+        </w:numPr>
+        <w:shd w:val="clear" w:color="auto" w:fill="272822"/>
+        <w:spacing w:after="0" w:line="285" w:lineRule="atLeast"/>
+        <w:rPr>
+          <w:rFonts w:ascii="Consolas" w:eastAsia="Times New Roman" w:hAnsi="Consolas" w:cs="Times New Roman"/>
+          <w:color w:val="F8F8F2"/>
+          <w:sz w:val="21"/>
+          <w:szCs w:val="21"/>
+          <w:lang w:eastAsia="pt-BR"/>
+        </w:rPr>
+      </w:pPr>
+      <w:r>
+        <w:rPr>
+          <w:rFonts w:ascii="Consolas" w:eastAsia="Times New Roman" w:hAnsi="Consolas" w:cs="Times New Roman"/>
+          <w:color w:val="F8F8F2"/>
+          <w:sz w:val="21"/>
+          <w:szCs w:val="21"/>
+          <w:lang w:eastAsia="pt-BR"/>
+        </w:rPr>
+        <w:t>        &lt;</w:t>
+      </w:r>
+      <w:r>
+        <w:rPr>
+          <w:rFonts w:ascii="Consolas" w:eastAsia="Times New Roman" w:hAnsi="Consolas" w:cs="Times New Roman"/>
+          <w:color w:val="F92672"/>
+          <w:sz w:val="21"/>
+          <w:szCs w:val="21"/>
+          <w:lang w:eastAsia="pt-BR"/>
+        </w:rPr>
+        <w:t>input</w:t>
+      </w:r>
+      <w:r>
+        <w:rPr>
+          <w:rFonts w:ascii="Consolas" w:eastAsia="Times New Roman" w:hAnsi="Consolas" w:cs="Times New Roman"/>
+          <w:color w:val="F8F8F2"/>
+          <w:sz w:val="21"/>
+          <w:szCs w:val="21"/>
+          <w:lang w:eastAsia="pt-BR"/>
+        </w:rPr>
+        <w:t xml:space="preserve"> </w:t>
+      </w:r>
+      <w:proofErr w:type="spellStart"/>
+      <w:r>
+        <w:rPr>
+          <w:rFonts w:ascii="Consolas" w:eastAsia="Times New Roman" w:hAnsi="Consolas" w:cs="Times New Roman"/>
+          <w:color w:val="A6E22E"/>
+          <w:sz w:val="21"/>
+          <w:szCs w:val="21"/>
+          <w:lang w:eastAsia="pt-BR"/>
+        </w:rPr>
+        <w:t>type</w:t>
+      </w:r>
+      <w:proofErr w:type="spellEnd"/>
+      <w:r>
+        <w:rPr>
+          <w:rFonts w:ascii="Consolas" w:eastAsia="Times New Roman" w:hAnsi="Consolas" w:cs="Times New Roman"/>
+          <w:color w:val="F8F8F2"/>
+          <w:sz w:val="21"/>
+          <w:szCs w:val="21"/>
+          <w:lang w:eastAsia="pt-BR"/>
+        </w:rPr>
+        <w:t>=</w:t>
+      </w:r>
+      <w:r>
+        <w:rPr>
+          <w:rFonts w:ascii="Consolas" w:eastAsia="Times New Roman" w:hAnsi="Consolas" w:cs="Times New Roman"/>
+          <w:color w:val="E6DB74"/>
+          <w:sz w:val="21"/>
+          <w:szCs w:val="21"/>
+          <w:lang w:eastAsia="pt-BR"/>
+        </w:rPr>
+        <w:t>"</w:t>
+      </w:r>
+      <w:proofErr w:type="spellStart"/>
+      <w:r>
+        <w:rPr>
+          <w:rFonts w:ascii="Consolas" w:eastAsia="Times New Roman" w:hAnsi="Consolas" w:cs="Times New Roman"/>
+          <w:color w:val="E6DB74"/>
+          <w:sz w:val="21"/>
+          <w:szCs w:val="21"/>
+          <w:lang w:eastAsia="pt-BR"/>
+        </w:rPr>
+        <w:t>hidden</w:t>
+      </w:r>
+      <w:proofErr w:type="spellEnd"/>
+      <w:r>
+        <w:rPr>
+          <w:rFonts w:ascii="Consolas" w:eastAsia="Times New Roman" w:hAnsi="Consolas" w:cs="Times New Roman"/>
+          <w:color w:val="E6DB74"/>
+          <w:sz w:val="21"/>
+          <w:szCs w:val="21"/>
+          <w:lang w:eastAsia="pt-BR"/>
+        </w:rPr>
+        <w:t>"</w:t>
+      </w:r>
+      <w:r>
+        <w:rPr>
+          <w:rFonts w:ascii="Consolas" w:eastAsia="Times New Roman" w:hAnsi="Consolas" w:cs="Times New Roman"/>
+          <w:color w:val="F8F8F2"/>
+          <w:sz w:val="21"/>
+          <w:szCs w:val="21"/>
+          <w:lang w:eastAsia="pt-BR"/>
+        </w:rPr>
+        <w:t xml:space="preserve"> </w:t>
+      </w:r>
+      <w:proofErr w:type="spellStart"/>
+      <w:r>
+        <w:rPr>
+          <w:rFonts w:ascii="Consolas" w:eastAsia="Times New Roman" w:hAnsi="Consolas" w:cs="Times New Roman"/>
+          <w:color w:val="A6E22E"/>
+          <w:sz w:val="21"/>
+          <w:szCs w:val="21"/>
+          <w:lang w:eastAsia="pt-BR"/>
+        </w:rPr>
+        <w:t>name</w:t>
+      </w:r>
+      <w:proofErr w:type="spellEnd"/>
+      <w:r>
+        <w:rPr>
+          <w:rFonts w:ascii="Consolas" w:eastAsia="Times New Roman" w:hAnsi="Consolas" w:cs="Times New Roman"/>
+          <w:color w:val="F8F8F2"/>
+          <w:sz w:val="21"/>
+          <w:szCs w:val="21"/>
+          <w:lang w:eastAsia="pt-BR"/>
+        </w:rPr>
+        <w:t>=</w:t>
+      </w:r>
+      <w:r>
+        <w:rPr>
+          <w:rFonts w:ascii="Consolas" w:eastAsia="Times New Roman" w:hAnsi="Consolas" w:cs="Times New Roman"/>
+          <w:color w:val="E6DB74"/>
+          <w:sz w:val="21"/>
+          <w:szCs w:val="21"/>
+          <w:lang w:eastAsia="pt-BR"/>
+        </w:rPr>
+        <w:t>"id"</w:t>
+      </w:r>
+      <w:r>
+        <w:rPr>
+          <w:rFonts w:ascii="Consolas" w:eastAsia="Times New Roman" w:hAnsi="Consolas" w:cs="Times New Roman"/>
+          <w:color w:val="F8F8F2"/>
+          <w:sz w:val="21"/>
+          <w:szCs w:val="21"/>
+          <w:lang w:eastAsia="pt-BR"/>
+        </w:rPr>
+        <w:t xml:space="preserve"> </w:t>
+      </w:r>
+      <w:proofErr w:type="spellStart"/>
+      <w:r>
+        <w:rPr>
+          <w:rFonts w:ascii="Consolas" w:eastAsia="Times New Roman" w:hAnsi="Consolas" w:cs="Times New Roman"/>
+          <w:color w:val="A6E22E"/>
+          <w:sz w:val="21"/>
+          <w:szCs w:val="21"/>
+          <w:lang w:eastAsia="pt-BR"/>
+        </w:rPr>
+        <w:t>value</w:t>
+      </w:r>
+      <w:proofErr w:type="spellEnd"/>
+      <w:r>
+        <w:rPr>
+          <w:rFonts w:ascii="Consolas" w:eastAsia="Times New Roman" w:hAnsi="Consolas" w:cs="Times New Roman"/>
+          <w:color w:val="F8F8F2"/>
+          <w:sz w:val="21"/>
+          <w:szCs w:val="21"/>
+          <w:lang w:eastAsia="pt-BR"/>
+        </w:rPr>
+        <w:t>=</w:t>
+      </w:r>
+      <w:r>
+        <w:rPr>
+          <w:rFonts w:ascii="Consolas" w:eastAsia="Times New Roman" w:hAnsi="Consolas" w:cs="Times New Roman"/>
+          <w:color w:val="E6DB74"/>
+          <w:sz w:val="21"/>
+          <w:szCs w:val="21"/>
+          <w:lang w:eastAsia="pt-BR"/>
+        </w:rPr>
+        <w:t>"</w:t>
+      </w:r>
+      <w:r>
+        <w:rPr>
+          <w:rFonts w:ascii="Consolas" w:eastAsia="Times New Roman" w:hAnsi="Consolas" w:cs="Times New Roman"/>
+          <w:color w:val="F44747"/>
+          <w:sz w:val="21"/>
+          <w:szCs w:val="21"/>
+          <w:lang w:eastAsia="pt-BR"/>
+        </w:rPr>
+        <w:t>&lt;</w:t>
+      </w:r>
+      <w:r>
+        <w:rPr>
+          <w:rFonts w:ascii="Consolas" w:eastAsia="Times New Roman" w:hAnsi="Consolas" w:cs="Times New Roman"/>
+          <w:color w:val="E6DB74"/>
+          <w:sz w:val="21"/>
+          <w:szCs w:val="21"/>
+          <w:lang w:eastAsia="pt-BR"/>
+        </w:rPr>
+        <w:t xml:space="preserve">%= </w:t>
+      </w:r>
+      <w:proofErr w:type="spellStart"/>
+      <w:proofErr w:type="gramStart"/>
+      <w:r>
+        <w:rPr>
+          <w:rFonts w:ascii="Consolas" w:eastAsia="Times New Roman" w:hAnsi="Consolas" w:cs="Times New Roman"/>
+          <w:color w:val="E6DB74"/>
+          <w:sz w:val="21"/>
+          <w:szCs w:val="21"/>
+          <w:lang w:eastAsia="pt-BR"/>
+        </w:rPr>
+        <w:t>appo</w:t>
+      </w:r>
+      <w:proofErr w:type="spellEnd"/>
+      <w:r>
+        <w:rPr>
+          <w:rFonts w:ascii="Consolas" w:eastAsia="Times New Roman" w:hAnsi="Consolas" w:cs="Times New Roman"/>
+          <w:color w:val="E6DB74"/>
+          <w:sz w:val="21"/>
+          <w:szCs w:val="21"/>
+          <w:lang w:eastAsia="pt-BR"/>
+        </w:rPr>
+        <w:t>._</w:t>
+      </w:r>
+      <w:proofErr w:type="gramEnd"/>
+      <w:r>
+        <w:rPr>
+          <w:rFonts w:ascii="Consolas" w:eastAsia="Times New Roman" w:hAnsi="Consolas" w:cs="Times New Roman"/>
+          <w:color w:val="E6DB74"/>
+          <w:sz w:val="21"/>
+          <w:szCs w:val="21"/>
+          <w:lang w:eastAsia="pt-BR"/>
+        </w:rPr>
+        <w:t>id %&gt;"</w:t>
+      </w:r>
+      <w:r>
+        <w:rPr>
+          <w:rFonts w:ascii="Consolas" w:eastAsia="Times New Roman" w:hAnsi="Consolas" w:cs="Times New Roman"/>
+          <w:color w:val="F8F8F2"/>
+          <w:sz w:val="21"/>
+          <w:szCs w:val="21"/>
+          <w:lang w:eastAsia="pt-BR"/>
+        </w:rPr>
+        <w:t>&gt;</w:t>
+      </w:r>
+    </w:p>
+    <w:p>
+      <w:pPr>
+        <w:pStyle w:val="PargrafodaLista"/>
+        <w:numPr>
+          <w:ilvl w:val="0"/>
+          <w:numId w:val="3"/>
+        </w:numPr>
+        <w:shd w:val="clear" w:color="auto" w:fill="272822"/>
+        <w:spacing w:after="0" w:line="285" w:lineRule="atLeast"/>
+        <w:rPr>
+          <w:rFonts w:ascii="Consolas" w:eastAsia="Times New Roman" w:hAnsi="Consolas" w:cs="Times New Roman"/>
+          <w:color w:val="F8F8F2"/>
+          <w:sz w:val="21"/>
+          <w:szCs w:val="21"/>
+          <w:lang w:eastAsia="pt-BR"/>
+        </w:rPr>
+      </w:pPr>
+      <w:r>
+        <w:rPr>
+          <w:rFonts w:ascii="Consolas" w:eastAsia="Times New Roman" w:hAnsi="Consolas" w:cs="Times New Roman"/>
+          <w:color w:val="F8F8F2"/>
+          <w:sz w:val="21"/>
+          <w:szCs w:val="21"/>
+          <w:lang w:eastAsia="pt-BR"/>
+        </w:rPr>
+        <w:t>        &lt;</w:t>
+      </w:r>
+      <w:proofErr w:type="spellStart"/>
+      <w:r>
+        <w:rPr>
+          <w:rFonts w:ascii="Consolas" w:eastAsia="Times New Roman" w:hAnsi="Consolas" w:cs="Times New Roman"/>
+          <w:color w:val="F92672"/>
+          <w:sz w:val="21"/>
+          <w:szCs w:val="21"/>
+          <w:lang w:eastAsia="pt-BR"/>
+        </w:rPr>
+        <w:t>button</w:t>
+      </w:r>
+      <w:proofErr w:type="spellEnd"/>
+      <w:r>
+        <w:rPr>
+          <w:rFonts w:ascii="Consolas" w:eastAsia="Times New Roman" w:hAnsi="Consolas" w:cs="Times New Roman"/>
+          <w:color w:val="F8F8F2"/>
+          <w:sz w:val="21"/>
+          <w:szCs w:val="21"/>
+          <w:lang w:eastAsia="pt-BR"/>
+        </w:rPr>
+        <w:t>&gt;Finalizar consulta&lt;/</w:t>
+      </w:r>
+      <w:proofErr w:type="spellStart"/>
+      <w:r>
+        <w:rPr>
+          <w:rFonts w:ascii="Consolas" w:eastAsia="Times New Roman" w:hAnsi="Consolas" w:cs="Times New Roman"/>
+          <w:color w:val="F92672"/>
+          <w:sz w:val="21"/>
+          <w:szCs w:val="21"/>
+          <w:lang w:eastAsia="pt-BR"/>
+        </w:rPr>
+        <w:t>button</w:t>
+      </w:r>
+      <w:proofErr w:type="spellEnd"/>
+      <w:r>
+        <w:rPr>
+          <w:rFonts w:ascii="Consolas" w:eastAsia="Times New Roman" w:hAnsi="Consolas" w:cs="Times New Roman"/>
+          <w:color w:val="F8F8F2"/>
+          <w:sz w:val="21"/>
+          <w:szCs w:val="21"/>
+          <w:lang w:eastAsia="pt-BR"/>
+        </w:rPr>
+        <w:t>&gt;</w:t>
+      </w:r>
+    </w:p>
+    <w:p>
+      <w:pPr>
+        <w:pStyle w:val="PargrafodaLista"/>
+        <w:numPr>
+          <w:ilvl w:val="0"/>
+          <w:numId w:val="3"/>
+        </w:numPr>
+        <w:shd w:val="clear" w:color="auto" w:fill="272822"/>
+        <w:spacing w:after="0" w:line="285" w:lineRule="atLeast"/>
+        <w:rPr>
+          <w:rFonts w:ascii="Consolas" w:eastAsia="Times New Roman" w:hAnsi="Consolas" w:cs="Times New Roman"/>
+          <w:color w:val="F8F8F2"/>
+          <w:sz w:val="21"/>
+          <w:szCs w:val="21"/>
+          <w:lang w:eastAsia="pt-BR"/>
+        </w:rPr>
+      </w:pPr>
+      <w:r>
+        <w:rPr>
+          <w:rFonts w:ascii="Consolas" w:eastAsia="Times New Roman" w:hAnsi="Consolas" w:cs="Times New Roman"/>
+          <w:color w:val="F8F8F2"/>
+          <w:sz w:val="21"/>
+          <w:szCs w:val="21"/>
+          <w:lang w:eastAsia="pt-BR"/>
+        </w:rPr>
+        <w:t>    &lt;/</w:t>
+      </w:r>
+      <w:proofErr w:type="spellStart"/>
+      <w:r>
+        <w:rPr>
+          <w:rFonts w:ascii="Consolas" w:eastAsia="Times New Roman" w:hAnsi="Consolas" w:cs="Times New Roman"/>
+          <w:color w:val="F92672"/>
+          <w:sz w:val="21"/>
+          <w:szCs w:val="21"/>
+          <w:lang w:eastAsia="pt-BR"/>
+        </w:rPr>
+        <w:t>form</w:t>
+      </w:r>
+      <w:proofErr w:type="spellEnd"/>
+      <w:r>
+        <w:rPr>
+          <w:rFonts w:ascii="Consolas" w:eastAsia="Times New Roman" w:hAnsi="Consolas" w:cs="Times New Roman"/>
+          <w:color w:val="F8F8F2"/>
+          <w:sz w:val="21"/>
+          <w:szCs w:val="21"/>
+          <w:lang w:eastAsia="pt-BR"/>
+        </w:rPr>
+        <w:t>&gt;</w:t>
+      </w:r>
+    </w:p>
+    <w:p>
+      <w:pPr>
+        <w:pStyle w:val="PargrafodaLista"/>
+        <w:rPr>
+          <w:b/>
+          <w:bCs/>
+        </w:rPr>
+      </w:pPr>
+    </w:p>
+    <w:p>
+      <w:pPr>
+        <w:pStyle w:val="PargrafodaLista"/>
+        <w:numPr>
+          <w:ilvl w:val="0"/>
+          <w:numId w:val="3"/>
+        </w:numPr>
+        <w:rPr>
+          <w:b/>
+          <w:bCs/>
+        </w:rPr>
+      </w:pPr>
+      <w:r>
+        <w:t>Agora iremos criar a rota ‘/</w:t>
+      </w:r>
+      <w:proofErr w:type="spellStart"/>
+      <w:r>
+        <w:t>finished</w:t>
+      </w:r>
+      <w:proofErr w:type="spellEnd"/>
+      <w:r>
+        <w:t>’ no arquivo index.js</w:t>
+      </w:r>
+    </w:p>
+    <w:p>
+      <w:pPr>
+        <w:pStyle w:val="PargrafodaLista"/>
+        <w:numPr>
+          <w:ilvl w:val="0"/>
+          <w:numId w:val="3"/>
+        </w:numPr>
+        <w:rPr>
+          <w:b/>
+          <w:bCs/>
+        </w:rPr>
+      </w:pPr>
+      <w:r>
+        <w:t>Essa rota receberá o id no corpo da requisição, por isso criamos a variável id que receberá o id que foi passado no corpo da requisição.</w:t>
+      </w:r>
+    </w:p>
+    <w:p>
+      <w:pPr>
+        <w:pStyle w:val="PargrafodaLista"/>
+        <w:numPr>
+          <w:ilvl w:val="0"/>
+          <w:numId w:val="3"/>
+        </w:numPr>
+        <w:rPr>
+          <w:b/>
+          <w:bCs/>
+        </w:rPr>
+      </w:pPr>
+      <w:r>
+        <w:t xml:space="preserve">Utilizamos então o </w:t>
+      </w:r>
+      <w:proofErr w:type="spellStart"/>
+      <w:r>
+        <w:t>AppointmentService</w:t>
+      </w:r>
+      <w:proofErr w:type="spellEnd"/>
+      <w:r>
+        <w:t xml:space="preserve"> que foi importado para a index.js e passamos para seu método </w:t>
+      </w:r>
+      <w:proofErr w:type="spellStart"/>
+      <w:r>
+        <w:t>appointmentFinished</w:t>
+      </w:r>
+      <w:proofErr w:type="spellEnd"/>
+      <w:r>
+        <w:t>, que criamos anteriormente, o id da consulta que será finalizada, se der tudo certo a consulta será finalizada no banco de dados e o usuário será direcionado para página principal ‘index’ com o calendário já atualizado.</w:t>
+      </w:r>
+    </w:p>
+    <w:p>
+      <w:pPr>
+        <w:pStyle w:val="PargrafodaLista"/>
+        <w:numPr>
+          <w:ilvl w:val="0"/>
+          <w:numId w:val="3"/>
+        </w:numPr>
+        <w:shd w:val="clear" w:color="auto" w:fill="272822"/>
+        <w:spacing w:after="0" w:line="285" w:lineRule="atLeast"/>
+        <w:rPr>
+          <w:rFonts w:ascii="Consolas" w:eastAsia="Times New Roman" w:hAnsi="Consolas" w:cs="Times New Roman"/>
+          <w:color w:val="F8F8F2"/>
+          <w:sz w:val="21"/>
+          <w:szCs w:val="21"/>
+          <w:lang w:eastAsia="pt-BR"/>
+        </w:rPr>
+      </w:pPr>
+      <w:r>
+        <w:rPr>
+          <w:rFonts w:ascii="Consolas" w:eastAsia="Times New Roman" w:hAnsi="Consolas" w:cs="Times New Roman"/>
+          <w:color w:val="88846F"/>
+          <w:sz w:val="21"/>
+          <w:szCs w:val="21"/>
+          <w:lang w:eastAsia="pt-BR"/>
+        </w:rPr>
+        <w:t>/rota para finalizar a consulta</w:t>
+      </w:r>
+    </w:p>
+    <w:p>
+      <w:pPr>
+        <w:pStyle w:val="PargrafodaLista"/>
+        <w:numPr>
+          <w:ilvl w:val="0"/>
+          <w:numId w:val="3"/>
+        </w:numPr>
+        <w:shd w:val="clear" w:color="auto" w:fill="272822"/>
+        <w:spacing w:after="0" w:line="285" w:lineRule="atLeast"/>
+        <w:rPr>
+          <w:rFonts w:ascii="Consolas" w:eastAsia="Times New Roman" w:hAnsi="Consolas" w:cs="Times New Roman"/>
+          <w:color w:val="F8F8F2"/>
+          <w:sz w:val="21"/>
+          <w:szCs w:val="21"/>
+          <w:lang w:eastAsia="pt-BR"/>
+        </w:rPr>
+      </w:pPr>
+      <w:proofErr w:type="spellStart"/>
+      <w:proofErr w:type="gramStart"/>
+      <w:r>
+        <w:rPr>
+          <w:rFonts w:ascii="Consolas" w:eastAsia="Times New Roman" w:hAnsi="Consolas" w:cs="Times New Roman"/>
+          <w:color w:val="F8F8F2"/>
+          <w:sz w:val="21"/>
+          <w:szCs w:val="21"/>
+          <w:lang w:eastAsia="pt-BR"/>
+        </w:rPr>
+        <w:t>app.</w:t>
+      </w:r>
+      <w:r>
+        <w:rPr>
+          <w:rFonts w:ascii="Consolas" w:eastAsia="Times New Roman" w:hAnsi="Consolas" w:cs="Times New Roman"/>
+          <w:color w:val="A6E22E"/>
+          <w:sz w:val="21"/>
+          <w:szCs w:val="21"/>
+          <w:lang w:eastAsia="pt-BR"/>
+        </w:rPr>
+        <w:t>post</w:t>
+      </w:r>
+      <w:proofErr w:type="spellEnd"/>
+      <w:r>
+        <w:rPr>
+          <w:rFonts w:ascii="Consolas" w:eastAsia="Times New Roman" w:hAnsi="Consolas" w:cs="Times New Roman"/>
+          <w:color w:val="F8F8F2"/>
+          <w:sz w:val="21"/>
+          <w:szCs w:val="21"/>
+          <w:lang w:eastAsia="pt-BR"/>
+        </w:rPr>
+        <w:t>(</w:t>
+      </w:r>
+      <w:proofErr w:type="gramEnd"/>
+      <w:r>
+        <w:rPr>
+          <w:rFonts w:ascii="Consolas" w:eastAsia="Times New Roman" w:hAnsi="Consolas" w:cs="Times New Roman"/>
+          <w:color w:val="E6DB74"/>
+          <w:sz w:val="21"/>
+          <w:szCs w:val="21"/>
+          <w:lang w:eastAsia="pt-BR"/>
+        </w:rPr>
+        <w:t>'/</w:t>
+      </w:r>
+      <w:proofErr w:type="spellStart"/>
+      <w:r>
+        <w:rPr>
+          <w:rFonts w:ascii="Consolas" w:eastAsia="Times New Roman" w:hAnsi="Consolas" w:cs="Times New Roman"/>
+          <w:color w:val="E6DB74"/>
+          <w:sz w:val="21"/>
+          <w:szCs w:val="21"/>
+          <w:lang w:eastAsia="pt-BR"/>
+        </w:rPr>
+        <w:t>finished</w:t>
+      </w:r>
+      <w:proofErr w:type="spellEnd"/>
+      <w:r>
+        <w:rPr>
+          <w:rFonts w:ascii="Consolas" w:eastAsia="Times New Roman" w:hAnsi="Consolas" w:cs="Times New Roman"/>
+          <w:color w:val="E6DB74"/>
+          <w:sz w:val="21"/>
+          <w:szCs w:val="21"/>
+          <w:lang w:eastAsia="pt-BR"/>
+        </w:rPr>
+        <w:t>'</w:t>
+      </w:r>
+      <w:r>
+        <w:rPr>
+          <w:rFonts w:ascii="Consolas" w:eastAsia="Times New Roman" w:hAnsi="Consolas" w:cs="Times New Roman"/>
+          <w:color w:val="F8F8F2"/>
+          <w:sz w:val="21"/>
+          <w:szCs w:val="21"/>
+          <w:lang w:eastAsia="pt-BR"/>
+        </w:rPr>
+        <w:t xml:space="preserve">, </w:t>
+      </w:r>
+      <w:proofErr w:type="spellStart"/>
+      <w:r>
+        <w:rPr>
+          <w:rFonts w:ascii="Consolas" w:eastAsia="Times New Roman" w:hAnsi="Consolas" w:cs="Times New Roman"/>
+          <w:color w:val="F92672"/>
+          <w:sz w:val="21"/>
+          <w:szCs w:val="21"/>
+          <w:lang w:eastAsia="pt-BR"/>
+        </w:rPr>
+        <w:t>async</w:t>
+      </w:r>
+      <w:proofErr w:type="spellEnd"/>
+      <w:r>
+        <w:rPr>
+          <w:rFonts w:ascii="Consolas" w:eastAsia="Times New Roman" w:hAnsi="Consolas" w:cs="Times New Roman"/>
+          <w:color w:val="F8F8F2"/>
+          <w:sz w:val="21"/>
+          <w:szCs w:val="21"/>
+          <w:lang w:eastAsia="pt-BR"/>
+        </w:rPr>
+        <w:t>(</w:t>
+      </w:r>
+      <w:proofErr w:type="spellStart"/>
+      <w:r>
+        <w:rPr>
+          <w:rFonts w:ascii="Consolas" w:eastAsia="Times New Roman" w:hAnsi="Consolas" w:cs="Times New Roman"/>
+          <w:i/>
+          <w:iCs/>
+          <w:color w:val="FD971F"/>
+          <w:sz w:val="21"/>
+          <w:szCs w:val="21"/>
+          <w:lang w:eastAsia="pt-BR"/>
+        </w:rPr>
+        <w:t>req</w:t>
+      </w:r>
+      <w:proofErr w:type="spellEnd"/>
+      <w:r>
+        <w:rPr>
+          <w:rFonts w:ascii="Consolas" w:eastAsia="Times New Roman" w:hAnsi="Consolas" w:cs="Times New Roman"/>
+          <w:color w:val="F8F8F2"/>
+          <w:sz w:val="21"/>
+          <w:szCs w:val="21"/>
+          <w:lang w:eastAsia="pt-BR"/>
+        </w:rPr>
+        <w:t xml:space="preserve">, </w:t>
+      </w:r>
+      <w:r>
+        <w:rPr>
+          <w:rFonts w:ascii="Consolas" w:eastAsia="Times New Roman" w:hAnsi="Consolas" w:cs="Times New Roman"/>
+          <w:i/>
+          <w:iCs/>
+          <w:color w:val="FD971F"/>
+          <w:sz w:val="21"/>
+          <w:szCs w:val="21"/>
+          <w:lang w:eastAsia="pt-BR"/>
+        </w:rPr>
+        <w:t>res</w:t>
+      </w:r>
+      <w:r>
+        <w:rPr>
+          <w:rFonts w:ascii="Consolas" w:eastAsia="Times New Roman" w:hAnsi="Consolas" w:cs="Times New Roman"/>
+          <w:color w:val="F8F8F2"/>
+          <w:sz w:val="21"/>
+          <w:szCs w:val="21"/>
+          <w:lang w:eastAsia="pt-BR"/>
+        </w:rPr>
+        <w:t>)</w:t>
+      </w:r>
+      <w:r>
+        <w:rPr>
+          <w:rFonts w:ascii="Consolas" w:eastAsia="Times New Roman" w:hAnsi="Consolas" w:cs="Times New Roman"/>
+          <w:i/>
+          <w:iCs/>
+          <w:color w:val="66D9EF"/>
+          <w:sz w:val="21"/>
+          <w:szCs w:val="21"/>
+          <w:lang w:eastAsia="pt-BR"/>
+        </w:rPr>
+        <w:t>=&gt;</w:t>
+      </w:r>
+      <w:r>
+        <w:rPr>
+          <w:rFonts w:ascii="Consolas" w:eastAsia="Times New Roman" w:hAnsi="Consolas" w:cs="Times New Roman"/>
+          <w:color w:val="F8F8F2"/>
+          <w:sz w:val="21"/>
+          <w:szCs w:val="21"/>
+          <w:lang w:eastAsia="pt-BR"/>
+        </w:rPr>
+        <w:t>{</w:t>
+      </w:r>
+    </w:p>
+    <w:p>
+      <w:pPr>
+        <w:pStyle w:val="PargrafodaLista"/>
+        <w:numPr>
+          <w:ilvl w:val="0"/>
+          <w:numId w:val="3"/>
+        </w:numPr>
+        <w:shd w:val="clear" w:color="auto" w:fill="272822"/>
+        <w:spacing w:after="0" w:line="285" w:lineRule="atLeast"/>
+        <w:rPr>
+          <w:rFonts w:ascii="Consolas" w:eastAsia="Times New Roman" w:hAnsi="Consolas" w:cs="Times New Roman"/>
+          <w:color w:val="F8F8F2"/>
+          <w:sz w:val="21"/>
+          <w:szCs w:val="21"/>
+          <w:lang w:eastAsia="pt-BR"/>
+        </w:rPr>
+      </w:pPr>
+      <w:r>
+        <w:rPr>
+          <w:rFonts w:ascii="Consolas" w:eastAsia="Times New Roman" w:hAnsi="Consolas" w:cs="Times New Roman"/>
+          <w:color w:val="F8F8F2"/>
+          <w:sz w:val="21"/>
+          <w:szCs w:val="21"/>
+          <w:lang w:eastAsia="pt-BR"/>
+        </w:rPr>
+        <w:t xml:space="preserve">    </w:t>
+      </w:r>
+      <w:r>
+        <w:rPr>
+          <w:rFonts w:ascii="Consolas" w:eastAsia="Times New Roman" w:hAnsi="Consolas" w:cs="Times New Roman"/>
+          <w:i/>
+          <w:iCs/>
+          <w:color w:val="66D9EF"/>
+          <w:sz w:val="21"/>
+          <w:szCs w:val="21"/>
+          <w:lang w:eastAsia="pt-BR"/>
+        </w:rPr>
+        <w:t>var</w:t>
+      </w:r>
+      <w:r>
+        <w:rPr>
+          <w:rFonts w:ascii="Consolas" w:eastAsia="Times New Roman" w:hAnsi="Consolas" w:cs="Times New Roman"/>
+          <w:color w:val="F8F8F2"/>
+          <w:sz w:val="21"/>
+          <w:szCs w:val="21"/>
+          <w:lang w:eastAsia="pt-BR"/>
+        </w:rPr>
+        <w:t xml:space="preserve"> id </w:t>
+      </w:r>
+      <w:r>
+        <w:rPr>
+          <w:rFonts w:ascii="Consolas" w:eastAsia="Times New Roman" w:hAnsi="Consolas" w:cs="Times New Roman"/>
+          <w:color w:val="F92672"/>
+          <w:sz w:val="21"/>
+          <w:szCs w:val="21"/>
+          <w:lang w:eastAsia="pt-BR"/>
+        </w:rPr>
+        <w:t>=</w:t>
+      </w:r>
+      <w:r>
+        <w:rPr>
+          <w:rFonts w:ascii="Consolas" w:eastAsia="Times New Roman" w:hAnsi="Consolas" w:cs="Times New Roman"/>
+          <w:color w:val="F8F8F2"/>
+          <w:sz w:val="21"/>
+          <w:szCs w:val="21"/>
+          <w:lang w:eastAsia="pt-BR"/>
+        </w:rPr>
+        <w:t xml:space="preserve"> </w:t>
+      </w:r>
+      <w:r>
+        <w:rPr>
+          <w:rFonts w:ascii="Consolas" w:eastAsia="Times New Roman" w:hAnsi="Consolas" w:cs="Times New Roman"/>
+          <w:i/>
+          <w:iCs/>
+          <w:color w:val="FD971F"/>
+          <w:sz w:val="21"/>
+          <w:szCs w:val="21"/>
+          <w:lang w:eastAsia="pt-BR"/>
+        </w:rPr>
+        <w:t>req</w:t>
+      </w:r>
+      <w:r>
+        <w:rPr>
+          <w:rFonts w:ascii="Consolas" w:eastAsia="Times New Roman" w:hAnsi="Consolas" w:cs="Times New Roman"/>
+          <w:color w:val="F8F8F2"/>
+          <w:sz w:val="21"/>
+          <w:szCs w:val="21"/>
+          <w:lang w:eastAsia="pt-BR"/>
+        </w:rPr>
+        <w:t>.body.id;</w:t>
+      </w:r>
+    </w:p>
+    <w:p>
+      <w:pPr>
+        <w:pStyle w:val="PargrafodaLista"/>
+        <w:numPr>
+          <w:ilvl w:val="0"/>
+          <w:numId w:val="3"/>
+        </w:numPr>
+        <w:shd w:val="clear" w:color="auto" w:fill="272822"/>
+        <w:spacing w:after="0" w:line="285" w:lineRule="atLeast"/>
+        <w:rPr>
+          <w:rFonts w:ascii="Consolas" w:eastAsia="Times New Roman" w:hAnsi="Consolas" w:cs="Times New Roman"/>
+          <w:color w:val="F8F8F2"/>
+          <w:sz w:val="21"/>
+          <w:szCs w:val="21"/>
+          <w:lang w:eastAsia="pt-BR"/>
+        </w:rPr>
+      </w:pPr>
+      <w:r>
+        <w:rPr>
+          <w:rFonts w:ascii="Consolas" w:eastAsia="Times New Roman" w:hAnsi="Consolas" w:cs="Times New Roman"/>
+          <w:color w:val="F8F8F2"/>
+          <w:sz w:val="21"/>
+          <w:szCs w:val="21"/>
+          <w:lang w:eastAsia="pt-BR"/>
+        </w:rPr>
+        <w:t xml:space="preserve">    </w:t>
+      </w:r>
+      <w:r>
+        <w:rPr>
+          <w:rFonts w:ascii="Consolas" w:eastAsia="Times New Roman" w:hAnsi="Consolas" w:cs="Times New Roman"/>
+          <w:i/>
+          <w:iCs/>
+          <w:color w:val="66D9EF"/>
+          <w:sz w:val="21"/>
+          <w:szCs w:val="21"/>
+          <w:lang w:eastAsia="pt-BR"/>
+        </w:rPr>
+        <w:t>var</w:t>
+      </w:r>
+      <w:r>
+        <w:rPr>
+          <w:rFonts w:ascii="Consolas" w:eastAsia="Times New Roman" w:hAnsi="Consolas" w:cs="Times New Roman"/>
+          <w:color w:val="F8F8F2"/>
+          <w:sz w:val="21"/>
+          <w:szCs w:val="21"/>
+          <w:lang w:eastAsia="pt-BR"/>
+        </w:rPr>
+        <w:t xml:space="preserve"> </w:t>
+      </w:r>
+      <w:proofErr w:type="spellStart"/>
+      <w:r>
+        <w:rPr>
+          <w:rFonts w:ascii="Consolas" w:eastAsia="Times New Roman" w:hAnsi="Consolas" w:cs="Times New Roman"/>
+          <w:color w:val="F8F8F2"/>
+          <w:sz w:val="21"/>
+          <w:szCs w:val="21"/>
+          <w:lang w:eastAsia="pt-BR"/>
+        </w:rPr>
+        <w:t>result</w:t>
+      </w:r>
+      <w:proofErr w:type="spellEnd"/>
+      <w:r>
+        <w:rPr>
+          <w:rFonts w:ascii="Consolas" w:eastAsia="Times New Roman" w:hAnsi="Consolas" w:cs="Times New Roman"/>
+          <w:color w:val="F8F8F2"/>
+          <w:sz w:val="21"/>
+          <w:szCs w:val="21"/>
+          <w:lang w:eastAsia="pt-BR"/>
+        </w:rPr>
+        <w:t xml:space="preserve"> </w:t>
+      </w:r>
+      <w:r>
+        <w:rPr>
+          <w:rFonts w:ascii="Consolas" w:eastAsia="Times New Roman" w:hAnsi="Consolas" w:cs="Times New Roman"/>
+          <w:color w:val="F92672"/>
+          <w:sz w:val="21"/>
+          <w:szCs w:val="21"/>
+          <w:lang w:eastAsia="pt-BR"/>
+        </w:rPr>
+        <w:t>=</w:t>
+      </w:r>
+      <w:r>
+        <w:rPr>
+          <w:rFonts w:ascii="Consolas" w:eastAsia="Times New Roman" w:hAnsi="Consolas" w:cs="Times New Roman"/>
+          <w:color w:val="F8F8F2"/>
+          <w:sz w:val="21"/>
+          <w:szCs w:val="21"/>
+          <w:lang w:eastAsia="pt-BR"/>
+        </w:rPr>
+        <w:t xml:space="preserve"> </w:t>
+      </w:r>
+      <w:proofErr w:type="spellStart"/>
+      <w:r>
+        <w:rPr>
+          <w:rFonts w:ascii="Consolas" w:eastAsia="Times New Roman" w:hAnsi="Consolas" w:cs="Times New Roman"/>
+          <w:color w:val="F92672"/>
+          <w:sz w:val="21"/>
+          <w:szCs w:val="21"/>
+          <w:lang w:eastAsia="pt-BR"/>
+        </w:rPr>
+        <w:t>await</w:t>
+      </w:r>
+      <w:proofErr w:type="spellEnd"/>
+      <w:r>
+        <w:rPr>
+          <w:rFonts w:ascii="Consolas" w:eastAsia="Times New Roman" w:hAnsi="Consolas" w:cs="Times New Roman"/>
+          <w:color w:val="F8F8F2"/>
+          <w:sz w:val="21"/>
+          <w:szCs w:val="21"/>
+          <w:lang w:eastAsia="pt-BR"/>
+        </w:rPr>
+        <w:t xml:space="preserve"> </w:t>
+      </w:r>
+      <w:proofErr w:type="spellStart"/>
+      <w:r>
+        <w:rPr>
+          <w:rFonts w:ascii="Consolas" w:eastAsia="Times New Roman" w:hAnsi="Consolas" w:cs="Times New Roman"/>
+          <w:color w:val="F8F8F2"/>
+          <w:sz w:val="21"/>
+          <w:szCs w:val="21"/>
+          <w:lang w:eastAsia="pt-BR"/>
+        </w:rPr>
+        <w:t>AppointmentService.</w:t>
+      </w:r>
+      <w:r>
+        <w:rPr>
+          <w:rFonts w:ascii="Consolas" w:eastAsia="Times New Roman" w:hAnsi="Consolas" w:cs="Times New Roman"/>
+          <w:color w:val="A6E22E"/>
+          <w:sz w:val="21"/>
+          <w:szCs w:val="21"/>
+          <w:lang w:eastAsia="pt-BR"/>
+        </w:rPr>
+        <w:t>appointmentFinished</w:t>
+      </w:r>
+      <w:proofErr w:type="spellEnd"/>
+      <w:r>
+        <w:rPr>
+          <w:rFonts w:ascii="Consolas" w:eastAsia="Times New Roman" w:hAnsi="Consolas" w:cs="Times New Roman"/>
+          <w:color w:val="F8F8F2"/>
+          <w:sz w:val="21"/>
+          <w:szCs w:val="21"/>
+          <w:lang w:eastAsia="pt-BR"/>
+        </w:rPr>
+        <w:t>(id);</w:t>
+      </w:r>
+    </w:p>
+    <w:p>
+      <w:pPr>
+        <w:pStyle w:val="PargrafodaLista"/>
+        <w:numPr>
+          <w:ilvl w:val="0"/>
+          <w:numId w:val="3"/>
+        </w:numPr>
+        <w:shd w:val="clear" w:color="auto" w:fill="272822"/>
+        <w:spacing w:after="0" w:line="285" w:lineRule="atLeast"/>
+        <w:rPr>
+          <w:rFonts w:ascii="Consolas" w:eastAsia="Times New Roman" w:hAnsi="Consolas" w:cs="Times New Roman"/>
+          <w:color w:val="F8F8F2"/>
+          <w:sz w:val="21"/>
+          <w:szCs w:val="21"/>
+          <w:lang w:eastAsia="pt-BR"/>
+        </w:rPr>
+      </w:pPr>
+    </w:p>
+    <w:p>
+      <w:pPr>
+        <w:pStyle w:val="PargrafodaLista"/>
+        <w:numPr>
+          <w:ilvl w:val="0"/>
+          <w:numId w:val="3"/>
+        </w:numPr>
+        <w:shd w:val="clear" w:color="auto" w:fill="272822"/>
+        <w:spacing w:after="0" w:line="285" w:lineRule="atLeast"/>
+        <w:rPr>
+          <w:rFonts w:ascii="Consolas" w:eastAsia="Times New Roman" w:hAnsi="Consolas" w:cs="Times New Roman"/>
+          <w:color w:val="F8F8F2"/>
+          <w:sz w:val="21"/>
+          <w:szCs w:val="21"/>
+          <w:lang w:eastAsia="pt-BR"/>
+        </w:rPr>
+      </w:pPr>
+      <w:r>
+        <w:rPr>
+          <w:rFonts w:ascii="Consolas" w:eastAsia="Times New Roman" w:hAnsi="Consolas" w:cs="Times New Roman"/>
+          <w:color w:val="F8F8F2"/>
+          <w:sz w:val="21"/>
+          <w:szCs w:val="21"/>
+          <w:lang w:eastAsia="pt-BR"/>
+        </w:rPr>
+        <w:t xml:space="preserve">    </w:t>
+      </w:r>
+      <w:proofErr w:type="spellStart"/>
+      <w:proofErr w:type="gramStart"/>
+      <w:r>
+        <w:rPr>
+          <w:rFonts w:ascii="Consolas" w:eastAsia="Times New Roman" w:hAnsi="Consolas" w:cs="Times New Roman"/>
+          <w:i/>
+          <w:iCs/>
+          <w:color w:val="FD971F"/>
+          <w:sz w:val="21"/>
+          <w:szCs w:val="21"/>
+          <w:lang w:eastAsia="pt-BR"/>
+        </w:rPr>
+        <w:t>res</w:t>
+      </w:r>
+      <w:r>
+        <w:rPr>
+          <w:rFonts w:ascii="Consolas" w:eastAsia="Times New Roman" w:hAnsi="Consolas" w:cs="Times New Roman"/>
+          <w:color w:val="F8F8F2"/>
+          <w:sz w:val="21"/>
+          <w:szCs w:val="21"/>
+          <w:lang w:eastAsia="pt-BR"/>
+        </w:rPr>
+        <w:t>.</w:t>
+      </w:r>
+      <w:r>
+        <w:rPr>
+          <w:rFonts w:ascii="Consolas" w:eastAsia="Times New Roman" w:hAnsi="Consolas" w:cs="Times New Roman"/>
+          <w:color w:val="A6E22E"/>
+          <w:sz w:val="21"/>
+          <w:szCs w:val="21"/>
+          <w:lang w:eastAsia="pt-BR"/>
+        </w:rPr>
+        <w:t>redirect</w:t>
+      </w:r>
+      <w:proofErr w:type="spellEnd"/>
+      <w:proofErr w:type="gramEnd"/>
+      <w:r>
+        <w:rPr>
+          <w:rFonts w:ascii="Consolas" w:eastAsia="Times New Roman" w:hAnsi="Consolas" w:cs="Times New Roman"/>
+          <w:color w:val="F8F8F2"/>
+          <w:sz w:val="21"/>
+          <w:szCs w:val="21"/>
+          <w:lang w:eastAsia="pt-BR"/>
+        </w:rPr>
+        <w:t>(</w:t>
+      </w:r>
+      <w:r>
+        <w:rPr>
+          <w:rFonts w:ascii="Consolas" w:eastAsia="Times New Roman" w:hAnsi="Consolas" w:cs="Times New Roman"/>
+          <w:color w:val="E6DB74"/>
+          <w:sz w:val="21"/>
+          <w:szCs w:val="21"/>
+          <w:lang w:eastAsia="pt-BR"/>
+        </w:rPr>
+        <w:t>'/'</w:t>
+      </w:r>
+      <w:r>
+        <w:rPr>
+          <w:rFonts w:ascii="Consolas" w:eastAsia="Times New Roman" w:hAnsi="Consolas" w:cs="Times New Roman"/>
+          <w:color w:val="F8F8F2"/>
+          <w:sz w:val="21"/>
+          <w:szCs w:val="21"/>
+          <w:lang w:eastAsia="pt-BR"/>
+        </w:rPr>
+        <w:t>);</w:t>
+      </w:r>
+    </w:p>
+    <w:p>
+      <w:pPr>
+        <w:pStyle w:val="PargrafodaLista"/>
+        <w:numPr>
+          <w:ilvl w:val="0"/>
+          <w:numId w:val="3"/>
+        </w:numPr>
+        <w:shd w:val="clear" w:color="auto" w:fill="272822"/>
+        <w:spacing w:after="0" w:line="285" w:lineRule="atLeast"/>
+        <w:rPr>
+          <w:rFonts w:ascii="Consolas" w:eastAsia="Times New Roman" w:hAnsi="Consolas" w:cs="Times New Roman"/>
+          <w:color w:val="F8F8F2"/>
+          <w:sz w:val="21"/>
+          <w:szCs w:val="21"/>
+          <w:lang w:eastAsia="pt-BR"/>
+        </w:rPr>
+      </w:pPr>
+      <w:r>
+        <w:rPr>
+          <w:rFonts w:ascii="Consolas" w:eastAsia="Times New Roman" w:hAnsi="Consolas" w:cs="Times New Roman"/>
+          <w:color w:val="F8F8F2"/>
+          <w:sz w:val="21"/>
+          <w:szCs w:val="21"/>
+          <w:lang w:eastAsia="pt-BR"/>
+        </w:rPr>
+        <w:t>});</w:t>
+      </w:r>
+    </w:p>
+    <w:p>
+      <w:pPr>
+        <w:pStyle w:val="PargrafodaLista"/>
+        <w:numPr>
+          <w:ilvl w:val="0"/>
+          <w:numId w:val="3"/>
+        </w:numPr>
+        <w:rPr>
+          <w:b/>
+          <w:bCs/>
+        </w:rPr>
       </w:pPr>
     </w:p>
     <w:sectPr>

</xml_diff>